<commit_message>
More WIP - Added some troubleshooting content
</commit_message>
<xml_diff>
--- a/docs/user manual.docx
+++ b/docs/user manual.docx
@@ -266,7 +266,7 @@
               </mc:Choice>
               <mc:Fallback>
                 <w:pict>
-                  <v:group w14:anchorId="32214CF0" id="Group 149" o:spid="_x0000_s1026" style="position:absolute;margin-left:0;margin-top:0;width:8in;height:95.7pt;z-index:251659776;mso-width-percent:941;mso-height-percent:121;mso-top-percent:23;mso-position-horizontal:center;mso-position-horizontal-relative:page;mso-position-vertical-relative:page;mso-width-percent:941;mso-height-percent:121;mso-top-percent:23" coordorigin="" coordsize="73152,12161" o:gfxdata="UEsDBBQABgAIAAAAIQCxgme2CgEAABMCAAATAAAAW0NvbnRlbnRfVHlwZXNdLnhtbJSRwU7DMAyG&#10;70i8Q5QralN2QAit3YGOIyA0HiBK3DaicaI4lO3tSbpNgokh7Rjb3+8vyXK1tSObIJBxWPPbsuIM&#10;UDltsK/5++apuOeMokQtR4dQ8x0QXzXXV8vNzgOxRCPVfIjRPwhBagArqXQeMHU6F6yM6Rh64aX6&#10;kD2IRVXdCeUwAsYi5gzeLFvo5OcY2XqbynsTjz1nj/u5vKrmxmY+18WfRICRThDp/WiUjOluYkJ9&#10;4lUcnMpEzjM0GE83SfzMhtz57fRzwYF7SY8ZjAb2KkN8ljaZCx1IwMK1TpX/Z2RJS4XrOqOgbAOt&#10;Z+rodC5buy8MMF0a3ibsDaZjupi/tPkGAAD//wMAUEsDBBQABgAIAAAAIQA4/SH/1gAAAJQBAAAL&#10;AAAAX3JlbHMvLnJlbHOkkMFqwzAMhu+DvYPRfXGawxijTi+j0GvpHsDYimMaW0Yy2fr2M4PBMnrb&#10;Ub/Q94l/f/hMi1qRJVI2sOt6UJgd+ZiDgffL8ekFlFSbvV0oo4EbChzGx4f9GRdb25HMsYhqlCwG&#10;5lrLq9biZkxWOiqY22YiTra2kYMu1l1tQD30/bPm3wwYN0x18gb45AdQl1tp5j/sFB2T0FQ7R0nT&#10;NEV3j6o9feQzro1iOWA14Fm+Q8a1a8+Bvu/d/dMb2JY5uiPbhG/ktn4cqGU/er3pcvwCAAD//wMA&#10;UEsDBBQABgAIAAAAIQDAP8tJkwUAAKQbAAAOAAAAZHJzL2Uyb0RvYy54bWzsWdFu4jgUfV9p/8HK&#10;40otJBAYUOmoarfVSKOZatrVzDy6wYFISZy1TWnn6/fYjoOhBQKVRlqpL+DE9/ra555cxydnH5+K&#10;nDwyITNeToLwtBsQViZ8mpWzSfDP/fXJh4BIRcspzXnJJsEzk8HH8z//OFtWYxbxOc+nTBAMUsrx&#10;spoEc6WqcacjkzkrqDzlFSvRmXJRUIVLMetMBV1i9CLvRN3uoLPkYloJnjApcffKdgbnZvw0ZYn6&#10;mqaSKZJPAsxNmV9hfh/0b+f8jI5nglbzLKmnQY+YRUGzEkGboa6oomQhshdDFVkiuOSpOk140eFp&#10;miXMrAGrCbsbq7kRfFGZtczGy1nVwARoN3A6etjky+OtINkUueuPAlLSAkkycYm+AXiW1WwMqxtR&#10;3VW3or4xs1d6xU+pKPQ/1kKeDLDPDbDsSZEEN4e9MEa2ApKgL4zCuDcKLfTJHPlZ+Z00t//e4jqA&#10;s3btuMgdPcFmPssKPJIrqOTboLqb04qZDEgNgoMqxlIsVN/AMFrOckZiM3UdH4YNVHIsgdpWnNx6&#10;Xwcq7HV7w/XV0nGykOqGcYM5ffwslaXwFC1DwGk9s4SXpcwU+4G5pkUOVv/VIV2yJEhGNBg46m+a&#10;/1w3nxObrm3mP0Jv9Hrk/TF8py7ZGyM6JobvVK9hf6SeF6kFVr556xj9w2Ksm+/Faj1979lGqdnK&#10;XT99vcFgGEbxfu76TmHUHQ2G8X5erSdxb1Z889a8ig/j1br5O69eLZ4/31xFeoNwFHcPrCXDXq8P&#10;Lu5Nis+TFiF883da2ReQ2YsN8LdvTmE0GgxaZNuvPO+00i+RWyu7vwuO4rqsR1H4Id6Wdd/DvJLY&#10;rGwx33jtMSObrWNnjBfM2h3Drz3DXssYvlO4YtbuSOvMikbdNoj5TquCtTuQX4FswdoJmG8edkdh&#10;bB+T3TH8ja1d7n2PFrlfp8rezXzdHDV99/R9khz/Qr07hk+S1jF8pyOZ9aatcPeSfKocuhUew6wW&#10;MXbQCqfXmTux0bk7xCVPZX2KQ4vgWKkP0vq9pOJSn5H9Ix0O0u4SRzZ7IIaXtt7jDIL5zubYivm0&#10;cwYJfOfooMioGL6zO9m2i4wE+879gyIjFb6z2QXcmu1/DbzAeV5rRbnRilRAoBWJgEArerBbQUWV&#10;zpfJCppkadQNc6Amc4gbNUt1f8Ef2T03lmolcbhkrXrz0rdyx3M9YWfrLNx/ZcbzLV1cSwRn5/6t&#10;ff3OYKCwBbvG0Jm5f2uOuoUp1GW3heXmZJOcS2bno0Ezkk2DngbdEzJyQ9ySX2d57pYAB62mWP3E&#10;tNRzzjScefmNpRCt8EhE5vkwciG7zAV5pEgeTRJWqtB2zemU2dt4DYcGZYdvPMy0zIB65BTxm7Hr&#10;AbQU+XJsO0xtr12ZURsbZ/vgNmHWJ2adGw8TmZeqcS6ykovXVpZjVXVka+9AstBolB749Bk6leBW&#10;65RVcp0JqT5TqW6pgAyEvEKwVV/xk+Yc/AVNTSsgcy5+vXZf20NIQ29AlhBLJ4H8d0EFC0j+qYTE&#10;Ngr7fQyrzEU/Hka4EH7Pg99TLopLjjShEGF2pqntVe6aqeDFd+i6FzoqumiZIDYKnsKjaC8uFa7R&#10;BWU4YRcXpg1FFfz6XN5ViR5co1ph5fdP36moiG5OAgWl7Qt3sh4dOwUNfFzZas+SXywUTzMtrxke&#10;WlzrC0iMWhn9LVojYNrUGsOjxEbDfRB1u7LqyrnTdDUkWmuswdPF0cC6gZqTIx/yrNJPsMZPt2vB&#10;GpnakKtfkfWtFH7Fk0WBZ9dq+4LlVOHDgpxnlQRDxqx4YFMU5E/TWieWSjCVoLa4RxfVG+FOhvHQ&#10;bRCNCVLsT/C95KTvJef/VnLMxw58CjK7Vv3ZSn9r8q9NiVp9XDv/DwAA//8DAFBLAwQKAAAAAAAA&#10;ACEAmxsUEWhkAABoZAAAFAAAAGRycy9tZWRpYS9pbWFnZTEucG5niVBORw0KGgoAAAANSUhEUgAA&#10;CWAAAAGPCAYAAADYsOteAAAACXBIWXMAAC4jAAAuIwF4pT92AAAAGXRFWHRTb2Z0d2FyZQBBZG9i&#10;ZSBJbWFnZVJlYWR5ccllPAAAY/VJREFUeNrs3e1uG2l6LuoqkqKoL9qR7e1xz3gjwUJmgPVjAQtY&#10;+RkkJ7DzJ0AOYR3APqucQI5jY//dQSYTz7TbbUmWKFmiLX5sPmS91ttsutuyVRI/rgt4UaWiu+mu&#10;Utti8eb9lOPx+P8qAAAAAJbD9WT1JutssgaTdTRZV2VZXjo1AAAAAMAyKgWwAAAAgBVxPFkRxLoq&#10;ZsGs67Ise04LAAAAAPCQBLAAAACAVRchrMvipjkrglnHTgsAAAAAcB8EsAAAAIB1ldqyUnPWpWAW&#10;AAAAAHDXBLAAAACATXNd3LRlXVXbXlmW104NAAAAAHBbAlgAAAAAN1JbVgSzjmJbluWl0wIAAAAA&#10;fI4AFgAAAMCvi2BW3pwV4wx7TgsAAAAAIIAFAAAA8PUihBXBrNScFcGsY6cFAAAAADaHABYAAADA&#10;3UtjDFNzVrRm9cqyvHZqAAAAAGC9CGABAAAA3J98jOFgso4m66osy0unBgAAAABWkwAWAAAAwHJI&#10;YwyjOSuCWddlWfacFgAAAABYbgJYAAAAAMstQliXxU1zVgSzjp0WAAAAAHgQzclqVasxWVsCWAAA&#10;AACrKbVlpeasS8EsAAAAALgT02BVMQtbxdqerLI69jMCWAAAAADr5bq4acu6qra9siyvnRoAAAAA&#10;+Ik8WBUrglft2/5LBLAAAAAANkdqy4pg1lFsy7K8dFoAAAAAWGOpySpt8/GBd0IACwAAAIAIZuXN&#10;WTHOsOe0AAAAALAi8vaq+fGBdRlN1iCWABYAAAAAnxMhrAhmpeasCGYdOy0AAAAAPID59qp8fGCd&#10;PhazsNV1tcaT9SH/BQJYAAAAANxWGmOYmrOiNatXluW1UwMAAADAN5hvr8qbreoU97WG2Tbtj77k&#10;HxbAAgAAAOCu5GMMo379aLKuyrK8dGoAAAAAyOTtVanZqu6QVQpWRXvVp/GB1bFvIoAFAAAAwH1I&#10;YwyjOSuCWddlWfacFgAAAIC1lbdXzY8PrMt8e1U+PrA2AlgAAAAAPKQIYV0WN81ZEcw6dloAAAAA&#10;VkLeXjU/PrAu8+1VEa4aF7NmqwchgAUAAADAMkptWak561IwCwAAAOBBpGBVaq/KxwfWKW+vyscH&#10;Lh0BLAAAAABWSdxwS21ZV9W2V5bltVMDAAAA8NXm26vy8YF1yturUrNVGh+4MgSwAAAAAFgXqS0r&#10;gllHsS3L8tJpAQAAAPgkb69K4wNTs1VdUntVBKsGxU/HB64FASwAAAAA1l0Es/LmrBhn2HNaAAAA&#10;gDWVt1fNjw+sy3x7VT4+cO0JYAEAAACwqSKEdZltI5h17LQAAAAAK2C+vWq7uBkfWJcUskrtVfn4&#10;wI0mgAUAAAAAP5XGGKbmrGjN6pVlee3UAAAAAPcotVelYFU+PrBOeXtVPj5w5JIsJoAFAAAAAF8m&#10;H2N4lbZlWV46NQAAAMA3yNur8vGBdcrbq+abrbglASwAAAAA+HbRlpWas44m67osy57TAgAAAFTy&#10;9qr58YF1mW+vimYrIasaCGABAAAAQH0ihHVZ3DRnXQpmAQAAwNrK26vmxwfWZb69Kh8fyD0RwAIA&#10;AACA+5faslJzVgSzjp0WAAAAWHrz7VV5s1Wd8mBVPj6QJdByCgAAAADg3u1W60k6MB7HfdPpDdTU&#10;lnVVbXtlWfrUKgAAANyf+faqrWxbp3j9P8y2+fhAHth4PI5ms+3qy51ilruK74sdDVgAAAAAsPxS&#10;MCs1Zx3FtizLS6cGAAAAvlreXpWPD6z7NX5qr5ofH8gDGI/HB9XufMAqjY48+LV/hwAWAAAAAKy2&#10;GF2YN2fFOMOe0wIAAABTebBqfnxgXebbq/LxgdyD8Xi8W/w8QNUubgJ2+ePfTAALAAAAANZTasxK&#10;2whmHTstAAAArKEUrIpwzfz4wLrMt1flzVbUYDwex/Xcrb5MIwDDfvZ9sPsQvzcBLAAAAADYLGmM&#10;YWrOitasXlmWPoULAADAMptvr8rHB9Ypb69KzVZCVncoGwE4H7D64hGAD00ACwAAAAAI+RjDq7Qt&#10;y/LSqQEAAOCezLdX5eMD635NnNqr5scH8hXG43Fcs+3qyzxgtVPt3+kIwIcmgAUAAAAA/Jpoy0rN&#10;WUeTdV2WZc9pAQAA4Cvl7VX5+MA65e1V8+MD+QJzIwDzgNWDjwB8aAJYAAAAAMDXihDWZXHTnHUp&#10;mAUAAEAlb69KzVZpfGBdUrAqtVfl4wP5jPF4nNqo5gNWKRR34Cz9MgEsAAAAAOCupbas1JwVwaxj&#10;pwUAAGDtpPaqtPLxgXWZb6/KxwdSmRsBuFNdn3wEYDzWdqbuhgAWAAAAAHBf4qZ4asu6qra9six9&#10;EhkAAGB5zbdX5eMD65S3V6XxganZamONx+PURjUfsJpvsOIeCWABAAAAAA8tBbNSc9ZRbMuyvHRq&#10;AAAA7k2EeVKIJx8fWPfrwdReNT8+cGNkIwBDHrBK5z9/nCUkgAUAAAAALLMYXZg3Z8U4w57TAgAA&#10;8FXy9qp8fGCjxuecb6+KZqs0PnBtfWYEYNjProURgGtCAAsAAAAAWEWpMSttI5h17LQAAAD8pL0q&#10;jQ9MzVZ1Se1VKViVjw9cK9kIwHzc307x8wYrNogAFgAAAACwTtIYw9ScFa1ZvbIsr50aAABgjcy3&#10;V+XjA+uUt1fl4wNX2mdGAMbXO9W+EYD8IgEsAAAAAGAT5GMMr9K2LMtLpwYAAFhS8+1V+fjAOuXt&#10;VfPjA1fGeDzOG6rycYBpBGD+OHwTASwAAAAAYNNFW1ZqzjqarOuyLHtOCwAAcE/yYFU+PrBOeXvV&#10;/PjApfaZEYDt7JwZAci9E8ACAAAAAFgsQliXxU1z1qVgFgAA8JVSk1Xa5uMD6zLfXpU3Wy2V8Xic&#10;N1TtVOcmHwEYj7V9G7GsBLAAAAAAAG4ntWWl5qwIZh07LQAAsPHy9qr58YF1mW+vus62D+oXRgDu&#10;ZOfFCEDWggAWAAAAAMDdiDc4UlvWVbXtlWV57dQAAMDamG+vyscH1ilvr8rHB9678Xi8W9yEytK4&#10;v3wEYP44bAQBLAAAAACAeqVgVmrOOoptWZaXTg0AACyl+faqvNmq7tcOKVg1Pz6wVp8ZARj2q60R&#10;gPALBLAAAAAAAB5OjC7Mm7NinGHPaQEAgHuRt1elZqu6Q0YpWBUhq/nxgXduPB7nDVXzIwDDgW8D&#10;+HYCWAAAAAAAyyc1ZqVtBLOOnRYAALi1vL1qfnxgXebbq/Lxgd/sMyMA4+udat8IQLhnAlgAAAAA&#10;AKsjjTFMzVnRmtUry/LaqQEAYIPl7VXz4wPrMt9elY8PvLXxeBy/193qy0UjAPPHgSUjgAUAAAAA&#10;sPryMYZXaVuW5aVTAwDAmkjBqtRelY8PrFPeXpWPD/wi2QjAPEDVLm5GHRoBCGtAAAsAAAAAYL1F&#10;W1ZqzjqarOuyLHtOCwAAS2i+vSofH1invL0qNVul8YE/Mx6P4/ezXX25aATg9j38noElIoAFAAAA&#10;ALCZIoR1Wdw0Z10KZgEAcE/y9qo0PjA1W9UltVdFsGpQ/HR84PwIwDxgtVPcBMKMAAQWEsACAAAA&#10;ACCX2rJSc1YEs46dFgAAbilvr5ofH1iX+faqj//6r/+6/S//8i/RbvW5EYC71WMAX00ACwAAAACA&#10;LxFvYqW2rKtq2yvL8tqpAQDYWPPtVdvFTVtUbf7hH/6h+J//8382u93u8O///u9bjx8/bvyv//W/&#10;osnKCEDgQQhgAQAAAADwLVIwKzVnHcW2LMtLpwYAYC2k9qoUrMrHB96pf/qnf9qP7W9+85utP/zh&#10;D+X29vbob//2b7cODw+LR48ejV6+fLnd6XTGLgmwbASwAAAAAACoS4wuzJuzYpxhz2kBAFhKeXtV&#10;Pj7wm/zjP/7jTrfbnTZi/ff//t/3Yjv5ur23t9d+9OjR4K/+6q+2f/Ob34za7fboyZMng8ljo8nx&#10;ocsBrBIBLAAAAAAA7ltqzErbCGYdOy0AALVLTVZpm48P/GIvXrxo/t3f/d103N/f/M3fdHZ2dprV&#10;8WmD1dbWVuPg4GD6eKfTGe7u7kaoajA5Pp78mo9CVsC6EcACAAAAAGBZpDGGqTkrWrN6ZVleOzUA&#10;AF8sb6+aHx/4i9IIwIODg8bLly+nAaqnT5/ubG1tTf/Zw8PDvUX/XKvVGne73cHOzs5wb29vFCGr&#10;drs9fv78+cDlADaBABYAAAAAAMsuH2N4lbZlWV46NQDAhppvr4rxgWUxC1v9xP/4H/+j/dd//dfT&#10;UYJpBOD29nbz8PBwGrDa3d3d6nQ6XzRqcPLPXLdardHjx4+Hk/3B5N8zevnypbA8sPEEsAAAAAAA&#10;WGXRlpWas44KwSwAYH3Mt1d9Gh+YjwD8zW9+s3V4eDgNUC0aAXhbk39u2mQVIav9/f3h5Ovhs2fP&#10;Bp1OZ+ySACwmgAUAAAAAwDqKxqzL4qY567Isy57TAgAsoU/tVf/8z//c3d/fbw0Gg500ArDb7bb3&#10;9vamAavPjQC8rQhZbW1tjZ8+fXrdbrdHT548GUyeZ/To0aOhywFwewJYAAAAAABsktSWlZqzIph1&#10;7LQAAHUZj8ftf/u3f9s7OTkp+/3+o+vr63asra2t7mTbuM0IwNuY/DuHk393hKqmYasXL158bLfb&#10;4+fPnw9cFYC7JYAFAAAAAAA3wayzbNsry/LaqQEAFhmPxwfVboSntl+9etW4uLjY/8tf/rIzGo2i&#10;xap7eXnZ6Pf7zbp+D61Wa9ztdqcjA/f29kaHh4eD7e3t0cuXL/0MA3CPBLAAAAAAAODz4s3LNM4w&#10;gllHsS3L8tKpAYD1Mx6PdyebFJjKA1bThqrT09P98/Pz9vHxcevjx4+No6Ojrevr63JyrFXn7+vw&#10;8PC61WqNHj9+PNzf3x8eHBwMhawAlocAFgAAAAAAfJ00xjA1ZsU4w57TAgDLZTweR6Bqt/pyZ7JS&#10;WGq/2m4XVcAq9Pv98u3bt63z8/PmxcVF8/T0tDkYDBonJydbdf4+Dw4OpqMCnz59ep1CVs+ePRt0&#10;Op2xqwiw3ASwAAAAAADgbqXGrLSNYNax0wIAdysbATgfsJpvsFro1atXWx8+fIhgVev9+/eNq6ur&#10;Zq/Xi9GBZV2/506nM9zd3R1FyKrdbo+ePHky6Ha7o0ePHg1dUYDVJYAFAAAAAAD3I7VlpeasaUir&#10;LEvjgwCgMh6Po4lqu/oyD1jtVPv5iMBf9ebNmxgVWL5+/bodowLPzs5adYesWq3WuNvtDh49ejRt&#10;tHrx4sXHdrs9fv78+cAVBlhPAlgAAAAAAPCwIoAVbVkxxjCNM7wqy/LSqQFgHcyNAMwDVmkEYP74&#10;rZ2dnUVzVeP4+DiarJoRsrq8vGz0+/1mXf9NKWS1s7Mz3NvbGx0eHg62t7dHL1++FKwG2EACWAAA&#10;AAAAsLxSW1YEs44KwSwAlshnRgC2qxUO7uq5+v1++fbt21aErD5+/Ng4Ojraikar8/PzVp3/jYeH&#10;h9etVmv0+PHj4f7+/vDg4GD47NmzQafTGfsOACARwAIAAAAAgNUTjVmXxU1z1mVZlj2nBYBvNTcC&#10;MMb+RcApHwEYj7Xrev5Xr15tnZ+fNy8uLpqnp6fNwWDQODk52arzv/ng4GA6KvDp06fX7XZ79OTJ&#10;k4GQFQC3IYAFAAAAAADrI7VlpeasCGYdOy0Am+0XRgBGqKpZfOMIwNuKkNWHDx8iWBUjAxtXV1cx&#10;QrA1GAzKup6z0+kMd3d3R48ePZqGrV68ePGx2+3G10PfIQB8KwEsAAAAAABYfymYdZZte2VZXjs1&#10;AKtrPB5HaKpZfZnG/eUjAPPH79WbN29iVGD5+vXrdowKPDs7a11eXjb6/X5tv59WqzXudruDnZ2d&#10;4d7e3ihCVu12e/z8+fOB7xYA6iSABQAAAAAAmysCWGmcYQSzjmJbluWlUwPwMD4zAjDsV9taRwDe&#10;xtnZWTRXNY6PjyNs1Tg6OtqqO2QVDg8Pr1PIarI/2N7eHr18+VKoGIAHI4AFAAAAAAAsksYYpsas&#10;GGfYc1oAvs54PE4NVfm4vzQCMBws4++73++Xb9++bZ2fnzcvLi6ap6enzRgZOPm6VefzRsiq1WqN&#10;Hj9+PNzf3x8eHBwMnz17Nuh0OmPfTQAsGwEsAAAAAADgNlJjVtpGMOvYaQE20WdGAMbXO9X+g40A&#10;vK1Xr15tffjwoXFyctKKkNVgMIj9rTqf8+DgYLC1tTV++vTpdbvdHj158mTQ7XZHjx49GvruAmCV&#10;CGABAAAAAAB3IbVlpeasaUirLEsjoYCVMh6P5xuq5kcA5o+vlDdv3kybrCJk9f79+0Y0WfV6vdZg&#10;MCjres5OpzPc3d2NUNU0bPXixYuP7XZ7/Pz584HvNgDWhQAWAAAAAABQpwhgRVtWjDFM4wyvyrK8&#10;dGqA+/SZEYDtaoWDdfjvjJDVx48fy9evX7evr6/Ls7Oz1uXlZaPf79fWxNVqtcbdbnews7Mz3Nvb&#10;Gx0eHg5iZKCQFQCbQgALAAAAAAB4KKktK4JZR4VgFnBL4/E4wlPb1ZeLRgDGY+11++8+OzuL5qrG&#10;8fFxhK0aR0dHWxG2Oj8/b9X5vIeHh9etVmv0+PHjYYSstre3Ry9fvtR0CMDGE8ACAAAAAACWTTRm&#10;XRY3zVmXZVn2nBbYDHMjAPOAVYSqmsUKjwC8jX6/X759+3Y6MvDi4qJ5enraHAwGjZOTk606n/fg&#10;4GA6KvDp06fX+/v7w2iyevbs2aDT6Yx9dwLAYgJYAAAAAADAqkhtWak5K4JZx04LrIbxeByhqfkA&#10;VT4CMD2+UV69erX14cOHCFa13r9/37i6umrWHbLqdDrD3d3dUYSs2u326MmTJ4Nutzt69OjR0Hcq&#10;ANyeABYAAAAAALDqUjDrLNv2yrI0FgtqNjcCMBqq0gi8/Wq7liMAb+vNmzcxKrB8/fp1O4Wser1e&#10;azAYlHU9ZwpZPXr0aNpo9eLFi4/tdnv8/Pnzge9cALhbAlgAAAAAAMC6igBWGmcYwayj2JZleenU&#10;wC8bj8cH1e6iEYDhwFn6qbOzswhVNY6Pj6PJqjn5unV5edno9/u1tXq1Wq1xt9sd7OzsDPf29kaH&#10;h4eD7e3t0cuXLwVQAeAeCWABAAAAAACbKI0xTI1ZMc6w57SwzrIRgCEPWG30CMDb6Pf75du3b1sR&#10;svr48WPj6Oho6/r6ujw/P2/V+byHh4fXrVZr9Pjx4+H+/v7w4OBg+OzZs0Gn0xm7KgDw8ASwAAAA&#10;AAAAbqTGrLSNYNax08KyGo/HEZjarb5cNAIwf5wvkEJW5+fnzYuLi+bp6WlzMBg0Tk5Otup83oOD&#10;g+mowKdPn1632+3RkydPBkJWALAaBLAAAAAAAAB+XWrLSs1Z05BWWZbGfFGLbATgfMDKCMA78urV&#10;q60PHz5EsCpGBjaurq5ihGBrMBiUdT1np9MZ7u7ujh49ejTY29sbRsiq2+3G10NXBABWlwAWAAAA&#10;AADA14sAVrRlxRjDNM7wqizLS6eGeePxOEb9bVdf5gGrnWo/Hms7U3fnzZs3MSqwfP36dTtGBZ6d&#10;nbXqDlm1Wq1xt9sdRMgqGq1evHjxsd1uj58/fz5wRQBgPQlgAQAAAAAA1CO1ZUUw66gQzFpLcyMA&#10;84CVEYD35OzsLJqrGsfHxxG2ahwdHW1dXl42+v1+s87nPTw8vN7Z2Rnu7e2NJvuD7e3t0cuXL7Xi&#10;AcAGEsACAAAAAAC4X9GYdVncNGddlmXZc1qWy3g8jtBUs/hpgKpd3DRUpce5B/1+v3z79m3r/Py8&#10;eXFx0YyQVTRaTb5u1fm8EbJqtVqjx48fD/f394cHBwfDZ8+eDTqdzthVAQASASwAAAAAAIDlkNqy&#10;UnNWBLOOnZa7MzcCMMb+RXjHCMAl8urVq60Usjo9PW0OBoPGycnJVp3PeXBwMB0V+PTp0+t2uz16&#10;8uTJoNvtjh49ejR0RQCALyGABQAAAAAAsNxSMOss2/bKsjTqrDIejw+q3fmAVWqoOnCWlsebN2+m&#10;TVYnJyet9+/fN66urmKEYGswGJR1PWen0xnu7u5GqGoatnrx4sVHISsA4K4IYAEAAAAAAKymCGCl&#10;MYaDyTqarKuyLC/X4T8uGwEY8oCVEYArIEJWHz9+LF+/ft2OUYFnZ2ety8vLRr/fr+2atVqtcbfb&#10;Hezs7Az39vZGh4eHgxgZ+Pz584ErAgDUSQALAAAAAABg/aQxhqkxK8YZ9h76NzUejyN8s1t9mUYA&#10;hv1qmz/Okjs7O4vmqsbx8XGErRpHR0dbEbY6Pz9v1fm8h4eH161Wa/T48eNhhKy2t7dHL1++1AgH&#10;ADwYASwAAAAAAIDNESGsy+KmOeu6LMvjb/2XZiMA5wNWRgCuuH6/X759+3Y6MvDi4qJ5enrajJGB&#10;dYesDg4Opk1WEbLa398fRpPVs2fPBp1OZ+yqAADLRgALAAAAAACA1JaVmrNi9SerUT2eB6x2qn0j&#10;ANfIq1evtj58+NA4OTlpvX//vhEhq8n+Vp3PGSGrra2t8dOnT6/b7fboyZMng263O3r06NHQFQEA&#10;VknLKQAAAAAAANgY25P1tNqPUFW32v8ue/zJZJ1XK0JY/zVZPxazcNb7ybqYrIFTuXrevHkTowLL&#10;169ft1PIqtfrtQaDQVnXc3Y6neHu7m6EqqZhqxcvXnxst9vj58+f+x4CANaGBiwAAAAAAIDVF6Gq&#10;CE+1J+tZdeyguGmu+u03/vuj6SpCOifFLJQVDVl/rr7+oZiNM+xXiwd0dnYWoapGhKyur6/Lydet&#10;y8vLRr/fr62trNVqjbvd7nRk4N7e3ujw8HCwvb09evny5bUrAgBsAgEsAAAAAACA5ZQ3VOUBq9Rg&#10;1S1uAlYPpVGtaMuKEYa9yTqarHeT9cdi1pb1odpyR1LI6vj4OBqtGkdHR1sRtjo/P691+s3h4eF1&#10;q9UaPX78eLi/vz88ODgYClkBAAhgAQAAAAAA3LfURjUfsIpwVT4icJVFW1Y0LkUjVgSzYnxhtGRF&#10;Y9Z/FrPAVgSzTn07LNbv98u3b9+2zs/PmxcXF83T09PmYDBonJycbNX5vAcHB9NRgU+fPr1OIatn&#10;z54NOp3O2FUBAPjMD78CWAAAAAAAAN8sNVSFPGB1sODxTRctTYNi1pYVQaxox/p+sn4sZkGt99Wx&#10;wSacjFevXm19+PAhglWt9+/fN66urqLdqjUYDMq6nrPT6Qx3d3dHjx49Guzt7Q2fPHky6Ha78fXQ&#10;tycAwO0JYAEAAAAAACy2aARg+K7aLsMIwHUSjVkROoqWrGjOioDWD8UsmBVjDc+q4/1V+w978+ZN&#10;jAosX79+3Y5RgWdnZ626Q1atVmvc7XYHEbKKRqsXL158bLfb4+fPnw98qwEA3C0BLAAAAAAAYNOk&#10;hqoY+fes2k8jAPPHWQ6NakVbVowzjGDWm2IW1HpVzNqyPlTbB3N2dhbNVY3j4+NosmpGyOry8rLR&#10;7/ebdT1nClnt7OwM9/b2RoeHh4Pt7e3Ry5cvr33bAADcHwEsAAAAAABgHSwaAdiujs8/znqI9qgI&#10;N0UjVgSzYnxhtGRFY9afJ+vdZMVIvdO7esJ+v1++ffu2dX5+3ry4uGgeHR1tRaPV5OtWnf+hh4eH&#10;161Wa/T48ePh/v7+8ODgYPjs2bNBp9MZ+zYAAFiCH0zH4/H/Xe2PJiul4YfVKqpj6Ye3E6cMAAAA&#10;AAC4JxGYSgGqfBzgdwseh1wEomLUXrRlRXNWtGN9X60IaqXGrIXj+F69erWVQlanp6fNwWDQODk5&#10;2arzN3xwcDAdFfj06dPrdrs9evLkyaDb7Y4ePXo0dDkBAJZbBLD+9y1+/U4x+yRBhLJG1bGP2eN5&#10;cKv3uR9aAQAAAACAjbZoBOBBtfLH4a7F+1zRnHVyeXn5cTAY9C4uLt5O1vG7d++OT05OPpydnV1N&#10;jtcSeup0OsPd3d0IVU3DVi9evPgoZAUAsPpuG8C6jRTWCpfVfgSyFgW3rqoFAAAAAACspryhKo37&#10;y0cAdoubgBXciw8fPpSj0ai8urpqTLbFx48fyxgZOBgMyrlf2ignhsPh+/F43J9szye/9u1knZ2f&#10;n3///v373uTf9aHf73/4tedstVrjbrc72NnZGe7t7Y0iZNVut8fPnz9XXAAAsKbqDGDdRrtaIeZ0&#10;px96I5Q1H9wS1gIAAAAAgPvxuRGAcaxdGAHIEkiBqhS26vf7nwtZfY3IZUV460MEsyb/zneTFeGs&#10;o0aj8efJsZOtra3LnZ2ds+3t7dHLly+vXREAgM2zLAGs24hA1k61H8GsVMkanziYD27FD7nnLjMA&#10;AAAAAPxE3lC1aARgehyWQrRXffjwoRGhqghXpSar2Nb5vNFcFaMC0zbarSJo1Wg04uFWMXuvqlfM&#10;3o86nawfJ+v7yTouZu9dnbp6AADrbxUDWLe1X21j5OE420+icatR7Z/4lgAAAAAAYEUtGgEYvqu2&#10;RgCy9NKowAhbRbgq9uNYnc8Z4apmsznudDrjRqMRAatp0CoCV1/5r4ySgAiGxftO/Wp7VMzCWT9M&#10;1vvJuihm4S0AANbAJgSwbmOnuGnOSiMP87DWZTH7NEPo+cEYAAAAAIB78Ntqu2gEYP44rIQYFViN&#10;DIxGqyLtR9iqLilQFWGraK/a2dkZpbDVPf6nN6oVbVkxzSWCWdGUFcGs15N1VswCW33fJQAAq0UA&#10;6+u1sxe3EcyK4FYEstKrgzQGMQhrAQAAAACQyxuqUoCqXR2ffxxWTowHjGBVarRKIwPjWF3PGcGq&#10;GA8YYavJ+rR/zyGrrxHnJN5TiuBVvL90XNwEs6Ix610xG2d44TsLAGBJf6ATwLoX8UPzTrXfr36Q&#10;LoqbkNZ8cOvKKQMAAAAAWDkRmFoUoPpuweOw8lKgKhqtRqNR2e/3y+FwWEbYqs7nrdqrpqMDo9Uq&#10;QlZxbE1Pc0xmifeR4sP+0Zx1OlnfF7Nw1pvJGlbHAAB4QAJYy2m/2r4vbkYexicb5oNb19UP2wAA&#10;AAAA1CdvqHpW7R9UK38c1k60V1WjAqcNVhGuimPRbFXn80a4qtlsjjudzqeQVTRaRfCKqXifKN43&#10;ijGG/Wp7VMzCWdGalRqzTGgBALgHAlirb6f6ITtCWelVR4xETMGtfnb8xOkCAAAAAJiK8FS32l80&#10;ArBb3ASsYO2lUYFV2KpI4wPrfM4IVUW4KkJWjUZjOiowHXNFvlqjWvEB/njvKN4bSmMMXxWzD/8L&#10;ZgEA3DEBrM2SwlrX1UrBrWb1eB7c6vnhGwAAAABYMfmIvzxgFcfahRGAbLg0KjCCVSlkFYGrCF7V&#10;JQWqotEq2quq8YHTsJUrcq+iLSveD4oP7sd7Q8fFbIRhCmgdVY/1nSoAgK/4YUsAi89oVyvEJyG2&#10;ilkga1FwS1gLAAAAAKhThKYiPPW5EYDpcdh4MSawClZNtzEyMB2r6zkjWBXjASNsNVlFGhUYYStX&#10;ZCXEh/PjfZ54vyeasyKM9WO1IqSVxhkCAPAZAljchQhi7VT7KayV9tvFz4NbV04ZAAAAAGy8+Yaq&#10;FLAyAhB+RRoVmBqt+v1+ORwOp2GrOp+3aq8qos0qWq0icJXCVqyleF8nvqeiJSuasd4Ws1BWbKM1&#10;K4JZp04TAIAAFg9jv9rGnPE08vCs+GmIK260RGjr3OkCAAAAgJXy22q7aARg/jjwC1LIKpqrosEq&#10;wlVxLMYH1vm8Ea5qNpvjTqczTqMChayY06hWvIcTH7qPUFa0Zr2brFfF7P2feK/H9BQAYGMIYLHs&#10;IpSVmrPSq7vLYnFw68TpAgAAAIBa5CP+8oCVEYDwjSJQlYWtimp84PRYXaK5KhqsImxVtViN0zFX&#10;hG8QbVnxnk60ZcX7OjG+8Li4CWgdVY/1nSoAYO1+EBLAYo20i5vmrHzkYbN6PD6JkW4CCWsBAAAA&#10;sOniXlka95cHqL5b8DjwDdKowBS2ijaraLWKsFVdzxmNVdFcFcGqyUrjA6dhK1eEBxAfrI9GrF4x&#10;e78mRhhGMCver4mgVowzvHCaAIBVJYDFpopQVj7ycKv6wX9RcKtXqMkFAAAAYHWkhqr4sOKzat8I&#10;QKhZClSlsFW/3689ZBUiWJVCVmlUYBxzRVgR8V5M/D8SQaxoxno7Wd8Xs3GGf56s4WSdOk0AwLIT&#10;wIIvs19tY+Rhp5gFsuKFQLv4eXDryukCAAAA4I7FqL9utZ8HrFJDVbe4GQcI1CQbFTgNV0XIajgc&#10;ltFoVefzVu1VRYwMjDGB1djA6TFYU41qRVtWvO+SxhhGQOtVcdOY5QP0AMBSEMCCGl4LF7MwVjRn&#10;pdr2s+p4Hty6rl44AAAAALCZ8hF/ecDKCEB4YDEqMIWsIlwVwas4VudzRriq2WyOO53OOI0KjKBV&#10;BK5cEfgkwo7xHky81xLBrBhfeFzMAlox1jDasgSzAID7/yFFAAseVAprxYuEcbUfoaz54JawFgAA&#10;AMDqiNBU3N/JRwAeFDcNVUYAwhKIUYHVyMAIWxVpP8JWdUmBqghbpVGBQlZwd/+LFbPgVXxAPt5T&#10;iUBWBLNivGGMNexXCwDgzglgwepoFzfNWVGtu1XcjDucD26dOF0AAAAAdypvqMoDVkYAwhKLkNVo&#10;NCqjvSqCVdFmFa1WEbaq6zkjWBXjASNYNVmf9qPRyhWBBxHvocT/8/HeSQSwYoxhBLLeTdafi5tx&#10;hgAAX00AC9b3xURqzkphrXz8YR7c6hWqeAEAAIDNldqo5gNWcQ/FCEBYASlQlcJW/X6/HA6H09GB&#10;dT5vtFdF2CrarCJklRqtXBFYGY1qxQfc432TCGXFCMMIaL0qZu+vnDpNAMCXEMACwn61jZGHnWIW&#10;yHpfzEJc8aJjWNwEt66cLgAAAGDJpYaqkAesDhY8DqyAaK+qRgVOG6xSk1XdIasIV6WRgbGtmqym&#10;YStgbcWfK/EB9vhQe7wn8pdi9v5JjDOMsYYRyorGLB9uBwBufoAQwAJuaae4ac5KNyrPquPzwS1h&#10;LQAAAOCu5G1UeYDqu2prBCCsgTQqsApbFRG4imN1PmeEqiJc1el0xo1GYzoqMB1zRYD5PzKK2Xsh&#10;8R5JjDA8KmbNWb1q268WALBhBLCAOrWLm+asuFkRwa2o8k03SGPeerRvXVfHAQAAgM2TGqriHsKz&#10;aj+NAMwfB9ZEGhUYwaoUsorAVQSv6pICVdFklUYFprCVKwLcgXj/I5qz4n2PCGC9LmaBrHjv40/F&#10;LLR14TQBwPoSwAKW6cVJPvJwq7hp0FoU3AIAAACW16IRgO1icYMVsIZiPGBqr4pgVRoZGMfqes4I&#10;VsV4wAhbTVaRRgVG2MoVAR5Io1rxHke85xGhrGjNivasPxaz90NOnSYAWH0CWMCqSs1Zl5PVKW6C&#10;W6lxK6RRieawAwAAwLfLRwDGqL9utf/dgseBDZACVanRqt/vl8PhsIywVZ3PW7VXFdFmFa1WEbgS&#10;sgJWTPw5Ge9hRFtWvKfxl8k6K2YBrTfFLLAlmAUAq/SXuwAWsAF2qhcy0Zy1V8wCWe+LnzZupeDW&#10;ldMFAADAhlk0AvCgWvnjwAaK9qoYDxhBqwhcRbgqjkWzVZ3PG+GqZrM57nQ6n0JWqdEKYM21itn7&#10;GPEB82jKisasCGb9UMxCWReFD54DwNIRwAL4qRTW6lUvcprVC5xFwS1hLQAAAJZV3lCVxv3lIwC7&#10;xU3ACqBIowKrsFVRNVtNj9UlQlURroqwVRWwGqdjrgjAz//YrLbxYfNoznpdzIJZJ9W2Xy0A4AEI&#10;YAF8vXa1IqwVH73bKma1wCm4FS960qjEc6cLAACAb/S5EYBPq9enRgACvyiNCkxhq2izqjtkFY1V&#10;0VwVIavYr8YHTsNWrgjAnYj3I2KkYbwPER8cf1XMPlj+42T9Of74L2atWQBAjQSwAO7vBVA+8jCF&#10;teJFUbv4eXALAACAzZEaqkIa95ePAMwfB/hFMSawaq+abiNklY7V9ZwpZBXtVZNVpFGBEbZyRQAe&#10;TKNa0YoV7038qZhN+Yi2rAhpRTDr1GkCgLshgAWwnFJz1uVkdaoXRx+LWYgrD25F+5ZZ7wAAAMtn&#10;0QjA8F21NQIQ+GrZqMBpuKrf75fD4XAatqrzeav2qiLarGJMYDU2cHoMgJURf1fEh8HjvYV4j+Go&#10;mDVm/Ve1H6Gsi8J7DwBwu79gBbAAVt5OcdOctVe9KHpf3DRupeCWsBYAAMC3yxuq5kcA5o8DfLMY&#10;FZhCVhGuiuBVHKvzOSNc1Ww2x51OZ5xGBUbQKgJXrgjA2mtV23i/IUJYb4tZMCveX4jmrH61AIA5&#10;AlgAm6Vd3DRnpZGH8cmWFNyK49G+dVUtAACATbBoBGC7Oj7/OMCdikBV1mhVVOMDp8fqkgJVEbZK&#10;owKFrAD4BfFeQjRnxYSOeO8gRhhGOCuCWjHaMN5fuHCaANhkAlgA/NILqtScFZ+s3CpmYa1OcdO4&#10;lUYlnjtdAADAkonA1KIA1XcLHgeo1YcPH6K9qkxhq2izilarCFvV9ZwRrIrxgBGsmqw0PnDaaOWK&#10;AHBXf91UK1qxIpgVYayzyfpxsv44WcNiNtIQANaeABYAdyU1Z8XIwwhpRSgrbiLGp8YjrJWPSgQA&#10;APhaeUPVs2r/oFr54wD3KgWqUtiq3++Xw+FwOjqwzudN7VURsorAVWq0ckUAeEDxd1+8H5AmbxwV&#10;sw94xzjDN8Xs/QPBLADW6y8/ASwAHkCEsUbVi6wYf5iCWzvFz4NbAADA+ovwVLfaXzQCsFvcBKwA&#10;Hkw2KnDaYJWarOoOWcWowDQyMLYRuEphKwBYMa1qG/f/Y2xhjDL8r+rrH6tjA6cJgFUjgAXAssub&#10;s6JZK2ryFwW3el6UAQDAUslH/OUBqzjWLowABJZYGhUYYasIV8V+HKvzOSNc1Ww2x51OZ5xGBUbQ&#10;KgJXrggAGyDeB4hAc9z/j3v/r4pZOCveG4jRhv1qAcBSEsACYJ20i5vmrNhuFbNa4xTcipBWGpV4&#10;5XQBAMBXidDUdvH5EYDpcYClFqMCq5GB0WhVpP0IW9UlBaoibJVGBaawlSsCAAs1qhXhq7iv/x/F&#10;rCUr2rL+GH+lV18DwIMSwAJgU8WnaVJzVrx4S2GtrerrXvHTUYkAALDO5huqUoDqu2prBCCwkmI8&#10;YASrUqNVGhkYx+p6zghWxXjACFtN1qd9ISsAuFPxd3nc54/JGHE//4didi8/xhm+qfZPnSYA7u0v&#10;JgEsAPgiqTkrRh52qhdvEc6KkFZq3Er1yAAAsCx+W20XjQDMHwdYWSlQFY1Wo9Go7Pf75XA4LCNs&#10;VefzVu1V09GB0WoVIas45ooAwINrVdu4dx8hrPjwdTRnRVArmrOiMWvgNAFwlwSwAODu5c1Ze8VN&#10;cGun+HlwCwAAbitvqMoDVkYAAmsr2quqUYHTBqsIV8WxaLaq83kjXNVsNsedTudTyCoarSJ4BQCs&#10;nGjMSh+kjvW6WhHM+lMxG3PYd5oA+BoCWADwsPLmrGjWGhc/DW7F2q9eAPpEDgDA+orA1NNqf9EI&#10;wPxxgLWVRgVWYasijQ+s8zkjVBXhqghZNRqN6ajAdMwVAYCN0KhWhK/inny0ZUVzVnyI+t+L2b35&#10;C6cJgF8igAUAqyM+nbNo5GEKbkVIK41KvHK6AACWQmqoip/fnlX7RgACGy2NCkxhq2izisBV7Ncl&#10;Baqi0Sraq6rxgdOwlSsCAHxG3IOP+/IRwIr77z8Us3GG30/WX4rZffhTpwmA6V8aAlgAsLZSc1bc&#10;TO5ULwy3itkneeJ4PioRAIAvF6P+utV+HrBKDVXd4mYcIMBGijGB0V4VYavYRsgqHavrOSNYFeMB&#10;I2w1WUUaFRhhK1cEALhjrWobH5iOEFbcf/+P6ut0DIANIoAFAIQIY30sZp/YifGHEcoaFYsbtwAA&#10;1lE+4i8PWBkBCPAZaVRgarTq9/vlcDichq1qfQE7a68qos0qWq0icJXCVgAADywas9K99FivqxX3&#10;2aM1K0YZDpwmgPUjgAUA3FYe1upU+/1icXALAOChRWgqwlP5CMCD4qahKj0OwAIpZBXNVdFgFeGq&#10;OBbjA+t83ghXNZvNcafTGadRgUJWAMAKa1Qr7qFHACvasqIlK+6j/3sxu8fed5oAVpcAFgBQp7w5&#10;q129sIwXkSm4FSGuNCrRp34AgC+VN1TlASsjAAG+UgSqsrBVUY0PnB6rSzRXRYNVhK2qFqtxOuaK&#10;AAAbIu6fR2tW3De/nKw/F7P76d8Xs8as2L9wmgBW4A90ASwAYEnEi8xFIw+3JmtYzMJaefsWALB+&#10;fltt5wNW8bOBEYAA3yiNCkxhq2izilarCFvV9ZzRWBXNVRGsmqw0PnAatnJFAAB+UauYfXA5PsB8&#10;VMzul0dz1km1Tp0igOUhgAUArKrUnBU37aNR610xq3Deqo7HG7UpuAUAPJx8xF8esDICEKAGKVCV&#10;wlb9fr/2kFWIYFUKWaVRgXHMFQEAuHPxYeb42S5CWNGO9baYNWedFbPWrDhm4gTAPRPAAgA2Qd6c&#10;tVfMPik0Km4at+IFa6s6DgD8uryNKg9QfVdtjQAEqFE2KnAaroqQ1XA4LKPRqtYXVrP2qiJGBsaY&#10;wGps4PQYAAAPrlGtuM8dIw3/q5g1Z8UHlv+9OtZ3mgDqIYAFAPBTeXNWNGtdFrNPC6Xg1nUxa986&#10;caoAWEO/zf4+fFbtpxGA+eMA3IM0KjDCVhGuiv04VusLonZ73Gw2x51OZ5xGBUbQKgJXrggAwEqK&#10;kH58CDnCV3G/O9qyYqLEj5P1p2J2L/zCaQL4xj9sBbAAAL5a3pwVb0wPqhexKbiVwlq9QuUzAA8n&#10;mqi61X4esFrUYAXAPYtRgdXIwGi0KtJ+hK3qkgJVEbZKowKFrAAANlLc345713EPO9qyTotZKOvH&#10;6tipUwTwZQSwAADuT2rOyoNbW8VN41aMRHxfCGsB8OvyEYB5wOq7BY8D8MAiZDUajcrUaBVtVjE6&#10;MMJWdT1nBKtiPGAEqybr0340WrkiAAD8iriHHT+rxv3saMd6W8yas44n600hmAXwMwJYAADLKQ9j&#10;xfjDqISOUSMR2IpPHuWjEgFYH4tGAB5UK38cgCWTAlUpbNXv98vhcFhG2KrWFw47O6MIW0WbVYSs&#10;UqOVKwIAQA0a1YoPF8c0iP8qZs1ZEdT6z2IW1vIBY2AjCWABAKy+PKyVxh+m4NZ84xYA9y9vqErj&#10;/vIRgN3iJmAFwBKL9qpqVOC0wSo1WdUdsopwVRoZGNuqyWoatgIAgCUQPw/HfegIZcX96WjLig8V&#10;xyjDGGmYAlsA6/sHoQAWAMBGyZuz2tWL3hTcOqt+TRqVCMDnfW4E4NPqz1cjAAFWWBoVWIWtighc&#10;xbE6nzNCVRGu6nQ640ajMR0VmI65IgAArLD4cHDcg47JDj8Us5asCGVFOCuNOARYeQJYAAB8Tt6c&#10;1a5eJEdgK8Ygfpis62LWvnXmVAFrJDVUhTTuLx8BmD8OwApLowIjWJVCVhG4iuBVXVKgKpqs0qjA&#10;FLZyRQAA2DBx/zmasyKEdVZtoznreLLeTNapUwSsEgEsAADuSmrOyoNbqSVgvnEL4D4tGgEYvqu2&#10;RgACrKkYD5jaqyJYlUYGxrG6njOCVTEeMMJWk1WkUYERtnJFAADg13+krlbcX452rO+LWXNWNGj9&#10;Z3XMPWZg6QhgAQDwEPLmrL3Jele9qN6qXkg3q8eunCrgF6SGqgh4Pqv20wjA/HEA1lgaFZgarfr9&#10;fjkcDssIW9X6A+2svaqINqtotYrAlZAVAADUJn6+j/vG8SHfNM7wbTH7UHCMNDyvHgN4mD+kBLAA&#10;AFhyeXNWp3pxHfaqF9dhu3qBDay+RSMA29Xx+ccB2BApZBXNVdFgFeGqOBbNVrX+INpuj5vN5rjT&#10;6YzTqMDUaAUAACyNmMgQ949TMCvGF/6lmLVnxbELpwiomwAWAADrJG/Omg9upcatNCoRuD8RmFoU&#10;oPpuweMAbLA0KrAKWxURuIr9OFaXaK6KBqsIW8V+hKzSMVcEAABWWtwvjuasuB8c94d/LGYBrTfV&#10;EswC7owAFgAAmyw1Z8UL8XiDLQJbMQbxw2RdFz8dlQj83KIRgAfVyh8HgE/SqMAUtoo2q7pDVtFY&#10;Fc1VEbKK/Wp84DRs5YoAAMDGaVQr7g1HCCuasiKY9W6yXhWzBi2AWxHAAgCALxM11pfVfgpupdkz&#10;841bsMoiPNWt9heNAOwWNwErAFgoxgRW7VXTbYSs0rG6njOFrKK9arKKNCowwlauCAAA8AXi9Up8&#10;WDfu86Zxhm+LWXNWjDSMgJb7v8DiP0AEsAAA4M7lzVnzwa1e8dNRiXAf8hF/ecAqjrULIwAB+ArZ&#10;qMBpuKrf75fD4XAatqr1B61Ze1URbVYxJrAaGzg9BgAAUJO4zxvhqxhnGMGsaM6KUNb31bG+UwSb&#10;TQALAAAeVt6c1a5euKcX9O+r/dS4BfOeVt8fnxsBmB4HgK8WowJTyCrCVRG8imO1/oDUbo+bzea4&#10;0+mM06jACFpF4MoVAQAAlkh82DY+hJKCWefV9k21Lpwi2AwCWAAAsFov5sP8yMOt4qfBrUunaqXN&#10;N1SlANV31dYIQADuXASqskarohofOD1WlxSoirBVGhUoZAUAAKyJRrUikHVUzMYYxjbGGL6arFOn&#10;CNaLABYAAKyv1JwVwa14I7NfveiP0NZ18dPGLer322q7aARg/jgA1OLDhw/RXlWmsFW0WUWrVYSt&#10;6nrOCFbFeMAIVk1WGh84bbRyRQAAgA0Ur7/ifm3cq40wVowwjGBWNGj9pTo2cJpgBf/nFsACAACK&#10;nzZnNYqbsFa4qm4KXHvx/zN5Q1UKULWr4/OPA0DtUqAqha36/X45HA6nowPrfN4qWDUdHRiBq9Ro&#10;5YoAAAB8sbhHG/df0zjDaMmKUNaP1bG+UwTLSwALAAC4rbw5az64dVXtN7P9VROBqUUBqu8WPA4A&#10;9y4bFThtsEpNVnWHrCJclUYGxjZarVLYCgAAgNrEvdZ4vZeCWdGSFa1ZEc46Lkw5gKUggAUAANR9&#10;cyA1Z80Ht95nv+Y+wlp5Q9Wzat8IQACWVhoVGGGrCFfFfhyr8zkjXNVsNsedTmecRgVG0CoCV64I&#10;AADAUmlU67yYBbJ+rLZvJ+tVIZgF90oACwAAWCYpjJUHt7aKxY1b4WCyutX+ohGA3erXAMBSilGB&#10;1cjAaLQq0n6EreqSAlURtkqjAlPYyhUBAABYedGWFfdXY2RhtGV9X9wEs36otsBd/48ngAUAACyZ&#10;3cn6XbX/pLgJU/2+2u5M1stq/6TaRlDrvNq/Km4atfJ9AHgQMR4wglWp0SqNDIxjdT1nBKtiPGCE&#10;rSbr076QFQAAwEaLD7jGvdQ0zvC0mI0y/LFaA6cIvo4AFgAAcF8iNBXhqd3iJkD1pFrhd9VjdYmA&#10;1nW1/67aXhc3wa18HwBuJQWqotFqNBqV/X6/HA6HZYSt6nzeqr1qOjowWq0iZBXHXBEAAABuIRqz&#10;4vVrGmP4rtpGOOtNMWvTAn6BABYAAPAt8gBVhKoiQJU3VOWPr5K8OStCWemTXyfZrzlx+QE2S7RX&#10;VaMCpw1WEa6KY9FsVefzRriq2WyOO53Op5BVNFpF8AoAAABq1KhW3CONxqy4J5rGGb6arAunCGYE&#10;sAAAgEXSuL98BGDeUPV7p+iTCGf1qv0IbaVPg/WKxcEtAJZcGhVYha2KND6wzueMUFWEqyJk1Wg0&#10;pqMC0zFXBAAAgCUTbVnRmhX3QiOM9X0xG2cY+z9UW9is/ykEsAAAYGOkEYDhD9X2PkcAMpPCWBHO&#10;SiMP88atPLgFQE3SqMAUtoo2qwhcxX5dorEqmqui0Sr2q/GB07CVKwIAAMCaaBWz+5tpnGGsN9XX&#10;PxbufbKmBLAAAGC1RWDqd9V+GgEY8garJ07TyoqA1nW1/67aXheLg1sAzIkxgdFeFWGr2EbIKh2r&#10;6zlTyCraqyarSKMCI2zligAAALDBojErXo+nYNbb4iacFavvFLHKBLAAAGA5pQBVBKpeVvtGAPJL&#10;8jBWBLTmxx/mwS2AtZFGBaZGq36/Xw6Hw2nYqs7nrdqrimizijGBEbhKYSsAAADgizWqFfcuY3xh&#10;BLRinOHral04RawCASwAALg/eRtVGgEYIwEXBaygThHO6lX7EdpKny7Lxx+eOE3Askghq2iuigar&#10;CFfFsRgfWOfzRriq2WyOO53OOI0KFLICAACAexEfrIrWrLh3GW1Z3xc3wawIar1ziliqb1gBLAAA&#10;+Cb5CMAIVz2t9lNDVR6wglWVwlgRzlo0/jAPbgF8tQhUZWGrohofOD1Wl2iuigarCFtVLVbjdMwV&#10;AQAAgKXUKmb3I9M4w1gR0DqutnDvBLAAAGCxCE1FeCofAZg3WBkBCIvlzVnpU2j5+MM8uAVsoDQq&#10;MIWtos0qWq0ibFXXc0ZjVTRXRbBqstL4wGnYyhUBAACAtRGNWXF/IQ9m/aWY3aeMrQ+RUhsBLAAA&#10;NkkeoIpQVYSr8oaq/HGgfhHKus7258cf5sEtYIWkQFUKW/X7/dpDViGCVSlklUYFxjFXBAAAADZa&#10;o1oRxIpQVgS00jjDV8VszCF8EwEsAABW3edGAP6u+HnAClhdeXNWbNNNkXz84YnTBPcnGxU4DVdF&#10;yGo4HJbRaFXn81btVUWMDIwxgdXYwOkxAAAAgFuIexjRmhX3GiOMlQezfihuGv7h17+ZBLAAAFhS&#10;aQRg+EO1zRuqUsAKYF4EsnrZ/qLxh3lwC/gFMSowhawiXBXBqzhW53NGuKrZbI47nc44jQqMoFUE&#10;rlwRAAAA4B60itn9w++LWWvW22odV8fgJwSwAAC4T4tGAIbfL3gc4L7kzVnpU235+MM8uAVrKUYF&#10;ViMDI2xVpP0IW9UlBaoibJVGBQpZAQAAAEsuGrOiOStCWNGWFU1Zb4rZfcW/FD70ubEEsAAAuAsp&#10;QBWBqjTuL2+o+r1TBKyJCGVdZ/vz4w/z4BYslQhZjUajMtqrIlgVbVbRahVhq7qeM4JVMR4wglWT&#10;9Wk/Gq1cEQAAAGCNNKoVQaxozErNWfH1q2I25pA1JoAFAMDnLBoBuFMsDlgB8HN5c1Zs002WfPzh&#10;idPEXUqBqhS26vf75XA4nI4OrPN5o70qwlbRZhUhq9Ro5YoAAAAAGy7uyURrVtwbfF3cNGfFfgpo&#10;sQ4XWgALAGCjRGDqd9V+jPp7Wu2nhqo8YAXA/YlAVq/az8NaeYgrD26xwaK9qhoVOG2wSk1WdYes&#10;IlyVRgbGtmqymoatAAAAALi1VjG735fast4Ws2DW8WT96PSsFgEsAID1sGgE4JNq5Y8DsB5Sc1bc&#10;oEkjD/Pxh3lwixWVRgVWYasiAldxrM7njFBVhKs6nc640WhMRwWmY64IAAAAwL2Ixqz4oF1qy/qh&#10;2o8PaP7J6VlOAlgAAMsrD1AtGgGYPw4AnxOhrOtqP680TyGuPLjFPUujAiNYlUJWEbiK4FVdUqAq&#10;mqzSqMAUtnJFAAAAAJZWo1pxjy8as1JzVnz9x0J7/oMSwAIAuF+fGwH4u+oxIwABeEh5c1aEstJN&#10;m3z84YnTdDsxHjC1V0WwKo0MjGN1PWcEq2I8YIStJqtIowIjbOWKAAAAAKyVuMcUrVkXxWyMYWrO&#10;inGG0Z7lw5f3cREEsAAA7kSEpiI89bkRgClgBQDrIgJZvWo/Qlv9bD+FuPLg1lpLowJTo1W/3y+H&#10;w2EZYas6n7dqryqizSparSJwJWQFAAAAQKVVzO7P/VcxC2VFQCuCWceT9aPTc3cEsAAAPi8PUEWo&#10;KgWofr/gcQDgl6XmrLjhkz51l4e18v2llEJW0VwVDVYRropj0WxV5/NGuKrZbI47nc6nkFVqtAIA&#10;AACArxCNWfHBwRTMSiMN4wOVf3J6bk8ACwDYRHmAan4EYP44APAwIqB1Xe2/q7bXxU1wK9+/c+/e&#10;vTscDoet9+/fdz9+/Ni5vLzc6Xa7/2+EreoSoaoIV0XYqgpYjdMx3w4AAAAA3JNGtaIpK4JZKaAV&#10;9+j+WGxI2/3XEMACANZFGgEY/lBtd4qbcYBGAALAesqbsyKUlW4CnWS/5mT+Hzo/Pz8YDAZbvV5v&#10;Gra6uro66Pf73dFo1Jr/tePxuNje3v5/9vf3T7/lNxqNVdFcFSGr2K/GB07DVi4jAAAAAEss2rKi&#10;NeuimIWz8pGGPxQ1flhyVbR8jwAASywCU7+r9heNAMwDVgDAZtopbkLYh9nx//bhw4fi48ePxeXl&#10;ZYwOjO2g3+9fT+zc5gnKsiwipPUlvzaFrKK9arKKNCowwlYuFQAAAAArKj5AGB987BSz9+by9+da&#10;1WMRyopRhtGW9Wqyzibrx005QQJYAMBDSAGq3WJxQ5URgADAFxkOh58CVhG26vV6n44t0Cq+8l5I&#10;o9H43dbW1v54PO7H6nQ6Ecy6mhy7jDGB1djAadgKAAAAADZIaqT/P6uVRGNWNGeltqyjaj/asv68&#10;bifBCEIA4K48qVZYNAIwfxwA4FbOz8+LvNFqMBhMj9Vpd3e3aDabRbfbLba2topHjx5Nv4616Lc4&#10;WdfV/rtqe13c1K/noxIBAAAAYFM1qhXjCyOYlZqz4j7a/7eq/1ECWADAL8lHAEZ46mm1bwQgAHDn&#10;IlAVwaqrq6tp2KoaGzhttKrL9vZ20W63p2GrGBl4cHAw/TqO1ygPY8WNpfQpwZNqmwe3AAAAAGAT&#10;RFtWfPLxopiFs1JzVuxHY9ZSf7hRAAsANlOEpiI8lY8AzBuq8nGAAAB3JgWqUtgqvo5Wqwhb1SUa&#10;qyJgFaGqWBGySsdWQISzetV+3GTqV/u94ufBLQAAAABYR61idl/s+2LWlhUN9K8m67hYkntjAlgA&#10;sD7yAFWEquIdRSMAAYB7l48KjLBVr9ebbuPrOkWwKoWsdnZ2PjVabZh0wynCWYvGH+bBLQAAAABY&#10;ZdGYFc1Z/1HMmrMinBXNWRHM+vE+fyMCWACw/NK4v3wEYN5Q9XunCAC4bylQlYet0sjAOqUmq9im&#10;UYGxH41W3FoEtK6r/XfVNh9/mAe3AAAAAGBVpGDW62I2xjA1Z0Uw6091PKEAFgA8jDQCMPyh2hoB&#10;CAAsnTQq8Orqahquiv04VqcUqOp2u59GBaawFQ8mD2PFN8D8+MM8uAUAAAAAy6hRrQhlxQcSU3PW&#10;28n6Y/ENzfECWABwdyIw9btqP40ADKmhKh8HCACwNFJ7VYSsYpuarKLlqi4RpopQVYSr0qjAFLZi&#10;5eVhrdj2q/18/OGJ0wQAAADAkoi2rGjNivtY0Zb1Q3HTnBX7v/rBQwEsAPh1KUAV7wamAJURgADA&#10;SkmjAlOjVQSs4us4XpcUqIqwVaydnZ1PIwOhEoGsXra/aPxhHtwCAAAAgPvUqrbRlnVW3DRnxf6P&#10;6RcJYAGwqfJxf2kEYN5QZQQgALByUsgqtVf1er3pNr6uU7RXRYtVPiowjkEN8uasd9U2H3+YB7cA&#10;AAAAoC7RmBXNWa8n61QAC4B1ko8AjHDV02rfCEAAYG2kQFUetopGq2i2qvUHrd3daaNVt9v9FLJK&#10;x2BJxf8U19n+/PjDPLgFAAAAAF9NAAuAVRChqQhP5SMA8wYrIwABgLWTRgVeXV1Nw1ax6g5ZRagq&#10;wlURskrjA1PYCtZc3pwV2361n48/PHGaAAAAAFik5RQA8EDyAFWEqiJclTdU5Y8DAKylNCowglUp&#10;ZJWO1SWFrCJcFWMDY1RgClvBBtup1peIQFav2s/DWnmIKw9uAQAAALDmBLAAuGupjSofARhjAecD&#10;VgAAGyEfFZgCVvF17NclBaoibBVrZ2fnU9gK+GZxP+3wFr8+NWdFICvV2OXjD/PgFgAAAAArSAAL&#10;gC+RRgCGP1TbvKEqBawAADZSNFZFsCq1V/V6vU/H6hSBqghW5aMCYz8CWMDSyMNa/8ev/NoIZV1X&#10;+++y4ynElQe3AAAAAFgS5Xg8/t9OA8BGWjQCMPx+weMAABsvBaryRqvBYDAdH1inFKjqdrufmq2E&#10;rIDip81Z8QdRGnmYjz88+f/Zu5vdyNEjDaMqoDb0gou2Uatet++sL92ANxJALyggG9D4zWFkRVen&#10;LClLn5Q/5wAEP1LCYJAbl6SnI3xMAAAAAOOZgAVwfSqgSlBV6/76hKrffEQAAM9LUJWwal3XfWxV&#10;awMTYI2SyVWZYFVrA/tEK4BnTHffJxW/tBIxQdaynRNtPbZzRVw93AIAAADgDQRYAJfh2ArA6e54&#10;YAUAwAsqqKrYKs+ZapXYapSaXpWoKlfWB9Y7gMHyO8Bf3vD9NTkrQVaN+euxVj8DAAAA3DwBFsDn&#10;yV/aft3OWfX3j+1cE6p6YAUAwBv1VYGJrZZlGR5ZRcKqiqymabr7+vXr/h3ABemx1rcXvjeB1m47&#10;P2z33d33cKufAQAAAK6SAAvg/R1bAfj37epfBwDgJyWsSmBVsVUiq3o3UoKqhFV9VWDOmWgFcGN6&#10;YfrSlK0+OStRVq08vG/fc+8jBQAAAC7Nl6enp999DAAv6gFVoqrEVX1CVf86AADvLKsC+0SrrA3M&#10;u5EqqJrn+bAqsGIrAIZLnLVs50Rbj9t5ufsebvUzAAAAwKcxAQu4Zc+tAPz17q+BFQAAg9Ukq3Vd&#10;9/dctT5wlMRUiaoSV9WqQJEVwFnI7y1/ecP31+SsBFlV6PaJW/0MAAAA8K4EWMA1SjQ1bed/bvc+&#10;oaoCKwAAPlgFVZlelSlWec5Uq8RWo9T0qkRVuaZpOqwMBOBq9Fjr2wvfm0Brt50ftvvu7ni4BQAA&#10;APAiARZwKY6tAIzfjnwdAIBP1FcFJrZalmV/z/NImV6VKVYJqxJZ1UQrAPjxfzLa+aUpWz3GSqBV&#10;Kw9r4lYPtwAAAIAb9eXp6el3HwPwiXpA9eMKwP51AADOSAVVPbaqlYEj1SSr3GtVYM6ZcgUAnyxx&#10;1rKdE209bufl7q/hFgAAAHBFTMACRji2AnDa3ocVgAAAF6JWBa7rug+scuXdSImqElfN83xYH1ix&#10;FQCcsfyu9Zc3fH/FWImzjq0/7OEWAAAAcOa/FAB4jQRTv27nYysAe2AFAMAFqVWBCasqsqp3o1Rk&#10;lbiqVgVWbAUAN6LHWt9e+N4EWrvt/LDd+/rDHm4BAAAAH0yABVRAlb90VUD19+3qXwcA4ILVqsCa&#10;aJXAKs95P0oFVYmtck3TdIitAIA36f/j+dKUrR5jJdD6cf1hD7cAAACAd/Dl6enpdx8DXJ0eUB1b&#10;Adi/DgDAlajIqqZXLcuyv+d5pARVCav6qkCRFQBchB5r5f64nfv6w3sfEwAAAPxvJmDB5egrABNP&#10;/WM7/7p9zQpAAIAbUEFVj60y0SqTrYb+Y/Rvf9tPtJrn+RBZ1TsA4GJN2/UaCbKWdj62/rCHWwAA&#10;AHAzBFjw+RJN5Rddz60ArMAKAIAbUqsC13Xdx1a5arLVKImqElfV2sA+0QoAuHn5XXJff/jthe/v&#10;k7Metntff9jDLQAAALj4H5qB99cDqkRVP06osgIQAIBDUFWxVZ5HR1aZWJWwKlfWBmZVYL0DAHhH&#10;vzxzPiZR1q6df1x/2MMtAAAAODtfnp6efvcxwKv9tt2PrQDsXwcAgL2+KrCmWOU551EqqMrkqlzT&#10;NB1iKwCAC9cnZ+X+uJ37+sN7HxMAAAAfyQQs+L4CMP653a0ABADg1TKxqgKrxFXLshzejZSgKmFV&#10;XxWYcwIsAIArNd19/13eSxJkLdu5x1o94urhFgAAAJxEgMW1SjD163auFYBRE6r6OkAAAHiVrArs&#10;E62yNjDvhv7Ddguq5nk+TLaq2AoAgP8pv//+5Q3fX5OzEmTVP/L6+sMebgEAAMCffgCFS1IBVYKq&#10;CqisAAQA4N0kqEpYta7rPraqtYGZaDVKYqpEVYmralWgyAoA4MP1WOvbS/9svPv/OCse2vuKuHq4&#10;BQAAwJX78vT09LuPgU/W1/3VCsA+oap/HQAAfloFVRVb5TlTrRJbjVLTqxJV5UpkVe8AALhqfXJW&#10;oqxaedjXH977mAAAAC6XCViM0lcAJp76x3a2AhAAgA/RVwUmtlqWZXhkFQmrKrKapukw0QoAgJs1&#10;bVe8tBIxQdaynRNtPbZzRVw93AIAAOAMCLB4q0RT+WVBXwHYJ1T1dYAAADBUwqoEVj22qpWBI9Uk&#10;q9xrVWDOmWgFAAA/Ib+z/+UN31+TsxJk1crDHmv1MwAAAAN/mIMeUCWqSkBlBSAAAGejVgWu67qP&#10;q3LOu5EqqJrn+bAqsGIrAAA4Ez3W+vbSP6v/e+2288N23919D7f6GQAAgDcQYF23WvfXVwDWhCor&#10;AAEAOCs1vSqRVe41ySpTrkZJTJWoKnFVrQqs2AoAAK5M34v90pStPjkrUVatPLxv33PvIwUAAPh/&#10;X56enn73MVyUWgEY/9zuVgACAHARalVgTbRKYJXnvB+lgqrEVrmmaTqsDAQAAH5a4qxlOyfaetzO&#10;y933cKufAQAAro4JWOchf/n5dTvXCsDoE6ysAAQA4CJUZFXTq5Zl2d/zPFKmV2WKVV8VmHcAAMBQ&#10;+TvDL2/4/pqclSCrVh72iVv9DAAAcDE/GDFOBVQJqmrdX59Q9ZuPCACAS1RBVY+tMtEqk61GSlyV&#10;iVbzPB8iq3oHAABchB5rfXvhe/MDxm47P2z33d3xcAsAAODTCLDerk+jqhWAWQl4LLACAICLVqsC&#10;13Xdx1a5RkdWiaoSVyWyqvWBFVsBAAA3pY+0fWnKVo+x8kNLrTysiVs93AIAAHhXX56enn73Mfxp&#10;BWDiqn9s55pQ1QMrAAC4KrUqMGFVRVb1bpSKrBJXZW1gVgVWbAUAADBY4qxlOyfaetzOy91fwy0A&#10;AIAXXfsErGMrAPsEKysAAQC4CX1VYAVWec55lAqqElvlmqbpEFsBAAB8ovxt5Jc3fH/FWImzjq0/&#10;7OEWAABwoz9kXJoeUCWqSlzVJ1T1rwMAwM3IxKqEVTW9almWw7uRElQlrOqrAnNOgAUAAHAFeqz1&#10;7YXvTaC1284P272vP+zhFgAAcCXOJcB6bgXgr3d/DawAAOBmVVDVJ1r98ccf+/WBQ//BvgVV8zwf&#10;JluJrAAAAP6ij/x9acpWj7HyQ92P6w97uAUAAJyxL09PT78P/L+faGrazv/c7n1CVQVWAABAk6Aq&#10;YdW6rvvYqtYGJsAaJZOrMsGq1gb2iVYAAAB8qh5r5f64nfv6w3sfEwAAfI5TJmAdWwEYvx35OgAA&#10;8IwKqiq2ynOmWiW2GqWmVyWqypX1gfUOAACAszXdff8P3l+SIGtp52PrD3u4BQAA/KQeYFVAlb+8&#10;1Lq/PqHqNx8XAAC8TV8VmNhqWZbhkVUkrKrIapqmu69fv+7fAQAAcPXyt5++/vDbC9/fJ2c9bPe+&#10;/rCHWwAAwBFZQfjkYwAAgNMlrEpgVbFVIqt6N1KCqoRVfVVgzploBQAAAAMkytq184/rD3u4BQAA&#10;N0OABQAAr5RVgX2iVdYG5t1IFVTN83xYFVixFQAAAJyxPjkr98ft3Ncf3vuYAAC4BgIsAABoapLV&#10;uq77e65aHzhKYqpEVYmralWgyAoAAIAbkiBr2c491uoRVw+3AADgrAiwAAC4ORVUZXpVpljlOVOt&#10;EluNUtOrElXlmqbpsDIQAAAAeJOanJUgq0ZT9/WHPdwCAIDhBFgAAFylviowsdWyLPt7nkfK9KpM&#10;sUpYlciqJloBAAAAnyJR1m47P7T3FXH1cAsAAE4iwAIA4GJVUNVjq1oZOFJNssq9VgXmnClXAAAA&#10;wMXqk7MSZdXKw77+8N7HBADAjwRYAACcvVoVuK7rPrDKlXcjVVA1z/NhfWDFVgAAAMDNS5C1bOdE&#10;W4/tXBFXD7cAALhiAiwAAM5CrQpMWFWRVb0bJTFVoqrEVbUqsGIrAAAAgHdUk7MSZNV/VdZjrX4G&#10;AODCCLAAAPgwtSqwJlolsMpz3o9SQVViq1zTNB1iKwAAAIAzlEBrt50ftvvu7nu41c8AAJwBARYA&#10;AO+qIquaXrUsy/6e55ESVCWs6qsCRVYAAADAleuTsxJl1crD+/Y99z4mAICxBFgAALxZBVU9tspE&#10;q0y2GilxVSZazfN8iKzqHQAAAAD/U+KsZTsn2nrczsvd93CrnwEAeCUBFgAAz6pVgeu67mOrXDXZ&#10;apREVYmram1gn2gFAAAAwIepyVkJsuq/uusTt/oZAOCmCbAAAG5cBVUVW+V5dGSViVUJq3JlbWBW&#10;BdY7AAAAAC5OAq3ddn7Y7ru74+EWAMDVEWABANyAviqwpljlOedRKqjK5Kpc0zQdYisAAAAAblaP&#10;sRJo1crDmrjVwy0AgIsgwAIAuBKZWFWBVeKqZVkO70ZKUJWwqq8KzDkBFgAAAAD8hMRZy3ZOtPW4&#10;nZe7v4ZbAACfRoAFAHBhsiqwT7TK2sC8G6mCqnme/7Q+UGQFAAAAwBmpGCtx1rH1hz3cAgB4NwIs&#10;AIAzlKAqYdW6rvvYqtYGZqLVKJlclQlWCatqVWBNtAIAAACAK5NAa7edH7Z7X3/Ywy0AgP9JgAUA&#10;8EkqqKrYKs+ZapXYapSaXpWoKlciq3oHAAAAABzVY6wEWj+uP+zhFgBwgwRYAAAD9VWBia2WZRke&#10;WUXCqoqspmk6TLQCAAAAAIbqsVbuj9u5rz+89zEBwHURYAEA/KSEVQmsemxVKwNHqklWudeqwJwz&#10;0QoAAAAAOHsJspZ2Prb+sIdbAMCZEmABALxSrQpc13UfV+WcdyNVUDXP82FVYMVWAAAAAMBN6ZOz&#10;HrZ7X3/Ywy0A4AMJsAAAmppelcgq95pklSlXoySmSlSVuKpWBVZsBQAAAABwgkRZu3b+cf1hD7cA&#10;gJ8kwAIAbk4FVTXRKs9ZHZjYapQKqhJb5Zqm6bAyEAAAAADgE/XJWbk/bue+/vDexwQAzxNgAQBX&#10;KTFVoqqKrZZl2d/zPFKmV2WKVcKqRFY10QoAAAAA4AokyFra+dj6wx5uAcBNEGABABergqoeW2Wi&#10;VSZbjZS4KhOt5nnerw6sSVZ5BwAAAADAQU3O6rFWX3/Ywy0AuFgCLADg7NWqwHVd97FVrtGRVaKq&#10;xFWJrGp9YMVWAAAAAAC8u/zSd7edH9r7irh6uAUAZ0WABQCchVoVmLCqIqt6N0pFVomralVgxVYA&#10;AAAAAJytPjkrUVatPOzrD+99TAB8FAEWAPBh+qrACqzynPMoFVQltso1TdMhtgIAAAAA4OolyFq2&#10;c6Ktx3auiKuHWwDwZgIsAOBdZWJVwqqaXrUsy+HdSAmqElb1VYEiKwAAAAAA3qgmZyXIqpWHff1h&#10;D7cAYE+ABQC8WQVVfaLVH3/8sV8fOFLiqky0muf5MNmq3gEAAAAAwAfLL8V32/mhva+Iq4dbAFwx&#10;ARYA8PxPjv/5zz6sWtd1H1vV2sAEWKNkclUmWNXawD7RCgAAAAAALlSfnJUoq1Ye3rfvufcxAVwm&#10;ARYA3LgKqiq26usDR+nTq7I2MKsC6x0AAAAAANy4xFnLdk609bidl7vv4VY/A/DJBFgAcAP6qsCE&#10;Vcuy7J/zfqSEVZlclWuapkNsBQAAAAAAvJuanJUgq1Ye9olb/QzAAAIsALgSCasSWFVslciq3o2U&#10;oCphVV8VmHMmWgEAAAAAAGclgdZuOz9s993d93CrnwF4JQEWAFzaT0b/+c+fJlplbWDejVRB1TzP&#10;h1WBFVsBAAAAAABXqU/Oyh8iauXhffueex8TgAALAM5SgqqEVeu67mOrXLU+cJTEVImqElfVqkCR&#10;FQAAAAAA8AqJs5btnGjrcTsvd8fDLYCrIsACgE9SQVXFVnnOVKvEVqPU9KpEVbkSWdU7AAAAAACA&#10;D1IxVuKsWvPRJ271cAvg7AmwAGCgviowsdWyLPt7nkdKWJUpVgmrpmk6TLQCAAAAAAC4MAm0dtv5&#10;Ybvv7o6HWwCfQoAFAD+pgqoeW9XKwJFqklXutSow50y0AgAAAAAAuEE9xkqg9eP6wx5uAbwbARYA&#10;vFKtClzXdR9X5Zx3I1VQNc/zYVVgxVYAAAAAAACcLHHWsp0TbT1u577+8N7HBLyGAAsAmloVmLAq&#10;U6xqklXejZKYKlFV4qpaFVixFQAAAAAAAGehYqzEWcfWH/ZwC7gxAiwAbk6tCqyJVgms8pz3o1RQ&#10;ldgq1zRNh9gKAAAAAACAq9InZz1s977+sIdbwBUQYAFwlSqyqulVy7Ls73keKUFVwqq+KlBkBQAA&#10;AAAAwDMSZe3a+cf1hz3cAs6UAAuAi1VBVY+tMtEqk61GSlyViVbzPB8iq3oHAAAAAAAAg/TJWbk/&#10;bue+/vDexwQfT4AFwNmrVYHruu5jq1yjI6tEVYmrElnV+sCKrQAAAAAAAODMJcha2vnY+sMebgE/&#10;QYAFwFmoVYEVW+W53o1SYVWurA3MqsB6BwAAAAAAADekT8562O59/WEPt4AfCLAA+DB9VWDOuec5&#10;51EqqMrkqlzTNB1iKwAAAAAAAODNEmXttvNDe18RVw+34CYIsAB4V5lY1adXLctyeDdSgqqEVX1V&#10;YM4JsAAAAAAAAIBP0SdnJcqqlYd9/eG9j4lLJ8AC4CRZFdgnWmVtYN6NVEHVPM9/Wh8osgIAAAAA&#10;AICLlyBr2c6Jth7buSKuHm7B2RBgAfCsBFUJq9Z13cdWtTYwE61GyeSqTLBKWFWrAmuiFQAAAAAA&#10;AMCmJmclyKpJEX39YQ+3YCgBFsCNq6CqYqs8Z6pVYqtRanpVoqpciazqHQAAAAAAAMA7S5S1284P&#10;7X1FXD3cgjcTYAHcgL4qMLHVsizDI6tIWFWR1TRNh4lWAAAAAAAAAGeqT85KlFUrD+/b99z7mOgE&#10;WABXImFVAquKrRJZ1buRElQlrMr0qloVmHMmWgEAAAAAAABcscRZy3ZOtPW4nZe77+FWP3OlBFgA&#10;F6ZWBa7ruo+rcs67kSqomuf5sCqwYisAAAAAAAAAXqUmZyXIqj/y9olb/cwFEWABnKGaZJXIKvdc&#10;tT5wlMRUiaoSV9WqwIqtAAAAAAAAAPhQCbR22/lhu+/uvodb/cwnE2ABfJIKqmqiVZ6zOjCx1SgV&#10;VCW2yjVN02FlIAAAAAAAAAAXqU/OSpRVKw/v2/fc+5jGEWABDJSYKlFVxVbLsuzveR4p06syxSph&#10;VSKrmmgFAAAAAAAAwE1LnLVs50Rbj9t5uTsebvEKAiyAn1RBVY+tMtEqk61GSlyViVbzPO9XB9Yk&#10;q7wDAAAAAAAAgHdQMVbirPojeJ+41cOtmyXAAnilWhW4rus+tso1OrJKVJW4KpFVrQ+s2AoAAAAA&#10;AAAAzkj+gL7bzg/bfXd3PNy6KgIsgKZWBSasqsiq3o1SkVXiqloVWLEVAAAAAAAAAFyhHmMl0Ppx&#10;/WEPt86eAAu4ObUqsCZaJbDKc96PUkFVYqtc0zQdYisAAAAAAAAA4FmJs5btnGjrcTv39Yf3n/n/&#10;oAALuEqZWJWwqqZXLctyeDdSgqqEVX1VoMgKAAAAAAAAAD5MxViJs46tP+zh1rsQYAEXq4KqmmiV&#10;cyZaZbLVSImrMtFqnufDZKt6BwAAAAAAAABcjD4562G79/WHPdx6lgALOHu1KnBd131slasmW42S&#10;yVWZYFVrA/tEKwAAAAAAAADg5iTK2rXzYf2hAAs4CxVUVWzV1weO0qdXZW1gVgXWOwAAAAAAAACA&#10;1xBgAR+mrwpMWLUsy/4570epoCqTq3JN03SIrQAAAAAAAAAAfpYAC3hXCasSWFVslciq3o2UoCph&#10;VV8VmHMCLAAAAAAAAACAUQRYwEmyKrBPtMrawLwbqYKqeZ4Pk60qtgIAAAAAAAAA+AwCLOBZCaoS&#10;Vq3ruo+tctX6wFESUyWqSlxVqwJFVgAAAAAAAADAuRJgwY2roKpiqzxnqlViq1FqelWiqlyJrOod&#10;AAAAAAAAAMAlEWDBDeirAhNbLcuyv+d5pIRVmWKVsGqapsNEKwAAAAAAAACAayHAgitRQVWPrWpl&#10;4Eg1ySr3WhWYcyZaAQAAAAAAAABcOwEWXJhaFbiu6z6uyjnvRqqgap7nw6rAiq0AAAAAAAAAAG6Z&#10;AAvOUK0KTFiVKVY1ySrvRklMlagqcVWtCqzYCgAAAAAAAACA4wRY8ElqVWBNtEpglee8H6WCqsRW&#10;uaZpOqwMBAAAAAAAAADg7QRYMFBFVjW9almW/T3PI2V6VaZY9VWBeQcAAAAAAAAAwPsSYMFPqqCq&#10;x1aZaJXJViMlrspEq3meD5FVvQMAAAAAAAAA4GMIsOCValXguq772CrX6MgqUVXiqkRWtT6wYisA&#10;AAAAAAAAAD6fAAuaWhVYsVWe690oFVblytrArAqsdwAAAAAAAAAAnDcBFjenrwrMOfc85zxKBVWZ&#10;XJVrmqZDbAUAAAAAAAAAwOUSYHGVMrGqT69aluXwbqQEVQmr+qrAnBNgAQAAAAAAAABwfQRYXKwK&#10;qvpEq6wNzPrAkSqomuf5T+sDRVYAAAAAAAAAALdHgMXZS1CVsGpd131sVWsDE2CNkslVmWBVawP7&#10;RCsAAAAAAAAAACgCLM5CBVUVW+U5U60SW41S06sSVeXK+sB6BwAAAAAAAAAAryHA4sP0VYGJrZZl&#10;GR5ZRcKqiqymabr7+vXr/h0AAAAAAAAAAPwsARbvKmFVAquKrRJZ1buRElQlrOqrAnPORCsAAAAA&#10;AAAAABhFgMVJalXguq77uCrnvBupgqp5ng+rAiu2AgAAAAAAAACAzyDA4lk1ySqRVe65an3gKImp&#10;ElUlrqpVgRVbAQAAAAAAAADAuRFg3bgKqmqiVZ6zOjCx1SgVVCW2yjVN02FlIAAAAAAAAAAAXBIB&#10;1g1ITJWoqmKrZVn29zyPlOlVmWKVsCqRVU20AgAAAAAAAACAayHAuhIVVPXYqlYGjlSTrHLP6sA6&#10;Z8oVAAAAAAAAAABcOwHWhalVgeu67gOrXHk3UqKqxFXzPB/WB1ZsBQAAAAAAAAAAt0yAdYZqVWDC&#10;qoqs6t0oFVklrqpVgRVbAQAAAAAAAAAAxwmwPkmtCqyJVgms8pz3o1RQldgq1zRNh9gKAAAAAAAA&#10;AAB4OwHWQJlYlbCqplcty3J4N1KCqoRVfVWgyAoAAAAAAAAAAN6fAOsnVVBVE61yzkSrTLYaKXFV&#10;JlrN83yYbFXvAAAAAAAAAACAjyHAeqVaFbiu6z62ylWTrUbJ5KpMsKq1gX2iFQAAAAAAAAAA8PkE&#10;WE0FVRVb9fWBo/TpVVkbmFWB9Q4AAAAAAAAAADhvNxdg9VWBNcUqzzmPUkFVJlflmqbpEFsBAAAA&#10;AAAAAACX6yoDrEysqsAqcdWyLId3IyWoSljVVwXmnAALAAAAAAAAAAC4PhcdYGVVYJ9olbWBeTdS&#10;BVXzPB8mW1VsBQAAAAAAAAAA3JazD7ASVCWsWtd1H1vV2sBMtBolMVWiqsRVtSpQZAUAAAAAAAAA&#10;APzoLAKsCqoqtspzplolthqlplclqsqVyKreAQAAAAAAAAAAvMaHBVh9VWBiq2VZ9vc8j5SwKlOs&#10;ElZN03SYaAUAAAAAAAAAAPCz3jXAqqCqx1a1MnCkmmSVe60KzDkTrQAAAAAAAAAAAEY5KcCqVYHr&#10;uu7jqpzzbqQKquZ5PqwKrNgKAAAAAAAAAADgMzwbYNX0qkRWudckq0y5GiUxVaKqxFW1KrBiKwAA&#10;AAAAAAAAgHNzCLAeHh7u/v3vf+9XBya2GqWCqsRWuaZpOqwMBAAAAAAAAAAAuCRf+8N7rhHM9KpM&#10;seqrAvMOAAAAAAAAAADgWhwCrMRSb5W4KhOt5nk+RFb1DgAAAAAAAAAA4NodqqvnplMlqkpclciq&#10;1gdWbAUAAAAAAAAAAHDLvjz9Vz3861//2t8TY1VsBQAAAAAAAAAAwHF/CrAAAAAAAAAAAAB4PQEW&#10;AAAAAAAAAADAiQRYAAAAAAAAAAAAJxJgAQAAAAAAAAAAnEiABQAAAAAAAAAAcCIBFgAAAAAAAAAA&#10;wIkEWAAAAAAAAAAAACcSYAEAAAAAAAAAAJxIgAUAAAAAAAAAAHAiARYAAAAAAAAAAMCJBFgAAAAA&#10;AAAAAAAnEmABAAAAAAAAAACcSIAFAAAAAAAAAABwIgEWAAAAAAAAAADAiQRYAAAAAAAAAAAAJxJg&#10;AQAAAAAAAAAAnEiABQAAAAAAAAAAcCIBFgAAAAAAAAAAwIkEWAAAAAAAAAAAACcSYAEAAAAAAAAA&#10;AJxIgAUAAAAAAAAAAHAiARYAAAAAAAAAAMCJBFgAAAAAAAAAAAAnEmABAAAAAAAAAACcSIAFAAAA&#10;AAAAAABwIgEWAAAAAAAAAADAiQRYAAAAAAAAAAAAJxJgAQAAAAAAAAAAnEiABQAAAAAAAAAAcCIB&#10;FgAAAAAAAAAAwIn+T4ABAE35+RB1xcKhAAAAAElFTkSuQmCCUEsDBBQABgAIAAAAIQD1ompa2QAA&#10;AAYBAAAPAAAAZHJzL2Rvd25yZXYueG1sTI9Bb8IwDIXvk/YfIk/abaRlG9u6pgihcUYULtxC4zXV&#10;EqdqApR/P7PLuFh+etZ7n8v56J044RC7QArySQYCqQmmo1bBbrt6egcRkyajXSBUcMEI8+r+rtSF&#10;CWfa4KlOreAQioVWYFPqCyljY9HrOAk9EnvfYfA6sRxaaQZ95nDv5DTLZtLrjrjB6h6XFpuf+ui5&#10;N67fvpz068u4ssvFc+j2uKmVenwYF58gEo7p/xiu+IwOFTMdwpFMFE4BP5L+5tXLX6esD7x95C8g&#10;q1Le4le/AAAA//8DAFBLAwQUAAYACAAAACEAqiYOvrwAAAAhAQAAGQAAAGRycy9fcmVscy9lMm9E&#10;b2MueG1sLnJlbHOEj0FqwzAQRfeF3EHMPpadRSjFsjeh4G1IDjBIY1nEGglJLfXtI8gmgUCX8z//&#10;PaYf//wqfillF1hB17QgiHUwjq2C6+V7/wkiF2SDa2BSsFGGcdh99GdasdRRXlzMolI4K1hKiV9S&#10;Zr2Qx9yESFybOSSPpZ7Jyoj6hpbkoW2PMj0zYHhhiskoSJPpQFy2WM3/s8M8O02noH88cXmjkM5X&#10;dwVislQUeDIOH2HXRLYgh16+PDbcAQAA//8DAFBLAQItABQABgAIAAAAIQCxgme2CgEAABMCAAAT&#10;AAAAAAAAAAAAAAAAAAAAAABbQ29udGVudF9UeXBlc10ueG1sUEsBAi0AFAAGAAgAAAAhADj9If/W&#10;AAAAlAEAAAsAAAAAAAAAAAAAAAAAOwEAAF9yZWxzLy5yZWxzUEsBAi0AFAAGAAgAAAAhAMA/y0mT&#10;BQAApBsAAA4AAAAAAAAAAAAAAAAAOgIAAGRycy9lMm9Eb2MueG1sUEsBAi0ACgAAAAAAAAAhAJsb&#10;FBFoZAAAaGQAABQAAAAAAAAAAAAAAAAA+QcAAGRycy9tZWRpYS9pbWFnZTEucG5nUEsBAi0AFAAG&#10;AAgAAAAhAPWialrZAAAABgEAAA8AAAAAAAAAAAAAAAAAk2wAAGRycy9kb3ducmV2LnhtbFBLAQIt&#10;ABQABgAIAAAAIQCqJg6+vAAAACEBAAAZAAAAAAAAAAAAAAAAAJltAABkcnMvX3JlbHMvZTJvRG9j&#10;LnhtbC5yZWxzUEsFBgAAAAAGAAYAfAEAAIxuAAAAAA==&#10;">
+                  <v:group w14:anchorId="1DB42F95" id="Group 149" o:spid="_x0000_s1026" style="position:absolute;margin-left:0;margin-top:0;width:8in;height:95.7pt;z-index:251659776;mso-width-percent:941;mso-height-percent:121;mso-top-percent:23;mso-position-horizontal:center;mso-position-horizontal-relative:page;mso-position-vertical-relative:page;mso-width-percent:941;mso-height-percent:121;mso-top-percent:23" coordorigin="" coordsize="73152,12161" o:gfxdata="UEsDBBQABgAIAAAAIQCxgme2CgEAABMCAAATAAAAW0NvbnRlbnRfVHlwZXNdLnhtbJSRwU7DMAyG&#10;70i8Q5QralN2QAit3YGOIyA0HiBK3DaicaI4lO3tSbpNgokh7Rjb3+8vyXK1tSObIJBxWPPbsuIM&#10;UDltsK/5++apuOeMokQtR4dQ8x0QXzXXV8vNzgOxRCPVfIjRPwhBagArqXQeMHU6F6yM6Rh64aX6&#10;kD2IRVXdCeUwAsYi5gzeLFvo5OcY2XqbynsTjz1nj/u5vKrmxmY+18WfRICRThDp/WiUjOluYkJ9&#10;4lUcnMpEzjM0GE83SfzMhtz57fRzwYF7SY8ZjAb2KkN8ljaZCx1IwMK1TpX/Z2RJS4XrOqOgbAOt&#10;Z+rodC5buy8MMF0a3ibsDaZjupi/tPkGAAD//wMAUEsDBBQABgAIAAAAIQA4/SH/1gAAAJQBAAAL&#10;AAAAX3JlbHMvLnJlbHOkkMFqwzAMhu+DvYPRfXGawxijTi+j0GvpHsDYimMaW0Yy2fr2M4PBMnrb&#10;Ub/Q94l/f/hMi1qRJVI2sOt6UJgd+ZiDgffL8ekFlFSbvV0oo4EbChzGx4f9GRdb25HMsYhqlCwG&#10;5lrLq9biZkxWOiqY22YiTra2kYMu1l1tQD30/bPm3wwYN0x18gb45AdQl1tp5j/sFB2T0FQ7R0nT&#10;NEV3j6o9feQzro1iOWA14Fm+Q8a1a8+Bvu/d/dMb2JY5uiPbhG/ktn4cqGU/er3pcvwCAAD//wMA&#10;UEsDBBQABgAIAAAAIQDAP8tJkwUAAKQbAAAOAAAAZHJzL2Uyb0RvYy54bWzsWdFu4jgUfV9p/8HK&#10;40otJBAYUOmoarfVSKOZatrVzDy6wYFISZy1TWnn6/fYjoOhBQKVRlqpL+DE9/ra555cxydnH5+K&#10;nDwyITNeToLwtBsQViZ8mpWzSfDP/fXJh4BIRcspzXnJJsEzk8HH8z//OFtWYxbxOc+nTBAMUsrx&#10;spoEc6WqcacjkzkrqDzlFSvRmXJRUIVLMetMBV1i9CLvRN3uoLPkYloJnjApcffKdgbnZvw0ZYn6&#10;mqaSKZJPAsxNmV9hfh/0b+f8jI5nglbzLKmnQY+YRUGzEkGboa6oomQhshdDFVkiuOSpOk140eFp&#10;miXMrAGrCbsbq7kRfFGZtczGy1nVwARoN3A6etjky+OtINkUueuPAlLSAkkycYm+AXiW1WwMqxtR&#10;3VW3or4xs1d6xU+pKPQ/1kKeDLDPDbDsSZEEN4e9MEa2ApKgL4zCuDcKLfTJHPlZ+Z00t//e4jqA&#10;s3btuMgdPcFmPssKPJIrqOTboLqb04qZDEgNgoMqxlIsVN/AMFrOckZiM3UdH4YNVHIsgdpWnNx6&#10;Xwcq7HV7w/XV0nGykOqGcYM5ffwslaXwFC1DwGk9s4SXpcwU+4G5pkUOVv/VIV2yJEhGNBg46m+a&#10;/1w3nxObrm3mP0Jv9Hrk/TF8py7ZGyM6JobvVK9hf6SeF6kFVr556xj9w2Ksm+/Faj1979lGqdnK&#10;XT99vcFgGEbxfu76TmHUHQ2G8X5erSdxb1Z889a8ig/j1br5O69eLZ4/31xFeoNwFHcPrCXDXq8P&#10;Lu5Nis+TFiF883da2ReQ2YsN8LdvTmE0GgxaZNuvPO+00i+RWyu7vwuO4rqsR1H4Id6Wdd/DvJLY&#10;rGwx33jtMSObrWNnjBfM2h3Drz3DXssYvlO4YtbuSOvMikbdNoj5TquCtTuQX4FswdoJmG8edkdh&#10;bB+T3TH8ja1d7n2PFrlfp8rezXzdHDV99/R9khz/Qr07hk+S1jF8pyOZ9aatcPeSfKocuhUew6wW&#10;MXbQCqfXmTux0bk7xCVPZX2KQ4vgWKkP0vq9pOJSn5H9Ix0O0u4SRzZ7IIaXtt7jDIL5zubYivm0&#10;cwYJfOfooMioGL6zO9m2i4wE+879gyIjFb6z2QXcmu1/DbzAeV5rRbnRilRAoBWJgEArerBbQUWV&#10;zpfJCppkadQNc6Amc4gbNUt1f8Ef2T03lmolcbhkrXrz0rdyx3M9YWfrLNx/ZcbzLV1cSwRn5/6t&#10;ff3OYKCwBbvG0Jm5f2uOuoUp1GW3heXmZJOcS2bno0Ezkk2DngbdEzJyQ9ySX2d57pYAB62mWP3E&#10;tNRzzjScefmNpRCt8EhE5vkwciG7zAV5pEgeTRJWqtB2zemU2dt4DYcGZYdvPMy0zIB65BTxm7Hr&#10;AbQU+XJsO0xtr12ZURsbZ/vgNmHWJ2adGw8TmZeqcS6ykovXVpZjVXVka+9AstBolB749Bk6leBW&#10;65RVcp0JqT5TqW6pgAyEvEKwVV/xk+Yc/AVNTSsgcy5+vXZf20NIQ29AlhBLJ4H8d0EFC0j+qYTE&#10;Ngr7fQyrzEU/Hka4EH7Pg99TLopLjjShEGF2pqntVe6aqeDFd+i6FzoqumiZIDYKnsKjaC8uFa7R&#10;BWU4YRcXpg1FFfz6XN5ViR5co1ph5fdP36moiG5OAgWl7Qt3sh4dOwUNfFzZas+SXywUTzMtrxke&#10;WlzrC0iMWhn9LVojYNrUGsOjxEbDfRB1u7LqyrnTdDUkWmuswdPF0cC6gZqTIx/yrNJPsMZPt2vB&#10;GpnakKtfkfWtFH7Fk0WBZ9dq+4LlVOHDgpxnlQRDxqx4YFMU5E/TWieWSjCVoLa4RxfVG+FOhvHQ&#10;bRCNCVLsT/C95KTvJef/VnLMxw58CjK7Vv3ZSn9r8q9NiVp9XDv/DwAA//8DAFBLAwQKAAAAAAAA&#10;ACEAmxsUEWhkAABoZAAAFAAAAGRycy9tZWRpYS9pbWFnZTEucG5niVBORw0KGgoAAAANSUhEUgAA&#10;CWAAAAGPCAYAAADYsOteAAAACXBIWXMAAC4jAAAuIwF4pT92AAAAGXRFWHRTb2Z0d2FyZQBBZG9i&#10;ZSBJbWFnZVJlYWR5ccllPAAAY/VJREFUeNrs3e1uG2l6LuoqkqKoL9qR7e1xz3gjwUJmgPVjAQtY&#10;+RkkJ7DzJ0AOYR3APqucQI5jY//dQSYTz7TbbUmWKFmiLX5sPmS91ttsutuyVRI/rgt4UaWiu+mu&#10;Utti8eb9lOPx+P8qAAAAAJbD9WT1JutssgaTdTRZV2VZXjo1AAAAAMAyKgWwAAAAgBVxPFkRxLoq&#10;ZsGs67Ise04LAAAAAPCQBLAAAACAVRchrMvipjkrglnHTgsAAAAAcB8EsAAAAIB1ldqyUnPWpWAW&#10;AAAAAHDXBLAAAACATXNd3LRlXVXbXlmW104NAAAAAHBbAlgAAAAAN1JbVgSzjmJbluWl0wIAAAAA&#10;fI4AFgAAAMCvi2BW3pwV4wx7TgsAAAAAIIAFAAAA8PUihBXBrNScFcGsY6cFAAAAADaHABYAAADA&#10;3UtjDFNzVrRm9cqyvHZqAAAAAGC9CGABAAAA3J98jOFgso4m66osy0unBgAAAABWkwAWAAAAwHJI&#10;YwyjOSuCWddlWfacFgAAAABYbgJYAAAAAMstQliXxU1zVgSzjp0WAAAAAHgQzclqVasxWVsCWAAA&#10;AACrKbVlpeasS8EsAAAAALgT02BVMQtbxdqerLI69jMCWAAAAADr5bq4acu6qra9siyvnRoAAAAA&#10;+Ik8WBUrglft2/5LBLAAAAAANkdqy4pg1lFsy7K8dFoAAAAAWGOpySpt8/GBd0IACwAAAIAIZuXN&#10;WTHOsOe0AAAAALAi8vaq+fGBdRlN1iCWABYAAAAAnxMhrAhmpeasCGYdOy0AAAAAPID59qp8fGCd&#10;PhazsNV1tcaT9SH/BQJYAAAAANxWGmOYmrOiNatXluW1UwMAAADAN5hvr8qbreoU97WG2Tbtj77k&#10;HxbAAgAAAOCu5GMMo379aLKuyrK8dGoAAAAAyOTtVanZqu6QVQpWRXvVp/GB1bFvIoAFAAAAwH1I&#10;YwyjOSuCWddlWfacFgAAAIC1lbdXzY8PrMt8e1U+PrA2AlgAAAAAPKQIYV0WN81ZEcw6dloAAAAA&#10;VkLeXjU/PrAu8+1VEa4aF7NmqwchgAUAAADAMkptWak561IwCwAAAOBBpGBVaq/KxwfWKW+vyscH&#10;Lh0BLAAAAABWSdxwS21ZV9W2V5bltVMDAAAA8NXm26vy8YF1yturUrNVGh+4MgSwAAAAAFgXqS0r&#10;gllHsS3L8tJpAQAAAPgkb69K4wNTs1VdUntVBKsGxU/HB64FASwAAAAA1l0Es/LmrBhn2HNaAAAA&#10;gDWVt1fNjw+sy3x7VT4+cO0JYAEAAACwqSKEdZltI5h17LQAAAAAK2C+vWq7uBkfWJcUskrtVfn4&#10;wI0mgAUAAAAAP5XGGKbmrGjN6pVlee3UAAAAAPcotVelYFU+PrBOeXtVPj5w5JIsJoAFAAAAAF8m&#10;H2N4lbZlWV46NQAAAMA3yNur8vGBdcrbq+abrbglASwAAAAA+HbRlpWas44m67osy57TAgAAAFTy&#10;9qr58YF1mW+vimYrIasaCGABAAAAQH0ihHVZ3DRnXQpmAQAAwNrK26vmxwfWZb69Kh8fyD0RwAIA&#10;AACA+5faslJzVgSzjp0WAAAAWHrz7VV5s1Wd8mBVPj6QJdByCgAAAADg3u1W60k6MB7HfdPpDdTU&#10;lnVVbXtlWfrUKgAAANyf+faqrWxbp3j9P8y2+fhAHth4PI5ms+3qy51ilruK74sdDVgAAAAAsPxS&#10;MCs1Zx3FtizLS6cGAAAAvlreXpWPD6z7NX5qr5ofH8gDGI/HB9XufMAqjY48+LV/hwAWAAAAAKy2&#10;GF2YN2fFOMOe0wIAAABTebBqfnxgXebbq/LxgdyD8Xi8W/w8QNUubgJ2+ePfTAALAAAAANZTasxK&#10;2whmHTstAAAArKEUrIpwzfz4wLrMt1flzVbUYDwex/Xcrb5MIwDDfvZ9sPsQvzcBLAAAAADYLGmM&#10;YWrOitasXlmWPoULAADAMptvr8rHB9Ypb69KzVZCVncoGwE4H7D64hGAD00ACwAAAAAI+RjDq7Qt&#10;y/LSqQEAAOCezLdX5eMD635NnNqr5scH8hXG43Fcs+3qyzxgtVPt3+kIwIcmgAUAAAAA/Jpoy0rN&#10;WUeTdV2WZc9pAQAA4Cvl7VX5+MA65e1V8+MD+QJzIwDzgNWDjwB8aAJYAAAAAMDXihDWZXHTnHUp&#10;mAUAAEAlb69KzVZpfGBdUrAqtVfl4wP5jPF4nNqo5gNWKRR34Cz9MgEsAAAAAOCupbas1JwVwaxj&#10;pwUAAGDtpPaqtPLxgXWZb6/KxwdSmRsBuFNdn3wEYDzWdqbuhgAWAAAAAHBf4qZ4asu6qra9six9&#10;EhkAAGB5zbdX5eMD65S3V6XxganZamONx+PURjUfsJpvsOIeCWABAAAAAA8tBbNSc9ZRbMuyvHRq&#10;AAAA7k2EeVKIJx8fWPfrwdReNT8+cGNkIwBDHrBK5z9/nCUkgAUAAAAALLMYXZg3Z8U4w57TAgAA&#10;8FXy9qp8fGCjxuecb6+KZqs0PnBtfWYEYNjProURgGtCAAsAAAAAWEWpMSttI5h17LQAAAD8pL0q&#10;jQ9MzVZ1Se1VKViVjw9cK9kIwHzc307x8wYrNogAFgAAAACwTtIYw9ScFa1ZvbIsr50aAABgjcy3&#10;V+XjA+uUt1fl4wNX2mdGAMbXO9W+EYD8IgEsAAAAAGAT5GMMr9K2LMtLpwYAAFhS8+1V+fjAOuXt&#10;VfPjA1fGeDzOG6rycYBpBGD+OHwTASwAAAAAYNNFW1ZqzjqarOuyLHtOCwAAcE/yYFU+PrBOeXvV&#10;/PjApfaZEYDt7JwZAci9E8ACAAAAAFgsQliXxU1z1qVgFgAA8JVSk1Xa5uMD6zLfXpU3Wy2V8Xic&#10;N1TtVOcmHwEYj7V9G7GsBLAAAAAAAG4ntWWl5qwIZh07LQAAsPHy9qr58YF1mW+vus62D+oXRgDu&#10;ZOfFCEDWggAWAAAAAMDdiDc4UlvWVbXtlWV57dQAAMDamG+vyscH1ilvr8rHB9678Xi8W9yEytK4&#10;v3wEYP44bAQBLAAAAACAeqVgVmrOOoptWZaXTg0AACyl+faqvNmq7tcOKVg1Pz6wVp8ZARj2q60R&#10;gPALBLAAAAAAAB5OjC7Mm7NinGHPaQEAgHuRt1elZqu6Q0YpWBUhq/nxgXduPB7nDVXzIwDDgW8D&#10;+HYCWAAAAAAAyyc1ZqVtBLOOnRYAALi1vL1qfnxgXebbq/Lxgd/sMyMA4+udat8IQLhnAlgAAAAA&#10;AKsjjTFMzVnRmtUry/LaqQEAYIPl7VXz4wPrMt9elY8PvLXxeBy/193qy0UjAPPHgSUjgAUAAAAA&#10;sPryMYZXaVuW5aVTAwDAmkjBqtRelY8PrFPeXpWPD/wi2QjAPEDVLm5GHRoBCGtAAAsAAAAAYL1F&#10;W1ZqzjqarOuyLHtOCwAAS2i+vSofH1invL0qNVul8YE/Mx6P4/ezXX25aATg9j38noElIoAFAAAA&#10;ALCZIoR1Wdw0Z10KZgEAcE/y9qo0PjA1W9UltVdFsGpQ/HR84PwIwDxgtVPcBMKMAAQWEsACAAAA&#10;ACCX2rJSc1YEs46dFgAAbilvr5ofH1iX+faqj//6r/+6/S//8i/RbvW5EYC71WMAX00ACwAAAACA&#10;LxFvYqW2rKtq2yvL8tqpAQDYWPPtVdvFTVtUbf7hH/6h+J//8382u93u8O///u9bjx8/bvyv//W/&#10;osnKCEDgQQhgAQAAAADwLVIwKzVnHcW2LMtLpwYAYC2k9qoUrMrHB96pf/qnf9qP7W9+85utP/zh&#10;D+X29vbob//2b7cODw+LR48ejV6+fLnd6XTGLgmwbASwAAAAAACoS4wuzJuzYpxhz2kBAFhKeXtV&#10;Pj7wm/zjP/7jTrfbnTZi/ff//t/3Yjv5ur23t9d+9OjR4K/+6q+2f/Ob34za7fboyZMng8ljo8nx&#10;ocsBrBIBLAAAAAAA7ltqzErbCGYdOy0AALVLTVZpm48P/GIvXrxo/t3f/d103N/f/M3fdHZ2dprV&#10;8WmD1dbWVuPg4GD6eKfTGe7u7kaoajA5Pp78mo9CVsC6EcACAAAAAGBZpDGGqTkrWrN6ZVleOzUA&#10;AF8sb6+aHx/4i9IIwIODg8bLly+nAaqnT5/ubG1tTf/Zw8PDvUX/XKvVGne73cHOzs5wb29vFCGr&#10;drs9fv78+cDlADaBABYAAAAAAMsuH2N4lbZlWV46NQDAhppvr4rxgWUxC1v9xP/4H/+j/dd//dfT&#10;UYJpBOD29nbz8PBwGrDa3d3d6nQ6XzRqcPLPXLdardHjx4+Hk/3B5N8zevnypbA8sPEEsAAAAAAA&#10;WGXRlpWas44KwSwAYH3Mt1d9Gh+YjwD8zW9+s3V4eDgNUC0aAXhbk39u2mQVIav9/f3h5Ovhs2fP&#10;Bp1OZ+ySACwmgAUAAAAAwDqKxqzL4qY567Isy57TAgAsoU/tVf/8z//c3d/fbw0Gg500ArDb7bb3&#10;9vamAavPjQC8rQhZbW1tjZ8+fXrdbrdHT548GUyeZ/To0aOhywFwewJYAAAAAABsktSWlZqzIph1&#10;7LQAAHUZj8ftf/u3f9s7OTkp+/3+o+vr63asra2t7mTbuM0IwNuY/DuHk393hKqmYasXL158bLfb&#10;4+fPnw9cFYC7JYAFAAAAAAA3wayzbNsry/LaqQEAFhmPxwfVboSntl+9etW4uLjY/8tf/rIzGo2i&#10;xap7eXnZ6Pf7zbp+D61Wa9ztdqcjA/f29kaHh4eD7e3t0cuXL/0MA3CPBLAAAAAAAODz4s3LNM4w&#10;gllHsS3L8tKpAYD1Mx6PdyebFJjKA1bThqrT09P98/Pz9vHxcevjx4+No6Ojrevr63JyrFXn7+vw&#10;8PC61WqNHj9+PNzf3x8eHBwMhawAlocAFgAAAAAAfJ00xjA1ZsU4w57TAgDLZTweR6Bqt/pyZ7JS&#10;WGq/2m4XVcAq9Pv98u3bt63z8/PmxcVF8/T0tDkYDBonJydbdf4+Dw4OpqMCnz59ep1CVs+ePRt0&#10;Op2xqwiw3ASwAAAAAADgbqXGrLSNYNax0wIAdysbATgfsJpvsFro1atXWx8+fIhgVev9+/eNq6ur&#10;Zq/Xi9GBZV2/506nM9zd3R1FyKrdbo+ePHky6Ha7o0ePHg1dUYDVJYAFAAAAAAD3I7VlpeasaUir&#10;LEvjgwCgMh6Po4lqu/oyD1jtVPv5iMBf9ebNmxgVWL5+/bodowLPzs5adYesWq3WuNvtDh49ejRt&#10;tHrx4sXHdrs9fv78+cAVBlhPAlgAAAAAAPCwIoAVbVkxxjCNM7wqy/LSqQFgHcyNAMwDVmkEYP74&#10;rZ2dnUVzVeP4+DiarJoRsrq8vGz0+/1mXf9NKWS1s7Mz3NvbGx0eHg62t7dHL1++FKwG2EACWAAA&#10;AAAAsLxSW1YEs44KwSwAlshnRgC2qxUO7uq5+v1++fbt21aErD5+/Ng4Ojraikar8/PzVp3/jYeH&#10;h9etVmv0+PHj4f7+/vDg4GD47NmzQafTGfsOACARwAIAAAAAgNUTjVmXxU1z1mVZlj2nBYBvNTcC&#10;MMb+RcApHwEYj7Xrev5Xr15tnZ+fNy8uLpqnp6fNwWDQODk52arzv/ng4GA6KvDp06fX7XZ79OTJ&#10;k4GQFQC3IYAFAAAAAADrI7VlpeasCGYdOy0Am+0XRgBGqKpZfOMIwNuKkNWHDx8iWBUjAxtXV1cx&#10;QrA1GAzKup6z0+kMd3d3R48ePZqGrV68ePGx2+3G10PfIQB8KwEsAAAAAABYfymYdZZte2VZXjs1&#10;AKtrPB5HaKpZfZnG/eUjAPPH79WbN29iVGD5+vXrdowKPDs7a11eXjb6/X5tv59WqzXudruDnZ2d&#10;4d7e3ihCVu12e/z8+fOB7xYA6iSABQAAAAAAmysCWGmcYQSzjmJbluWlUwPwMD4zAjDsV9taRwDe&#10;xtnZWTRXNY6PjyNs1Tg6OtqqO2QVDg8Pr1PIarI/2N7eHr18+VKoGIAHI4AFAAAAAAAsksYYpsas&#10;GGfYc1oAvs54PE4NVfm4vzQCMBws4++73++Xb9++bZ2fnzcvLi6ap6enzRgZOPm6VefzRsiq1WqN&#10;Hj9+PNzf3x8eHBwMnz17Nuh0OmPfTQAsGwEsAAAAAADgNlJjVtpGMOvYaQE20WdGAMbXO9X+g40A&#10;vK1Xr15tffjwoXFyctKKkNVgMIj9rTqf8+DgYLC1tTV++vTpdbvdHj158mTQ7XZHjx49GvruAmCV&#10;CGABAAAAAAB3IbVlpeasaUirLEsjoYCVMh6P5xuq5kcA5o+vlDdv3kybrCJk9f79+0Y0WfV6vdZg&#10;MCjres5OpzPc3d2NUNU0bPXixYuP7XZ7/Pz584HvNgDWhQAWAAAAAABQpwhgRVtWjDFM4wyvyrK8&#10;dGqA+/SZEYDtaoWDdfjvjJDVx48fy9evX7evr6/Ls7Oz1uXlZaPf79fWxNVqtcbdbnews7Mz3Nvb&#10;Gx0eHg5iZKCQFQCbQgALAAAAAAB4KKktK4JZR4VgFnBL4/E4wlPb1ZeLRgDGY+11++8+OzuL5qrG&#10;8fFxhK0aR0dHWxG2Oj8/b9X5vIeHh9etVmv0+PHjYYSstre3Ry9fvtR0CMDGE8ACAAAAAACWTTRm&#10;XRY3zVmXZVn2nBbYDHMjAPOAVYSqmsUKjwC8jX6/X759+3Y6MvDi4qJ5enraHAwGjZOTk606n/fg&#10;4GA6KvDp06fX+/v7w2iyevbs2aDT6Yx9dwLAYgJYAAAAAADAqkhtWak5K4JZx04LrIbxeByhqfkA&#10;VT4CMD2+UV69erX14cOHCFa13r9/37i6umrWHbLqdDrD3d3dUYSs2u326MmTJ4Nutzt69OjR0Hcq&#10;ANyeABYAAAAAALDqUjDrLNv2yrI0FgtqNjcCMBqq0gi8/Wq7liMAb+vNmzcxKrB8/fp1O4Wser1e&#10;azAYlHU9ZwpZPXr0aNpo9eLFi4/tdnv8/Pnzge9cALhbAlgAAAAAAMC6igBWGmcYwayj2JZleenU&#10;wC8bj8cH1e6iEYDhwFn6qbOzswhVNY6Pj6PJqjn5unV5edno9/u1tXq1Wq1xt9sd7OzsDPf29kaH&#10;h4eD7e3t0cuXLwVQAeAeCWABAAAAAACbKI0xTI1ZMc6w57SwzrIRgCEPWG30CMDb6Pf75du3b1sR&#10;svr48WPj6Oho6/r6ujw/P2/V+byHh4fXrVZr9Pjx4+H+/v7w4OBg+OzZs0Gn0xm7KgDw8ASwAAAA&#10;AAAAbqTGrLSNYNax08KyGo/HEZjarb5cNAIwf5wvkEJW5+fnzYuLi+bp6WlzMBg0Tk5Otup83oOD&#10;g+mowKdPn1632+3RkydPBkJWALAaBLAAAAAAAAB+XWrLSs1Z05BWWZbGfFGLbATgfMDKCMA78urV&#10;q60PHz5EsCpGBjaurq5ihGBrMBiUdT1np9MZ7u7ujh49ejTY29sbRsiq2+3G10NXBABWlwAWAAAA&#10;AADA14sAVrRlxRjDNM7wqizLS6eGeePxOEb9bVdf5gGrnWo/Hms7U3fnzZs3MSqwfP36dTtGBZ6d&#10;nbXqDlm1Wq1xt9sdRMgqGq1evHjxsd1uj58/fz5wRQBgPQlgAQAAAAAA1CO1ZUUw66gQzFpLcyMA&#10;84CVEYD35OzsLJqrGsfHxxG2ahwdHW1dXl42+v1+s87nPTw8vN7Z2Rnu7e2NJvuD7e3t0cuXL7Xi&#10;AcAGEsACAAAAAAC4X9GYdVncNGddlmXZc1qWy3g8jtBUs/hpgKpd3DRUpce5B/1+v3z79m3r/Py8&#10;eXFx0YyQVTRaTb5u1fm8EbJqtVqjx48fD/f394cHBwfDZ8+eDTqdzthVAQASASwAAAAAAIDlkNqy&#10;UnNWBLOOnZa7MzcCMMb+RXjHCMAl8urVq60Usjo9PW0OBoPGycnJVp3PeXBwMB0V+PTp0+t2uz16&#10;8uTJoNvtjh49ejR0RQCALyGABQAAAAAAsNxSMOss2/bKsjTqrDIejw+q3fmAVWqoOnCWlsebN2+m&#10;TVYnJyet9+/fN66urmKEYGswGJR1PWen0xnu7u5GqGoatnrx4sVHISsA4K4IYAEAAAAAAKymCGCl&#10;MYaDyTqarKuyLC/X4T8uGwEY8oCVEYArIEJWHz9+LF+/ft2OUYFnZ2ety8vLRr/fr+2atVqtcbfb&#10;Hezs7Az39vZGh4eHgxgZ+Pz584ErAgDUSQALAAAAAABg/aQxhqkxK8YZ9h76NzUejyN8s1t9mUYA&#10;hv1qmz/Okjs7O4vmqsbx8XGErRpHR0dbEbY6Pz9v1fm8h4eH161Wa/T48eNhhKy2t7dHL1++1AgH&#10;ADwYASwAAAAAAIDNESGsy+KmOeu6LMvjb/2XZiMA5wNWRgCuuH6/X759+3Y6MvDi4qJ5enrajJGB&#10;dYesDg4Opk1WEbLa398fRpPVs2fPBp1OZ+yqAADLRgALAAAAAACA1JaVmrNi9SerUT2eB6x2qn0j&#10;ANfIq1evtj58+NA4OTlpvX//vhEhq8n+Vp3PGSGrra2t8dOnT6/b7fboyZMng263O3r06NHQFQEA&#10;VknLKQAAAAAAANgY25P1tNqPUFW32v8ue/zJZJ1XK0JY/zVZPxazcNb7ybqYrIFTuXrevHkTowLL&#10;169ft1PIqtfrtQaDQVnXc3Y6neHu7m6EqqZhqxcvXnxst9vj58+f+x4CANaGBiwAAAAAAIDVF6Gq&#10;CE+1J+tZdeyguGmu+u03/vuj6SpCOifFLJQVDVl/rr7+oZiNM+xXiwd0dnYWoapGhKyur6/Lydet&#10;y8vLRr/fr62trNVqjbvd7nRk4N7e3ujw8HCwvb09evny5bUrAgBsAgEsAAAAAACA5ZQ3VOUBq9Rg&#10;1S1uAlYPpVGtaMuKEYa9yTqarHeT9cdi1pb1odpyR1LI6vj4OBqtGkdHR1sRtjo/P691+s3h4eF1&#10;q9UaPX78eLi/vz88ODgYClkBAAhgAQAAAAAA3LfURjUfsIpwVT4icJVFW1Y0LkUjVgSzYnxhtGRF&#10;Y9Z/FrPAVgSzTn07LNbv98u3b9+2zs/PmxcXF83T09PmYDBonJycbNX5vAcHB9NRgU+fPr1OIatn&#10;z54NOp3O2FUBAPjMD78CWAAAAAAAAN8sNVSFPGB1sODxTRctTYNi1pYVQaxox/p+sn4sZkGt99Wx&#10;wSacjFevXm19+PAhglWt9+/fN66urqLdqjUYDMq6nrPT6Qx3d3dHjx49Guzt7Q2fPHky6Ha78fXQ&#10;tycAwO0JYAEAAAAAACy2aARg+K7aLsMIwHUSjVkROoqWrGjOioDWD8UsmBVjDc+q4/1V+w978+ZN&#10;jAosX79+3Y5RgWdnZ626Q1atVmvc7XYHEbKKRqsXL158bLfb4+fPnw98qwEA3C0BLAAAAAAAYNOk&#10;hqoY+fes2k8jAPPHWQ6NakVbVowzjGDWm2IW1HpVzNqyPlTbB3N2dhbNVY3j4+NosmpGyOry8rLR&#10;7/ebdT1nClnt7OwM9/b2RoeHh4Pt7e3Ry5cvr33bAADcHwEsAAAAAABgHSwaAdiujs8/znqI9qgI&#10;N0UjVgSzYnxhtGRFY9afJ+vdZMVIvdO7esJ+v1++ffu2dX5+3ry4uGgeHR1tRaPV5OtWnf+hh4eH&#10;161Wa/T48ePh/v7+8ODgYPjs2bNBp9MZ+zYAAFiCH0zH4/H/Xe2PJiul4YfVKqpj6Ye3E6cMAAAA&#10;AAC4JxGYSgGqfBzgdwseh1wEomLUXrRlRXNWtGN9X60IaqXGrIXj+F69erWVQlanp6fNwWDQODk5&#10;2arzN3xwcDAdFfj06dPrdrs9evLkyaDb7Y4ePXo0dDkBAJZbBLD+9y1+/U4x+yRBhLJG1bGP2eN5&#10;cKv3uR9aAQAAAACAjbZoBOBBtfLH4a7F+1zRnHVyeXn5cTAY9C4uLt5O1vG7d++OT05OPpydnV1N&#10;jtcSeup0OsPd3d0IVU3DVi9evPgoZAUAsPpuG8C6jRTWCpfVfgSyFgW3rqoFAAAAAACspryhKo37&#10;y0cAdoubgBXciw8fPpSj0ai8urpqTLbFx48fyxgZOBgMyrlf2ignhsPh+/F43J9szye/9u1knZ2f&#10;n3///v373uTf9aHf73/4tedstVrjbrc72NnZGe7t7Y0iZNVut8fPnz9XXAAAsKbqDGDdRrtaIeZ0&#10;px96I5Q1H9wS1gIAAAAAgPvxuRGAcaxdGAHIEkiBqhS26vf7nwtZfY3IZUV460MEsyb/zneTFeGs&#10;o0aj8efJsZOtra3LnZ2ds+3t7dHLly+vXREAgM2zLAGs24hA1k61H8GsVMkanziYD27FD7nnLjMA&#10;AAAAAPxE3lC1aARgehyWQrRXffjwoRGhqghXpSar2Nb5vNFcFaMC0zbarSJo1Wg04uFWMXuvqlfM&#10;3o86nawfJ+v7yTouZu9dnbp6AADrbxUDWLe1X21j5OE420+icatR7Z/4lgAAAAAAYEUtGgEYvqu2&#10;RgCy9NKowAhbRbgq9uNYnc8Z4apmsznudDrjRqMRAatp0CoCV1/5r4ySgAiGxftO/Wp7VMzCWT9M&#10;1vvJuihm4S0AANbAJgSwbmOnuGnOSiMP87DWZTH7NEPo+cEYAAAAAIB78Ntqu2gEYP44rIQYFViN&#10;DIxGqyLtR9iqLilQFWGraK/a2dkZpbDVPf6nN6oVbVkxzSWCWdGUFcGs15N1VswCW33fJQAAq0UA&#10;6+u1sxe3EcyK4FYEstKrgzQGMQhrAQAAAACQyxuqUoCqXR2ffxxWTowHjGBVarRKIwPjWF3PGcGq&#10;GA8YYavJ+rR/zyGrrxHnJN5TiuBVvL90XNwEs6Ix610xG2d44TsLAGBJf6ATwLoX8UPzTrXfr36Q&#10;LoqbkNZ8cOvKKQMAAAAAWDkRmFoUoPpuweOw8lKgKhqtRqNR2e/3y+FwWEbYqs7nrdqrpqMDo9Uq&#10;QlZxbE1Pc0xmifeR4sP+0Zx1OlnfF7Nw1pvJGlbHAAB4QAJYy2m/2r4vbkYexicb5oNb19UP2wAA&#10;AAAA1CdvqHpW7R9UK38c1k60V1WjAqcNVhGuimPRbFXn80a4qtlsjjudzqeQVTRaRfCKqXifKN43&#10;ijGG/Wp7VMzCWdGalRqzTGgBALgHAlirb6f6ITtCWelVR4xETMGtfnb8xOkCAAAAAJiK8FS32l80&#10;ArBb3ASsYO2lUYFV2KpI4wPrfM4IVUW4KkJWjUZjOiowHXNFvlqjWvEB/njvKN4bSmMMXxWzD/8L&#10;ZgEA3DEBrM2SwlrX1UrBrWb1eB7c6vnhGwAAAABYMfmIvzxgFcfahRGAbLg0KjCCVSlkFYGrCF7V&#10;JQWqotEq2quq8YHTsJUrcq+iLSveD4oP7sd7Q8fFbIRhCmgdVY/1nSoAgK/4YUsAi89oVyvEJyG2&#10;ilkga1FwS1gLAAAAAKhThKYiPPW5EYDpcdh4MSawClZNtzEyMB2r6zkjWBXjASNsNVlFGhUYYStX&#10;ZCXEh/PjfZ54vyeasyKM9WO1IqSVxhkCAPAZAljchQhi7VT7KayV9tvFz4NbV04ZAAAAAGy8+Yaq&#10;FLAyAhB+RRoVmBqt+v1+ORwOp2GrOp+3aq8qos0qWq0icJXCVqyleF8nvqeiJSuasd4Ws1BWbKM1&#10;K4JZp04TAIAAFg9jv9rGnPE08vCs+GmIK260RGjr3OkCAAAAgJXy22q7aARg/jjwC1LIKpqrosEq&#10;wlVxLMYH1vm8Ea5qNpvjTqczTqMChayY06hWvIcTH7qPUFa0Zr2brFfF7P2feK/H9BQAYGMIYLHs&#10;IpSVmrPSq7vLYnFw68TpAgAAAIBa5CP+8oCVEYDwjSJQlYWtimp84PRYXaK5KhqsImxVtViN0zFX&#10;hG8QbVnxnk60ZcX7OjG+8Li4CWgdVY/1nSoAYO1+EBLAYo20i5vmrHzkYbN6PD6JkW4CCWsBAAAA&#10;sOniXlka95cHqL5b8DjwDdKowBS2ijaraLWKsFVdzxmNVdFcFcGqyUrjA6dhK1eEBxAfrI9GrF4x&#10;e78mRhhGMCver4mgVowzvHCaAIBVJYDFpopQVj7ycKv6wX9RcKtXqMkFAAAAYHWkhqr4sOKzat8I&#10;QKhZClSlsFW/3689ZBUiWJVCVmlUYBxzRVgR8V5M/D8SQaxoxno7Wd8Xs3GGf56s4WSdOk0AwLIT&#10;wIIvs19tY+Rhp5gFsuKFQLv4eXDryukCAAAA4I7FqL9utZ8HrFJDVbe4GQcI1CQbFTgNV0XIajgc&#10;ltFoVefzVu1VRYwMjDGB1djA6TFYU41qRVtWvO+SxhhGQOtVcdOY5QP0AMBSEMCCGl4LF7MwVjRn&#10;pdr2s+p4Hty6rl44AAAAALCZ8hF/ecDKCEB4YDEqMIWsIlwVwas4VudzRriq2WyOO53OOI0KjKBV&#10;BK5cEfgkwo7xHky81xLBrBhfeFzMAlox1jDasgSzAID7/yFFAAseVAprxYuEcbUfoaz54JawFgAA&#10;AMDqiNBU3N/JRwAeFDcNVUYAwhKIUYHVyMAIWxVpP8JWdUmBqghbpVGBQlZwd/+LFbPgVXxAPt5T&#10;iUBWBLNivGGMNexXCwDgzglgwepoFzfNWVGtu1XcjDucD26dOF0AAAAAdypvqMoDVkYAwhKLkNVo&#10;NCqjvSqCVdFmFa1WEbaq6zkjWBXjASNYNVmf9qPRyhWBBxHvocT/8/HeSQSwYoxhBLLeTdafi5tx&#10;hgAAX00AC9b3xURqzkphrXz8YR7c6hWqeAEAAIDNldqo5gNWcQ/FCEBYASlQlcJW/X6/HA6H09GB&#10;dT5vtFdF2CrarCJklRqtXBFYGY1qxQfc432TCGXFCMMIaL0qZu+vnDpNAMCXEMACwn61jZGHnWIW&#10;yHpfzEJc8aJjWNwEt66cLgAAAGDJpYaqkAesDhY8DqyAaK+qRgVOG6xSk1XdIasIV6WRgbGtmqym&#10;YStgbcWfK/EB9vhQe7wn8pdi9v5JjDOMsYYRyorGLB9uBwBufoAQwAJuaae4ac5KNyrPquPzwS1h&#10;LQAAAOCu5G1UeYDqu2prBCCsgTQqsApbFRG4imN1PmeEqiJc1el0xo1GYzoqMB1zRYD5PzKK2Xsh&#10;8R5JjDA8KmbNWb1q268WALBhBLCAOrWLm+asuFkRwa2o8k03SGPeerRvXVfHAQAAgM2TGqriHsKz&#10;aj+NAMwfB9ZEGhUYwaoUsorAVQSv6pICVdFklUYFprCVKwLcgXj/I5qz4n2PCGC9LmaBrHjv40/F&#10;LLR14TQBwPoSwAKW6cVJPvJwq7hp0FoU3AIAAACW16IRgO1icYMVsIZiPGBqr4pgVRoZGMfqes4I&#10;VsV4wAhbTVaRRgVG2MoVAR5Io1rxHke85xGhrGjNivasPxaz90NOnSYAWH0CWMCqSs1Zl5PVKW6C&#10;W6lxK6RRieawAwAAwLfLRwDGqL9utf/dgseBDZACVanRqt/vl8PhsIywVZ3PW7VXFdFmFa1WEbgS&#10;sgJWTPw5Ge9hRFtWvKfxl8k6K2YBrTfFLLAlmAUAq/SXuwAWsAF2qhcy0Zy1V8wCWe+LnzZupeDW&#10;ldMFAADAhlk0AvCgWvnjwAaK9qoYDxhBqwhcRbgqjkWzVZ3PG+GqZrM57nQ6n0JWqdEKYM21itn7&#10;GPEB82jKisasCGb9UMxCWReFD54DwNIRwAL4qRTW6lUvcprVC5xFwS1hLQAAAJZV3lCVxv3lIwC7&#10;xU3ACqBIowKrsFVRNVtNj9UlQlURroqwVRWwGqdjrgjAz//YrLbxYfNoznpdzIJZJ9W2Xy0A4AEI&#10;YAF8vXa1IqwVH73bKma1wCm4FS960qjEc6cLAACAb/S5EYBPq9enRgACvyiNCkxhq2izqjtkFY1V&#10;0VwVIavYr8YHTsNWrgjAnYj3I2KkYbwPER8cf1XMPlj+42T9Of74L2atWQBAjQSwAO7vBVA+8jCF&#10;teJFUbv4eXALAACAzZEaqkIa95ePAMwfB/hFMSawaq+abiNklY7V9ZwpZBXtVZNVpFGBEbZyRQAe&#10;TKNa0YoV7038qZhN+Yi2rAhpRTDr1GkCgLshgAWwnFJz1uVkdaoXRx+LWYgrD25F+5ZZ7wAAAMtn&#10;0QjA8F21NQIQ+GrZqMBpuKrf75fD4XAatqrzeav2qiLarGJMYDU2cHoMgJURf1fEh8HjvYV4j+Go&#10;mDVm/Ve1H6Gsi8J7DwBwu79gBbAAVt5OcdOctVe9KHpf3DRupeCWsBYAAMC3yxuq5kcA5o8DfLMY&#10;FZhCVhGuiuBVHKvzOSNc1Ww2x51OZ5xGBUbQKgJXrgjA2mtV23i/IUJYb4tZMCveX4jmrH61AIA5&#10;AlgAm6Vd3DRnpZGH8cmWFNyK49G+dVUtAACATbBoBGC7Oj7/OMCdikBV1mhVVOMDp8fqkgJVEbZK&#10;owKFrAD4BfFeQjRnxYSOeO8gRhhGOCuCWjHaMN5fuHCaANhkAlgA/NILqtScFZ+s3CpmYa1OcdO4&#10;lUYlnjtdAADAkonA1KIA1XcLHgeo1YcPH6K9qkxhq2izilarCFvV9ZwRrIrxgBGsmqw0PnDaaOWK&#10;AHBXf91UK1qxIpgVYayzyfpxsv44WcNiNtIQANaeABYAdyU1Z8XIwwhpRSgrbiLGp8YjrJWPSgQA&#10;APhaeUPVs2r/oFr54wD3KgWqUtiq3++Xw+FwOjqwzudN7VURsorAVWq0ckUAeEDxd1+8H5AmbxwV&#10;sw94xzjDN8Xs/QPBLADW6y8/ASwAHkCEsUbVi6wYf5iCWzvFz4NbAADA+ovwVLfaXzQCsFvcBKwA&#10;Hkw2KnDaYJWarOoOWcWowDQyMLYRuEphKwBYMa1qG/f/Y2xhjDL8r+rrH6tjA6cJgFUjgAXAssub&#10;s6JZK2ryFwW3el6UAQDAUslH/OUBqzjWLowABJZYGhUYYasIV8V+HKvzOSNc1Ww2x51OZ5xGBUbQ&#10;KgJXrggAGyDeB4hAc9z/j3v/r4pZOCveG4jRhv1qAcBSEsACYJ20i5vmrNhuFbNa4xTcipBWGpV4&#10;5XQBAMBXidDUdvH5EYDpcYClFqMCq5GB0WhVpP0IW9UlBaoibJVGBaawlSsCAAs1qhXhq7iv/x/F&#10;rCUr2rL+GH+lV18DwIMSwAJgU8WnaVJzVrx4S2GtrerrXvHTUYkAALDO5huqUoDqu2prBCCwkmI8&#10;YASrUqNVGhkYx+p6zghWxXjACFtN1qd9ISsAuFPxd3nc54/JGHE//4didi8/xhm+qfZPnSYA7u0v&#10;JgEsAPgiqTkrRh52qhdvEc6KkFZq3Er1yAAAsCx+W20XjQDMHwdYWSlQFY1Wo9Go7Pf75XA4LCNs&#10;VefzVu1V09GB0WoVIas45ooAwINrVdu4dx8hrPjwdTRnRVArmrOiMWvgNAFwlwSwAODu5c1Ze8VN&#10;cGun+HlwCwAAbitvqMoDVkYAAmsr2quqUYHTBqsIV8WxaLaq83kjXNVsNsedTudTyCoarSJ4BQCs&#10;nGjMSh+kjvW6WhHM+lMxG3PYd5oA+BoCWADwsPLmrGjWGhc/DW7F2q9eAPpEDgDA+orA1NNqf9EI&#10;wPxxgLWVRgVWYasijQ+s8zkjVBXhqghZNRqN6ajAdMwVAYCN0KhWhK/inny0ZUVzVnyI+t+L2b35&#10;C6cJgF8igAUAqyM+nbNo5GEKbkVIK41KvHK6AACWQmqoip/fnlX7RgACGy2NCkxhq2izisBV7Ncl&#10;Baqi0Sraq6rxgdOwlSsCAHxG3IOP+/IRwIr77z8Us3GG30/WX4rZffhTpwmA6V8aAlgAsLZSc1bc&#10;TO5ULwy3itkneeJ4PioRAIAvF6P+utV+HrBKDVXd4mYcIMBGijGB0V4VYavYRsgqHavrOSNYFeMB&#10;I2w1WUUaFRhhK1cEALhjrWobH5iOEFbcf/+P6ut0DIANIoAFAIQIY30sZp/YifGHEcoaFYsbtwAA&#10;1lE+4i8PWBkBCPAZaVRgarTq9/vlcDichq1qfQE7a68qos0qWq0icJXCVgAADywas9K99FivqxX3&#10;2aM1K0YZDpwmgPUjgAUA3FYe1upU+/1icXALAOChRWgqwlP5CMCD4qahKj0OwAIpZBXNVdFgFeGq&#10;OBbjA+t83ghXNZvNcafTGadRgUJWAMAKa1Qr7qFHACvasqIlK+6j/3sxu8fed5oAVpcAFgBQp7w5&#10;q129sIwXkSm4FSGuNCrRp34AgC+VN1TlASsjAAG+UgSqsrBVUY0PnB6rSzRXRYNVhK2qFqtxOuaK&#10;AAAbIu6fR2tW3De/nKw/F7P76d8Xs8as2L9wmgBW4A90ASwAYEnEi8xFIw+3JmtYzMJaefsWALB+&#10;fltt5wNW8bOBEYAA3yiNCkxhq2izilarCFvV9ZzRWBXNVRGsmqw0PnAatnJFAAB+UauYfXA5PsB8&#10;VMzul0dz1km1Tp0igOUhgAUArKrUnBU37aNR610xq3Deqo7HG7UpuAUAPJx8xF8esDICEKAGKVCV&#10;wlb9fr/2kFWIYFUKWaVRgXHMFQEAuHPxYeb42S5CWNGO9baYNWedFbPWrDhm4gTAPRPAAgA2Qd6c&#10;tVfMPik0Km4at+IFa6s6DgD8uryNKg9QfVdtjQAEqFE2KnAaroqQ1XA4LKPRqtYXVrP2qiJGBsaY&#10;wGps4PQYAAAPrlGtuM8dIw3/q5g1Z8UHlv+9OtZ3mgDqIYAFAPBTeXNWNGtdFrNPC6Xg1nUxa986&#10;caoAWEO/zf4+fFbtpxGA+eMA3IM0KjDCVhGuiv04VusLonZ73Gw2x51OZ5xGBUbQKgJXrggAwEqK&#10;kH58CDnCV3G/O9qyYqLEj5P1p2J2L/zCaQL4xj9sBbAAAL5a3pwVb0wPqhexKbiVwlq9QuUzAA8n&#10;mqi61X4esFrUYAXAPYtRgdXIwGi0KtJ+hK3qkgJVEbZKowKFrAAANlLc345713EPO9qyTotZKOvH&#10;6tipUwTwZQSwAADuT2rOyoNbW8VN41aMRHxfCGsB8OvyEYB5wOq7BY8D8MAiZDUajcrUaBVtVjE6&#10;MMJWdT1nBKtiPGAEqybr0340WrkiAAD8iriHHT+rxv3saMd6W8yas44n600hmAXwMwJYAADLKQ9j&#10;xfjDqISOUSMR2IpPHuWjEgFYH4tGAB5UK38cgCWTAlUpbNXv98vhcFhG2KrWFw47O6MIW0WbVYSs&#10;UqOVKwIAQA0a1YoPF8c0iP8qZs1ZEdT6z2IW1vIBY2AjCWABAKy+PKyVxh+m4NZ84xYA9y9vqErj&#10;/vIRgN3iJmAFwBKL9qpqVOC0wSo1WdUdsopwVRoZGNuqyWoatgIAgCUQPw/HfegIZcX96WjLig8V&#10;xyjDGGmYAlsA6/sHoQAWAMBGyZuz2tWL3hTcOqt+TRqVCMDnfW4E4NPqz1cjAAFWWBoVWIWtighc&#10;xbE6nzNCVRGu6nQ640ajMR0VmI65IgAArLD4cHDcg47JDj8Us5asCGVFOCuNOARYeQJYAAB8Tt6c&#10;1a5eJEdgK8Ygfpis62LWvnXmVAFrJDVUhTTuLx8BmD8OwApLowIjWJVCVhG4iuBVXVKgKpqs0qjA&#10;FLZyRQAA2DBx/zmasyKEdVZtoznreLLeTNapUwSsEgEsAADuSmrOyoNbqSVgvnEL4D4tGgEYvqu2&#10;RgACrKkYD5jaqyJYlUYGxrG6njOCVTEeMMJWk1WkUYERtnJFAADg13+krlbcX452rO+LWXNWNGj9&#10;Z3XMPWZg6QhgAQDwEPLmrL3Jele9qN6qXkg3q8eunCrgF6SGqgh4Pqv20wjA/HEA1lgaFZgarfr9&#10;fjkcDssIW9X6A+2svaqINqtotYrAlZAVAADUJn6+j/vG8SHfNM7wbTH7UHCMNDyvHgN4mD+kBLAA&#10;AFhyeXNWp3pxHfaqF9dhu3qBDay+RSMA29Xx+ccB2BApZBXNVdFgFeGqOBbNVrX+INpuj5vN5rjT&#10;6YzTqMDUaAUAACyNmMgQ949TMCvGF/6lmLVnxbELpwiomwAWAADrJG/Omg9upcatNCoRuD8RmFoU&#10;oPpuweMAbLA0KrAKWxURuIr9OFaXaK6KBqsIW8V+hKzSMVcEAABWWtwvjuasuB8c94d/LGYBrTfV&#10;EswC7owAFgAAmyw1Z8UL8XiDLQJbMQbxw2RdFz8dlQj83KIRgAfVyh8HgE/SqMAUtoo2q7pDVtFY&#10;Fc1VEbKK/Wp84DRs5YoAAMDGaVQr7g1HCCuasiKY9W6yXhWzBi2AWxHAAgCALxM11pfVfgpupdkz&#10;841bsMoiPNWt9heNAOwWNwErAFgoxgRW7VXTbYSs0rG6njOFrKK9arKKNCowwlauCAAA8AXi9Up8&#10;WDfu86Zxhm+LWXNWjDSMgJb7v8DiP0AEsAAA4M7lzVnzwa1e8dNRiXAf8hF/ecAqjrULIwAB+ArZ&#10;qMBpuKrf75fD4XAatqr1B61Ze1URbVYxJrAaGzg9BgAAUJO4zxvhqxhnGMGsaM6KUNb31bG+UwSb&#10;TQALAAAeVt6c1a5euKcX9O+r/dS4BfOeVt8fnxsBmB4HgK8WowJTyCrCVRG8imO1/oDUbo+bzea4&#10;0+mM06jACFpF4MoVAQAAlkh82DY+hJKCWefV9k21Lpwi2AwCWAAAsFov5sP8yMOt4qfBrUunaqXN&#10;N1SlANV31dYIQADuXASqskarohofOD1WlxSoirBVGhUoZAUAAKyJRrUikHVUzMYYxjbGGL6arFOn&#10;CNaLABYAAKyv1JwVwa14I7NfveiP0NZ18dPGLer322q7aARg/jgA1OLDhw/RXlWmsFW0WUWrVYSt&#10;6nrOCFbFeMAIVk1WGh84bbRyRQAAgA0Ur7/ifm3cq40wVowwjGBWNGj9pTo2cJpgBf/nFsACAACK&#10;nzZnNYqbsFa4qm4KXHvx/zN5Q1UKULWr4/OPA0DtUqAqha36/X45HA6nowPrfN4qWDUdHRiBq9Ro&#10;5YoAAAB8sbhHG/df0zjDaMmKUNaP1bG+UwTLSwALAAC4rbw5az64dVXtN7P9VROBqUUBqu8WPA4A&#10;9y4bFThtsEpNVnWHrCJclUYGxjZarVLYCgAAgNrEvdZ4vZeCWdGSFa1ZEc46Lkw5gKUggAUAANR9&#10;cyA1Z80Ht95nv+Y+wlp5Q9Wzat8IQACWVhoVGGGrCFfFfhyr8zkjXNVsNsedTmecRgVG0CoCV64I&#10;AADAUmlU67yYBbJ+rLZvJ+tVIZgF90oACwAAWCYpjJUHt7aKxY1b4WCyutX+ohGA3erXAMBSilGB&#10;1cjAaLQq0n6EreqSAlURtkqjAlPYyhUBAABYedGWFfdXY2RhtGV9X9wEs36otsBd/48ngAUAACyZ&#10;3cn6XbX/pLgJU/2+2u5M1stq/6TaRlDrvNq/Km4atfJ9AHgQMR4wglWp0SqNDIxjdT1nBKtiPGCE&#10;rSbr076QFQAAwEaLD7jGvdQ0zvC0mI0y/LFaA6cIvo4AFgAAcF8iNBXhqd3iJkD1pFrhd9VjdYmA&#10;1nW1/67aXhc3wa18HwBuJQWqotFqNBqV/X6/HA6HZYSt6nzeqr1qOjowWq0iZBXHXBEAAABuIRqz&#10;4vVrGmP4rtpGOOtNMWvTAn6BABYAAPAt8gBVhKoiQJU3VOWPr5K8OStCWemTXyfZrzlx+QE2S7RX&#10;VaMCpw1WEa6KY9FsVefzRriq2WyOO53Op5BVNFpF8AoAAABq1KhW3CONxqy4J5rGGb6arAunCGYE&#10;sAAAgEXSuL98BGDeUPV7p+iTCGf1qv0IbaVPg/WKxcEtAJZcGhVYha2KND6wzueMUFWEqyJk1Wg0&#10;pqMC0zFXBAAAgCUTbVnRmhX3QiOM9X0xG2cY+z9UW9is/ykEsAAAYGOkEYDhD9X2PkcAMpPCWBHO&#10;SiMP88atPLgFQE3SqMAUtoo2qwhcxX5dorEqmqui0Sr2q/GB07CVKwIAAMCaaBWz+5tpnGGsN9XX&#10;PxbufbKmBLAAAGC1RWDqd9V+GgEY8garJ07TyoqA1nW1/67aXheLg1sAzIkxgdFeFWGr2EbIKh2r&#10;6zlTyCraqyarSKMCI2zligAAALDBojErXo+nYNbb4iacFavvFLHKBLAAAGA5pQBVBKpeVvtGAPJL&#10;8jBWBLTmxx/mwS2AtZFGBaZGq36/Xw6Hw2nYqs7nrdqrimizijGBEbhKYSsAAADgizWqFfcuY3xh&#10;BLRinOHral04RawCASwAALg/eRtVGgEYIwEXBaygThHO6lX7EdpKny7Lxx+eOE3Askghq2iuigar&#10;CFfFsRgfWOfzRriq2WyOO53OOI0KFLICAACAexEfrIrWrLh3GW1Z3xc3wawIar1ziliqb1gBLAAA&#10;+Cb5CMAIVz2t9lNDVR6wglWVwlgRzlo0/jAPbgF8tQhUZWGrohofOD1Wl2iuigarCFtVLVbjdMwV&#10;AQAAgKXUKmb3I9M4w1gR0DqutnDvBLAAAGCxCE1FeCofAZg3WBkBCIvlzVnpU2j5+MM8uAVsoDQq&#10;MIWtos0qWq0ibFXXc0ZjVTRXRbBqstL4wGnYyhUBAACAtRGNWXF/IQ9m/aWY3aeMrQ+RUhsBLAAA&#10;NkkeoIpQVYSr8oaq/HGgfhHKus7258cf5sEtYIWkQFUKW/X7/dpDViGCVSlklUYFxjFXBAAAADZa&#10;o1oRxIpQVgS00jjDV8VszCF8EwEsAABW3edGAP6u+HnAClhdeXNWbNNNkXz84YnTBPcnGxU4DVdF&#10;yGo4HJbRaFXn81btVUWMDIwxgdXYwOkxAAAAgFuIexjRmhX3GiOMlQezfihuGv7h17+ZBLAAAFhS&#10;aQRg+EO1zRuqUsAKYF4EsnrZ/qLxh3lwC/gFMSowhawiXBXBqzhW53NGuKrZbI47nc44jQqMoFUE&#10;rlwRAAAA4B60itn9w++LWWvW22odV8fgJwSwAAC4T4tGAIbfL3gc4L7kzVnpU235+MM8uAVrKUYF&#10;ViMDI2xVpP0IW9UlBaoibJVGBQpZAQAAAEsuGrOiOStCWNGWFU1Zb4rZfcW/FD70ubEEsAAAuAsp&#10;QBWBqjTuL2+o+r1TBKyJCGVdZ/vz4w/z4BYslQhZjUajMtqrIlgVbVbRahVhq7qeM4JVMR4wglWT&#10;9Wk/Gq1cEQAAAGCNNKoVQaxozErNWfH1q2I25pA1JoAFAMDnLBoBuFMsDlgB8HN5c1Zs002WfPzh&#10;idPEXUqBqhS26vf75XA4nI4OrPN5o70qwlbRZhUhq9Ro5YoAAAAAGy7uyURrVtwbfF3cNGfFfgpo&#10;sQ4XWgALAGCjRGDqd9V+jPp7Wu2nhqo8YAXA/YlAVq/az8NaeYgrD26xwaK9qhoVOG2wSk1WdYes&#10;IlyVRgbGtmqymoatAAAAALi1VjG735fast4Ws2DW8WT96PSsFgEsAID1sGgE4JNq5Y8DsB5Sc1bc&#10;oEkjD/Pxh3lwixWVRgVWYasiAldxrM7njFBVhKs6nc640WhMRwWmY64IAAAAwL2Ixqz4oF1qy/qh&#10;2o8PaP7J6VlOAlgAAMsrD1AtGgGYPw4AnxOhrOtqP680TyGuPLjFPUujAiNYlUJWEbiK4FVdUqAq&#10;mqzSqMAUtnJFAAAAAJZWo1pxjy8as1JzVnz9x0J7/oMSwAIAuF+fGwH4u+oxIwABeEh5c1aEstJN&#10;m3z84YnTdDsxHjC1V0WwKo0MjGN1PWcEq2I8YIStJqtIowIjbOWKAAAAAKyVuMcUrVkXxWyMYWrO&#10;inGG0Z7lw5f3cREEsAAA7kSEpiI89bkRgClgBQDrIgJZvWo/Qlv9bD+FuPLg1lpLowJTo1W/3y+H&#10;w2EZYas6n7dqryqizSparSJwJWQFAAAAQKVVzO7P/VcxC2VFQCuCWceT9aPTc3cEsAAAPi8PUEWo&#10;KgWofr/gcQDgl6XmrLjhkz51l4e18v2llEJW0VwVDVYRropj0WxV5/NGuKrZbI47nc6nkFVqtAIA&#10;AACArxCNWfHBwRTMSiMN4wOVf3J6bk8ACwDYRHmAan4EYP44APAwIqB1Xe2/q7bXxU1wK9+/c+/e&#10;vTscDoet9+/fdz9+/Ni5vLzc6Xa7/2+EreoSoaoIV0XYqgpYjdMx3w4AAAAA3JNGtaIpK4JZKaAV&#10;9+j+WGxI2/3XEMACANZFGgEY/lBtd4qbcYBGAALAesqbsyKUlW4CnWS/5mT+Hzo/Pz8YDAZbvV5v&#10;Gra6uro66Pf73dFo1Jr/tePxuNje3v5/9vf3T7/lNxqNVdFcFSGr2K/GB07DVi4jAAAAAEss2rKi&#10;NeuimIWz8pGGPxQ1flhyVbR8jwAASywCU7+r9heNAMwDVgDAZtopbkLYh9nx//bhw4fi48ePxeXl&#10;ZYwOjO2g3+9fT+zc5gnKsiwipPUlvzaFrKK9arKKNCowwlYuFQAAAAArKj5AGB987BSz9+by9+da&#10;1WMRyopRhtGW9Wqyzibrx005QQJYAMBDSAGq3WJxQ5URgADAFxkOh58CVhG26vV6n44t0Cq+8l5I&#10;o9H43dbW1v54PO7H6nQ6Ecy6mhy7jDGB1djAadgKAAAAADZIaqT/P6uVRGNWNGeltqyjaj/asv68&#10;bifBCEIA4K48qVZYNAIwfxwA4FbOz8+LvNFqMBhMj9Vpd3e3aDabRbfbLba2topHjx5Nv4616Lc4&#10;WdfV/rtqe13c1K/noxIBAAAAYFM1qhXjCyOYlZqz4j7a/7eq/1ECWADAL8lHAEZ46mm1bwQgAHDn&#10;IlAVwaqrq6tp2KoaGzhttKrL9vZ20W63p2GrGBl4cHAw/TqO1ygPY8WNpfQpwZNqmwe3AAAAAGAT&#10;RFtWfPLxopiFs1JzVuxHY9ZSf7hRAAsANlOEpiI8lY8AzBuq8nGAAAB3JgWqUtgqvo5Wqwhb1SUa&#10;qyJgFaGqWBGySsdWQISzetV+3GTqV/u94ufBLQAAAABYR61idl/s+2LWlhUN9K8m67hYkntjAlgA&#10;sD7yAFWEquIdRSMAAYB7l48KjLBVr9ebbuPrOkWwKoWsdnZ2PjVabZh0wynCWYvGH+bBLQAAAABY&#10;ZdGYFc1Z/1HMmrMinBXNWRHM+vE+fyMCWACw/NK4v3wEYN5Q9XunCAC4bylQlYet0sjAOqUmq9im&#10;UYGxH41W3FoEtK6r/XfVNh9/mAe3AAAAAGBVpGDW62I2xjA1Z0Uw6091PKEAFgA8jDQCMPyh2hoB&#10;CAAsnTQq8Orqahquiv04VqcUqOp2u59GBaawFQ8mD2PFN8D8+MM8uAUAAAAAy6hRrQhlxQcSU3PW&#10;28n6Y/ENzfECWABwdyIw9btqP40ADKmhKh8HCACwNFJ7VYSsYpuarKLlqi4RpopQVYSr0qjAFLZi&#10;5eVhrdj2q/18/OGJ0wQAAADAkoi2rGjNivtY0Zb1Q3HTnBX7v/rBQwEsAPh1KUAV7wamAJURgADA&#10;SkmjAlOjVQSs4us4XpcUqIqwVaydnZ1PIwOhEoGsXra/aPxhHtwCAAAAgPvUqrbRlnVW3DRnxf6P&#10;6RcJYAGwqfJxf2kEYN5QZQQgALByUsgqtVf1er3pNr6uU7RXRYtVPiowjkEN8uasd9U2H3+YB7cA&#10;AAAAoC7RmBXNWa8n61QAC4B1ko8AjHDV02rfCEAAYG2kQFUetopGq2i2qvUHrd3daaNVt9v9FLJK&#10;x2BJxf8U19n+/PjDPLgFAAAAAF9NAAuAVRChqQhP5SMA8wYrIwABgLWTRgVeXV1Nw1ax6g5ZRagq&#10;wlURskrjA1PYCtZc3pwV2361n48/PHGaAAAAAFik5RQA8EDyAFWEqiJclTdU5Y8DAKylNCowglUp&#10;ZJWO1SWFrCJcFWMDY1RgClvBBtup1peIQFav2s/DWnmIKw9uAQAAALDmBLAAuGupjSofARhjAecD&#10;VgAAGyEfFZgCVvF17NclBaoibBVrZ2fnU9gK+GZxP+3wFr8+NWdFICvV2OXjD/PgFgAAAAArSAAL&#10;gC+RRgCGP1TbvKEqBawAADZSNFZFsCq1V/V6vU/H6hSBqghW5aMCYz8CWMDSyMNa/8ev/NoIZV1X&#10;+++y4ynElQe3AAAAAFgS5Xg8/t9OA8BGWjQCMPx+weMAABsvBaryRqvBYDAdH1inFKjqdrufmq2E&#10;rIDip81Z8QdRGnmYjz88+f/Zu5vdyNEjDaMqoDb0gou2Uatet++sL92ANxJALyggG9D4zWFkRVen&#10;LClLn5Q/5wAEP1LCYJAbl6SnI3xMAAAAAOOZgAVwfSqgSlBV6/76hKrffEQAAM9LUJWwal3XfWxV&#10;awMTYI2SyVWZYFVrA/tEK4BnTHffJxW/tBIxQdaynRNtPbZzRVw93AIAAADgDQRYAJfh2ArA6e54&#10;YAUAwAsqqKrYKs+ZapXYapSaXpWoKlfWB9Y7gMHyO8Bf3vD9NTkrQVaN+euxVj8DAAAA3DwBFsDn&#10;yV/aft3OWfX3j+1cE6p6YAUAwBv1VYGJrZZlGR5ZRcKqiqymabr7+vXr/h3ABemx1rcXvjeB1m47&#10;P2z33d33cKufAQAAAK6SAAvg/R1bAfj37epfBwDgJyWsSmBVsVUiq3o3UoKqhFV9VWDOmWgFcGN6&#10;YfrSlK0+OStRVq08vG/fc+8jBQAAAC7Nl6enp999DAAv6gFVoqrEVX1CVf86AADvLKsC+0SrrA3M&#10;u5EqqJrn+bAqsGIrAIZLnLVs50Rbj9t5ufsebvUzAAAAwKcxAQu4Zc+tAPz17q+BFQAAg9Ukq3Vd&#10;9/dctT5wlMRUiaoSV9WqQJEVwFnI7y1/ecP31+SsBFlV6PaJW/0MAAAA8K4EWMA1SjQ1bed/bvc+&#10;oaoCKwAAPlgFVZlelSlWec5Uq8RWo9T0qkRVuaZpOqwMBOBq9Fjr2wvfm0Brt50ftvvu7ni4BQAA&#10;APAiARZwKY6tAIzfjnwdAIBP1FcFJrZalmV/z/NImV6VKVYJqxJZ1UQrAPjxfzLa+aUpWz3GSqBV&#10;Kw9r4lYPtwAAAIAb9eXp6el3HwPwiXpA9eMKwP51AADOSAVVPbaqlYEj1SSr3GtVYM6ZcgUAnyxx&#10;1rKdE209bufl7q/hFgAAAHBFTMACRji2AnDa3ocVgAAAF6JWBa7rug+scuXdSImqElfN83xYH1ix&#10;FQCcsfyu9Zc3fH/FWImzjq0/7OEWAAAAcOa/FAB4jQRTv27nYysAe2AFAMAFqVWBCasqsqp3o1Rk&#10;lbiqVgVWbAUAN6LHWt9e+N4EWrvt/LDd+/rDHm4BAAAAH0yABVRAlb90VUD19+3qXwcA4ILVqsCa&#10;aJXAKs95P0oFVYmtck3TdIitAIA36f/j+dKUrR5jJdD6cf1hD7cAAACAd/Dl6enpdx8DXJ0eUB1b&#10;Adi/DgDAlajIqqZXLcuyv+d5pARVCav6qkCRFQBchB5r5f64nfv6w3sfEwAAAPxvJmDB5egrABNP&#10;/WM7/7p9zQpAAIAbUEFVj60y0SqTrYb+Y/Rvf9tPtJrn+RBZ1TsA4GJN2/UaCbKWdj62/rCHWwAA&#10;AHAzBFjw+RJN5Rddz60ArMAKAIAbUqsC13Xdx1a5arLVKImqElfV2sA+0QoAuHn5XXJff/jthe/v&#10;k7Metntff9jDLQAAALj4H5qB99cDqkRVP06osgIQAIBDUFWxVZ5HR1aZWJWwKlfWBmZVYL0DAHhH&#10;vzxzPiZR1q6df1x/2MMtAAAAODtfnp6efvcxwKv9tt2PrQDsXwcAgL2+KrCmWOU551EqqMrkqlzT&#10;NB1iKwCAC9cnZ+X+uJ37+sN7HxMAAAAfyQQs+L4CMP653a0ABADg1TKxqgKrxFXLshzejZSgKmFV&#10;XxWYcwIsAIArNd19/13eSxJkLdu5x1o94urhFgAAAJxEgMW1SjD163auFYBRE6r6OkAAAHiVrArs&#10;E62yNjDvhv7Ddguq5nk+TLaq2AoAgP8pv//+5Q3fX5OzEmTVP/L6+sMebgEAAMCffgCFS1IBVYKq&#10;CqisAAQA4N0kqEpYta7rPraqtYGZaDVKYqpEVYmralWgyAoA4MP1WOvbS/9svPv/OCse2vuKuHq4&#10;BQAAwJX78vT09LuPgU/W1/3VCsA+oap/HQAAfloFVRVb5TlTrRJbjVLTqxJV5UpkVe8AALhqfXJW&#10;oqxaedjXH977mAAAAC6XCViM0lcAJp76x3a2AhAAgA/RVwUmtlqWZXhkFQmrKrKapukw0QoAgJs1&#10;bVe8tBIxQdaynRNtPbZzRVw93AIAAOAMCLB4q0RT+WVBXwHYJ1T1dYAAADBUwqoEVj22qpWBI9Uk&#10;q9xrVWDOmWgFAAA/Ib+z/+UN31+TsxJk1crDHmv1MwAAAAN/mIMeUCWqSkBlBSAAAGejVgWu67qP&#10;q3LOu5EqqJrn+bAqsGIrAAA4Ez3W+vbSP6v/e+2288N23919D7f6GQAAgDcQYF23WvfXVwDWhCor&#10;AAEAOCs1vSqRVe41ySpTrkZJTJWoKnFVrQqs2AoAAK5M34v90pStPjkrUVatPLxv33PvIwUAAPh/&#10;X56enn73MVyUWgEY/9zuVgACAHARalVgTbRKYJXnvB+lgqrEVrmmaTqsDAQAAH5a4qxlOyfaetzO&#10;y933cKufAQAAro4JWOchf/n5dTvXCsDoE6ysAAQA4CJUZFXTq5Zl2d/zPFKmV2WKVV8VmHcAAMBQ&#10;+TvDL2/4/pqclSCrVh72iVv9DAAAcDE/GDFOBVQJqmrdX59Q9ZuPCACAS1RBVY+tMtEqk61GSlyV&#10;iVbzPB8iq3oHAABchB5rfXvhe/MDxm47P2z33d3xcAsAAODTCLDerk+jqhWAWQl4LLACAICLVqsC&#10;13Xdx1a5RkdWiaoSVyWyqvWBFVsBAAA3pY+0fWnKVo+x8kNLrTysiVs93AIAAHhXX56enn73Mfxp&#10;BWDiqn9s55pQ1QMrAAC4KrUqMGFVRVb1bpSKrBJXZW1gVgVWbAUAADBY4qxlOyfaetzOy91fwy0A&#10;AIAXXfsErGMrAPsEKysAAQC4CX1VYAVWec55lAqqElvlmqbpEFsBAAB8ovxt5Jc3fH/FWImzjq0/&#10;7OEWAABwoz9kXJoeUCWqSlzVJ1T1rwMAwM3IxKqEVTW9almWw7uRElQlrOqrAnNOgAUAAHAFeqz1&#10;7YXvTaC1284P272vP+zhFgAAcCXOJcB6bgXgr3d/DawAAOBmVVDVJ1r98ccf+/WBQ//BvgVV8zwf&#10;JluJrAAAAP6ij/x9acpWj7HyQ92P6w97uAUAAJyxL09PT78P/L+faGrazv/c7n1CVQVWAABAk6Aq&#10;YdW6rvvYqtYGJsAaJZOrMsGq1gb2iVYAAAB8qh5r5f64nfv6w3sfEwAAfI5TJmAdWwEYvx35OgAA&#10;8IwKqiq2ynOmWiW2GqWmVyWqypX1gfUOAACAszXdff8P3l+SIGtp52PrD3u4BQAA/KQeYFVAlb+8&#10;1Lq/PqHqNx8XAAC8TV8VmNhqWZbhkVUkrKrIapqmu69fv+7fAQAAcPXyt5++/vDbC9/fJ2c9bPe+&#10;/rCHWwAAwBFZQfjkYwAAgNMlrEpgVbFVIqt6N1KCqoRVfVVgzploBQAAAAMkytq184/rD3u4BQAA&#10;N0OABQAAr5RVgX2iVdYG5t1IFVTN83xYFVixFQAAAJyxPjkr98ft3Ncf3vuYAAC4BgIsAABoapLV&#10;uq77e65aHzhKYqpEVYmralWgyAoAAIAbkiBr2c491uoRVw+3AADgrAiwAAC4ORVUZXpVpljlOVOt&#10;EluNUtOrElXlmqbpsDIQAAAAeJOanJUgq0ZT9/WHPdwCAIDhBFgAAFylviowsdWyLPt7nkfK9KpM&#10;sUpYlciqJloBAAAAnyJR1m47P7T3FXH1cAsAAE4iwAIA4GJVUNVjq1oZOFJNssq9VgXmnClXAAAA&#10;wMXqk7MSZdXKw77+8N7HBADAjwRYAACcvVoVuK7rPrDKlXcjVVA1z/NhfWDFVgAAAMDNS5C1bOdE&#10;W4/tXBFXD7cAALhiAiwAAM5CrQpMWFWRVb0bJTFVoqrEVbUqsGIrAAAAgHdUk7MSZNV/VdZjrX4G&#10;AODCCLAAAPgwtSqwJlolsMpz3o9SQVViq1zTNB1iKwAAAIAzlEBrt50ftvvu7nu41c8AAJwBARYA&#10;AO+qIquaXrUsy/6e55ESVCWs6qsCRVYAAADAleuTsxJl1crD+/Y99z4mAICxBFgAALxZBVU9tspE&#10;q0y2GilxVSZazfN8iKzqHQAAAAD/U+KsZTsn2nrczsvd93CrnwEAeCUBFgAAz6pVgeu67mOrXDXZ&#10;apREVYmram1gn2gFAAAAwIepyVkJsuq/uusTt/oZAOCmCbAAAG5cBVUVW+V5dGSViVUJq3JlbWBW&#10;BdY7AAAAAC5OAq3ddn7Y7ru74+EWAMDVEWABANyAviqwpljlOedRKqjK5Kpc0zQdYisAAAAAblaP&#10;sRJo1crDmrjVwy0AgIsgwAIAuBKZWFWBVeKqZVkO70ZKUJWwqq8KzDkBFgAAAAD8hMRZy3ZOtPW4&#10;nZe7v4ZbAACfRoAFAHBhsiqwT7TK2sC8G6mCqnme/7Q+UGQFAAAAwBmpGCtx1rH1hz3cAgB4NwIs&#10;AIAzlKAqYdW6rvvYqtYGZqLVKJlclQlWCatqVWBNtAIAAACAK5NAa7edH7Z7X3/Ywy0AgP9JgAUA&#10;8EkqqKrYKs+ZapXYapSaXpWoKlciq3oHAAAAABzVY6wEWj+uP+zhFgBwgwRYAAAD9VWBia2WZRke&#10;WUXCqoqspmk6TLQCAAAAAIbqsVbuj9u5rz+89zEBwHURYAEA/KSEVQmsemxVKwNHqklWudeqwJwz&#10;0QoAAAAAOHsJspZ2Prb+sIdbAMCZEmABALxSrQpc13UfV+WcdyNVUDXP82FVYMVWAAAAAMBN6ZOz&#10;HrZ7X3/Ywy0A4AMJsAAAmppelcgq95pklSlXoySmSlSVuKpWBVZsBQAAAABwgkRZu3b+cf1hD7cA&#10;gJ8kwAIAbk4FVTXRKs9ZHZjYapQKqhJb5Zqm6bAyEAAAAADgE/XJWbk/bue+/vDexwQAzxNgAQBX&#10;KTFVoqqKrZZl2d/zPFKmV2WKVcKqRFY10QoAAAAA4AokyFra+dj6wx5uAcBNEGABABergqoeW2Wi&#10;VSZbjZS4KhOt5nnerw6sSVZ5BwAAAADAQU3O6rFWX3/Ywy0AuFgCLADg7NWqwHVd97FVrtGRVaKq&#10;xFWJrGp9YMVWAAAAAAC8u/zSd7edH9r7irh6uAUAZ0WABQCchVoVmLCqIqt6N0pFVomralVgxVYA&#10;AAAAAJytPjkrUVatPOzrD+99TAB8FAEWAPBh+qrACqzynPMoFVQltso1TdMhtgIAAAAA4OolyFq2&#10;c6Ktx3auiKuHWwDwZgIsAOBdZWJVwqqaXrUsy+HdSAmqElb1VYEiKwAAAAAA3qgmZyXIqpWHff1h&#10;D7cAYE+ABQC8WQVVfaLVH3/8sV8fOFLiqky0muf5MNmq3gEAAAAAwAfLL8V32/mhva+Iq4dbAFwx&#10;ARYA8PxPjv/5zz6sWtd1H1vV2sAEWKNkclUmWNXawD7RCgAAAAAALlSfnJUoq1Ye3rfvufcxAVwm&#10;ARYA3LgKqiq26usDR+nTq7I2MKsC6x0AAAAAANy4xFnLdk609bidl7vv4VY/A/DJBFgAcAP6qsCE&#10;Vcuy7J/zfqSEVZlclWuapkNsBQAAAAAAvJuanJUgq1Ye9olb/QzAAAIsALgSCasSWFVslciq3o2U&#10;oCphVV8VmHMmWgEAAAAAAGclgdZuOz9s993d93CrnwF4JQEWAFzaT0b/+c+fJlplbWDejVRB1TzP&#10;h1WBFVsBAAAAAABXqU/Oyh8iauXhffueex8TgAALAM5SgqqEVeu67mOrXLU+cJTEVImqElfVqkCR&#10;FQAAAAAA8AqJs5btnGjrcTsvd8fDLYCrIsACgE9SQVXFVnnOVKvEVqPU9KpEVbkSWdU7AAAAAACA&#10;D1IxVuKsWvPRJ271cAvg7AmwAGCgviowsdWyLPt7nkdKWJUpVgmrpmk6TLQCAAAAAAC4MAm0dtv5&#10;Ybvv7o6HWwCfQoAFAD+pgqoeW9XKwJFqklXutSow50y0AgAAAAAAuEE9xkqg9eP6wx5uAbwbARYA&#10;vFKtClzXdR9X5Zx3I1VQNc/zYVVgxVYAAAAAAACcLHHWsp0TbT1u577+8N7HBLyGAAsAmloVmLAq&#10;U6xqklXejZKYKlFV4qpaFVixFQAAAAAAAGehYqzEWcfWH/ZwC7gxAiwAbk6tCqyJVgms8pz3o1RQ&#10;ldgq1zRNh9gKAAAAAACAq9InZz1s977+sIdbwBUQYAFwlSqyqulVy7Ls73keKUFVwqq+KlBkBQAA&#10;AAAAwDMSZe3a+cf1hz3cAs6UAAuAi1VBVY+tMtEqk61GSlyViVbzPB8iq3oHAAAAAAAAg/TJWbk/&#10;bue+/vDexwQfT4AFwNmrVYHruu5jq1yjI6tEVYmrElnV+sCKrQAAAAAAAODMJcha2vnY+sMebgE/&#10;QYAFwFmoVYEVW+W53o1SYVWurA3MqsB6BwAAAAAAADekT8562O59/WEPt4AfCLAA+DB9VWDOuec5&#10;51EqqMrkqlzTNB1iKwAAAAAAAODNEmXttvNDe18RVw+34CYIsAB4V5lY1adXLctyeDdSgqqEVX1V&#10;YM4JsAAAAAAAAIBP0SdnJcqqlYd9/eG9j4lLJ8AC4CRZFdgnWmVtYN6NVEHVPM9/Wh8osgIAAAAA&#10;AICLlyBr2c6Jth7buSKuHm7B2RBgAfCsBFUJq9Z13cdWtTYwE61GyeSqTLBKWFWrAmuiFQAAAAAA&#10;AMCmJmclyKpJEX39YQ+3YCgBFsCNq6CqYqs8Z6pVYqtRanpVoqpciazqHQAAAAAAAMA7S5S1284P&#10;7X1FXD3cgjcTYAHcgL4qMLHVsizDI6tIWFWR1TRNh4lWAAAAAAAAAGeqT85KlFUrD+/b99z7mOgE&#10;WABXImFVAquKrRJZ1buRElQlrMr0qloVmHMmWgEAAAAAAABcscRZy3ZOtPW4nZe77+FWP3OlBFgA&#10;F6ZWBa7ruo+rcs67kSqomuf5sCqwYisAAAAAAAAAXqUmZyXIqj/y9olb/cwFEWABnKGaZJXIKvdc&#10;tT5wlMRUiaoSV9WqwIqtAAAAAAAAAPhQCbR22/lhu+/uvodb/cwnE2ABfJIKqmqiVZ6zOjCx1SgV&#10;VCW2yjVN02FlIAAAAAAAAAAXqU/OSpRVKw/v2/fc+5jGEWABDJSYKlFVxVbLsuzveR4p06syxSph&#10;VSKrmmgFAAAAAAAAwE1LnLVs50Rbj9t5uTsebvEKAiyAn1RBVY+tMtEqk61GSlyViVbzPO9XB9Yk&#10;q7wDAAAAAAAAgHdQMVbirPojeJ+41cOtmyXAAnilWhW4rus+tso1OrJKVJW4KpFVrQ+s2AoAAAAA&#10;AAAAzkj+gL7bzg/bfXd3PNy6KgIsgKZWBSasqsiq3o1SkVXiqloVWLEVAAAAAAAAAFyhHmMl0Ppx&#10;/WEPt86eAAu4ObUqsCZaJbDKc96PUkFVYqtc0zQdYisAAAAAAAAA4FmJs5btnGjrcTv39Yf3n/n/&#10;oAALuEqZWJWwqqZXLctyeDdSgqqEVX1VoMgKAAAAAAAAAD5MxViJs46tP+zh1rsQYAEXq4KqmmiV&#10;cyZaZbLVSImrMtFqnufDZKt6BwAAAAAAAABcjD4562G79/WHPdx6lgALOHu1KnBd131slasmW42S&#10;yVWZYFVrA/tEKwAAAAAAAADg5iTK2rXzYf2hAAs4CxVUVWzV1weO0qdXZW1gVgXWOwAAAAAAAACA&#10;1xBgAR+mrwpMWLUsy/4570epoCqTq3JN03SIrQAAAAAAAAAAfpYAC3hXCasSWFVslciq3o2UoCph&#10;VV8VmHMCLAAAAAAAAACAUQRYwEmyKrBPtMrawLwbqYKqeZ4Pk60qtgIAAAAAAAAA+AwCLOBZCaoS&#10;Vq3ruo+tctX6wFESUyWqSlxVqwJFVgAAAAAAAADAuRJgwY2roKpiqzxnqlViq1FqelWiqlyJrOod&#10;AAAAAAAAAMAlEWDBDeirAhNbLcuyv+d5pIRVmWKVsGqapsNEKwAAAAAAAACAayHAgitRQVWPrWpl&#10;4Eg1ySr3WhWYcyZaAQAAAAAAAABcOwEWXJhaFbiu6z6uyjnvRqqgap7nw6rAiq0AAAAAAAAAAG6Z&#10;AAvOUK0KTFiVKVY1ySrvRklMlagqcVWtCqzYCgAAAAAAAACA4wRY8ElqVWBNtEpglee8H6WCqsRW&#10;uaZpOqwMBAAAAAAAAADg7QRYMFBFVjW9almW/T3PI2V6VaZY9VWBeQcAAAAAAAAAwPsSYMFPqqCq&#10;x1aZaJXJViMlrspEq3meD5FVvQMAAAAAAAAA4GMIsOCValXguq772CrX6MgqUVXiqkRWtT6wYisA&#10;AAAAAAAAAD6fAAuaWhVYsVWe690oFVblytrArAqsdwAAAAAAAAAAnDcBFjenrwrMOfc85zxKBVWZ&#10;XJVrmqZDbAUAAAAAAAAAwOUSYHGVMrGqT69aluXwbqQEVQmr+qrAnBNgAQAAAAAAAABwfQRYXKwK&#10;qvpEq6wNzPrAkSqomuf5T+sDRVYAAAAAAAAAALdHgMXZS1CVsGpd131sVWsDE2CNkslVmWBVawP7&#10;RCsAAAAAAAAAACgCLM5CBVUVW+U5U60SW41S06sSVeXK+sB6BwAAAAAAAAAAryHA4sP0VYGJrZZl&#10;GR5ZRcKqiqymabr7+vXr/h0AAAAAAAAAAPwsARbvKmFVAquKrRJZ1buRElQlrOqrAnPORCsAAAAA&#10;AAAAABhFgMVJalXguq77uCrnvBupgqp5ng+rAiu2AgAAAAAAAACAzyDA4lk1ySqRVe65an3gKImp&#10;ElUlrqpVgRVbAQAAAAAAAADAuRFg3bgKqmqiVZ6zOjCx1SgVVCW2yjVN02FlIAAAAAAAAAAAXBIB&#10;1g1ITJWoqmKrZVn29zyPlOlVmWKVsCqRVU20AgAAAAAAAACAayHAuhIVVPXYqlYGjlSTrHLP6sA6&#10;Z8oVAAAAAAAAAABcOwHWhalVgeu67gOrXHk3UqKqxFXzPB/WB1ZsBQAAAAAAAAAAt0yAdYZqVWDC&#10;qoqs6t0oFVklrqpVgRVbAQAAAAAAAAAAxwmwPkmtCqyJVgms8pz3o1RQldgq1zRNh9gKAAAAAAAA&#10;AAB4OwHWQJlYlbCqplcty3J4N1KCqoRVfVWgyAoAAAAAAAAAAN6fAOsnVVBVE61yzkSrTLYaKXFV&#10;JlrN83yYbFXvAAAAAAAAAACAjyHAeqVaFbiu6z62ylWTrUbJ5KpMsKq1gX2iFQAAAAAAAAAA8PkE&#10;WE0FVRVb9fWBo/TpVVkbmFWB9Q4AAAAAAAAAADhvNxdg9VWBNcUqzzmPUkFVJlflmqbpEFsBAAAA&#10;AAAAAACX6yoDrEysqsAqcdWyLId3IyWoSljVVwXmnAALAAAAAAAAAAC4PhcdYGVVYJ9olbWBeTdS&#10;BVXzPB8mW1VsBQAAAAAAAAAA3JazD7ASVCWsWtd1H1vV2sBMtBolMVWiqsRVtSpQZAUAAAAAAAAA&#10;APzoLAKsCqoqtspzplolthqlplclqsqVyKreAQAAAAAAAAAAvMaHBVh9VWBiq2VZ9vc8j5SwKlOs&#10;ElZN03SYaAUAAAAAAAAAAPCz3jXAqqCqx1a1MnCkmmSVe60KzDkTrQAAAAAAAAAAAEY5KcCqVYHr&#10;uu7jqpzzbqQKquZ5PqwKrNgKAAAAAAAAAADgMzwbYNX0qkRWudckq0y5GiUxVaKqxFW1KrBiKwAA&#10;AAAAAAAAgHNzCLAeHh7u/v3vf+9XBya2GqWCqsRWuaZpOqwMBAAAAAAAAAAAuCRf+8N7rhHM9KpM&#10;seqrAvMOAAAAAAAAAADgWhwCrMRSb5W4KhOt5nk+RFb1DgAAAAAAAAAA4NodqqvnplMlqkpclciq&#10;1gdWbAUAAAAAAAAAAHDLvjz9Vz3861//2t8TY1VsBQAAAAAAAAAAwHF/CrAAAAAAAAAAAAB4PQEW&#10;AAAAAAAAAADAiQRYAAAAAAAAAAAAJxJgAQAAAAAAAAAAnEiABQAAAAAAAAAAcCIBFgAAAAAAAAAA&#10;wIkEWAAAAAAAAAAAACcSYAEAAAAAAAAAAJxIgAUAAAAAAAAAAHAiARYAAAAAAAAAAMCJBFgAAAAA&#10;AAAAAAAnEmABAAAAAAAAAACcSIAFAAAAAAAAAABwIgEWAAAAAAAAAADAiQRYAAAAAAAAAAAAJxJg&#10;AQAAAAAAAAAAnEiABQAAAAAAAAAAcCIBFgAAAAAAAAAAwIkEWAAAAAAAAAAAACcSYAEAAAAAAAAA&#10;AJxIgAUAAAAAAAAAAHAiARYAAAAAAAAAAMCJBFgAAAAAAAAAAAAnEmABAAAAAAAAAACcSIAFAAAA&#10;AAAAAABwIgEWAAAAAAAAAADAiQRYAAAAAAAAAAAAJxJgAQAAAAAAAAAAnEiABQAAAAAAAAAAcCIB&#10;FgAAAAAAAAAAwIn+T4ABAE35+RB1xcKhAAAAAElFTkSuQmCCUEsDBBQABgAIAAAAIQD1ompa2QAA&#10;AAYBAAAPAAAAZHJzL2Rvd25yZXYueG1sTI9Bb8IwDIXvk/YfIk/abaRlG9u6pgihcUYULtxC4zXV&#10;EqdqApR/P7PLuFh+etZ7n8v56J044RC7QArySQYCqQmmo1bBbrt6egcRkyajXSBUcMEI8+r+rtSF&#10;CWfa4KlOreAQioVWYFPqCyljY9HrOAk9EnvfYfA6sRxaaQZ95nDv5DTLZtLrjrjB6h6XFpuf+ui5&#10;N67fvpz068u4ssvFc+j2uKmVenwYF58gEo7p/xiu+IwOFTMdwpFMFE4BP5L+5tXLX6esD7x95C8g&#10;q1Le4le/AAAA//8DAFBLAwQUAAYACAAAACEAqiYOvrwAAAAhAQAAGQAAAGRycy9fcmVscy9lMm9E&#10;b2MueG1sLnJlbHOEj0FqwzAQRfeF3EHMPpadRSjFsjeh4G1IDjBIY1nEGglJLfXtI8gmgUCX8z//&#10;PaYf//wqfillF1hB17QgiHUwjq2C6+V7/wkiF2SDa2BSsFGGcdh99GdasdRRXlzMolI4K1hKiV9S&#10;Zr2Qx9yESFybOSSPpZ7Jyoj6hpbkoW2PMj0zYHhhiskoSJPpQFy2WM3/s8M8O02noH88cXmjkM5X&#10;dwVislQUeDIOH2HXRLYgh16+PDbcAQAA//8DAFBLAQItABQABgAIAAAAIQCxgme2CgEAABMCAAAT&#10;AAAAAAAAAAAAAAAAAAAAAABbQ29udGVudF9UeXBlc10ueG1sUEsBAi0AFAAGAAgAAAAhADj9If/W&#10;AAAAlAEAAAsAAAAAAAAAAAAAAAAAOwEAAF9yZWxzLy5yZWxzUEsBAi0AFAAGAAgAAAAhAMA/y0mT&#10;BQAApBsAAA4AAAAAAAAAAAAAAAAAOgIAAGRycy9lMm9Eb2MueG1sUEsBAi0ACgAAAAAAAAAhAJsb&#10;FBFoZAAAaGQAABQAAAAAAAAAAAAAAAAA+QcAAGRycy9tZWRpYS9pbWFnZTEucG5nUEsBAi0AFAAG&#10;AAgAAAAhAPWialrZAAAABgEAAA8AAAAAAAAAAAAAAAAAk2wAAGRycy9kb3ducmV2LnhtbFBLAQIt&#10;ABQABgAIAAAAIQCqJg6+vAAAACEBAAAZAAAAAAAAAAAAAAAAAJltAABkcnMvX3JlbHMvZTJvRG9j&#10;LnhtbC5yZWxzUEsFBgAAAAAGAAYAfAEAAIxuAAAAAA==&#10;">
                     <v:shape id="Rectangle 51" o:spid="_x0000_s1027" style="position:absolute;width:73152;height:11303;visibility:visible;mso-wrap-style:square;v-text-anchor:middle" coordsize="7312660,1129665" o:gfxdata="UEsDBBQABgAIAAAAIQDb4fbL7gAAAIUBAAATAAAAW0NvbnRlbnRfVHlwZXNdLnhtbHyQz07DMAyH&#10;70i8Q+QralM4IITa7kDhCAiNB7ASt43WOlEcyvb2pNu4IODoPz9/n1xv9vOkForiPDdwXVagiI23&#10;jocG3rdPxR0oScgWJ8/UwIEENu3lRb09BBKV0ywNjCmFe63FjDSjlD4Q50nv44wpl3HQAc0OB9I3&#10;VXWrjedEnIq03oC27qjHjympx31un0wiTQLq4bS4shrAECZnMGVTvbD9QSnOhDInjzsyuiBXWQP0&#10;r4R18jfgnHvJr4nOknrFmJ5xzhraRtHWf3Kkpfz/yGo5S+H73hkquyhdjr3R8m2lj09svwAAAP//&#10;AwBQSwMEFAAGAAgAAAAhAFr0LFu/AAAAFQEAAAsAAABfcmVscy8ucmVsc2zPwWrDMAwG4Ptg72B0&#10;X5TuUMaI01uh19I+gLGVxCy2jGSy9e1nemrHjpL4P0nD4SetZiPRyNnCruvBUPYcYp4tXC/Htw8w&#10;Wl0ObuVMFm6kcBhfX4Yzra62kC6xqGlKVgtLreUTUf1CyWnHhXKbTCzJ1VbKjMX5LzcTvvf9HuXR&#10;gPHJNKdgQU5hB+ZyK23zHztFL6w81c5zQp6m6P9TMfB3PtPWFCczVQtB9N4U2rp2HOA44NMz4y8A&#10;AAD//wMAUEsDBBQABgAIAAAAIQBhY7LNwAAAANwAAAAPAAAAZHJzL2Rvd25yZXYueG1sRI/NasJA&#10;EMfvBd9hGaG3ujGglegqkiDYo2kfYMhOk2B2NmRXXd/eORR6m2H+H7/ZHZIb1J2m0Hs2sFxkoIgb&#10;b3tuDfx8nz42oEJEtjh4JgNPCnDYz952WFj/4Avd69gqCeFQoIEuxrHQOjQdOQwLPxLL7ddPDqOs&#10;U6vthA8Jd4POs2ytHfYsDR2OVHbUXOubk956U634Myf6KjlLy1NetVdnzPs8HbegIqX4L/5zn63g&#10;rwRfnpEJ9P4FAAD//wMAUEsBAi0AFAAGAAgAAAAhANvh9svuAAAAhQEAABMAAAAAAAAAAAAAAAAA&#10;AAAAAFtDb250ZW50X1R5cGVzXS54bWxQSwECLQAUAAYACAAAACEAWvQsW78AAAAVAQAACwAAAAAA&#10;AAAAAAAAAAAfAQAAX3JlbHMvLnJlbHNQSwECLQAUAAYACAAAACEAYWOyzcAAAADcAAAADwAAAAAA&#10;AAAAAAAAAAAHAgAAZHJzL2Rvd25yZXYueG1sUEsFBgAAAAADAAMAtwAAAPQCAAAAAA==&#10;" path="m,l7312660,r,1129665l3619500,733425,,1091565,,xe" fillcolor="#4f81bd [3204]" stroked="f" strokeweight="2pt">
                       <v:path arrowok="t" o:connecttype="custom" o:connectlocs="0,0;7315200,0;7315200,1130373;3620757,733885;0,1092249;0,0" o:connectangles="0,0,0,0,0,0"/>
                     </v:shape>
@@ -5388,7 +5388,7 @@
           </mc:Choice>
           <mc:Fallback>
             <w:pict>
-              <v:line w14:anchorId="7EAF010A" id="Straight Connector 2" o:spid="_x0000_s1026" style="position:absolute;z-index:251665920;visibility:visible;mso-wrap-style:square;mso-width-percent:0;mso-wrap-distance-left:9pt;mso-wrap-distance-top:0;mso-wrap-distance-right:9pt;mso-wrap-distance-bottom:0;mso-position-horizontal:absolute;mso-position-horizontal-relative:text;mso-position-vertical:absolute;mso-position-vertical-relative:text;mso-width-percent:0;mso-width-relative:margin" from="-10.25pt,18.65pt" to="454.65pt,18.65pt" o:gfxdata="UEsDBBQABgAIAAAAIQC2gziS/gAAAOEBAAATAAAAW0NvbnRlbnRfVHlwZXNdLnhtbJSRQU7DMBBF&#10;90jcwfIWJU67QAgl6YK0S0CoHGBkTxKLZGx5TGhvj5O2G0SRWNoz/78nu9wcxkFMGNg6quQqL6RA&#10;0s5Y6ir5vt9lD1JwBDIwOMJKHpHlpr69KfdHjyxSmriSfYz+USnWPY7AufNIadK6MEJMx9ApD/oD&#10;OlTrorhX2lFEilmcO2RdNtjC5xDF9pCuTyYBB5bi6bQ4syoJ3g9WQ0ymaiLzg5KdCXlKLjvcW893&#10;SUOqXwnz5DrgnHtJTxOsQfEKIT7DmDSUCaxw7Rqn8787ZsmRM9e2VmPeBN4uqYvTtW7jvijg9N/y&#10;JsXecLq0q+WD6m8AAAD//wMAUEsDBBQABgAIAAAAIQA4/SH/1gAAAJQBAAALAAAAX3JlbHMvLnJl&#10;bHOkkMFqwzAMhu+DvYPRfXGawxijTi+j0GvpHsDYimMaW0Yy2fr2M4PBMnrbUb/Q94l/f/hMi1qR&#10;JVI2sOt6UJgd+ZiDgffL8ekFlFSbvV0oo4EbChzGx4f9GRdb25HMsYhqlCwG5lrLq9biZkxWOiqY&#10;22YiTra2kYMu1l1tQD30/bPm3wwYN0x18gb45AdQl1tp5j/sFB2T0FQ7R0nTNEV3j6o9feQzro1i&#10;OWA14Fm+Q8a1a8+Bvu/d/dMb2JY5uiPbhG/ktn4cqGU/er3pcvwCAAD//wMAUEsDBBQABgAIAAAA&#10;IQAsdawJwgEAANQDAAAOAAAAZHJzL2Uyb0RvYy54bWysU8tu2zAQvBfoPxC815KNuk0Eyzk4SC9F&#10;azTJBzDU0iLAF5asJf99l5StFGmBokEutEjuzM4M15ub0Rp2BIzau5YvFzVn4KTvtDu0/PHh7sMV&#10;ZzEJ1wnjHbT8BJHfbN+/2wyhgZXvvekAGZG42Ayh5X1KoamqKHuwIi58AEeXyqMVibZ4qDoUA7Fb&#10;U63q+lM1eOwCegkx0untdMm3hV8pkOm7UhESMy0nbamsWNanvFbbjWgOKEKv5VmGeIUKK7SjpjPV&#10;rUiC/UT9B5XVEn30Ki2kt5VXSksoHsjNsn7h5r4XAYoXCieGOab4drTy23GPTHctX3HmhKUnuk8o&#10;9KFPbOedowA9slXOaQixofKd2+N5F8Mes+lRoc2/ZIeNJdvTnC2MiUk6XF/XH+uankBe7qpnYMCY&#10;voC3LH+03GiXbYtGHL/GRM2o9FKSj41jAwm+Wn9eZ2FVVjZpKV/pZGAq+wGKvFH3ZaErUwU7g+wo&#10;aB6ElODSslBkUqrOMKWNmYH1v4Hn+gyFMnH/A54RpbN3aQZb7Tz+rXsaL5LVVH9JYPKdI3jy3am8&#10;UomGRqdEeB7zPJu/7wv8+c+4/QUAAP//AwBQSwMEFAAGAAgAAAAhAMbNoE3dAAAACQEAAA8AAABk&#10;cnMvZG93bnJldi54bWxMj01PwzAMhu9I/IfISNy2hA0GK00nmDQkLlQMDhyzxjTVEqdqsq38e4w4&#10;wM0fj14/Lldj8OKIQ+oiabiaKhBITbQdtRre3zaTOxApG7LGR0INX5hgVZ2flaaw8USveNzmVnAI&#10;pcJocDn3hZSpcRhMmsYeiXefcQgmczu00g7mxOHBy5lSCxlMR3zBmR7XDpv99hA05MXLR/306M3e&#10;bdbNde1rfB5rrS8vxod7EBnH/AfDjz6rQ8VOu3ggm4TXMJmpG0Y1zG/nIBhYqiUXu9+BrEr5/4Pq&#10;GwAA//8DAFBLAQItABQABgAIAAAAIQC2gziS/gAAAOEBAAATAAAAAAAAAAAAAAAAAAAAAABbQ29u&#10;dGVudF9UeXBlc10ueG1sUEsBAi0AFAAGAAgAAAAhADj9If/WAAAAlAEAAAsAAAAAAAAAAAAAAAAA&#10;LwEAAF9yZWxzLy5yZWxzUEsBAi0AFAAGAAgAAAAhACx1rAnCAQAA1AMAAA4AAAAAAAAAAAAAAAAA&#10;LgIAAGRycy9lMm9Eb2MueG1sUEsBAi0AFAAGAAgAAAAhAMbNoE3dAAAACQEAAA8AAAAAAAAAAAAA&#10;AAAAHAQAAGRycy9kb3ducmV2LnhtbFBLBQYAAAAABAAEAPMAAAAmBQAAAAA=&#10;" strokecolor="#4579b8 [3044]" strokeweight="2.25pt"/>
+              <v:line w14:anchorId="08776F4C" id="Straight Connector 2" o:spid="_x0000_s1026" style="position:absolute;z-index:251665920;visibility:visible;mso-wrap-style:square;mso-width-percent:0;mso-wrap-distance-left:9pt;mso-wrap-distance-top:0;mso-wrap-distance-right:9pt;mso-wrap-distance-bottom:0;mso-position-horizontal:absolute;mso-position-horizontal-relative:text;mso-position-vertical:absolute;mso-position-vertical-relative:text;mso-width-percent:0;mso-width-relative:margin" from="-10.25pt,18.65pt" to="454.65pt,18.65pt" o:gfxdata="UEsDBBQABgAIAAAAIQC2gziS/gAAAOEBAAATAAAAW0NvbnRlbnRfVHlwZXNdLnhtbJSRQU7DMBBF&#10;90jcwfIWJU67QAgl6YK0S0CoHGBkTxKLZGx5TGhvj5O2G0SRWNoz/78nu9wcxkFMGNg6quQqL6RA&#10;0s5Y6ir5vt9lD1JwBDIwOMJKHpHlpr69KfdHjyxSmriSfYz+USnWPY7AufNIadK6MEJMx9ApD/oD&#10;OlTrorhX2lFEilmcO2RdNtjC5xDF9pCuTyYBB5bi6bQ4syoJ3g9WQ0ymaiLzg5KdCXlKLjvcW893&#10;SUOqXwnz5DrgnHtJTxOsQfEKIT7DmDSUCaxw7Rqn8787ZsmRM9e2VmPeBN4uqYvTtW7jvijg9N/y&#10;JsXecLq0q+WD6m8AAAD//wMAUEsDBBQABgAIAAAAIQA4/SH/1gAAAJQBAAALAAAAX3JlbHMvLnJl&#10;bHOkkMFqwzAMhu+DvYPRfXGawxijTi+j0GvpHsDYimMaW0Yy2fr2M4PBMnrbUb/Q94l/f/hMi1qR&#10;JVI2sOt6UJgd+ZiDgffL8ekFlFSbvV0oo4EbChzGx4f9GRdb25HMsYhqlCwG5lrLq9biZkxWOiqY&#10;22YiTra2kYMu1l1tQD30/bPm3wwYN0x18gb45AdQl1tp5j/sFB2T0FQ7R0nTNEV3j6o9feQzro1i&#10;OWA14Fm+Q8a1a8+Bvu/d/dMb2JY5uiPbhG/ktn4cqGU/er3pcvwCAAD//wMAUEsDBBQABgAIAAAA&#10;IQAsdawJwgEAANQDAAAOAAAAZHJzL2Uyb0RvYy54bWysU8tu2zAQvBfoPxC815KNuk0Eyzk4SC9F&#10;azTJBzDU0iLAF5asJf99l5StFGmBokEutEjuzM4M15ub0Rp2BIzau5YvFzVn4KTvtDu0/PHh7sMV&#10;ZzEJ1wnjHbT8BJHfbN+/2wyhgZXvvekAGZG42Ayh5X1KoamqKHuwIi58AEeXyqMVibZ4qDoUA7Fb&#10;U63q+lM1eOwCegkx0untdMm3hV8pkOm7UhESMy0nbamsWNanvFbbjWgOKEKv5VmGeIUKK7SjpjPV&#10;rUiC/UT9B5XVEn30Ki2kt5VXSksoHsjNsn7h5r4XAYoXCieGOab4drTy23GPTHctX3HmhKUnuk8o&#10;9KFPbOedowA9slXOaQixofKd2+N5F8Mes+lRoc2/ZIeNJdvTnC2MiUk6XF/XH+uankBe7qpnYMCY&#10;voC3LH+03GiXbYtGHL/GRM2o9FKSj41jAwm+Wn9eZ2FVVjZpKV/pZGAq+wGKvFH3ZaErUwU7g+wo&#10;aB6ElODSslBkUqrOMKWNmYH1v4Hn+gyFMnH/A54RpbN3aQZb7Tz+rXsaL5LVVH9JYPKdI3jy3am8&#10;UomGRqdEeB7zPJu/7wv8+c+4/QUAAP//AwBQSwMEFAAGAAgAAAAhAMbNoE3dAAAACQEAAA8AAABk&#10;cnMvZG93bnJldi54bWxMj01PwzAMhu9I/IfISNy2hA0GK00nmDQkLlQMDhyzxjTVEqdqsq38e4w4&#10;wM0fj14/Lldj8OKIQ+oiabiaKhBITbQdtRre3zaTOxApG7LGR0INX5hgVZ2flaaw8USveNzmVnAI&#10;pcJocDn3hZSpcRhMmsYeiXefcQgmczu00g7mxOHBy5lSCxlMR3zBmR7XDpv99hA05MXLR/306M3e&#10;bdbNde1rfB5rrS8vxod7EBnH/AfDjz6rQ8VOu3ggm4TXMJmpG0Y1zG/nIBhYqiUXu9+BrEr5/4Pq&#10;GwAA//8DAFBLAQItABQABgAIAAAAIQC2gziS/gAAAOEBAAATAAAAAAAAAAAAAAAAAAAAAABbQ29u&#10;dGVudF9UeXBlc10ueG1sUEsBAi0AFAAGAAgAAAAhADj9If/WAAAAlAEAAAsAAAAAAAAAAAAAAAAA&#10;LwEAAF9yZWxzLy5yZWxzUEsBAi0AFAAGAAgAAAAhACx1rAnCAQAA1AMAAA4AAAAAAAAAAAAAAAAA&#10;LgIAAGRycy9lMm9Eb2MueG1sUEsBAi0AFAAGAAgAAAAhAMbNoE3dAAAACQEAAA8AAAAAAAAAAAAA&#10;AAAAHAQAAGRycy9kb3ducmV2LnhtbFBLBQYAAAAABAAEAPMAAAAmBQAAAAA=&#10;" strokecolor="#4579b8 [3044]" strokeweight="2.25pt"/>
             </w:pict>
           </mc:Fallback>
         </mc:AlternateContent>
@@ -10580,7 +10580,7 @@
           </mc:Choice>
           <mc:Fallback>
             <w:pict>
-              <v:line w14:anchorId="2DA1B92F" id="Straight Connector 39" o:spid="_x0000_s1026" style="position:absolute;z-index:251676160;visibility:visible;mso-wrap-style:square;mso-width-percent:0;mso-wrap-distance-left:9pt;mso-wrap-distance-top:0;mso-wrap-distance-right:9pt;mso-wrap-distance-bottom:0;mso-position-horizontal:absolute;mso-position-horizontal-relative:text;mso-position-vertical:absolute;mso-position-vertical-relative:margin;mso-width-percent:0;mso-width-relative:margin" from="-7.5pt,31.55pt" to="457.35pt,31.55pt" o:gfxdata="UEsDBBQABgAIAAAAIQC2gziS/gAAAOEBAAATAAAAW0NvbnRlbnRfVHlwZXNdLnhtbJSRQU7DMBBF&#10;90jcwfIWJU67QAgl6YK0S0CoHGBkTxKLZGx5TGhvj5O2G0SRWNoz/78nu9wcxkFMGNg6quQqL6RA&#10;0s5Y6ir5vt9lD1JwBDIwOMJKHpHlpr69KfdHjyxSmriSfYz+USnWPY7AufNIadK6MEJMx9ApD/oD&#10;OlTrorhX2lFEilmcO2RdNtjC5xDF9pCuTyYBB5bi6bQ4syoJ3g9WQ0ymaiLzg5KdCXlKLjvcW893&#10;SUOqXwnz5DrgnHtJTxOsQfEKIT7DmDSUCaxw7Rqn8787ZsmRM9e2VmPeBN4uqYvTtW7jvijg9N/y&#10;JsXecLq0q+WD6m8AAAD//wMAUEsDBBQABgAIAAAAIQA4/SH/1gAAAJQBAAALAAAAX3JlbHMvLnJl&#10;bHOkkMFqwzAMhu+DvYPRfXGawxijTi+j0GvpHsDYimMaW0Yy2fr2M4PBMnrbUb/Q94l/f/hMi1qR&#10;JVI2sOt6UJgd+ZiDgffL8ekFlFSbvV0oo4EbChzGx4f9GRdb25HMsYhqlCwG5lrLq9biZkxWOiqY&#10;22YiTra2kYMu1l1tQD30/bPm3wwYN0x18gb45AdQl1tp5j/sFB2T0FQ7R0nTNEV3j6o9feQzro1i&#10;OWA14Fm+Q8a1a8+Bvu/d/dMb2JY5uiPbhG/ktn4cqGU/er3pcvwCAAD//wMAUEsDBBQABgAIAAAA&#10;IQBq4sjAxQEAANYDAAAOAAAAZHJzL2Uyb0RvYy54bWysU02P0zAQvSPxHyzfadKuCtuo6R66gguC&#10;il1+gNcZN5b8pbFp0n/P2GmzCJAQq704tmfem3nPk+3daA07AUbtXcuXi5ozcNJ32h1b/v3x47tb&#10;zmISrhPGO2j5GSK/2719sx1CAyvfe9MBMiJxsRlCy/uUQlNVUfZgRVz4AI6CyqMViY54rDoUA7Fb&#10;U63q+n01eOwCegkx0u39FOS7wq8UyPRVqQiJmZZTb6msWNanvFa7rWiOKEKv5aUN8YIurNCOis5U&#10;9yIJ9gP1H1RWS/TRq7SQ3lZeKS2haCA1y/o3NQ+9CFC0kDkxzDbF16OVX04HZLpr+c2GMycsvdFD&#10;QqGPfWJ77xw56JFRkJwaQmwIsHcHvJxiOGCWPSq0+UuC2FjcPc/uwpiYpMv1pr5Zb9acyWusegYG&#10;jOkTeMvypuVGuyxcNOL0OSYqRqnXlHxtHBtavrpdf1jnxqrc2dRL2aWzgSntGyhSR9WXha7MFewN&#10;spOgiRBSgkvLQpFJKTvDlDZmBtb/Bl7yMxTKzP0PeEaUyt6lGWy18/i36mm8tqym/KsDk+5swZPv&#10;zuWVijU0PMXCy6Dn6fz1XODPv+PuJwAAAP//AwBQSwMEFAAGAAgAAAAhADb7JfneAAAACQEAAA8A&#10;AABkcnMvZG93bnJldi54bWxMj8FOwzAQRO9I/IO1SNxaJ1AChDgVVCoSl0YUDhy38RJHtddR7Lbh&#10;7zHiAMfZGc2+qZaTs+JIY+g9K8jnGQji1uueOwXvb+vZHYgQkTVaz6TgiwIs6/OzCkvtT/xKx23s&#10;RCrhUKICE+NQShlaQw7D3A/Eyfv0o8OY5NhJPeIplTsrr7KskA57Th8MDrQy1O63B6cgFpuP5vnJ&#10;4t6sV+2isQ29TI1SlxfT4wOISFP8C8MPfkKHOjHt/IF1EFbBLL9JW6KC4joHkQL3+eIWxO73IOtK&#10;/l9QfwMAAP//AwBQSwECLQAUAAYACAAAACEAtoM4kv4AAADhAQAAEwAAAAAAAAAAAAAAAAAAAAAA&#10;W0NvbnRlbnRfVHlwZXNdLnhtbFBLAQItABQABgAIAAAAIQA4/SH/1gAAAJQBAAALAAAAAAAAAAAA&#10;AAAAAC8BAABfcmVscy8ucmVsc1BLAQItABQABgAIAAAAIQBq4sjAxQEAANYDAAAOAAAAAAAAAAAA&#10;AAAAAC4CAABkcnMvZTJvRG9jLnhtbFBLAQItABQABgAIAAAAIQA2+yX53gAAAAkBAAAPAAAAAAAA&#10;AAAAAAAAAB8EAABkcnMvZG93bnJldi54bWxQSwUGAAAAAAQABADzAAAAKgUAAAAA&#10;" strokecolor="#4579b8 [3044]" strokeweight="2.25pt">
+              <v:line w14:anchorId="58E0F6C4" id="Straight Connector 39" o:spid="_x0000_s1026" style="position:absolute;z-index:251676160;visibility:visible;mso-wrap-style:square;mso-width-percent:0;mso-wrap-distance-left:9pt;mso-wrap-distance-top:0;mso-wrap-distance-right:9pt;mso-wrap-distance-bottom:0;mso-position-horizontal:absolute;mso-position-horizontal-relative:text;mso-position-vertical:absolute;mso-position-vertical-relative:margin;mso-width-percent:0;mso-width-relative:margin" from="-7.5pt,31.55pt" to="457.35pt,31.55pt" o:gfxdata="UEsDBBQABgAIAAAAIQC2gziS/gAAAOEBAAATAAAAW0NvbnRlbnRfVHlwZXNdLnhtbJSRQU7DMBBF&#10;90jcwfIWJU67QAgl6YK0S0CoHGBkTxKLZGx5TGhvj5O2G0SRWNoz/78nu9wcxkFMGNg6quQqL6RA&#10;0s5Y6ir5vt9lD1JwBDIwOMJKHpHlpr69KfdHjyxSmriSfYz+USnWPY7AufNIadK6MEJMx9ApD/oD&#10;OlTrorhX2lFEilmcO2RdNtjC5xDF9pCuTyYBB5bi6bQ4syoJ3g9WQ0ymaiLzg5KdCXlKLjvcW893&#10;SUOqXwnz5DrgnHtJTxOsQfEKIT7DmDSUCaxw7Rqn8787ZsmRM9e2VmPeBN4uqYvTtW7jvijg9N/y&#10;JsXecLq0q+WD6m8AAAD//wMAUEsDBBQABgAIAAAAIQA4/SH/1gAAAJQBAAALAAAAX3JlbHMvLnJl&#10;bHOkkMFqwzAMhu+DvYPRfXGawxijTi+j0GvpHsDYimMaW0Yy2fr2M4PBMnrbUb/Q94l/f/hMi1qR&#10;JVI2sOt6UJgd+ZiDgffL8ekFlFSbvV0oo4EbChzGx4f9GRdb25HMsYhqlCwG5lrLq9biZkxWOiqY&#10;22YiTra2kYMu1l1tQD30/bPm3wwYN0x18gb45AdQl1tp5j/sFB2T0FQ7R0nTNEV3j6o9feQzro1i&#10;OWA14Fm+Q8a1a8+Bvu/d/dMb2JY5uiPbhG/ktn4cqGU/er3pcvwCAAD//wMAUEsDBBQABgAIAAAA&#10;IQBq4sjAxQEAANYDAAAOAAAAZHJzL2Uyb0RvYy54bWysU02P0zAQvSPxHyzfadKuCtuo6R66gguC&#10;il1+gNcZN5b8pbFp0n/P2GmzCJAQq704tmfem3nPk+3daA07AUbtXcuXi5ozcNJ32h1b/v3x47tb&#10;zmISrhPGO2j5GSK/2719sx1CAyvfe9MBMiJxsRlCy/uUQlNVUfZgRVz4AI6CyqMViY54rDoUA7Fb&#10;U63q+n01eOwCegkx0u39FOS7wq8UyPRVqQiJmZZTb6msWNanvFa7rWiOKEKv5aUN8YIurNCOis5U&#10;9yIJ9gP1H1RWS/TRq7SQ3lZeKS2haCA1y/o3NQ+9CFC0kDkxzDbF16OVX04HZLpr+c2GMycsvdFD&#10;QqGPfWJ77xw56JFRkJwaQmwIsHcHvJxiOGCWPSq0+UuC2FjcPc/uwpiYpMv1pr5Zb9acyWusegYG&#10;jOkTeMvypuVGuyxcNOL0OSYqRqnXlHxtHBtavrpdf1jnxqrc2dRL2aWzgSntGyhSR9WXha7MFewN&#10;spOgiRBSgkvLQpFJKTvDlDZmBtb/Bl7yMxTKzP0PeEaUyt6lGWy18/i36mm8tqym/KsDk+5swZPv&#10;zuWVijU0PMXCy6Dn6fz1XODPv+PuJwAAAP//AwBQSwMEFAAGAAgAAAAhADb7JfneAAAACQEAAA8A&#10;AABkcnMvZG93bnJldi54bWxMj8FOwzAQRO9I/IO1SNxaJ1AChDgVVCoSl0YUDhy38RJHtddR7Lbh&#10;7zHiAMfZGc2+qZaTs+JIY+g9K8jnGQji1uueOwXvb+vZHYgQkTVaz6TgiwIs6/OzCkvtT/xKx23s&#10;RCrhUKICE+NQShlaQw7D3A/Eyfv0o8OY5NhJPeIplTsrr7KskA57Th8MDrQy1O63B6cgFpuP5vnJ&#10;4t6sV+2isQ29TI1SlxfT4wOISFP8C8MPfkKHOjHt/IF1EFbBLL9JW6KC4joHkQL3+eIWxO73IOtK&#10;/l9QfwMAAP//AwBQSwECLQAUAAYACAAAACEAtoM4kv4AAADhAQAAEwAAAAAAAAAAAAAAAAAAAAAA&#10;W0NvbnRlbnRfVHlwZXNdLnhtbFBLAQItABQABgAIAAAAIQA4/SH/1gAAAJQBAAALAAAAAAAAAAAA&#10;AAAAAC8BAABfcmVscy8ucmVsc1BLAQItABQABgAIAAAAIQBq4sjAxQEAANYDAAAOAAAAAAAAAAAA&#10;AAAAAC4CAABkcnMvZTJvRG9jLnhtbFBLAQItABQABgAIAAAAIQA2+yX53gAAAAkBAAAPAAAAAAAA&#10;AAAAAAAAAB8EAABkcnMvZG93bnJldi54bWxQSwUGAAAAAAQABADzAAAAKgUAAAAA&#10;" strokecolor="#4579b8 [3044]" strokeweight="2.25pt">
                 <w10:wrap anchory="margin"/>
               </v:line>
             </w:pict>
@@ -12287,7 +12287,7 @@
           </mc:Choice>
           <mc:Fallback>
             <w:pict>
-              <v:shapetype w14:anchorId="1113B8C8" id="_x0000_t32" coordsize="21600,21600" o:spt="32" o:oned="t" path="m,l21600,21600e" filled="f">
+              <v:shapetype w14:anchorId="55E3BCD7" id="_x0000_t32" coordsize="21600,21600" o:spt="32" o:oned="t" path="m,l21600,21600e" filled="f">
                 <v:path arrowok="t" fillok="f" o:connecttype="none"/>
                 <o:lock v:ext="edit" shapetype="t"/>
               </v:shapetype>
@@ -12360,7 +12360,7 @@
           </mc:Choice>
           <mc:Fallback>
             <w:pict>
-              <v:shape w14:anchorId="13E99AE7" id="Straight Arrow Connector 142" o:spid="_x0000_s1026" type="#_x0000_t32" style="position:absolute;margin-left:77.75pt;margin-top:54.15pt;width:.65pt;height:23.15pt;rotation:90;z-index:251648512;visibility:visible;mso-wrap-style:square;mso-width-percent:0;mso-wrap-distance-left:9pt;mso-wrap-distance-top:0;mso-wrap-distance-right:9pt;mso-wrap-distance-bottom:0;mso-position-horizontal:absolute;mso-position-horizontal-relative:text;mso-position-vertical:absolute;mso-position-vertical-relative:text;mso-width-percent:0;mso-width-relative:margin" o:gfxdata="UEsDBBQABgAIAAAAIQC2gziS/gAAAOEBAAATAAAAW0NvbnRlbnRfVHlwZXNdLnhtbJSRQU7DMBBF&#10;90jcwfIWJU67QAgl6YK0S0CoHGBkTxKLZGx5TGhvj5O2G0SRWNoz/78nu9wcxkFMGNg6quQqL6RA&#10;0s5Y6ir5vt9lD1JwBDIwOMJKHpHlpr69KfdHjyxSmriSfYz+USnWPY7AufNIadK6MEJMx9ApD/oD&#10;OlTrorhX2lFEilmcO2RdNtjC5xDF9pCuTyYBB5bi6bQ4syoJ3g9WQ0ymaiLzg5KdCXlKLjvcW893&#10;SUOqXwnz5DrgnHtJTxOsQfEKIT7DmDSUCaxw7Rqn8787ZsmRM9e2VmPeBN4uqYvTtW7jvijg9N/y&#10;JsXecLq0q+WD6m8AAAD//wMAUEsDBBQABgAIAAAAIQA4/SH/1gAAAJQBAAALAAAAX3JlbHMvLnJl&#10;bHOkkMFqwzAMhu+DvYPRfXGawxijTi+j0GvpHsDYimMaW0Yy2fr2M4PBMnrbUb/Q94l/f/hMi1qR&#10;JVI2sOt6UJgd+ZiDgffL8ekFlFSbvV0oo4EbChzGx4f9GRdb25HMsYhqlCwG5lrLq9biZkxWOiqY&#10;22YiTra2kYMu1l1tQD30/bPm3wwYN0x18gb45AdQl1tp5j/sFB2T0FQ7R0nTNEV3j6o9feQzro1i&#10;OWA14Fm+Q8a1a8+Bvu/d/dMb2JY5uiPbhG/ktn4cqGU/er3pcvwCAAD//wMAUEsDBBQABgAIAAAA&#10;IQCIUcDY7AEAAB4EAAAOAAAAZHJzL2Uyb0RvYy54bWysU9uO0zAUfEfiHyy/0yRVC7RqukJd4AVB&#10;tct+gNc5biz5pmPTtH/PsZMNaJGQFpEHK77MnJnx8e7mYg07A0btXcubRc0ZOOk77U4tf/j+6c17&#10;zmISrhPGO2j5FSK/2b9+tRvCFpa+96YDZETi4nYILe9TCtuqirIHK+LCB3C0qTxakWiKp6pDMRC7&#10;NdWyrt9Wg8cuoJcQI63ejpt8X/iVApm+KRUhMdNy0pbKiGV8zGO134ntCUXotZxkiH9QYYV2VHSm&#10;uhVJsB+o/6CyWqKPXqWF9LbySmkJxQO5aepnbu57EaB4oXBimGOK/49Wfj0fkemO7m615MwJS5d0&#10;n1DoU5/YB0Q/sIN3joL0yPIZSmwIcUvAgzviNIvhiNn+RaFl6Cnm9arOXwmFbLJLyfw6Zw6XxCQt&#10;vtusG84kbSw3q2azyfzVSJQJA8b0Gbxl+aflcVI2S2pKAXH+EtMIfAJksHFsIGObej3qSEKbj65j&#10;6RrIZUIt3MnAVNE4KpydjV7KX7oaGInuQFFKpHcsWPoTDgbZWVBnCSnBpZINaTeOTmeY0sbMwFHC&#10;X4HT+QyF0rsvAc+IUtm7NIOtdh5LTs+qp0szmVfj+acERt85gkffXcstl2ioCcvtTA8md/nv8wL/&#10;9az3PwEAAP//AwBQSwMEFAAGAAgAAAAhAGxkoXnbAAAACwEAAA8AAABkcnMvZG93bnJldi54bWxM&#10;j0FPwzAMhe9I+w+RkbixZKsEozSdBuokrqzjnjVeW61xSpN15d/jnuDmZz89vy/bTq4TIw6h9aRh&#10;tVQgkCpvW6o1HMv94wZEiIas6Tyhhh8MsM0Xd5lJrb/RJ46HWAsOoZAaDU2MfSplqBp0Jix9j8S3&#10;sx+ciSyHWtrB3DjcdXKt1JN0piX+0Jge3xusLoer45QiFN+FsrY9v319bHAsL8O+1Prhftq9gog4&#10;xT8zzPW5OuTc6eSvZIPoWCcJs8R5UMwwO55fEhCnebNegcwz+Z8h/wUAAP//AwBQSwECLQAUAAYA&#10;CAAAACEAtoM4kv4AAADhAQAAEwAAAAAAAAAAAAAAAAAAAAAAW0NvbnRlbnRfVHlwZXNdLnhtbFBL&#10;AQItABQABgAIAAAAIQA4/SH/1gAAAJQBAAALAAAAAAAAAAAAAAAAAC8BAABfcmVscy8ucmVsc1BL&#10;AQItABQABgAIAAAAIQCIUcDY7AEAAB4EAAAOAAAAAAAAAAAAAAAAAC4CAABkcnMvZTJvRG9jLnht&#10;bFBLAQItABQABgAIAAAAIQBsZKF52wAAAAsBAAAPAAAAAAAAAAAAAAAAAEYEAABkcnMvZG93bnJl&#10;di54bWxQSwUGAAAAAAQABADzAAAATgUAAAAA&#10;" strokecolor="#bc4542 [3045]" strokeweight="1.5pt">
+              <v:shape w14:anchorId="5A3593A1" id="Straight Arrow Connector 142" o:spid="_x0000_s1026" type="#_x0000_t32" style="position:absolute;margin-left:77.75pt;margin-top:54.15pt;width:.65pt;height:23.15pt;rotation:90;z-index:251648512;visibility:visible;mso-wrap-style:square;mso-width-percent:0;mso-wrap-distance-left:9pt;mso-wrap-distance-top:0;mso-wrap-distance-right:9pt;mso-wrap-distance-bottom:0;mso-position-horizontal:absolute;mso-position-horizontal-relative:text;mso-position-vertical:absolute;mso-position-vertical-relative:text;mso-width-percent:0;mso-width-relative:margin" o:gfxdata="UEsDBBQABgAIAAAAIQC2gziS/gAAAOEBAAATAAAAW0NvbnRlbnRfVHlwZXNdLnhtbJSRQU7DMBBF&#10;90jcwfIWJU67QAgl6YK0S0CoHGBkTxKLZGx5TGhvj5O2G0SRWNoz/78nu9wcxkFMGNg6quQqL6RA&#10;0s5Y6ir5vt9lD1JwBDIwOMJKHpHlpr69KfdHjyxSmriSfYz+USnWPY7AufNIadK6MEJMx9ApD/oD&#10;OlTrorhX2lFEilmcO2RdNtjC5xDF9pCuTyYBB5bi6bQ4syoJ3g9WQ0ymaiLzg5KdCXlKLjvcW893&#10;SUOqXwnz5DrgnHtJTxOsQfEKIT7DmDSUCaxw7Rqn8787ZsmRM9e2VmPeBN4uqYvTtW7jvijg9N/y&#10;JsXecLq0q+WD6m8AAAD//wMAUEsDBBQABgAIAAAAIQA4/SH/1gAAAJQBAAALAAAAX3JlbHMvLnJl&#10;bHOkkMFqwzAMhu+DvYPRfXGawxijTi+j0GvpHsDYimMaW0Yy2fr2M4PBMnrbUb/Q94l/f/hMi1qR&#10;JVI2sOt6UJgd+ZiDgffL8ekFlFSbvV0oo4EbChzGx4f9GRdb25HMsYhqlCwG5lrLq9biZkxWOiqY&#10;22YiTra2kYMu1l1tQD30/bPm3wwYN0x18gb45AdQl1tp5j/sFB2T0FQ7R0nTNEV3j6o9feQzro1i&#10;OWA14Fm+Q8a1a8+Bvu/d/dMb2JY5uiPbhG/ktn4cqGU/er3pcvwCAAD//wMAUEsDBBQABgAIAAAA&#10;IQCIUcDY7AEAAB4EAAAOAAAAZHJzL2Uyb0RvYy54bWysU9uO0zAUfEfiHyy/0yRVC7RqukJd4AVB&#10;tct+gNc5biz5pmPTtH/PsZMNaJGQFpEHK77MnJnx8e7mYg07A0btXcubRc0ZOOk77U4tf/j+6c17&#10;zmISrhPGO2j5FSK/2b9+tRvCFpa+96YDZETi4nYILe9TCtuqirIHK+LCB3C0qTxakWiKp6pDMRC7&#10;NdWyrt9Wg8cuoJcQI63ejpt8X/iVApm+KRUhMdNy0pbKiGV8zGO134ntCUXotZxkiH9QYYV2VHSm&#10;uhVJsB+o/6CyWqKPXqWF9LbySmkJxQO5aepnbu57EaB4oXBimGOK/49Wfj0fkemO7m615MwJS5d0&#10;n1DoU5/YB0Q/sIN3joL0yPIZSmwIcUvAgzviNIvhiNn+RaFl6Cnm9arOXwmFbLJLyfw6Zw6XxCQt&#10;vtusG84kbSw3q2azyfzVSJQJA8b0Gbxl+aflcVI2S2pKAXH+EtMIfAJksHFsIGObej3qSEKbj65j&#10;6RrIZUIt3MnAVNE4KpydjV7KX7oaGInuQFFKpHcsWPoTDgbZWVBnCSnBpZINaTeOTmeY0sbMwFHC&#10;X4HT+QyF0rsvAc+IUtm7NIOtdh5LTs+qp0szmVfj+acERt85gkffXcstl2ioCcvtTA8md/nv8wL/&#10;9az3PwEAAP//AwBQSwMEFAAGAAgAAAAhAGxkoXnbAAAACwEAAA8AAABkcnMvZG93bnJldi54bWxM&#10;j0FPwzAMhe9I+w+RkbixZKsEozSdBuokrqzjnjVeW61xSpN15d/jnuDmZz89vy/bTq4TIw6h9aRh&#10;tVQgkCpvW6o1HMv94wZEiIas6Tyhhh8MsM0Xd5lJrb/RJ46HWAsOoZAaDU2MfSplqBp0Jix9j8S3&#10;sx+ciSyHWtrB3DjcdXKt1JN0piX+0Jge3xusLoer45QiFN+FsrY9v319bHAsL8O+1Prhftq9gog4&#10;xT8zzPW5OuTc6eSvZIPoWCcJs8R5UMwwO55fEhCnebNegcwz+Z8h/wUAAP//AwBQSwECLQAUAAYA&#10;CAAAACEAtoM4kv4AAADhAQAAEwAAAAAAAAAAAAAAAAAAAAAAW0NvbnRlbnRfVHlwZXNdLnhtbFBL&#10;AQItABQABgAIAAAAIQA4/SH/1gAAAJQBAAALAAAAAAAAAAAAAAAAAC8BAABfcmVscy8ucmVsc1BL&#10;AQItABQABgAIAAAAIQCIUcDY7AEAAB4EAAAOAAAAAAAAAAAAAAAAAC4CAABkcnMvZTJvRG9jLnht&#10;bFBLAQItABQABgAIAAAAIQBsZKF52wAAAAsBAAAPAAAAAAAAAAAAAAAAAEYEAABkcnMvZG93bnJl&#10;di54bWxQSwUGAAAAAAQABADzAAAATgUAAAAA&#10;" strokecolor="#bc4542 [3045]" strokeweight="1.5pt">
                 <v:stroke endarrow="block"/>
               </v:shape>
             </w:pict>
@@ -12429,7 +12429,7 @@
           </mc:Choice>
           <mc:Fallback>
             <w:pict>
-              <v:shape w14:anchorId="07B90D28" id="Straight Arrow Connector 141" o:spid="_x0000_s1026" type="#_x0000_t32" style="position:absolute;margin-left:76.2pt;margin-top:44.7pt;width:.65pt;height:23.15pt;rotation:90;z-index:251646464;visibility:visible;mso-wrap-style:square;mso-width-percent:0;mso-wrap-distance-left:9pt;mso-wrap-distance-top:0;mso-wrap-distance-right:9pt;mso-wrap-distance-bottom:0;mso-position-horizontal:absolute;mso-position-horizontal-relative:text;mso-position-vertical:absolute;mso-position-vertical-relative:text;mso-width-percent:0;mso-width-relative:margin" o:gfxdata="UEsDBBQABgAIAAAAIQC2gziS/gAAAOEBAAATAAAAW0NvbnRlbnRfVHlwZXNdLnhtbJSRQU7DMBBF&#10;90jcwfIWJU67QAgl6YK0S0CoHGBkTxKLZGx5TGhvj5O2G0SRWNoz/78nu9wcxkFMGNg6quQqL6RA&#10;0s5Y6ir5vt9lD1JwBDIwOMJKHpHlpr69KfdHjyxSmriSfYz+USnWPY7AufNIadK6MEJMx9ApD/oD&#10;OlTrorhX2lFEilmcO2RdNtjC5xDF9pCuTyYBB5bi6bQ4syoJ3g9WQ0ymaiLzg5KdCXlKLjvcW893&#10;SUOqXwnz5DrgnHtJTxOsQfEKIT7DmDSUCaxw7Rqn8787ZsmRM9e2VmPeBN4uqYvTtW7jvijg9N/y&#10;JsXecLq0q+WD6m8AAAD//wMAUEsDBBQABgAIAAAAIQA4/SH/1gAAAJQBAAALAAAAX3JlbHMvLnJl&#10;bHOkkMFqwzAMhu+DvYPRfXGawxijTi+j0GvpHsDYimMaW0Yy2fr2M4PBMnrbUb/Q94l/f/hMi1qR&#10;JVI2sOt6UJgd+ZiDgffL8ekFlFSbvV0oo4EbChzGx4f9GRdb25HMsYhqlCwG5lrLq9biZkxWOiqY&#10;22YiTra2kYMu1l1tQD30/bPm3wwYN0x18gb45AdQl1tp5j/sFB2T0FQ7R0nTNEV3j6o9feQzro1i&#10;OWA14Fm+Q8a1a8+Bvu/d/dMb2JY5uiPbhG/ktn4cqGU/er3pcvwCAAD//wMAUEsDBBQABgAIAAAA&#10;IQADpcbJ6wEAAB4EAAAOAAAAZHJzL2Uyb0RvYy54bWysU9uO0zAQfUfiHyy/06RVC7RqukJd4AVB&#10;tct+gNexG0u+aTw06d8zdrIBLRLSIvJgxfacM3POjPc3g7PsoiCZ4Bu+XNScKS9Da/y54Q/fP715&#10;z1lC4Vthg1cNv6rEbw6vX+37uFOr0AXbKmBE4tOujw3vEOOuqpLslBNpEaLydKkDOIG0hXPVguiJ&#10;3dlqVddvqz5AGyFIlRKd3o6X/FD4tVYSv2mdFDLbcKoNywplfcxrddiL3RlE7IycyhD/UIUTxlPS&#10;mepWoGA/wPxB5YyEkILGhQyuClobqYoGUrOsn6m570RURQuZk+JsU/p/tPLr5QTMtNS79ZIzLxw1&#10;6R5BmHOH7ANA6NkxeE9GBmA5hhzrY9oR8OhPMO1SPEGWP2hwDALZvFnX+SumkEw2FM+vs+dqQCbp&#10;8N12Q3klXay26+V2m/mrkSgTRkj4WQXH8k/D01TZXNKyJBCXLwlH4BMgg61nPQnb1puxDhTGfvQt&#10;w2sklQhG+LNVU0brKXFWNmopf3i1aiS6U5pconrHhGU+1dECuwiaLCGl8riamSg6w7SxdgaOJfwV&#10;OMVnqCqz+xLwjCiZg8cZ7IwPUHx6lh2H0k6yW4/xTw6MurMFj6G9li4Xa2gIS3emB5On/Pd9gf96&#10;1oefAAAA//8DAFBLAwQUAAYACAAAACEAZvI/s9sAAAALAQAADwAAAGRycy9kb3ducmV2LnhtbEyP&#10;QU/DMAyF70j8h8hI3FjaIo2tNJ0AdRJXVrhnjddWa5ySZF3597gnuL1nPz1/LnazHcSEPvSOFKSr&#10;BARS40xPrYLPev+wARGiJqMHR6jgBwPsytubQufGXekDp0NsBZdQyLWCLsYxlzI0HVodVm5E4t3J&#10;easjW99K4/WVy+0gsyRZS6t74gudHvGtw+Z8uFhuqUL1XSXG9KfXr/cNTvXZ72ul7u/ml2cQEef4&#10;F4YFn9GhZKaju5AJYmCfbbccZZGmLJbE0zoDcVwmjxnIspD/fyh/AQAA//8DAFBLAQItABQABgAI&#10;AAAAIQC2gziS/gAAAOEBAAATAAAAAAAAAAAAAAAAAAAAAABbQ29udGVudF9UeXBlc10ueG1sUEsB&#10;Ai0AFAAGAAgAAAAhADj9If/WAAAAlAEAAAsAAAAAAAAAAAAAAAAALwEAAF9yZWxzLy5yZWxzUEsB&#10;Ai0AFAAGAAgAAAAhAAOlxsnrAQAAHgQAAA4AAAAAAAAAAAAAAAAALgIAAGRycy9lMm9Eb2MueG1s&#10;UEsBAi0AFAAGAAgAAAAhAGbyP7PbAAAACwEAAA8AAAAAAAAAAAAAAAAARQQAAGRycy9kb3ducmV2&#10;LnhtbFBLBQYAAAAABAAEAPMAAABNBQAAAAA=&#10;" strokecolor="#bc4542 [3045]" strokeweight="1.5pt">
+              <v:shape w14:anchorId="1C3C22E1" id="Straight Arrow Connector 141" o:spid="_x0000_s1026" type="#_x0000_t32" style="position:absolute;margin-left:76.2pt;margin-top:44.7pt;width:.65pt;height:23.15pt;rotation:90;z-index:251646464;visibility:visible;mso-wrap-style:square;mso-width-percent:0;mso-wrap-distance-left:9pt;mso-wrap-distance-top:0;mso-wrap-distance-right:9pt;mso-wrap-distance-bottom:0;mso-position-horizontal:absolute;mso-position-horizontal-relative:text;mso-position-vertical:absolute;mso-position-vertical-relative:text;mso-width-percent:0;mso-width-relative:margin" o:gfxdata="UEsDBBQABgAIAAAAIQC2gziS/gAAAOEBAAATAAAAW0NvbnRlbnRfVHlwZXNdLnhtbJSRQU7DMBBF&#10;90jcwfIWJU67QAgl6YK0S0CoHGBkTxKLZGx5TGhvj5O2G0SRWNoz/78nu9wcxkFMGNg6quQqL6RA&#10;0s5Y6ir5vt9lD1JwBDIwOMJKHpHlpr69KfdHjyxSmriSfYz+USnWPY7AufNIadK6MEJMx9ApD/oD&#10;OlTrorhX2lFEilmcO2RdNtjC5xDF9pCuTyYBB5bi6bQ4syoJ3g9WQ0ymaiLzg5KdCXlKLjvcW893&#10;SUOqXwnz5DrgnHtJTxOsQfEKIT7DmDSUCaxw7Rqn8787ZsmRM9e2VmPeBN4uqYvTtW7jvijg9N/y&#10;JsXecLq0q+WD6m8AAAD//wMAUEsDBBQABgAIAAAAIQA4/SH/1gAAAJQBAAALAAAAX3JlbHMvLnJl&#10;bHOkkMFqwzAMhu+DvYPRfXGawxijTi+j0GvpHsDYimMaW0Yy2fr2M4PBMnrbUb/Q94l/f/hMi1qR&#10;JVI2sOt6UJgd+ZiDgffL8ekFlFSbvV0oo4EbChzGx4f9GRdb25HMsYhqlCwG5lrLq9biZkxWOiqY&#10;22YiTra2kYMu1l1tQD30/bPm3wwYN0x18gb45AdQl1tp5j/sFB2T0FQ7R0nTNEV3j6o9feQzro1i&#10;OWA14Fm+Q8a1a8+Bvu/d/dMb2JY5uiPbhG/ktn4cqGU/er3pcvwCAAD//wMAUEsDBBQABgAIAAAA&#10;IQADpcbJ6wEAAB4EAAAOAAAAZHJzL2Uyb0RvYy54bWysU9uO0zAQfUfiHyy/06RVC7RqukJd4AVB&#10;tct+gNexG0u+aTw06d8zdrIBLRLSIvJgxfacM3POjPc3g7PsoiCZ4Bu+XNScKS9Da/y54Q/fP715&#10;z1lC4Vthg1cNv6rEbw6vX+37uFOr0AXbKmBE4tOujw3vEOOuqpLslBNpEaLydKkDOIG0hXPVguiJ&#10;3dlqVddvqz5AGyFIlRKd3o6X/FD4tVYSv2mdFDLbcKoNywplfcxrddiL3RlE7IycyhD/UIUTxlPS&#10;mepWoGA/wPxB5YyEkILGhQyuClobqYoGUrOsn6m570RURQuZk+JsU/p/tPLr5QTMtNS79ZIzLxw1&#10;6R5BmHOH7ANA6NkxeE9GBmA5hhzrY9oR8OhPMO1SPEGWP2hwDALZvFnX+SumkEw2FM+vs+dqQCbp&#10;8N12Q3klXay26+V2m/mrkSgTRkj4WQXH8k/D01TZXNKyJBCXLwlH4BMgg61nPQnb1puxDhTGfvQt&#10;w2sklQhG+LNVU0brKXFWNmopf3i1aiS6U5pconrHhGU+1dECuwiaLCGl8riamSg6w7SxdgaOJfwV&#10;OMVnqCqz+xLwjCiZg8cZ7IwPUHx6lh2H0k6yW4/xTw6MurMFj6G9li4Xa2gIS3emB5On/Pd9gf96&#10;1oefAAAA//8DAFBLAwQUAAYACAAAACEAZvI/s9sAAAALAQAADwAAAGRycy9kb3ducmV2LnhtbEyP&#10;QU/DMAyF70j8h8hI3FjaIo2tNJ0AdRJXVrhnjddWa5ySZF3597gnuL1nPz1/LnazHcSEPvSOFKSr&#10;BARS40xPrYLPev+wARGiJqMHR6jgBwPsytubQufGXekDp0NsBZdQyLWCLsYxlzI0HVodVm5E4t3J&#10;easjW99K4/WVy+0gsyRZS6t74gudHvGtw+Z8uFhuqUL1XSXG9KfXr/cNTvXZ72ul7u/ml2cQEef4&#10;F4YFn9GhZKaju5AJYmCfbbccZZGmLJbE0zoDcVwmjxnIspD/fyh/AQAA//8DAFBLAQItABQABgAI&#10;AAAAIQC2gziS/gAAAOEBAAATAAAAAAAAAAAAAAAAAAAAAABbQ29udGVudF9UeXBlc10ueG1sUEsB&#10;Ai0AFAAGAAgAAAAhADj9If/WAAAAlAEAAAsAAAAAAAAAAAAAAAAALwEAAF9yZWxzLy5yZWxzUEsB&#10;Ai0AFAAGAAgAAAAhAAOlxsnrAQAAHgQAAA4AAAAAAAAAAAAAAAAALgIAAGRycy9lMm9Eb2MueG1s&#10;UEsBAi0AFAAGAAgAAAAhAGbyP7PbAAAACwEAAA8AAAAAAAAAAAAAAAAARQQAAGRycy9kb3ducmV2&#10;LnhtbFBLBQYAAAAABAAEAPMAAABNBQAAAAA=&#10;" strokecolor="#bc4542 [3045]" strokeweight="1.5pt">
                 <v:stroke endarrow="block"/>
               </v:shape>
             </w:pict>
@@ -12837,7 +12837,7 @@
           </mc:Choice>
           <mc:Fallback>
             <w:pict>
-              <v:shape w14:anchorId="5F107FEA" id="Straight Arrow Connector 130" o:spid="_x0000_s1026" type="#_x0000_t32" style="position:absolute;margin-left:248pt;margin-top:149.25pt;width:.65pt;height:23.15pt;z-index:251634176;visibility:visible;mso-wrap-style:square;mso-width-percent:0;mso-wrap-distance-left:9pt;mso-wrap-distance-top:0;mso-wrap-distance-right:9pt;mso-wrap-distance-bottom:0;mso-position-horizontal:absolute;mso-position-horizontal-relative:text;mso-position-vertical:absolute;mso-position-vertical-relative:text;mso-width-percent:0;mso-width-relative:margin" o:gfxdata="UEsDBBQABgAIAAAAIQC2gziS/gAAAOEBAAATAAAAW0NvbnRlbnRfVHlwZXNdLnhtbJSRQU7DMBBF&#10;90jcwfIWJU67QAgl6YK0S0CoHGBkTxKLZGx5TGhvj5O2G0SRWNoz/78nu9wcxkFMGNg6quQqL6RA&#10;0s5Y6ir5vt9lD1JwBDIwOMJKHpHlpr69KfdHjyxSmriSfYz+USnWPY7AufNIadK6MEJMx9ApD/oD&#10;OlTrorhX2lFEilmcO2RdNtjC5xDF9pCuTyYBB5bi6bQ4syoJ3g9WQ0ymaiLzg5KdCXlKLjvcW893&#10;SUOqXwnz5DrgnHtJTxOsQfEKIT7DmDSUCaxw7Rqn8787ZsmRM9e2VmPeBN4uqYvTtW7jvijg9N/y&#10;JsXecLq0q+WD6m8AAAD//wMAUEsDBBQABgAIAAAAIQA4/SH/1gAAAJQBAAALAAAAX3JlbHMvLnJl&#10;bHOkkMFqwzAMhu+DvYPRfXGawxijTi+j0GvpHsDYimMaW0Yy2fr2M4PBMnrbUb/Q94l/f/hMi1qR&#10;JVI2sOt6UJgd+ZiDgffL8ekFlFSbvV0oo4EbChzGx4f9GRdb25HMsYhqlCwG5lrLq9biZkxWOiqY&#10;22YiTra2kYMu1l1tQD30/bPm3wwYN0x18gb45AdQl1tp5j/sFB2T0FQ7R0nTNEV3j6o9feQzro1i&#10;OWA14Fm+Q8a1a8+Bvu/d/dMb2JY5uiPbhG/ktn4cqGU/er3pcvwCAAD//wMAUEsDBBQABgAIAAAA&#10;IQCzIQnn4QEAABAEAAAOAAAAZHJzL2Uyb0RvYy54bWysU12P0zAQfEfiP1h+p0kKBzRqekI94AVB&#10;xR0/wOesG0v+0to07b9n7eRy6JBOAvHixPHO7Mx4s70+W8NOgFF71/FmVXMGTvpeu2PHf9x9evWe&#10;s5iE64XxDjp+gcivdy9fbMfQwtoP3vSAjEhcbMfQ8SGl0FZVlANYEVc+gKND5dGKRFs8Vj2Kkdit&#10;qdZ1/bYaPfYBvYQY6evNdMh3hV8pkOmbUhESMx0nbamsWNb7vFa7rWiPKMKg5SxD/IMKK7SjpgvV&#10;jUiC/UT9B5XVEn30Kq2kt5VXSksoHshNUz9xczuIAMULhRPDElP8f7Ty6+mATPd0d68pHycsXdJt&#10;QqGPQ2IfEP3I9t45CtIjyzWU2BhiS8C9O+C8i+GA2f5Zoc1PMsbOJeXLkjKcE5P08d3mquFM0sF6&#10;86bZbDJj9QgNGNNn8Jbll47HWcsioik5i9OXmCbgAyD3NY6NZGVTX9WlLAltPrqepUsgXwm1cEcD&#10;c0fjqHH2Mqkvb+liYCL6DopyIb1TwzKRsDfIToJmSUgJLq0XJqrOMKWNWYCThGeBc32GQpnWvwEv&#10;iNLZu7SArXYeSwBPuqdzM0tWU/1DApPvHMG97y/lXks0NHblduZfJM/17/sCf/yRd78AAAD//wMA&#10;UEsDBBQABgAIAAAAIQCjZaxd4gAAAAsBAAAPAAAAZHJzL2Rvd25yZXYueG1sTI9BS8NAFITvgv9h&#10;eYKXYjc2sU1iXooUxVvBWIrHbfY1iWbfhuy2jf/e9aTHYYaZb4r1ZHpxptF1lhHu5xEI4trqjhuE&#10;3fvLXQrCecVa9ZYJ4ZscrMvrq0Ll2l74jc6Vb0QoYZcrhNb7IZfS1S0Z5eZ2IA7e0Y5G+SDHRupR&#10;XUK56eUiipbSqI7DQqsG2rRUf1Ung+D2lf7Yx/7Y6c/X2TTbRpu4fka8vZmeHkF4mvxfGH7xAzqU&#10;gelgT6yd6BGSbBm+eIRFlj6ACIkkW8UgDghxkqQgy0L+/1D+AAAA//8DAFBLAQItABQABgAIAAAA&#10;IQC2gziS/gAAAOEBAAATAAAAAAAAAAAAAAAAAAAAAABbQ29udGVudF9UeXBlc10ueG1sUEsBAi0A&#10;FAAGAAgAAAAhADj9If/WAAAAlAEAAAsAAAAAAAAAAAAAAAAALwEAAF9yZWxzLy5yZWxzUEsBAi0A&#10;FAAGAAgAAAAhALMhCefhAQAAEAQAAA4AAAAAAAAAAAAAAAAALgIAAGRycy9lMm9Eb2MueG1sUEsB&#10;Ai0AFAAGAAgAAAAhAKNlrF3iAAAACwEAAA8AAAAAAAAAAAAAAAAAOwQAAGRycy9kb3ducmV2Lnht&#10;bFBLBQYAAAAABAAEAPMAAABKBQAAAAA=&#10;" strokecolor="#bc4542 [3045]" strokeweight="1.5pt">
+              <v:shape w14:anchorId="7CAB169E" id="Straight Arrow Connector 130" o:spid="_x0000_s1026" type="#_x0000_t32" style="position:absolute;margin-left:248pt;margin-top:149.25pt;width:.65pt;height:23.15pt;z-index:251634176;visibility:visible;mso-wrap-style:square;mso-width-percent:0;mso-wrap-distance-left:9pt;mso-wrap-distance-top:0;mso-wrap-distance-right:9pt;mso-wrap-distance-bottom:0;mso-position-horizontal:absolute;mso-position-horizontal-relative:text;mso-position-vertical:absolute;mso-position-vertical-relative:text;mso-width-percent:0;mso-width-relative:margin" o:gfxdata="UEsDBBQABgAIAAAAIQC2gziS/gAAAOEBAAATAAAAW0NvbnRlbnRfVHlwZXNdLnhtbJSRQU7DMBBF&#10;90jcwfIWJU67QAgl6YK0S0CoHGBkTxKLZGx5TGhvj5O2G0SRWNoz/78nu9wcxkFMGNg6quQqL6RA&#10;0s5Y6ir5vt9lD1JwBDIwOMJKHpHlpr69KfdHjyxSmriSfYz+USnWPY7AufNIadK6MEJMx9ApD/oD&#10;OlTrorhX2lFEilmcO2RdNtjC5xDF9pCuTyYBB5bi6bQ4syoJ3g9WQ0ymaiLzg5KdCXlKLjvcW893&#10;SUOqXwnz5DrgnHtJTxOsQfEKIT7DmDSUCaxw7Rqn8787ZsmRM9e2VmPeBN4uqYvTtW7jvijg9N/y&#10;JsXecLq0q+WD6m8AAAD//wMAUEsDBBQABgAIAAAAIQA4/SH/1gAAAJQBAAALAAAAX3JlbHMvLnJl&#10;bHOkkMFqwzAMhu+DvYPRfXGawxijTi+j0GvpHsDYimMaW0Yy2fr2M4PBMnrbUb/Q94l/f/hMi1qR&#10;JVI2sOt6UJgd+ZiDgffL8ekFlFSbvV0oo4EbChzGx4f9GRdb25HMsYhqlCwG5lrLq9biZkxWOiqY&#10;22YiTra2kYMu1l1tQD30/bPm3wwYN0x18gb45AdQl1tp5j/sFB2T0FQ7R0nTNEV3j6o9feQzro1i&#10;OWA14Fm+Q8a1a8+Bvu/d/dMb2JY5uiPbhG/ktn4cqGU/er3pcvwCAAD//wMAUEsDBBQABgAIAAAA&#10;IQCzIQnn4QEAABAEAAAOAAAAZHJzL2Uyb0RvYy54bWysU12P0zAQfEfiP1h+p0kKBzRqekI94AVB&#10;xR0/wOesG0v+0to07b9n7eRy6JBOAvHixPHO7Mx4s70+W8NOgFF71/FmVXMGTvpeu2PHf9x9evWe&#10;s5iE64XxDjp+gcivdy9fbMfQwtoP3vSAjEhcbMfQ8SGl0FZVlANYEVc+gKND5dGKRFs8Vj2Kkdit&#10;qdZ1/bYaPfYBvYQY6evNdMh3hV8pkOmbUhESMx0nbamsWNb7vFa7rWiPKMKg5SxD/IMKK7SjpgvV&#10;jUiC/UT9B5XVEn30Kq2kt5VXSksoHshNUz9xczuIAMULhRPDElP8f7Ty6+mATPd0d68pHycsXdJt&#10;QqGPQ2IfEP3I9t45CtIjyzWU2BhiS8C9O+C8i+GA2f5Zoc1PMsbOJeXLkjKcE5P08d3mquFM0sF6&#10;86bZbDJj9QgNGNNn8Jbll47HWcsioik5i9OXmCbgAyD3NY6NZGVTX9WlLAltPrqepUsgXwm1cEcD&#10;c0fjqHH2Mqkvb+liYCL6DopyIb1TwzKRsDfIToJmSUgJLq0XJqrOMKWNWYCThGeBc32GQpnWvwEv&#10;iNLZu7SArXYeSwBPuqdzM0tWU/1DApPvHMG97y/lXks0NHblduZfJM/17/sCf/yRd78AAAD//wMA&#10;UEsDBBQABgAIAAAAIQCjZaxd4gAAAAsBAAAPAAAAZHJzL2Rvd25yZXYueG1sTI9BS8NAFITvgv9h&#10;eYKXYjc2sU1iXooUxVvBWIrHbfY1iWbfhuy2jf/e9aTHYYaZb4r1ZHpxptF1lhHu5xEI4trqjhuE&#10;3fvLXQrCecVa9ZYJ4ZscrMvrq0Ll2l74jc6Vb0QoYZcrhNb7IZfS1S0Z5eZ2IA7e0Y5G+SDHRupR&#10;XUK56eUiipbSqI7DQqsG2rRUf1Ung+D2lf7Yx/7Y6c/X2TTbRpu4fka8vZmeHkF4mvxfGH7xAzqU&#10;gelgT6yd6BGSbBm+eIRFlj6ACIkkW8UgDghxkqQgy0L+/1D+AAAA//8DAFBLAQItABQABgAIAAAA&#10;IQC2gziS/gAAAOEBAAATAAAAAAAAAAAAAAAAAAAAAABbQ29udGVudF9UeXBlc10ueG1sUEsBAi0A&#10;FAAGAAgAAAAhADj9If/WAAAAlAEAAAsAAAAAAAAAAAAAAAAALwEAAF9yZWxzLy5yZWxzUEsBAi0A&#10;FAAGAAgAAAAhALMhCefhAQAAEAQAAA4AAAAAAAAAAAAAAAAALgIAAGRycy9lMm9Eb2MueG1sUEsB&#10;Ai0AFAAGAAgAAAAhAKNlrF3iAAAACwEAAA8AAAAAAAAAAAAAAAAAOwQAAGRycy9kb3ducmV2Lnht&#10;bFBLBQYAAAAABAAEAPMAAABKBQAAAAA=&#10;" strokecolor="#bc4542 [3045]" strokeweight="1.5pt">
                 <v:stroke endarrow="block"/>
               </v:shape>
             </w:pict>
@@ -12906,7 +12906,7 @@
           </mc:Choice>
           <mc:Fallback>
             <w:pict>
-              <v:shape w14:anchorId="721FC059" id="Straight Arrow Connector 129" o:spid="_x0000_s1026" type="#_x0000_t32" style="position:absolute;margin-left:116.7pt;margin-top:112.05pt;width:.65pt;height:23.15pt;rotation:90;z-index:251633152;visibility:visible;mso-wrap-style:square;mso-width-percent:0;mso-wrap-distance-left:9pt;mso-wrap-distance-top:0;mso-wrap-distance-right:9pt;mso-wrap-distance-bottom:0;mso-position-horizontal:absolute;mso-position-horizontal-relative:text;mso-position-vertical:absolute;mso-position-vertical-relative:text;mso-width-percent:0;mso-width-relative:margin" o:gfxdata="UEsDBBQABgAIAAAAIQC2gziS/gAAAOEBAAATAAAAW0NvbnRlbnRfVHlwZXNdLnhtbJSRQU7DMBBF&#10;90jcwfIWJU67QAgl6YK0S0CoHGBkTxKLZGx5TGhvj5O2G0SRWNoz/78nu9wcxkFMGNg6quQqL6RA&#10;0s5Y6ir5vt9lD1JwBDIwOMJKHpHlpr69KfdHjyxSmriSfYz+USnWPY7AufNIadK6MEJMx9ApD/oD&#10;OlTrorhX2lFEilmcO2RdNtjC5xDF9pCuTyYBB5bi6bQ4syoJ3g9WQ0ymaiLzg5KdCXlKLjvcW893&#10;SUOqXwnz5DrgnHtJTxOsQfEKIT7DmDSUCaxw7Rqn8787ZsmRM9e2VmPeBN4uqYvTtW7jvijg9N/y&#10;JsXecLq0q+WD6m8AAAD//wMAUEsDBBQABgAIAAAAIQA4/SH/1gAAAJQBAAALAAAAX3JlbHMvLnJl&#10;bHOkkMFqwzAMhu+DvYPRfXGawxijTi+j0GvpHsDYimMaW0Yy2fr2M4PBMnrbUb/Q94l/f/hMi1qR&#10;JVI2sOt6UJgd+ZiDgffL8ekFlFSbvV0oo4EbChzGx4f9GRdb25HMsYhqlCwG5lrLq9biZkxWOiqY&#10;22YiTra2kYMu1l1tQD30/bPm3wwYN0x18gb45AdQl1tp5j/sFB2T0FQ7R0nTNEV3j6o9feQzro1i&#10;OWA14Fm+Q8a1a8+Bvu/d/dMb2JY5uiPbhG/ktn4cqGU/er3pcvwCAAD//wMAUEsDBBQABgAIAAAA&#10;IQBMfPLz6wEAAB4EAAAOAAAAZHJzL2Uyb0RvYy54bWysU9GO0zAQfEfiHyy/0yTVFUjV9IR6wAuC&#10;6g4+wOfYjSXba61N0/49aycX0CEhgciDE8ee2Znxend7cZadFUYDvuPNquZMeQm98aeOf/v64dVb&#10;zmISvhcWvOr4VUV+u3/5YjeGrVrDALZXyIjEx+0YOj6kFLZVFeWgnIgrCMrTogZ0ItEUT1WPYiR2&#10;Z6t1Xb+uRsA+IEgVI/29mxb5vvBrrWT6onVUidmOk7ZURizjYx6r/U5sTyjCYOQsQ/yDCieMp6IL&#10;1Z1Ign1H8xuVMxIhgk4rCa4CrY1UxQO5aepnbh4GEVTxQuHEsMQU/x+t/Hw+IjM9nd265cwLR4f0&#10;kFCY05DYO0QY2QG8pyABWd5DiY0hbgl48EecZzEcMdu/aHQMgWLe3NT5KaGQTXYpmV+XzNUlMUk/&#10;37SbhjNJC+v2pmkLfzURZcKAMX1U4Fj+6HiclS2SmlJAnD/FRFII+ATIYOvZSMbaejPpSMLY975n&#10;6RrIZUIj/Mmq7IiA1tMrO5u8lK90tWoiuleaUiK9U8HSn+pgkZ0FdZaQUvm0Xphod4ZpY+0CnCT8&#10;ETjvz1BVevdvwAuiVAafFrAzHrDk9Kx6ujSzZD3tf0pg8p0jeIT+Wk65RENNWLKaL0zu8l/nBf7z&#10;Wu9/AAAA//8DAFBLAwQUAAYACAAAACEApzokCN0AAAALAQAADwAAAGRycy9kb3ducmV2LnhtbEyP&#10;TU/DMAyG70j8h8hI3FiyCrqtNJ0AdRJXVrhnjddWa5zSZF3593gnuPnj0evH+XZ2vZhwDJ0nDcuF&#10;AoFUe9tRo+Gz2j2sQYRoyJreE2r4wQDb4vYmN5n1F/rAaR8bwSEUMqOhjXHIpAx1i86EhR+QeHf0&#10;ozOR27GRdjQXDne9TJRKpTMd8YXWDPjWYn3anx2nlKH8LpW13fH1632NU3Uad5XW93fzyzOIiHP8&#10;g+Gqz+pQsNPBn8kG0WtIlmrDKBePaQqCieRplYA4XCerDcgil/9/KH4BAAD//wMAUEsBAi0AFAAG&#10;AAgAAAAhALaDOJL+AAAA4QEAABMAAAAAAAAAAAAAAAAAAAAAAFtDb250ZW50X1R5cGVzXS54bWxQ&#10;SwECLQAUAAYACAAAACEAOP0h/9YAAACUAQAACwAAAAAAAAAAAAAAAAAvAQAAX3JlbHMvLnJlbHNQ&#10;SwECLQAUAAYACAAAACEATHzy8+sBAAAeBAAADgAAAAAAAAAAAAAAAAAuAgAAZHJzL2Uyb0RvYy54&#10;bWxQSwECLQAUAAYACAAAACEApzokCN0AAAALAQAADwAAAAAAAAAAAAAAAABFBAAAZHJzL2Rvd25y&#10;ZXYueG1sUEsFBgAAAAAEAAQA8wAAAE8FAAAAAA==&#10;" strokecolor="#bc4542 [3045]" strokeweight="1.5pt">
+              <v:shape w14:anchorId="6E2DC997" id="Straight Arrow Connector 129" o:spid="_x0000_s1026" type="#_x0000_t32" style="position:absolute;margin-left:116.7pt;margin-top:112.05pt;width:.65pt;height:23.15pt;rotation:90;z-index:251633152;visibility:visible;mso-wrap-style:square;mso-width-percent:0;mso-wrap-distance-left:9pt;mso-wrap-distance-top:0;mso-wrap-distance-right:9pt;mso-wrap-distance-bottom:0;mso-position-horizontal:absolute;mso-position-horizontal-relative:text;mso-position-vertical:absolute;mso-position-vertical-relative:text;mso-width-percent:0;mso-width-relative:margin" o:gfxdata="UEsDBBQABgAIAAAAIQC2gziS/gAAAOEBAAATAAAAW0NvbnRlbnRfVHlwZXNdLnhtbJSRQU7DMBBF&#10;90jcwfIWJU67QAgl6YK0S0CoHGBkTxKLZGx5TGhvj5O2G0SRWNoz/78nu9wcxkFMGNg6quQqL6RA&#10;0s5Y6ir5vt9lD1JwBDIwOMJKHpHlpr69KfdHjyxSmriSfYz+USnWPY7AufNIadK6MEJMx9ApD/oD&#10;OlTrorhX2lFEilmcO2RdNtjC5xDF9pCuTyYBB5bi6bQ4syoJ3g9WQ0ymaiLzg5KdCXlKLjvcW893&#10;SUOqXwnz5DrgnHtJTxOsQfEKIT7DmDSUCaxw7Rqn8787ZsmRM9e2VmPeBN4uqYvTtW7jvijg9N/y&#10;JsXecLq0q+WD6m8AAAD//wMAUEsDBBQABgAIAAAAIQA4/SH/1gAAAJQBAAALAAAAX3JlbHMvLnJl&#10;bHOkkMFqwzAMhu+DvYPRfXGawxijTi+j0GvpHsDYimMaW0Yy2fr2M4PBMnrbUb/Q94l/f/hMi1qR&#10;JVI2sOt6UJgd+ZiDgffL8ekFlFSbvV0oo4EbChzGx4f9GRdb25HMsYhqlCwG5lrLq9biZkxWOiqY&#10;22YiTra2kYMu1l1tQD30/bPm3wwYN0x18gb45AdQl1tp5j/sFB2T0FQ7R0nTNEV3j6o9feQzro1i&#10;OWA14Fm+Q8a1a8+Bvu/d/dMb2JY5uiPbhG/ktn4cqGU/er3pcvwCAAD//wMAUEsDBBQABgAIAAAA&#10;IQBMfPLz6wEAAB4EAAAOAAAAZHJzL2Uyb0RvYy54bWysU9GO0zAQfEfiHyy/0yTVFUjV9IR6wAuC&#10;6g4+wOfYjSXba61N0/49aycX0CEhgciDE8ee2Znxend7cZadFUYDvuPNquZMeQm98aeOf/v64dVb&#10;zmISvhcWvOr4VUV+u3/5YjeGrVrDALZXyIjEx+0YOj6kFLZVFeWgnIgrCMrTogZ0ItEUT1WPYiR2&#10;Z6t1Xb+uRsA+IEgVI/29mxb5vvBrrWT6onVUidmOk7ZURizjYx6r/U5sTyjCYOQsQ/yDCieMp6IL&#10;1Z1Ign1H8xuVMxIhgk4rCa4CrY1UxQO5aepnbh4GEVTxQuHEsMQU/x+t/Hw+IjM9nd265cwLR4f0&#10;kFCY05DYO0QY2QG8pyABWd5DiY0hbgl48EecZzEcMdu/aHQMgWLe3NT5KaGQTXYpmV+XzNUlMUk/&#10;37SbhjNJC+v2pmkLfzURZcKAMX1U4Fj+6HiclS2SmlJAnD/FRFII+ATIYOvZSMbaejPpSMLY975n&#10;6RrIZUIj/Mmq7IiA1tMrO5u8lK90tWoiuleaUiK9U8HSn+pgkZ0FdZaQUvm0Xphod4ZpY+0CnCT8&#10;ETjvz1BVevdvwAuiVAafFrAzHrDk9Kx6ujSzZD3tf0pg8p0jeIT+Wk65RENNWLKaL0zu8l/nBf7z&#10;Wu9/AAAA//8DAFBLAwQUAAYACAAAACEApzokCN0AAAALAQAADwAAAGRycy9kb3ducmV2LnhtbEyP&#10;TU/DMAyG70j8h8hI3FiyCrqtNJ0AdRJXVrhnjddWa5zSZF3593gnuPnj0evH+XZ2vZhwDJ0nDcuF&#10;AoFUe9tRo+Gz2j2sQYRoyJreE2r4wQDb4vYmN5n1F/rAaR8bwSEUMqOhjXHIpAx1i86EhR+QeHf0&#10;ozOR27GRdjQXDne9TJRKpTMd8YXWDPjWYn3anx2nlKH8LpW13fH1632NU3Uad5XW93fzyzOIiHP8&#10;g+Gqz+pQsNPBn8kG0WtIlmrDKBePaQqCieRplYA4XCerDcgil/9/KH4BAAD//wMAUEsBAi0AFAAG&#10;AAgAAAAhALaDOJL+AAAA4QEAABMAAAAAAAAAAAAAAAAAAAAAAFtDb250ZW50X1R5cGVzXS54bWxQ&#10;SwECLQAUAAYACAAAACEAOP0h/9YAAACUAQAACwAAAAAAAAAAAAAAAAAvAQAAX3JlbHMvLnJlbHNQ&#10;SwECLQAUAAYACAAAACEATHzy8+sBAAAeBAAADgAAAAAAAAAAAAAAAAAuAgAAZHJzL2Uyb0RvYy54&#10;bWxQSwECLQAUAAYACAAAACEApzokCN0AAAALAQAADwAAAAAAAAAAAAAAAABFBAAAZHJzL2Rvd25y&#10;ZXYueG1sUEsFBgAAAAAEAAQA8wAAAE8FAAAAAA==&#10;" strokecolor="#bc4542 [3045]" strokeweight="1.5pt">
                 <v:stroke endarrow="block"/>
               </v:shape>
             </w:pict>
@@ -12975,7 +12975,7 @@
           </mc:Choice>
           <mc:Fallback>
             <w:pict>
-              <v:shape w14:anchorId="5548B919" id="Straight Arrow Connector 128" o:spid="_x0000_s1026" type="#_x0000_t32" style="position:absolute;margin-left:226.8pt;margin-top:67.8pt;width:.65pt;height:23.15pt;flip:y;z-index:251632128;visibility:visible;mso-wrap-style:square;mso-width-percent:0;mso-wrap-distance-left:9pt;mso-wrap-distance-top:0;mso-wrap-distance-right:9pt;mso-wrap-distance-bottom:0;mso-position-horizontal:absolute;mso-position-horizontal-relative:text;mso-position-vertical:absolute;mso-position-vertical-relative:text;mso-width-percent:0;mso-width-relative:margin" o:gfxdata="UEsDBBQABgAIAAAAIQC2gziS/gAAAOEBAAATAAAAW0NvbnRlbnRfVHlwZXNdLnhtbJSRQU7DMBBF&#10;90jcwfIWJU67QAgl6YK0S0CoHGBkTxKLZGx5TGhvj5O2G0SRWNoz/78nu9wcxkFMGNg6quQqL6RA&#10;0s5Y6ir5vt9lD1JwBDIwOMJKHpHlpr69KfdHjyxSmriSfYz+USnWPY7AufNIadK6MEJMx9ApD/oD&#10;OlTrorhX2lFEilmcO2RdNtjC5xDF9pCuTyYBB5bi6bQ4syoJ3g9WQ0ymaiLzg5KdCXlKLjvcW893&#10;SUOqXwnz5DrgnHtJTxOsQfEKIT7DmDSUCaxw7Rqn8787ZsmRM9e2VmPeBN4uqYvTtW7jvijg9N/y&#10;JsXecLq0q+WD6m8AAAD//wMAUEsDBBQABgAIAAAAIQA4/SH/1gAAAJQBAAALAAAAX3JlbHMvLnJl&#10;bHOkkMFqwzAMhu+DvYPRfXGawxijTi+j0GvpHsDYimMaW0Yy2fr2M4PBMnrbUb/Q94l/f/hMi1qR&#10;JVI2sOt6UJgd+ZiDgffL8ekFlFSbvV0oo4EbChzGx4f9GRdb25HMsYhqlCwG5lrLq9biZkxWOiqY&#10;22YiTra2kYMu1l1tQD30/bPm3wwYN0x18gb45AdQl1tp5j/sFB2T0FQ7R0nTNEV3j6o9feQzro1i&#10;OWA14Fm+Q8a1a8+Bvu/d/dMb2JY5uiPbhG/ktn4cqGU/er3pcvwCAAD//wMAUEsDBBQABgAIAAAA&#10;IQBuHZu35wEAABoEAAAOAAAAZHJzL2Uyb0RvYy54bWysU02P0zAQvSPxHyzfadKIBVo1XaEucEFQ&#10;7bLcvY6dWPKXxkPT/nvGTjagRUJaxMWKP96b995MdtdnZ9lJQTLBt3y9qjlTXobO+L7l998+vnrH&#10;WULhO2GDVy2/qMSv9y9f7Ma4VU0Ygu0UMCLxaTvGlg+IcVtVSQ7KibQKUXm61AGcQNpCX3UgRmJ3&#10;tmrq+k01BugiBKlSotOb6ZLvC7/WSuJXrZNCZltO2rCsUNaHvFb7ndj2IOJg5CxD/IMKJ4ynogvV&#10;jUDBfoD5g8oZCSEFjSsZXBW0NlIVD+RmXT9xczeIqIoXCifFJab0/2jll9MRmOmodw21ygtHTbpD&#10;EKYfkL0HCCM7BO8pyAAsv6HExpi2BDz4I8y7FI+Q7Z81OKatid+JsARCFtm55H1Z8lZnZJIO326u&#10;1pxJumg2r9ebTeauJpJMFiHhJxUcyx8tT7OqRc5UQJw+J5yAj4AMtp6NpGFTX9VFBwpjP/iO4SWS&#10;QwQjfG/VXNF6KpxdTT7KF16smohulaaESO9UsMymOlhgJ0FTJaRUHpuFiV5nmDbWLsBJwl+B8/sM&#10;VWVunwNeEKVy8LiAnfEBSgBPquN5PUvW0/vHBCbfOYKH0F1Kh0s0NIClO/PPkif8932B//ql9z8B&#10;AAD//wMAUEsDBBQABgAIAAAAIQBlSGAu4AAAAAsBAAAPAAAAZHJzL2Rvd25yZXYueG1sTI/NTsMw&#10;EITvSLyDtZW4IOq0+VGbxqkQUg5IXCiIs5tsk6jxOrLdJLw9ywluuzuj2W+K42IGMaHzvSUFm3UE&#10;Aqm2TU+tgs+P6mkHwgdNjR4soYJv9HAs7+8KnTd2pnecTqEVHEI+1wq6EMZcSl93aLRf2xGJtYt1&#10;RgdeXSsbp2cON4PcRlEmje6JP3R6xJcO6+vpZhRgFcvta/VG7bR8uct8dZl8dEo9rJbnA4iAS/gz&#10;wy8+o0PJTGd7o8aLQUGSxhlbWYhTHtiRpMkexJkvu80eZFnI/x3KHwAAAP//AwBQSwECLQAUAAYA&#10;CAAAACEAtoM4kv4AAADhAQAAEwAAAAAAAAAAAAAAAAAAAAAAW0NvbnRlbnRfVHlwZXNdLnhtbFBL&#10;AQItABQABgAIAAAAIQA4/SH/1gAAAJQBAAALAAAAAAAAAAAAAAAAAC8BAABfcmVscy8ucmVsc1BL&#10;AQItABQABgAIAAAAIQBuHZu35wEAABoEAAAOAAAAAAAAAAAAAAAAAC4CAABkcnMvZTJvRG9jLnht&#10;bFBLAQItABQABgAIAAAAIQBlSGAu4AAAAAsBAAAPAAAAAAAAAAAAAAAAAEEEAABkcnMvZG93bnJl&#10;di54bWxQSwUGAAAAAAQABADzAAAATgUAAAAA&#10;" strokecolor="#bc4542 [3045]" strokeweight="1.5pt">
+              <v:shape w14:anchorId="7E11277D" id="Straight Arrow Connector 128" o:spid="_x0000_s1026" type="#_x0000_t32" style="position:absolute;margin-left:226.8pt;margin-top:67.8pt;width:.65pt;height:23.15pt;flip:y;z-index:251632128;visibility:visible;mso-wrap-style:square;mso-width-percent:0;mso-wrap-distance-left:9pt;mso-wrap-distance-top:0;mso-wrap-distance-right:9pt;mso-wrap-distance-bottom:0;mso-position-horizontal:absolute;mso-position-horizontal-relative:text;mso-position-vertical:absolute;mso-position-vertical-relative:text;mso-width-percent:0;mso-width-relative:margin" o:gfxdata="UEsDBBQABgAIAAAAIQC2gziS/gAAAOEBAAATAAAAW0NvbnRlbnRfVHlwZXNdLnhtbJSRQU7DMBBF&#10;90jcwfIWJU67QAgl6YK0S0CoHGBkTxKLZGx5TGhvj5O2G0SRWNoz/78nu9wcxkFMGNg6quQqL6RA&#10;0s5Y6ir5vt9lD1JwBDIwOMJKHpHlpr69KfdHjyxSmriSfYz+USnWPY7AufNIadK6MEJMx9ApD/oD&#10;OlTrorhX2lFEilmcO2RdNtjC5xDF9pCuTyYBB5bi6bQ4syoJ3g9WQ0ymaiLzg5KdCXlKLjvcW893&#10;SUOqXwnz5DrgnHtJTxOsQfEKIT7DmDSUCaxw7Rqn8787ZsmRM9e2VmPeBN4uqYvTtW7jvijg9N/y&#10;JsXecLq0q+WD6m8AAAD//wMAUEsDBBQABgAIAAAAIQA4/SH/1gAAAJQBAAALAAAAX3JlbHMvLnJl&#10;bHOkkMFqwzAMhu+DvYPRfXGawxijTi+j0GvpHsDYimMaW0Yy2fr2M4PBMnrbUb/Q94l/f/hMi1qR&#10;JVI2sOt6UJgd+ZiDgffL8ekFlFSbvV0oo4EbChzGx4f9GRdb25HMsYhqlCwG5lrLq9biZkxWOiqY&#10;22YiTra2kYMu1l1tQD30/bPm3wwYN0x18gb45AdQl1tp5j/sFB2T0FQ7R0nTNEV3j6o9feQzro1i&#10;OWA14Fm+Q8a1a8+Bvu/d/dMb2JY5uiPbhG/ktn4cqGU/er3pcvwCAAD//wMAUEsDBBQABgAIAAAA&#10;IQBuHZu35wEAABoEAAAOAAAAZHJzL2Uyb0RvYy54bWysU02P0zAQvSPxHyzfadKIBVo1XaEucEFQ&#10;7bLcvY6dWPKXxkPT/nvGTjagRUJaxMWKP96b995MdtdnZ9lJQTLBt3y9qjlTXobO+L7l998+vnrH&#10;WULhO2GDVy2/qMSv9y9f7Ma4VU0Ygu0UMCLxaTvGlg+IcVtVSQ7KibQKUXm61AGcQNpCX3UgRmJ3&#10;tmrq+k01BugiBKlSotOb6ZLvC7/WSuJXrZNCZltO2rCsUNaHvFb7ndj2IOJg5CxD/IMKJ4ynogvV&#10;jUDBfoD5g8oZCSEFjSsZXBW0NlIVD+RmXT9xczeIqIoXCifFJab0/2jll9MRmOmodw21ygtHTbpD&#10;EKYfkL0HCCM7BO8pyAAsv6HExpi2BDz4I8y7FI+Q7Z81OKatid+JsARCFtm55H1Z8lZnZJIO326u&#10;1pxJumg2r9ebTeauJpJMFiHhJxUcyx8tT7OqRc5UQJw+J5yAj4AMtp6NpGFTX9VFBwpjP/iO4SWS&#10;QwQjfG/VXNF6KpxdTT7KF16smohulaaESO9UsMymOlhgJ0FTJaRUHpuFiV5nmDbWLsBJwl+B8/sM&#10;VWVunwNeEKVy8LiAnfEBSgBPquN5PUvW0/vHBCbfOYKH0F1Kh0s0NIClO/PPkif8932B//ql9z8B&#10;AAD//wMAUEsDBBQABgAIAAAAIQBlSGAu4AAAAAsBAAAPAAAAZHJzL2Rvd25yZXYueG1sTI/NTsMw&#10;EITvSLyDtZW4IOq0+VGbxqkQUg5IXCiIs5tsk6jxOrLdJLw9ywluuzuj2W+K42IGMaHzvSUFm3UE&#10;Aqm2TU+tgs+P6mkHwgdNjR4soYJv9HAs7+8KnTd2pnecTqEVHEI+1wq6EMZcSl93aLRf2xGJtYt1&#10;RgdeXSsbp2cON4PcRlEmje6JP3R6xJcO6+vpZhRgFcvta/VG7bR8uct8dZl8dEo9rJbnA4iAS/gz&#10;wy8+o0PJTGd7o8aLQUGSxhlbWYhTHtiRpMkexJkvu80eZFnI/x3KHwAAAP//AwBQSwECLQAUAAYA&#10;CAAAACEAtoM4kv4AAADhAQAAEwAAAAAAAAAAAAAAAAAAAAAAW0NvbnRlbnRfVHlwZXNdLnhtbFBL&#10;AQItABQABgAIAAAAIQA4/SH/1gAAAJQBAAALAAAAAAAAAAAAAAAAAC8BAABfcmVscy8ucmVsc1BL&#10;AQItABQABgAIAAAAIQBuHZu35wEAABoEAAAOAAAAAAAAAAAAAAAAAC4CAABkcnMvZTJvRG9jLnht&#10;bFBLAQItABQABgAIAAAAIQBlSGAu4AAAAAsBAAAPAAAAAAAAAAAAAAAAAEEEAABkcnMvZG93bnJl&#10;di54bWxQSwUGAAAAAAQABADzAAAATgUAAAAA&#10;" strokecolor="#bc4542 [3045]" strokeweight="1.5pt">
                 <v:stroke endarrow="block"/>
               </v:shape>
             </w:pict>
@@ -13044,7 +13044,7 @@
           </mc:Choice>
           <mc:Fallback>
             <w:pict>
-              <v:shape w14:anchorId="7B2D1D84" id="Straight Arrow Connector 63" o:spid="_x0000_s1026" type="#_x0000_t32" style="position:absolute;margin-left:25.55pt;margin-top:18.15pt;width:.65pt;height:23.15pt;z-index:251631104;visibility:visible;mso-wrap-style:square;mso-width-percent:0;mso-wrap-distance-left:9pt;mso-wrap-distance-top:0;mso-wrap-distance-right:9pt;mso-wrap-distance-bottom:0;mso-position-horizontal:absolute;mso-position-horizontal-relative:text;mso-position-vertical:absolute;mso-position-vertical-relative:text;mso-width-percent:0;mso-width-relative:margin" o:gfxdata="UEsDBBQABgAIAAAAIQC2gziS/gAAAOEBAAATAAAAW0NvbnRlbnRfVHlwZXNdLnhtbJSRQU7DMBBF&#10;90jcwfIWJU67QAgl6YK0S0CoHGBkTxKLZGx5TGhvj5O2G0SRWNoz/78nu9wcxkFMGNg6quQqL6RA&#10;0s5Y6ir5vt9lD1JwBDIwOMJKHpHlpr69KfdHjyxSmriSfYz+USnWPY7AufNIadK6MEJMx9ApD/oD&#10;OlTrorhX2lFEilmcO2RdNtjC5xDF9pCuTyYBB5bi6bQ4syoJ3g9WQ0ymaiLzg5KdCXlKLjvcW893&#10;SUOqXwnz5DrgnHtJTxOsQfEKIT7DmDSUCaxw7Rqn8787ZsmRM9e2VmPeBN4uqYvTtW7jvijg9N/y&#10;JsXecLq0q+WD6m8AAAD//wMAUEsDBBQABgAIAAAAIQA4/SH/1gAAAJQBAAALAAAAX3JlbHMvLnJl&#10;bHOkkMFqwzAMhu+DvYPRfXGawxijTi+j0GvpHsDYimMaW0Yy2fr2M4PBMnrbUb/Q94l/f/hMi1qR&#10;JVI2sOt6UJgd+ZiDgffL8ekFlFSbvV0oo4EbChzGx4f9GRdb25HMsYhqlCwG5lrLq9biZkxWOiqY&#10;22YiTra2kYMu1l1tQD30/bPm3wwYN0x18gb45AdQl1tp5j/sFB2T0FQ7R0nTNEV3j6o9feQzro1i&#10;OWA14Fm+Q8a1a8+Bvu/d/dMb2JY5uiPbhG/ktn4cqGU/er3pcvwCAAD//wMAUEsDBBQABgAIAAAA&#10;IQB2xn+94QEAAA4EAAAOAAAAZHJzL2Uyb0RvYy54bWysU12P0zAQfEfiP1h+p0kKd5Cq6Qn1gBcE&#10;1R38AJ9jN5b8pfXStP+etZPLoUNCAvHixPHO7Mx4s705O8tOCpIJvuPNquZMeRl6448d//7t46t3&#10;nCUUvhc2eNXxi0r8ZvfyxXaMG7UOQ7C9AkYkPm3G2PEBMW6qKslBOZFWISpPhzqAE0hbOFY9iJHY&#10;na3WdX1djQH6CEGqlOjr7XTId4VfayXxq9ZJIbMdJ21YVijrQ16r3VZsjiDiYOQsQ/yDCieMp6YL&#10;1a1AwX6A+Y3KGQkhBY0rGVwVtDZSFQ/kpqmfubkfRFTFC4WT4hJT+n+08svpAMz0Hb9+zZkXju7o&#10;HkGY44DsPUAY2T54TzkGYFRCeY0xbQi29weYdykeIJs/a3D5SbbYuWR8WTJWZ2SSPr5trxrOJB2s&#10;2zdN22bG6gkaIeEnFRzLLx1Ps5RFQ1NSFqfPCSfgIyD3tZ6NNIRtfVWXMhTGfvA9w0skWwhG+KNV&#10;c0frqXH2Mqkvb3ixaiK6U5pSIb1TwzKPam+BnQRNkpBSeVwvTFSdYdpYuwAnCX8EzvUZqsqs/g14&#10;QZTOweMCdsYHKAE8647nZpasp/rHBCbfOYKH0F/KvZZoaOjK7cw/SJ7qX/cF/vQb734CAAD//wMA&#10;UEsDBBQABgAIAAAAIQBmFsEB3gAAAAcBAAAPAAAAZHJzL2Rvd25yZXYueG1sTI5NS8NAFEX3Qv/D&#10;8Apuip182FBiXkopijvBKMXlNPOaxGbehMy0jf/ecWWXl3s59xSbyfTiQqPrLCPEywgEcW11xw3C&#10;58fLwxqE84q16i0Twg852JSzu0Ll2l75nS6Vb0SAsMsVQuv9kEvp6paMcks7EIfuaEejfIhjI/Wo&#10;rgFueplEUSaN6jg8tGqgXUv1qTobBLev9Nc+9cdOf78upsVbtEvrZ8T7+bR9AuFp8v9j+NMP6lAG&#10;p4M9s3aiR1jFcVgipFkKIvSr5BHEAWGdZCDLQt76l78AAAD//wMAUEsBAi0AFAAGAAgAAAAhALaD&#10;OJL+AAAA4QEAABMAAAAAAAAAAAAAAAAAAAAAAFtDb250ZW50X1R5cGVzXS54bWxQSwECLQAUAAYA&#10;CAAAACEAOP0h/9YAAACUAQAACwAAAAAAAAAAAAAAAAAvAQAAX3JlbHMvLnJlbHNQSwECLQAUAAYA&#10;CAAAACEAdsZ/veEBAAAOBAAADgAAAAAAAAAAAAAAAAAuAgAAZHJzL2Uyb0RvYy54bWxQSwECLQAU&#10;AAYACAAAACEAZhbBAd4AAAAHAQAADwAAAAAAAAAAAAAAAAA7BAAAZHJzL2Rvd25yZXYueG1sUEsF&#10;BgAAAAAEAAQA8wAAAEYFAAAAAA==&#10;" strokecolor="#bc4542 [3045]" strokeweight="1.5pt">
+              <v:shape w14:anchorId="56A92D9D" id="Straight Arrow Connector 63" o:spid="_x0000_s1026" type="#_x0000_t32" style="position:absolute;margin-left:25.55pt;margin-top:18.15pt;width:.65pt;height:23.15pt;z-index:251631104;visibility:visible;mso-wrap-style:square;mso-width-percent:0;mso-wrap-distance-left:9pt;mso-wrap-distance-top:0;mso-wrap-distance-right:9pt;mso-wrap-distance-bottom:0;mso-position-horizontal:absolute;mso-position-horizontal-relative:text;mso-position-vertical:absolute;mso-position-vertical-relative:text;mso-width-percent:0;mso-width-relative:margin" o:gfxdata="UEsDBBQABgAIAAAAIQC2gziS/gAAAOEBAAATAAAAW0NvbnRlbnRfVHlwZXNdLnhtbJSRQU7DMBBF&#10;90jcwfIWJU67QAgl6YK0S0CoHGBkTxKLZGx5TGhvj5O2G0SRWNoz/78nu9wcxkFMGNg6quQqL6RA&#10;0s5Y6ir5vt9lD1JwBDIwOMJKHpHlpr69KfdHjyxSmriSfYz+USnWPY7AufNIadK6MEJMx9ApD/oD&#10;OlTrorhX2lFEilmcO2RdNtjC5xDF9pCuTyYBB5bi6bQ4syoJ3g9WQ0ymaiLzg5KdCXlKLjvcW893&#10;SUOqXwnz5DrgnHtJTxOsQfEKIT7DmDSUCaxw7Rqn8787ZsmRM9e2VmPeBN4uqYvTtW7jvijg9N/y&#10;JsXecLq0q+WD6m8AAAD//wMAUEsDBBQABgAIAAAAIQA4/SH/1gAAAJQBAAALAAAAX3JlbHMvLnJl&#10;bHOkkMFqwzAMhu+DvYPRfXGawxijTi+j0GvpHsDYimMaW0Yy2fr2M4PBMnrbUb/Q94l/f/hMi1qR&#10;JVI2sOt6UJgd+ZiDgffL8ekFlFSbvV0oo4EbChzGx4f9GRdb25HMsYhqlCwG5lrLq9biZkxWOiqY&#10;22YiTra2kYMu1l1tQD30/bPm3wwYN0x18gb45AdQl1tp5j/sFB2T0FQ7R0nTNEV3j6o9feQzro1i&#10;OWA14Fm+Q8a1a8+Bvu/d/dMb2JY5uiPbhG/ktn4cqGU/er3pcvwCAAD//wMAUEsDBBQABgAIAAAA&#10;IQB2xn+94QEAAA4EAAAOAAAAZHJzL2Uyb0RvYy54bWysU12P0zAQfEfiP1h+p0kKd5Cq6Qn1gBcE&#10;1R38AJ9jN5b8pfXStP+etZPLoUNCAvHixPHO7Mx4s705O8tOCpIJvuPNquZMeRl6448d//7t46t3&#10;nCUUvhc2eNXxi0r8ZvfyxXaMG7UOQ7C9AkYkPm3G2PEBMW6qKslBOZFWISpPhzqAE0hbOFY9iJHY&#10;na3WdX1djQH6CEGqlOjr7XTId4VfayXxq9ZJIbMdJ21YVijrQ16r3VZsjiDiYOQsQ/yDCieMp6YL&#10;1a1AwX6A+Y3KGQkhBY0rGVwVtDZSFQ/kpqmfubkfRFTFC4WT4hJT+n+08svpAMz0Hb9+zZkXju7o&#10;HkGY44DsPUAY2T54TzkGYFRCeY0xbQi29weYdykeIJs/a3D5SbbYuWR8WTJWZ2SSPr5trxrOJB2s&#10;2zdN22bG6gkaIeEnFRzLLx1Ps5RFQ1NSFqfPCSfgIyD3tZ6NNIRtfVWXMhTGfvA9w0skWwhG+KNV&#10;c0frqXH2Mqkvb3ixaiK6U5pSIb1TwzKPam+BnQRNkpBSeVwvTFSdYdpYuwAnCX8EzvUZqsqs/g14&#10;QZTOweMCdsYHKAE8647nZpasp/rHBCbfOYKH0F/KvZZoaOjK7cw/SJ7qX/cF/vQb734CAAD//wMA&#10;UEsDBBQABgAIAAAAIQBmFsEB3gAAAAcBAAAPAAAAZHJzL2Rvd25yZXYueG1sTI5NS8NAFEX3Qv/D&#10;8Apuip182FBiXkopijvBKMXlNPOaxGbehMy0jf/ecWWXl3s59xSbyfTiQqPrLCPEywgEcW11xw3C&#10;58fLwxqE84q16i0Twg852JSzu0Ll2l75nS6Vb0SAsMsVQuv9kEvp6paMcks7EIfuaEejfIhjI/Wo&#10;rgFueplEUSaN6jg8tGqgXUv1qTobBLev9Nc+9cdOf78upsVbtEvrZ8T7+bR9AuFp8v9j+NMP6lAG&#10;p4M9s3aiR1jFcVgipFkKIvSr5BHEAWGdZCDLQt76l78AAAD//wMAUEsBAi0AFAAGAAgAAAAhALaD&#10;OJL+AAAA4QEAABMAAAAAAAAAAAAAAAAAAAAAAFtDb250ZW50X1R5cGVzXS54bWxQSwECLQAUAAYA&#10;CAAAACEAOP0h/9YAAACUAQAACwAAAAAAAAAAAAAAAAAvAQAAX3JlbHMvLnJlbHNQSwECLQAUAAYA&#10;CAAAACEAdsZ/veEBAAAOBAAADgAAAAAAAAAAAAAAAAAuAgAAZHJzL2Uyb0RvYy54bWxQSwECLQAU&#10;AAYACAAAACEAZhbBAd4AAAAHAQAADwAAAAAAAAAAAAAAAAA7BAAAZHJzL2Rvd25yZXYueG1sUEsF&#10;BgAAAAAEAAQA8wAAAEYFAAAAAA==&#10;" strokecolor="#bc4542 [3045]" strokeweight="1.5pt">
                 <v:stroke endarrow="block"/>
               </v:shape>
             </w:pict>
@@ -13113,7 +13113,7 @@
           </mc:Choice>
           <mc:Fallback>
             <w:pict>
-              <v:shape w14:anchorId="5340DD7C" id="Straight Arrow Connector 62" o:spid="_x0000_s1026" type="#_x0000_t32" style="position:absolute;margin-left:8.6pt;margin-top:18.65pt;width:.65pt;height:23.15pt;z-index:251630080;visibility:visible;mso-wrap-style:square;mso-width-percent:0;mso-wrap-distance-left:9pt;mso-wrap-distance-top:0;mso-wrap-distance-right:9pt;mso-wrap-distance-bottom:0;mso-position-horizontal:absolute;mso-position-horizontal-relative:text;mso-position-vertical:absolute;mso-position-vertical-relative:text;mso-width-percent:0;mso-width-relative:margin" o:gfxdata="UEsDBBQABgAIAAAAIQC2gziS/gAAAOEBAAATAAAAW0NvbnRlbnRfVHlwZXNdLnhtbJSRQU7DMBBF&#10;90jcwfIWJU67QAgl6YK0S0CoHGBkTxKLZGx5TGhvj5O2G0SRWNoz/78nu9wcxkFMGNg6quQqL6RA&#10;0s5Y6ir5vt9lD1JwBDIwOMJKHpHlpr69KfdHjyxSmriSfYz+USnWPY7AufNIadK6MEJMx9ApD/oD&#10;OlTrorhX2lFEilmcO2RdNtjC5xDF9pCuTyYBB5bi6bQ4syoJ3g9WQ0ymaiLzg5KdCXlKLjvcW893&#10;SUOqXwnz5DrgnHtJTxOsQfEKIT7DmDSUCaxw7Rqn8787ZsmRM9e2VmPeBN4uqYvTtW7jvijg9N/y&#10;JsXecLq0q+WD6m8AAAD//wMAUEsDBBQABgAIAAAAIQA4/SH/1gAAAJQBAAALAAAAX3JlbHMvLnJl&#10;bHOkkMFqwzAMhu+DvYPRfXGawxijTi+j0GvpHsDYimMaW0Yy2fr2M4PBMnrbUb/Q94l/f/hMi1qR&#10;JVI2sOt6UJgd+ZiDgffL8ekFlFSbvV0oo4EbChzGx4f9GRdb25HMsYhqlCwG5lrLq9biZkxWOiqY&#10;22YiTra2kYMu1l1tQD30/bPm3wwYN0x18gb45AdQl1tp5j/sFB2T0FQ7R0nTNEV3j6o9feQzro1i&#10;OWA14Fm+Q8a1a8+Bvu/d/dMb2JY5uiPbhG/ktn4cqGU/er3pcvwCAAD//wMAUEsDBBQABgAIAAAA&#10;IQDb69wD4wEAAA4EAAAOAAAAZHJzL2Uyb0RvYy54bWysU12P0zAQfEfiP1h+p0kq7qBV0xPqAS8I&#10;Ko77AT7HTiz5S+ulaf89ayeXQ4eEdIgXJ453ZmfGm93N2Vl2UpBM8C1vVjVnysvQGd+3/P7Hpzfv&#10;OUsofCds8KrlF5X4zf71q90Yt2odhmA7BYxIfNqOseUDYtxWVZKDciKtQlSeDnUAJ5C20FcdiJHY&#10;na3WdX1djQG6CEGqlOjr7XTI94VfayXxm9ZJIbMtJ21YVijrQ16r/U5sexBxMHKWIf5BhRPGU9OF&#10;6lagYD/B/EHljISQgsaVDK4KWhupigdy09TP3NwNIqrihcJJcYkp/T9a+fV0BGa6ll+vOfPC0R3d&#10;IQjTD8g+AISRHYL3lGMARiWU1xjTlmAHf4R5l+IRsvmzBpefZIudS8aXJWN1Ribp47vNVcOZpIP1&#10;5m2z2WTG6gkaIeFnFRzLLy1Ps5RFQ1NSFqcvCSfgIyD3tZ6NNISb+qouZSiM/eg7hpdIthCM8L1V&#10;c0frqXH2Mqkvb3ixaiL6rjSlQnqnhmUe1cECOwmaJCGl8ljSIO3WU3WGaWPtApwk/BU412eoKrP6&#10;EvCCKJ2DxwXsjA9QAnjWHc/NbF5P9Y8JTL5zBA+hu5R7LdHQ0JXbmX+QPNW/7wv86Tfe/wIAAP//&#10;AwBQSwMEFAAGAAgAAAAhAEWz/xDcAAAABwEAAA8AAABkcnMvZG93bnJldi54bWxMjsFqwkAURfcF&#10;/2F4hW6kTupQDWkmItLSXaFRpMsx80zSZt6EzKjp3/e5qsvLvZx78tXoOnHGIbSeNDzNEhBIlbct&#10;1Rp227fHFESIhqzpPKGGXwywKiZ3ucmsv9AnnstYC4ZQyIyGJsY+kzJUDToTZr5H4u7oB2cix6GW&#10;djAXhrtOzpNkIZ1piR8a0+OmweqnPDkNYV/ar72Kx9Z+v0/H6UeyUdWr1g/34/oFRMQx/o/hqs/q&#10;ULDTwZ/IBtFxXs55qUEtFYhrnz6DOGhI1QJkkctb/+IPAAD//wMAUEsBAi0AFAAGAAgAAAAhALaD&#10;OJL+AAAA4QEAABMAAAAAAAAAAAAAAAAAAAAAAFtDb250ZW50X1R5cGVzXS54bWxQSwECLQAUAAYA&#10;CAAAACEAOP0h/9YAAACUAQAACwAAAAAAAAAAAAAAAAAvAQAAX3JlbHMvLnJlbHNQSwECLQAUAAYA&#10;CAAAACEA2+vcA+MBAAAOBAAADgAAAAAAAAAAAAAAAAAuAgAAZHJzL2Uyb0RvYy54bWxQSwECLQAU&#10;AAYACAAAACEARbP/ENwAAAAHAQAADwAAAAAAAAAAAAAAAAA9BAAAZHJzL2Rvd25yZXYueG1sUEsF&#10;BgAAAAAEAAQA8wAAAEYFAAAAAA==&#10;" strokecolor="#bc4542 [3045]" strokeweight="1.5pt">
+              <v:shape w14:anchorId="3F83ED84" id="Straight Arrow Connector 62" o:spid="_x0000_s1026" type="#_x0000_t32" style="position:absolute;margin-left:8.6pt;margin-top:18.65pt;width:.65pt;height:23.15pt;z-index:251630080;visibility:visible;mso-wrap-style:square;mso-width-percent:0;mso-wrap-distance-left:9pt;mso-wrap-distance-top:0;mso-wrap-distance-right:9pt;mso-wrap-distance-bottom:0;mso-position-horizontal:absolute;mso-position-horizontal-relative:text;mso-position-vertical:absolute;mso-position-vertical-relative:text;mso-width-percent:0;mso-width-relative:margin" o:gfxdata="UEsDBBQABgAIAAAAIQC2gziS/gAAAOEBAAATAAAAW0NvbnRlbnRfVHlwZXNdLnhtbJSRQU7DMBBF&#10;90jcwfIWJU67QAgl6YK0S0CoHGBkTxKLZGx5TGhvj5O2G0SRWNoz/78nu9wcxkFMGNg6quQqL6RA&#10;0s5Y6ir5vt9lD1JwBDIwOMJKHpHlpr69KfdHjyxSmriSfYz+USnWPY7AufNIadK6MEJMx9ApD/oD&#10;OlTrorhX2lFEilmcO2RdNtjC5xDF9pCuTyYBB5bi6bQ4syoJ3g9WQ0ymaiLzg5KdCXlKLjvcW893&#10;SUOqXwnz5DrgnHtJTxOsQfEKIT7DmDSUCaxw7Rqn8787ZsmRM9e2VmPeBN4uqYvTtW7jvijg9N/y&#10;JsXecLq0q+WD6m8AAAD//wMAUEsDBBQABgAIAAAAIQA4/SH/1gAAAJQBAAALAAAAX3JlbHMvLnJl&#10;bHOkkMFqwzAMhu+DvYPRfXGawxijTi+j0GvpHsDYimMaW0Yy2fr2M4PBMnrbUb/Q94l/f/hMi1qR&#10;JVI2sOt6UJgd+ZiDgffL8ekFlFSbvV0oo4EbChzGx4f9GRdb25HMsYhqlCwG5lrLq9biZkxWOiqY&#10;22YiTra2kYMu1l1tQD30/bPm3wwYN0x18gb45AdQl1tp5j/sFB2T0FQ7R0nTNEV3j6o9feQzro1i&#10;OWA14Fm+Q8a1a8+Bvu/d/dMb2JY5uiPbhG/ktn4cqGU/er3pcvwCAAD//wMAUEsDBBQABgAIAAAA&#10;IQDb69wD4wEAAA4EAAAOAAAAZHJzL2Uyb0RvYy54bWysU12P0zAQfEfiP1h+p0kq7qBV0xPqAS8I&#10;Ko77AT7HTiz5S+ulaf89ayeXQ4eEdIgXJ453ZmfGm93N2Vl2UpBM8C1vVjVnysvQGd+3/P7Hpzfv&#10;OUsofCds8KrlF5X4zf71q90Yt2odhmA7BYxIfNqOseUDYtxWVZKDciKtQlSeDnUAJ5C20FcdiJHY&#10;na3WdX1djQG6CEGqlOjr7XTI94VfayXxm9ZJIbMtJ21YVijrQ16r/U5sexBxMHKWIf5BhRPGU9OF&#10;6lagYD/B/EHljISQgsaVDK4KWhupigdy09TP3NwNIqrihcJJcYkp/T9a+fV0BGa6ll+vOfPC0R3d&#10;IQjTD8g+AISRHYL3lGMARiWU1xjTlmAHf4R5l+IRsvmzBpefZIudS8aXJWN1Ribp47vNVcOZpIP1&#10;5m2z2WTG6gkaIeFnFRzLLy1Ps5RFQ1NSFqcvCSfgIyD3tZ6NNISb+qouZSiM/eg7hpdIthCM8L1V&#10;c0frqXH2Mqkvb3ixaiL6rjSlQnqnhmUe1cECOwmaJCGl8ljSIO3WU3WGaWPtApwk/BU412eoKrP6&#10;EvCCKJ2DxwXsjA9QAnjWHc/NbF5P9Y8JTL5zBA+hu5R7LdHQ0JXbmX+QPNW/7wv86Tfe/wIAAP//&#10;AwBQSwMEFAAGAAgAAAAhAEWz/xDcAAAABwEAAA8AAABkcnMvZG93bnJldi54bWxMjsFqwkAURfcF&#10;/2F4hW6kTupQDWkmItLSXaFRpMsx80zSZt6EzKjp3/e5qsvLvZx78tXoOnHGIbSeNDzNEhBIlbct&#10;1Rp227fHFESIhqzpPKGGXwywKiZ3ucmsv9AnnstYC4ZQyIyGJsY+kzJUDToTZr5H4u7oB2cix6GW&#10;djAXhrtOzpNkIZ1piR8a0+OmweqnPDkNYV/ar72Kx9Z+v0/H6UeyUdWr1g/34/oFRMQx/o/hqs/q&#10;ULDTwZ/IBtFxXs55qUEtFYhrnz6DOGhI1QJkkctb/+IPAAD//wMAUEsBAi0AFAAGAAgAAAAhALaD&#10;OJL+AAAA4QEAABMAAAAAAAAAAAAAAAAAAAAAAFtDb250ZW50X1R5cGVzXS54bWxQSwECLQAUAAYA&#10;CAAAACEAOP0h/9YAAACUAQAACwAAAAAAAAAAAAAAAAAvAQAAX3JlbHMvLnJlbHNQSwECLQAUAAYA&#10;CAAAACEA2+vcA+MBAAAOBAAADgAAAAAAAAAAAAAAAAAuAgAAZHJzL2Uyb0RvYy54bWxQSwECLQAU&#10;AAYACAAAACEARbP/ENwAAAAHAQAADwAAAAAAAAAAAAAAAAA9BAAAZHJzL2Rvd25yZXYueG1sUEsF&#10;BgAAAAAEAAQA8wAAAEYFAAAAAA==&#10;" strokecolor="#bc4542 [3045]" strokeweight="1.5pt">
                 <v:stroke endarrow="block"/>
               </v:shape>
             </w:pict>
@@ -13182,7 +13182,7 @@
           </mc:Choice>
           <mc:Fallback>
             <w:pict>
-              <v:shape w14:anchorId="57570269" id="Straight Arrow Connector 61" o:spid="_x0000_s1026" type="#_x0000_t32" style="position:absolute;margin-left:-14pt;margin-top:18.5pt;width:.65pt;height:23.15pt;z-index:251629056;visibility:visible;mso-wrap-style:square;mso-width-percent:0;mso-wrap-distance-left:9pt;mso-wrap-distance-top:0;mso-wrap-distance-right:9pt;mso-wrap-distance-bottom:0;mso-position-horizontal:absolute;mso-position-horizontal-relative:text;mso-position-vertical:absolute;mso-position-vertical-relative:text;mso-width-percent:0;mso-width-relative:margin" o:gfxdata="UEsDBBQABgAIAAAAIQC2gziS/gAAAOEBAAATAAAAW0NvbnRlbnRfVHlwZXNdLnhtbJSRQU7DMBBF&#10;90jcwfIWJU67QAgl6YK0S0CoHGBkTxKLZGx5TGhvj5O2G0SRWNoz/78nu9wcxkFMGNg6quQqL6RA&#10;0s5Y6ir5vt9lD1JwBDIwOMJKHpHlpr69KfdHjyxSmriSfYz+USnWPY7AufNIadK6MEJMx9ApD/oD&#10;OlTrorhX2lFEilmcO2RdNtjC5xDF9pCuTyYBB5bi6bQ4syoJ3g9WQ0ymaiLzg5KdCXlKLjvcW893&#10;SUOqXwnz5DrgnHtJTxOsQfEKIT7DmDSUCaxw7Rqn8787ZsmRM9e2VmPeBN4uqYvTtW7jvijg9N/y&#10;JsXecLq0q+WD6m8AAAD//wMAUEsDBBQABgAIAAAAIQA4/SH/1gAAAJQBAAALAAAAX3JlbHMvLnJl&#10;bHOkkMFqwzAMhu+DvYPRfXGawxijTi+j0GvpHsDYimMaW0Yy2fr2M4PBMnrbUb/Q94l/f/hMi1qR&#10;JVI2sOt6UJgd+ZiDgffL8ekFlFSbvV0oo4EbChzGx4f9GRdb25HMsYhqlCwG5lrLq9biZkxWOiqY&#10;22YiTra2kYMu1l1tQD30/bPm3wwYN0x18gb45AdQl1tp5j/sFB2T0FQ7R0nTNEV3j6o9feQzro1i&#10;OWA14Fm+Q8a1a8+Bvu/d/dMb2JY5uiPbhG/ktn4cqGU/er3pcvwCAAD//wMAUEsDBBQABgAIAAAA&#10;IQBtm0gb4gEAAA4EAAAOAAAAZHJzL2Uyb0RvYy54bWysU9uO0zAQfUfiHyy/0yQVu9Cq6Qp1gRcE&#10;Fct+gNexG0u+aTw06d8zdrJZtEhIi3hxYnvOmTlnxrub0Vl2VpBM8C1vVjVnysvQGX9q+f2PT2/e&#10;c5ZQ+E7Y4FXLLyrxm/3rV7shbtU69MF2ChiR+LQdYst7xLitqiR75URahag8XeoATiBt4VR1IAZi&#10;d7Za1/V1NQToIgSpUqLT2+mS7wu/1kriN62TQmZbTrVhWaGsD3mt9juxPYGIvZFzGeIfqnDCeEq6&#10;UN0KFOwnmD+onJEQUtC4ksFVQWsjVdFAapr6mZq7XkRVtJA5KS42pf9HK7+ej8BM1/LrhjMvHPXo&#10;DkGYU4/sA0AY2CF4Tz4GYBRCfg0xbQl28EeYdykeIYsfNbj8JVlsLB5fFo/ViEzS4bvNFSWSdLHe&#10;vG02m8xYPUEjJPysgmP5p+VpLmWpoSkui/OXhBPwEZDzWs8GGsJNfVWXMBTGfvQdw0skWQhG+JNV&#10;c0brKXHWMlVf/vBi1UT0XWlyheqdEpZ5VAcL7CxokoSUyuN6YaLoDNPG2gU4lfBX4ByfoarM6kvA&#10;C6JkDh4XsDM+QDHgWXYcSwPJbj3FPzow6c4WPITuUvparKGhK92ZH0ie6t/3Bf70jPe/AAAA//8D&#10;AFBLAwQUAAYACAAAACEAeQBYk+AAAAAJAQAADwAAAGRycy9kb3ducmV2LnhtbEyPQUvDQBCF74L/&#10;YRnBS0k3ZqENMZMiRfEmNErxuM1Ok2h2NmS3bfz3XU96egzv8eZ75Wa2gzjT5HvHCA/LFARx40zP&#10;LcLH+0uSg/BBs9GDY0L4IQ+b6vam1IVxF97RuQ6tiCXsC43QhTAWUvqmI6v90o3E0Tu6yeoQz6mV&#10;ZtKXWG4HmaXpSlrdc/zQ6ZG2HTXf9cki+H1tPvcqHHvz9bqYF2/pVjXPiPd389MjiEBz+AvDL35E&#10;hyoyHdyJjRcDQpLlcUtAUOuoMZBkqzWIA0KuFMiqlP8XVFcAAAD//wMAUEsBAi0AFAAGAAgAAAAh&#10;ALaDOJL+AAAA4QEAABMAAAAAAAAAAAAAAAAAAAAAAFtDb250ZW50X1R5cGVzXS54bWxQSwECLQAU&#10;AAYACAAAACEAOP0h/9YAAACUAQAACwAAAAAAAAAAAAAAAAAvAQAAX3JlbHMvLnJlbHNQSwECLQAU&#10;AAYACAAAACEAbZtIG+IBAAAOBAAADgAAAAAAAAAAAAAAAAAuAgAAZHJzL2Uyb0RvYy54bWxQSwEC&#10;LQAUAAYACAAAACEAeQBYk+AAAAAJAQAADwAAAAAAAAAAAAAAAAA8BAAAZHJzL2Rvd25yZXYueG1s&#10;UEsFBgAAAAAEAAQA8wAAAEkFAAAAAA==&#10;" strokecolor="#bc4542 [3045]" strokeweight="1.5pt">
+              <v:shape w14:anchorId="34075772" id="Straight Arrow Connector 61" o:spid="_x0000_s1026" type="#_x0000_t32" style="position:absolute;margin-left:-14pt;margin-top:18.5pt;width:.65pt;height:23.15pt;z-index:251629056;visibility:visible;mso-wrap-style:square;mso-width-percent:0;mso-wrap-distance-left:9pt;mso-wrap-distance-top:0;mso-wrap-distance-right:9pt;mso-wrap-distance-bottom:0;mso-position-horizontal:absolute;mso-position-horizontal-relative:text;mso-position-vertical:absolute;mso-position-vertical-relative:text;mso-width-percent:0;mso-width-relative:margin" o:gfxdata="UEsDBBQABgAIAAAAIQC2gziS/gAAAOEBAAATAAAAW0NvbnRlbnRfVHlwZXNdLnhtbJSRQU7DMBBF&#10;90jcwfIWJU67QAgl6YK0S0CoHGBkTxKLZGx5TGhvj5O2G0SRWNoz/78nu9wcxkFMGNg6quQqL6RA&#10;0s5Y6ir5vt9lD1JwBDIwOMJKHpHlpr69KfdHjyxSmriSfYz+USnWPY7AufNIadK6MEJMx9ApD/oD&#10;OlTrorhX2lFEilmcO2RdNtjC5xDF9pCuTyYBB5bi6bQ4syoJ3g9WQ0ymaiLzg5KdCXlKLjvcW893&#10;SUOqXwnz5DrgnHtJTxOsQfEKIT7DmDSUCaxw7Rqn8787ZsmRM9e2VmPeBN4uqYvTtW7jvijg9N/y&#10;JsXecLq0q+WD6m8AAAD//wMAUEsDBBQABgAIAAAAIQA4/SH/1gAAAJQBAAALAAAAX3JlbHMvLnJl&#10;bHOkkMFqwzAMhu+DvYPRfXGawxijTi+j0GvpHsDYimMaW0Yy2fr2M4PBMnrbUb/Q94l/f/hMi1qR&#10;JVI2sOt6UJgd+ZiDgffL8ekFlFSbvV0oo4EbChzGx4f9GRdb25HMsYhqlCwG5lrLq9biZkxWOiqY&#10;22YiTra2kYMu1l1tQD30/bPm3wwYN0x18gb45AdQl1tp5j/sFB2T0FQ7R0nTNEV3j6o9feQzro1i&#10;OWA14Fm+Q8a1a8+Bvu/d/dMb2JY5uiPbhG/ktn4cqGU/er3pcvwCAAD//wMAUEsDBBQABgAIAAAA&#10;IQBtm0gb4gEAAA4EAAAOAAAAZHJzL2Uyb0RvYy54bWysU9uO0zAQfUfiHyy/0yQVu9Cq6Qp1gRcE&#10;Fct+gNexG0u+aTw06d8zdrJZtEhIi3hxYnvOmTlnxrub0Vl2VpBM8C1vVjVnysvQGX9q+f2PT2/e&#10;c5ZQ+E7Y4FXLLyrxm/3rV7shbtU69MF2ChiR+LQdYst7xLitqiR75URahag8XeoATiBt4VR1IAZi&#10;d7Za1/V1NQToIgSpUqLT2+mS7wu/1kriN62TQmZbTrVhWaGsD3mt9juxPYGIvZFzGeIfqnDCeEq6&#10;UN0KFOwnmD+onJEQUtC4ksFVQWsjVdFAapr6mZq7XkRVtJA5KS42pf9HK7+ej8BM1/LrhjMvHPXo&#10;DkGYU4/sA0AY2CF4Tz4GYBRCfg0xbQl28EeYdykeIYsfNbj8JVlsLB5fFo/ViEzS4bvNFSWSdLHe&#10;vG02m8xYPUEjJPysgmP5p+VpLmWpoSkui/OXhBPwEZDzWs8GGsJNfVWXMBTGfvQdw0skWQhG+JNV&#10;c0brKXHWMlVf/vBi1UT0XWlyheqdEpZ5VAcL7CxokoSUyuN6YaLoDNPG2gU4lfBX4ByfoarM6kvA&#10;C6JkDh4XsDM+QDHgWXYcSwPJbj3FPzow6c4WPITuUvparKGhK92ZH0ie6t/3Bf70jPe/AAAA//8D&#10;AFBLAwQUAAYACAAAACEAeQBYk+AAAAAJAQAADwAAAGRycy9kb3ducmV2LnhtbEyPQUvDQBCF74L/&#10;YRnBS0k3ZqENMZMiRfEmNErxuM1Ok2h2NmS3bfz3XU96egzv8eZ75Wa2gzjT5HvHCA/LFARx40zP&#10;LcLH+0uSg/BBs9GDY0L4IQ+b6vam1IVxF97RuQ6tiCXsC43QhTAWUvqmI6v90o3E0Tu6yeoQz6mV&#10;ZtKXWG4HmaXpSlrdc/zQ6ZG2HTXf9cki+H1tPvcqHHvz9bqYF2/pVjXPiPd389MjiEBz+AvDL35E&#10;hyoyHdyJjRcDQpLlcUtAUOuoMZBkqzWIA0KuFMiqlP8XVFcAAAD//wMAUEsBAi0AFAAGAAgAAAAh&#10;ALaDOJL+AAAA4QEAABMAAAAAAAAAAAAAAAAAAAAAAFtDb250ZW50X1R5cGVzXS54bWxQSwECLQAU&#10;AAYACAAAACEAOP0h/9YAAACUAQAACwAAAAAAAAAAAAAAAAAvAQAAX3JlbHMvLnJlbHNQSwECLQAU&#10;AAYACAAAACEAbZtIG+IBAAAOBAAADgAAAAAAAAAAAAAAAAAuAgAAZHJzL2Uyb0RvYy54bWxQSwEC&#10;LQAUAAYACAAAACEAeQBYk+AAAAAJAQAADwAAAAAAAAAAAAAAAAA8BAAAZHJzL2Rvd25yZXYueG1s&#10;UEsFBgAAAAAEAAQA8wAAAEkFAAAAAA==&#10;" strokecolor="#bc4542 [3045]" strokeweight="1.5pt">
                 <v:stroke endarrow="block"/>
               </v:shape>
             </w:pict>
@@ -13251,7 +13251,7 @@
           </mc:Choice>
           <mc:Fallback>
             <w:pict>
-              <v:shape w14:anchorId="62F92BE8" id="Straight Arrow Connector 60" o:spid="_x0000_s1026" type="#_x0000_t32" style="position:absolute;margin-left:-35.35pt;margin-top:18.2pt;width:.65pt;height:23.15pt;z-index:251628032;visibility:visible;mso-wrap-style:square;mso-width-percent:0;mso-wrap-distance-left:9pt;mso-wrap-distance-top:0;mso-wrap-distance-right:9pt;mso-wrap-distance-bottom:0;mso-position-horizontal:absolute;mso-position-horizontal-relative:text;mso-position-vertical:absolute;mso-position-vertical-relative:text;mso-width-percent:0;mso-width-relative:margin" o:gfxdata="UEsDBBQABgAIAAAAIQC2gziS/gAAAOEBAAATAAAAW0NvbnRlbnRfVHlwZXNdLnhtbJSRQU7DMBBF&#10;90jcwfIWJU67QAgl6YK0S0CoHGBkTxKLZGx5TGhvj5O2G0SRWNoz/78nu9wcxkFMGNg6quQqL6RA&#10;0s5Y6ir5vt9lD1JwBDIwOMJKHpHlpr69KfdHjyxSmriSfYz+USnWPY7AufNIadK6MEJMx9ApD/oD&#10;OlTrorhX2lFEilmcO2RdNtjC5xDF9pCuTyYBB5bi6bQ4syoJ3g9WQ0ymaiLzg5KdCXlKLjvcW893&#10;SUOqXwnz5DrgnHtJTxOsQfEKIT7DmDSUCaxw7Rqn8787ZsmRM9e2VmPeBN4uqYvTtW7jvijg9N/y&#10;JsXecLq0q+WD6m8AAAD//wMAUEsDBBQABgAIAAAAIQA4/SH/1gAAAJQBAAALAAAAX3JlbHMvLnJl&#10;bHOkkMFqwzAMhu+DvYPRfXGawxijTi+j0GvpHsDYimMaW0Yy2fr2M4PBMnrbUb/Q94l/f/hMi1qR&#10;JVI2sOt6UJgd+ZiDgffL8ekFlFSbvV0oo4EbChzGx4f9GRdb25HMsYhqlCwG5lrLq9biZkxWOiqY&#10;22YiTra2kYMu1l1tQD30/bPm3wwYN0x18gb45AdQl1tp5j/sFB2T0FQ7R0nTNEV3j6o9feQzro1i&#10;OWA14Fm+Q8a1a8+Bvu/d/dMb2JY5uiPbhG/ktn4cqGU/er3pcvwCAAD//wMAUEsDBBQABgAIAAAA&#10;IQDAtuul4QEAAA4EAAAOAAAAZHJzL2Uyb0RvYy54bWysU12P0zAQfEfiP1h+p0kq7qBV0xPqAS8I&#10;Ko77AT5nnVjyl9amaf89ayeXQ4eEdIgXJ453ZmfGm93N2Rp2Aozau5Y3q5ozcNJ32vUtv//x6c17&#10;zmISrhPGO2j5BSK/2b9+tRvDFtZ+8KYDZETi4nYMLR9SCtuqinIAK+LKB3B0qDxakWiLfdWhGInd&#10;mmpd19fV6LEL6CXESF9vp0O+L/xKgUzflIqQmGk5aUtlxbI+5LXa78S2RxEGLWcZ4h9UWKEdNV2o&#10;bkUS7CfqP6isluijV2klva28UlpC8UBumvqZm7tBBCheKJwYlpji/6OVX09HZLpr+TXF44SlO7pL&#10;KHQ/JPYB0Y/s4J2jHD0yKqG8xhC3BDu4I867GI6YzZ8V2vwkW+xcMr4sGcM5MUkf322uGs4kHaw3&#10;b5vNJjNWT9CAMX0Gb1l+aXmcpSwampKyOH2JaQI+AnJf49hIQ7ipr+pSloQ2H13H0iWQrYRauN7A&#10;3NE4apy9TOrLW7oYmIi+g6JUSO/UsMwjHAyyk6BJElKCS+uFiaozTGljFuAk4a/AuT5DoczqS8AL&#10;onT2Li1gq53HEsCz7unczJLVVP+YwOQ7R/Dgu0u51xINDV25nfkHyVP9+77An37j/S8AAAD//wMA&#10;UEsDBBQABgAIAAAAIQDrJgvb4AAAAAkBAAAPAAAAZHJzL2Rvd25yZXYueG1sTI/BTsMwDIbvSLxD&#10;ZCQuU5ewonaUuhOaQNyQKGjimDVZW2icqsm28vaYE9xs+dPv7y83sxvEyU6h94Rws1QgLDXe9NQi&#10;vL89JWsQIWoyevBkEb5tgE11eVHqwvgzvdpTHVvBIRQKjdDFOBZShqazToelHy3x7eAnpyOvUyvN&#10;pM8c7ga5UiqTTvfEHzo92m1nm6/66BDCrjYfuzQeevP5vJgXL2qbNo+I11fzwz2IaOf4B8OvPqtD&#10;xU57fyQTxICQ5CpnFCHNbkEwkGR3POwR1qscZFXK/w2qHwAAAP//AwBQSwECLQAUAAYACAAAACEA&#10;toM4kv4AAADhAQAAEwAAAAAAAAAAAAAAAAAAAAAAW0NvbnRlbnRfVHlwZXNdLnhtbFBLAQItABQA&#10;BgAIAAAAIQA4/SH/1gAAAJQBAAALAAAAAAAAAAAAAAAAAC8BAABfcmVscy8ucmVsc1BLAQItABQA&#10;BgAIAAAAIQDAtuul4QEAAA4EAAAOAAAAAAAAAAAAAAAAAC4CAABkcnMvZTJvRG9jLnhtbFBLAQIt&#10;ABQABgAIAAAAIQDrJgvb4AAAAAkBAAAPAAAAAAAAAAAAAAAAADsEAABkcnMvZG93bnJldi54bWxQ&#10;SwUGAAAAAAQABADzAAAASAUAAAAA&#10;" strokecolor="#bc4542 [3045]" strokeweight="1.5pt">
+              <v:shape w14:anchorId="77258F4C" id="Straight Arrow Connector 60" o:spid="_x0000_s1026" type="#_x0000_t32" style="position:absolute;margin-left:-35.35pt;margin-top:18.2pt;width:.65pt;height:23.15pt;z-index:251628032;visibility:visible;mso-wrap-style:square;mso-width-percent:0;mso-wrap-distance-left:9pt;mso-wrap-distance-top:0;mso-wrap-distance-right:9pt;mso-wrap-distance-bottom:0;mso-position-horizontal:absolute;mso-position-horizontal-relative:text;mso-position-vertical:absolute;mso-position-vertical-relative:text;mso-width-percent:0;mso-width-relative:margin" o:gfxdata="UEsDBBQABgAIAAAAIQC2gziS/gAAAOEBAAATAAAAW0NvbnRlbnRfVHlwZXNdLnhtbJSRQU7DMBBF&#10;90jcwfIWJU67QAgl6YK0S0CoHGBkTxKLZGx5TGhvj5O2G0SRWNoz/78nu9wcxkFMGNg6quQqL6RA&#10;0s5Y6ir5vt9lD1JwBDIwOMJKHpHlpr69KfdHjyxSmriSfYz+USnWPY7AufNIadK6MEJMx9ApD/oD&#10;OlTrorhX2lFEilmcO2RdNtjC5xDF9pCuTyYBB5bi6bQ4syoJ3g9WQ0ymaiLzg5KdCXlKLjvcW893&#10;SUOqXwnz5DrgnHtJTxOsQfEKIT7DmDSUCaxw7Rqn8787ZsmRM9e2VmPeBN4uqYvTtW7jvijg9N/y&#10;JsXecLq0q+WD6m8AAAD//wMAUEsDBBQABgAIAAAAIQA4/SH/1gAAAJQBAAALAAAAX3JlbHMvLnJl&#10;bHOkkMFqwzAMhu+DvYPRfXGawxijTi+j0GvpHsDYimMaW0Yy2fr2M4PBMnrbUb/Q94l/f/hMi1qR&#10;JVI2sOt6UJgd+ZiDgffL8ekFlFSbvV0oo4EbChzGx4f9GRdb25HMsYhqlCwG5lrLq9biZkxWOiqY&#10;22YiTra2kYMu1l1tQD30/bPm3wwYN0x18gb45AdQl1tp5j/sFB2T0FQ7R0nTNEV3j6o9feQzro1i&#10;OWA14Fm+Q8a1a8+Bvu/d/dMb2JY5uiPbhG/ktn4cqGU/er3pcvwCAAD//wMAUEsDBBQABgAIAAAA&#10;IQDAtuul4QEAAA4EAAAOAAAAZHJzL2Uyb0RvYy54bWysU12P0zAQfEfiP1h+p0kq7qBV0xPqAS8I&#10;Ko77AT5nnVjyl9amaf89ayeXQ4eEdIgXJ453ZmfGm93N2Rp2Aozau5Y3q5ozcNJ32vUtv//x6c17&#10;zmISrhPGO2j5BSK/2b9+tRvDFtZ+8KYDZETi4nYMLR9SCtuqinIAK+LKB3B0qDxakWiLfdWhGInd&#10;mmpd19fV6LEL6CXESF9vp0O+L/xKgUzflIqQmGk5aUtlxbI+5LXa78S2RxEGLWcZ4h9UWKEdNV2o&#10;bkUS7CfqP6isluijV2klva28UlpC8UBumvqZm7tBBCheKJwYlpji/6OVX09HZLpr+TXF44SlO7pL&#10;KHQ/JPYB0Y/s4J2jHD0yKqG8xhC3BDu4I867GI6YzZ8V2vwkW+xcMr4sGcM5MUkf322uGs4kHaw3&#10;b5vNJjNWT9CAMX0Gb1l+aXmcpSwampKyOH2JaQI+AnJf49hIQ7ipr+pSloQ2H13H0iWQrYRauN7A&#10;3NE4apy9TOrLW7oYmIi+g6JUSO/UsMwjHAyyk6BJElKCS+uFiaozTGljFuAk4a/AuT5DoczqS8AL&#10;onT2Li1gq53HEsCz7unczJLVVP+YwOQ7R/Dgu0u51xINDV25nfkHyVP9+77An37j/S8AAAD//wMA&#10;UEsDBBQABgAIAAAAIQDrJgvb4AAAAAkBAAAPAAAAZHJzL2Rvd25yZXYueG1sTI/BTsMwDIbvSLxD&#10;ZCQuU5ewonaUuhOaQNyQKGjimDVZW2icqsm28vaYE9xs+dPv7y83sxvEyU6h94Rws1QgLDXe9NQi&#10;vL89JWsQIWoyevBkEb5tgE11eVHqwvgzvdpTHVvBIRQKjdDFOBZShqazToelHy3x7eAnpyOvUyvN&#10;pM8c7ga5UiqTTvfEHzo92m1nm6/66BDCrjYfuzQeevP5vJgXL2qbNo+I11fzwz2IaOf4B8OvPqtD&#10;xU57fyQTxICQ5CpnFCHNbkEwkGR3POwR1qscZFXK/w2qHwAAAP//AwBQSwECLQAUAAYACAAAACEA&#10;toM4kv4AAADhAQAAEwAAAAAAAAAAAAAAAAAAAAAAW0NvbnRlbnRfVHlwZXNdLnhtbFBLAQItABQA&#10;BgAIAAAAIQA4/SH/1gAAAJQBAAALAAAAAAAAAAAAAAAAAC8BAABfcmVscy8ucmVsc1BLAQItABQA&#10;BgAIAAAAIQDAtuul4QEAAA4EAAAOAAAAAAAAAAAAAAAAAC4CAABkcnMvZTJvRG9jLnhtbFBLAQIt&#10;ABQABgAIAAAAIQDrJgvb4AAAAAkBAAAPAAAAAAAAAAAAAAAAADsEAABkcnMvZG93bnJldi54bWxQ&#10;SwUGAAAAAAQABADzAAAASAUAAAAA&#10;" strokecolor="#bc4542 [3045]" strokeweight="1.5pt">
                 <v:stroke endarrow="block"/>
               </v:shape>
             </w:pict>
@@ -13337,7 +13337,7 @@
           </mc:Choice>
           <mc:Fallback>
             <w:pict>
-              <v:rect w14:anchorId="28704CF7" id="Rectangle 59" o:spid="_x0000_s1026" style="position:absolute;margin-left:-38pt;margin-top:173.2pt;width:530.95pt;height:154.15pt;z-index:251680256;visibility:visible;mso-wrap-style:square;mso-width-percent:0;mso-height-percent:0;mso-wrap-distance-left:9pt;mso-wrap-distance-top:0;mso-wrap-distance-right:9pt;mso-wrap-distance-bottom:0;mso-position-horizontal:absolute;mso-position-horizontal-relative:text;mso-position-vertical:absolute;mso-position-vertical-relative:text;mso-width-percent:0;mso-height-percent:0;mso-width-relative:margin;mso-height-relative:margin;v-text-anchor:middle" o:gfxdata="UEsDBBQABgAIAAAAIQC2gziS/gAAAOEBAAATAAAAW0NvbnRlbnRfVHlwZXNdLnhtbJSRQU7DMBBF&#10;90jcwfIWJU67QAgl6YK0S0CoHGBkTxKLZGx5TGhvj5O2G0SRWNoz/78nu9wcxkFMGNg6quQqL6RA&#10;0s5Y6ir5vt9lD1JwBDIwOMJKHpHlpr69KfdHjyxSmriSfYz+USnWPY7AufNIadK6MEJMx9ApD/oD&#10;OlTrorhX2lFEilmcO2RdNtjC5xDF9pCuTyYBB5bi6bQ4syoJ3g9WQ0ymaiLzg5KdCXlKLjvcW893&#10;SUOqXwnz5DrgnHtJTxOsQfEKIT7DmDSUCaxw7Rqn8787ZsmRM9e2VmPeBN4uqYvTtW7jvijg9N/y&#10;JsXecLq0q+WD6m8AAAD//wMAUEsDBBQABgAIAAAAIQA4/SH/1gAAAJQBAAALAAAAX3JlbHMvLnJl&#10;bHOkkMFqwzAMhu+DvYPRfXGawxijTi+j0GvpHsDYimMaW0Yy2fr2M4PBMnrbUb/Q94l/f/hMi1qR&#10;JVI2sOt6UJgd+ZiDgffL8ekFlFSbvV0oo4EbChzGx4f9GRdb25HMsYhqlCwG5lrLq9biZkxWOiqY&#10;22YiTra2kYMu1l1tQD30/bPm3wwYN0x18gb45AdQl1tp5j/sFB2T0FQ7R0nTNEV3j6o9feQzro1i&#10;OWA14Fm+Q8a1a8+Bvu/d/dMb2JY5uiPbhG/ktn4cqGU/er3pcvwCAAD//wMAUEsDBBQABgAIAAAA&#10;IQCNLLyRyAIAABcGAAAOAAAAZHJzL2Uyb0RvYy54bWysVE1PGzEQvVfqf7B8L5tECTQrEhRBqSoh&#10;QEDFeeK1syt5bdd2SNJf32fvJlDaSqXqZXfseTPjefNxerZtNXuSPjTWzPjwaMCZNMJWjVnN+NeH&#10;yw8fOQuRTEXaGjnjOxn42fz9u9ONK+XI1lZX0jM4MaHcuBmvY3RlUQRRy5bCkXXSQKmsbyni6FdF&#10;5WkD760uRoPBcbGxvnLeChkCbi86JZ9n/0pJEW+UCjIyPeN4W8xfn7/L9C3mp1SuPLm6Ef0z6B9e&#10;0VJjEPTg6oIisbVvfnHVNsLbYFU8ErYtrFKNkDkHZDMcvMrmviYncy4gJ7gDTeH/uRXXT7eeNdWM&#10;T6acGWpRozuwRmalJcMdCNq4UAJ37259fwoQU7Zb5dv0Rx5sm0ndHUiV28gELo9PxqPpFM4FdMPp&#10;5OTj6Dh5LZ7NnQ/xs7QtS8KMe8TPZNLTVYgddA9J0Yy9bLTGPZXasE3yOpiguILQQEpThNg6pBTM&#10;ijPSK3SmiD67DFY3VTJP1rnL5Ln27InQHySENHHUP+4nZAp/QaHugFmVYFR6uzZVlmpJ1SdTsbhz&#10;4NCg23l6WysrzrTEE5KUkZEa/TdIMKQNiEr8d4xnKe607HK/kwqly8R36fjVMmXT9TcGEKTsuzw7&#10;g0ECKuT/RtveJFnLPFZvtD8Y5fjWxIN92xjb1yYN/Z/KoTqbPR0dCYmPpa12aGFvu9kOTlw2qNYV&#10;hXhLHsMMErCg4g0+SluUxPYSZ7X13393n/CYMWhRQywHtNK3NXlUVH8xmL7pcDxO2yQfxpOTEQ7+&#10;pWb5UmPW7blFfw2xCp3IYsJHvReVt+0j9tgiRYWKjEDsrmn7w3nsiopNKORikWHYII7ilbl3IjlP&#10;zKY+fdg+knf9LEWM4bXdLxIqX41Uh02Wxi7W0aomz9szrz3f2D55YvtNmdbby3NGPe/z+Q8AAAD/&#10;/wMAUEsDBBQABgAIAAAAIQDhqmLO4gAAAAsBAAAPAAAAZHJzL2Rvd25yZXYueG1sTI9BT4NAFITv&#10;Jv6HzTPxYtrFSmlBHg3RmHrxQDXxumWfQMq+JeyW4r93PelxMpOZb/LdbHox0eg6ywj3ywgEcW11&#10;xw3Cx/vLYgvCecVa9ZYJ4Zsc7Irrq1xl2l64oungGxFK2GUKofV+yKR0dUtGuaUdiIP3ZUejfJBj&#10;I/WoLqHc9HIVRYk0quOw0KqBnlqqT4ezQaieq9fV55s7jXryVJbV/i7t9oi3N3P5CMLT7P/C8Isf&#10;0KEITEd7Zu1Ej7DYJOGLR3iIkxhESKTbdQriiJCs4w3IIpf/PxQ/AAAA//8DAFBLAQItABQABgAI&#10;AAAAIQC2gziS/gAAAOEBAAATAAAAAAAAAAAAAAAAAAAAAABbQ29udGVudF9UeXBlc10ueG1sUEsB&#10;Ai0AFAAGAAgAAAAhADj9If/WAAAAlAEAAAsAAAAAAAAAAAAAAAAALwEAAF9yZWxzLy5yZWxzUEsB&#10;Ai0AFAAGAAgAAAAhAI0svJHIAgAAFwYAAA4AAAAAAAAAAAAAAAAALgIAAGRycy9lMm9Eb2MueG1s&#10;UEsBAi0AFAAGAAgAAAAhAOGqYs7iAAAACwEAAA8AAAAAAAAAAAAAAAAAIgUAAGRycy9kb3ducmV2&#10;LnhtbFBLBQYAAAAABAAEAPMAAAAxBgAAAAA=&#10;" filled="f" strokecolor="#c0504d [3205]" strokeweight="1.5pt">
+              <v:rect w14:anchorId="193992B3" id="Rectangle 59" o:spid="_x0000_s1026" style="position:absolute;margin-left:-38pt;margin-top:173.2pt;width:530.95pt;height:154.15pt;z-index:251680256;visibility:visible;mso-wrap-style:square;mso-width-percent:0;mso-height-percent:0;mso-wrap-distance-left:9pt;mso-wrap-distance-top:0;mso-wrap-distance-right:9pt;mso-wrap-distance-bottom:0;mso-position-horizontal:absolute;mso-position-horizontal-relative:text;mso-position-vertical:absolute;mso-position-vertical-relative:text;mso-width-percent:0;mso-height-percent:0;mso-width-relative:margin;mso-height-relative:margin;v-text-anchor:middle" o:gfxdata="UEsDBBQABgAIAAAAIQC2gziS/gAAAOEBAAATAAAAW0NvbnRlbnRfVHlwZXNdLnhtbJSRQU7DMBBF&#10;90jcwfIWJU67QAgl6YK0S0CoHGBkTxKLZGx5TGhvj5O2G0SRWNoz/78nu9wcxkFMGNg6quQqL6RA&#10;0s5Y6ir5vt9lD1JwBDIwOMJKHpHlpr69KfdHjyxSmriSfYz+USnWPY7AufNIadK6MEJMx9ApD/oD&#10;OlTrorhX2lFEilmcO2RdNtjC5xDF9pCuTyYBB5bi6bQ4syoJ3g9WQ0ymaiLzg5KdCXlKLjvcW893&#10;SUOqXwnz5DrgnHtJTxOsQfEKIT7DmDSUCaxw7Rqn8787ZsmRM9e2VmPeBN4uqYvTtW7jvijg9N/y&#10;JsXecLq0q+WD6m8AAAD//wMAUEsDBBQABgAIAAAAIQA4/SH/1gAAAJQBAAALAAAAX3JlbHMvLnJl&#10;bHOkkMFqwzAMhu+DvYPRfXGawxijTi+j0GvpHsDYimMaW0Yy2fr2M4PBMnrbUb/Q94l/f/hMi1qR&#10;JVI2sOt6UJgd+ZiDgffL8ekFlFSbvV0oo4EbChzGx4f9GRdb25HMsYhqlCwG5lrLq9biZkxWOiqY&#10;22YiTra2kYMu1l1tQD30/bPm3wwYN0x18gb45AdQl1tp5j/sFB2T0FQ7R0nTNEV3j6o9feQzro1i&#10;OWA14Fm+Q8a1a8+Bvu/d/dMb2JY5uiPbhG/ktn4cqGU/er3pcvwCAAD//wMAUEsDBBQABgAIAAAA&#10;IQCNLLyRyAIAABcGAAAOAAAAZHJzL2Uyb0RvYy54bWysVE1PGzEQvVfqf7B8L5tECTQrEhRBqSoh&#10;QEDFeeK1syt5bdd2SNJf32fvJlDaSqXqZXfseTPjefNxerZtNXuSPjTWzPjwaMCZNMJWjVnN+NeH&#10;yw8fOQuRTEXaGjnjOxn42fz9u9ONK+XI1lZX0jM4MaHcuBmvY3RlUQRRy5bCkXXSQKmsbyni6FdF&#10;5WkD760uRoPBcbGxvnLeChkCbi86JZ9n/0pJEW+UCjIyPeN4W8xfn7/L9C3mp1SuPLm6Ef0z6B9e&#10;0VJjEPTg6oIisbVvfnHVNsLbYFU8ErYtrFKNkDkHZDMcvMrmviYncy4gJ7gDTeH/uRXXT7eeNdWM&#10;T6acGWpRozuwRmalJcMdCNq4UAJ37259fwoQU7Zb5dv0Rx5sm0ndHUiV28gELo9PxqPpFM4FdMPp&#10;5OTj6Dh5LZ7NnQ/xs7QtS8KMe8TPZNLTVYgddA9J0Yy9bLTGPZXasE3yOpiguILQQEpThNg6pBTM&#10;ijPSK3SmiD67DFY3VTJP1rnL5Ln27InQHySENHHUP+4nZAp/QaHugFmVYFR6uzZVlmpJ1SdTsbhz&#10;4NCg23l6WysrzrTEE5KUkZEa/TdIMKQNiEr8d4xnKe607HK/kwqly8R36fjVMmXT9TcGEKTsuzw7&#10;g0ECKuT/RtveJFnLPFZvtD8Y5fjWxIN92xjb1yYN/Z/KoTqbPR0dCYmPpa12aGFvu9kOTlw2qNYV&#10;hXhLHsMMErCg4g0+SluUxPYSZ7X13393n/CYMWhRQywHtNK3NXlUVH8xmL7pcDxO2yQfxpOTEQ7+&#10;pWb5UmPW7blFfw2xCp3IYsJHvReVt+0j9tgiRYWKjEDsrmn7w3nsiopNKORikWHYII7ilbl3IjlP&#10;zKY+fdg+knf9LEWM4bXdLxIqX41Uh02Wxi7W0aomz9szrz3f2D55YvtNmdbby3NGPe/z+Q8AAAD/&#10;/wMAUEsDBBQABgAIAAAAIQDhqmLO4gAAAAsBAAAPAAAAZHJzL2Rvd25yZXYueG1sTI9BT4NAFITv&#10;Jv6HzTPxYtrFSmlBHg3RmHrxQDXxumWfQMq+JeyW4r93PelxMpOZb/LdbHox0eg6ywj3ywgEcW11&#10;xw3Cx/vLYgvCecVa9ZYJ4Zsc7Irrq1xl2l64oungGxFK2GUKofV+yKR0dUtGuaUdiIP3ZUejfJBj&#10;I/WoLqHc9HIVRYk0quOw0KqBnlqqT4ezQaieq9fV55s7jXryVJbV/i7t9oi3N3P5CMLT7P/C8Isf&#10;0KEITEd7Zu1Ej7DYJOGLR3iIkxhESKTbdQriiJCs4w3IIpf/PxQ/AAAA//8DAFBLAQItABQABgAI&#10;AAAAIQC2gziS/gAAAOEBAAATAAAAAAAAAAAAAAAAAAAAAABbQ29udGVudF9UeXBlc10ueG1sUEsB&#10;Ai0AFAAGAAgAAAAhADj9If/WAAAAlAEAAAsAAAAAAAAAAAAAAAAALwEAAF9yZWxzLy5yZWxzUEsB&#10;Ai0AFAAGAAgAAAAhAI0svJHIAgAAFwYAAA4AAAAAAAAAAAAAAAAALgIAAGRycy9lMm9Eb2MueG1s&#10;UEsBAi0AFAAGAAgAAAAhAOGqYs7iAAAACwEAAA8AAAAAAAAAAAAAAAAAIgUAAGRycy9kb3ducmV2&#10;LnhtbFBLBQYAAAAABAAEAPMAAAAxBgAAAAA=&#10;" filled="f" strokecolor="#c0504d [3205]" strokeweight="1.5pt">
                 <v:stroke joinstyle="round"/>
               </v:rect>
             </w:pict>
@@ -13423,7 +13423,7 @@
           </mc:Choice>
           <mc:Fallback>
             <w:pict>
-              <v:rect w14:anchorId="1AE17533" id="Rectangle 58" o:spid="_x0000_s1026" style="position:absolute;margin-left:157.35pt;margin-top:52.25pt;width:141.8pt;height:14.6pt;z-index:251627008;visibility:visible;mso-wrap-style:square;mso-width-percent:0;mso-height-percent:0;mso-wrap-distance-left:9pt;mso-wrap-distance-top:0;mso-wrap-distance-right:9pt;mso-wrap-distance-bottom:0;mso-position-horizontal:absolute;mso-position-horizontal-relative:text;mso-position-vertical:absolute;mso-position-vertical-relative:text;mso-width-percent:0;mso-height-percent:0;mso-width-relative:margin;mso-height-relative:margin;v-text-anchor:middle" o:gfxdata="UEsDBBQABgAIAAAAIQC2gziS/gAAAOEBAAATAAAAW0NvbnRlbnRfVHlwZXNdLnhtbJSRQU7DMBBF&#10;90jcwfIWJU67QAgl6YK0S0CoHGBkTxKLZGx5TGhvj5O2G0SRWNoz/78nu9wcxkFMGNg6quQqL6RA&#10;0s5Y6ir5vt9lD1JwBDIwOMJKHpHlpr69KfdHjyxSmriSfYz+USnWPY7AufNIadK6MEJMx9ApD/oD&#10;OlTrorhX2lFEilmcO2RdNtjC5xDF9pCuTyYBB5bi6bQ4syoJ3g9WQ0ymaiLzg5KdCXlKLjvcW893&#10;SUOqXwnz5DrgnHtJTxOsQfEKIT7DmDSUCaxw7Rqn8787ZsmRM9e2VmPeBN4uqYvTtW7jvijg9N/y&#10;JsXecLq0q+WD6m8AAAD//wMAUEsDBBQABgAIAAAAIQA4/SH/1gAAAJQBAAALAAAAX3JlbHMvLnJl&#10;bHOkkMFqwzAMhu+DvYPRfXGawxijTi+j0GvpHsDYimMaW0Yy2fr2M4PBMnrbUb/Q94l/f/hMi1qR&#10;JVI2sOt6UJgd+ZiDgffL8ekFlFSbvV0oo4EbChzGx4f9GRdb25HMsYhqlCwG5lrLq9biZkxWOiqY&#10;22YiTra2kYMu1l1tQD30/bPm3wwYN0x18gb45AdQl1tp5j/sFB2T0FQ7R0nTNEV3j6o9feQzro1i&#10;OWA14Fm+Q8a1a8+Bvu/d/dMb2JY5uiPbhG/ktn4cqGU/er3pcvwCAAD//wMAUEsDBBQABgAIAAAA&#10;IQC/PMLRxgIAABYGAAAOAAAAZHJzL2Uyb0RvYy54bWysVNtOGzEQfa/Uf7D8XjaJkgIrEhRBqSoh&#10;QEDF88RrZ1fy2q7t3Pr1PfZuAqWtVKq+7I49Z2Y8Zy5n59tWs7X0obFmyodHA86kEbZqzHLKvz5e&#10;fTjhLEQyFWlr5JTvZODns/fvzjaulCNbW11Jz+DEhHLjpryO0ZVFEUQtWwpH1kkDpbK+pYijXxaV&#10;pw28t7oYDQYfi431lfNWyBBwe9kp+Sz7V0qKeKtUkJHpKcfbYv76/F2kbzE7o3LpydWN6J9B//CK&#10;lhqDoAdXlxSJrXzzi6u2Ed4Gq+KRsG1hlWqEzDkgm+HgVTYPNTmZcwE5wR1oCv/PrbhZ33nWVFM+&#10;QaUMtajRPVgjs9SS4Q4EbVwogXtwd74/BYgp263ybfojD7bNpO4OpMptZAKXw5PB4Hgy5ExANzyZ&#10;DEfj5LR4tnY+xM/StiwJU+4RPnNJ6+sQO+gekoIZe9VojXsqtWEbOD0dTFBbQegfpSlCbB0yCmbJ&#10;GeklGlNEn10Gq5sqmSfr3GTyQnu2JrQHCSFNHPWP+wmZwl9SqDtgViUYld6uTJWlWlL1yVQs7hwo&#10;NGh2nt7WyoozLfGEJGVkpEb/DRIMaQOiEv0d4VmKOy273O+lQuUy7106frlI2XTtjfkDKfsmz85g&#10;kIAK+b/RtjdJ1jJP1RvtD0Y5vjXxYN82xva1STP/p3KozmZPR0dC4mNhqx062NtutIMTVw2qdU0h&#10;3pHHLIME7Kd4i4/SFiWxvcRZbf33390nPEYMWtQQuwGt9G1FHhXVXwyG73Q4Hqdlkg/jyfEIB/9S&#10;s3ipMav2wqK/MAJ4XRYTPuq9qLxtn7DG5ikqVGQEYndN2x8uYldULEIh5/MMwwJxFK/NgxPJeWI2&#10;9enj9om862cpYgpv7H6PUPlqpDpssjR2vopWNXnennnt+cbyyRPbL8q03V6eM+p5nc9+AAAA//8D&#10;AFBLAwQUAAYACAAAACEANFp/K+EAAAALAQAADwAAAGRycy9kb3ducmV2LnhtbEyPwU7DMAyG70i8&#10;Q2QkLoilWze2laZTBULjwqEDiWvWmLZa41RJ1pW3x5zgaP+ffn/Od5PtxYg+dI4UzGcJCKTamY4a&#10;BR/vL/cbECFqMrp3hAq+McCuuL7KdWbchSocD7ERXEIh0wraGIdMylC3aHWYuQGJsy/nrY48+kYa&#10;ry9cbnu5SJIHaXVHfKHVAz61WJ8OZ6ugeq5eF59v4eTNGLEsq/3dttsrdXszlY8gIk7xD4ZffVaH&#10;gp2O7kwmiF5BOl+uGeUgWa5AMLHablIQR96k6Rpkkcv/PxQ/AAAA//8DAFBLAQItABQABgAIAAAA&#10;IQC2gziS/gAAAOEBAAATAAAAAAAAAAAAAAAAAAAAAABbQ29udGVudF9UeXBlc10ueG1sUEsBAi0A&#10;FAAGAAgAAAAhADj9If/WAAAAlAEAAAsAAAAAAAAAAAAAAAAALwEAAF9yZWxzLy5yZWxzUEsBAi0A&#10;FAAGAAgAAAAhAL88wtHGAgAAFgYAAA4AAAAAAAAAAAAAAAAALgIAAGRycy9lMm9Eb2MueG1sUEsB&#10;Ai0AFAAGAAgAAAAhADRafyvhAAAACwEAAA8AAAAAAAAAAAAAAAAAIAUAAGRycy9kb3ducmV2Lnht&#10;bFBLBQYAAAAABAAEAPMAAAAuBgAAAAA=&#10;" filled="f" strokecolor="#c0504d [3205]" strokeweight="1.5pt">
+              <v:rect w14:anchorId="01B151ED" id="Rectangle 58" o:spid="_x0000_s1026" style="position:absolute;margin-left:157.35pt;margin-top:52.25pt;width:141.8pt;height:14.6pt;z-index:251627008;visibility:visible;mso-wrap-style:square;mso-width-percent:0;mso-height-percent:0;mso-wrap-distance-left:9pt;mso-wrap-distance-top:0;mso-wrap-distance-right:9pt;mso-wrap-distance-bottom:0;mso-position-horizontal:absolute;mso-position-horizontal-relative:text;mso-position-vertical:absolute;mso-position-vertical-relative:text;mso-width-percent:0;mso-height-percent:0;mso-width-relative:margin;mso-height-relative:margin;v-text-anchor:middle" o:gfxdata="UEsDBBQABgAIAAAAIQC2gziS/gAAAOEBAAATAAAAW0NvbnRlbnRfVHlwZXNdLnhtbJSRQU7DMBBF&#10;90jcwfIWJU67QAgl6YK0S0CoHGBkTxKLZGx5TGhvj5O2G0SRWNoz/78nu9wcxkFMGNg6quQqL6RA&#10;0s5Y6ir5vt9lD1JwBDIwOMJKHpHlpr69KfdHjyxSmriSfYz+USnWPY7AufNIadK6MEJMx9ApD/oD&#10;OlTrorhX2lFEilmcO2RdNtjC5xDF9pCuTyYBB5bi6bQ4syoJ3g9WQ0ymaiLzg5KdCXlKLjvcW893&#10;SUOqXwnz5DrgnHtJTxOsQfEKIT7DmDSUCaxw7Rqn8787ZsmRM9e2VmPeBN4uqYvTtW7jvijg9N/y&#10;JsXecLq0q+WD6m8AAAD//wMAUEsDBBQABgAIAAAAIQA4/SH/1gAAAJQBAAALAAAAX3JlbHMvLnJl&#10;bHOkkMFqwzAMhu+DvYPRfXGawxijTi+j0GvpHsDYimMaW0Yy2fr2M4PBMnrbUb/Q94l/f/hMi1qR&#10;JVI2sOt6UJgd+ZiDgffL8ekFlFSbvV0oo4EbChzGx4f9GRdb25HMsYhqlCwG5lrLq9biZkxWOiqY&#10;22YiTra2kYMu1l1tQD30/bPm3wwYN0x18gb45AdQl1tp5j/sFB2T0FQ7R0nTNEV3j6o9feQzro1i&#10;OWA14Fm+Q8a1a8+Bvu/d/dMb2JY5uiPbhG/ktn4cqGU/er3pcvwCAAD//wMAUEsDBBQABgAIAAAA&#10;IQC/PMLRxgIAABYGAAAOAAAAZHJzL2Uyb0RvYy54bWysVNtOGzEQfa/Uf7D8XjaJkgIrEhRBqSoh&#10;QEDF88RrZ1fy2q7t3Pr1PfZuAqWtVKq+7I49Z2Y8Zy5n59tWs7X0obFmyodHA86kEbZqzHLKvz5e&#10;fTjhLEQyFWlr5JTvZODns/fvzjaulCNbW11Jz+DEhHLjpryO0ZVFEUQtWwpH1kkDpbK+pYijXxaV&#10;pw28t7oYDQYfi431lfNWyBBwe9kp+Sz7V0qKeKtUkJHpKcfbYv76/F2kbzE7o3LpydWN6J9B//CK&#10;lhqDoAdXlxSJrXzzi6u2Ed4Gq+KRsG1hlWqEzDkgm+HgVTYPNTmZcwE5wR1oCv/PrbhZ33nWVFM+&#10;QaUMtajRPVgjs9SS4Q4EbVwogXtwd74/BYgp263ybfojD7bNpO4OpMptZAKXw5PB4Hgy5ExANzyZ&#10;DEfj5LR4tnY+xM/StiwJU+4RPnNJ6+sQO+gekoIZe9VojXsqtWEbOD0dTFBbQegfpSlCbB0yCmbJ&#10;GeklGlNEn10Gq5sqmSfr3GTyQnu2JrQHCSFNHPWP+wmZwl9SqDtgViUYld6uTJWlWlL1yVQs7hwo&#10;NGh2nt7WyoozLfGEJGVkpEb/DRIMaQOiEv0d4VmKOy273O+lQuUy7106frlI2XTtjfkDKfsmz85g&#10;kIAK+b/RtjdJ1jJP1RvtD0Y5vjXxYN82xva1STP/p3KozmZPR0dC4mNhqx062NtutIMTVw2qdU0h&#10;3pHHLIME7Kd4i4/SFiWxvcRZbf33390nPEYMWtQQuwGt9G1FHhXVXwyG73Q4Hqdlkg/jyfEIB/9S&#10;s3ipMav2wqK/MAJ4XRYTPuq9qLxtn7DG5ikqVGQEYndN2x8uYldULEIh5/MMwwJxFK/NgxPJeWI2&#10;9enj9om862cpYgpv7H6PUPlqpDpssjR2vopWNXnennnt+cbyyRPbL8q03V6eM+p5nc9+AAAA//8D&#10;AFBLAwQUAAYACAAAACEANFp/K+EAAAALAQAADwAAAGRycy9kb3ducmV2LnhtbEyPwU7DMAyG70i8&#10;Q2QkLoilWze2laZTBULjwqEDiWvWmLZa41RJ1pW3x5zgaP+ffn/Od5PtxYg+dI4UzGcJCKTamY4a&#10;BR/vL/cbECFqMrp3hAq+McCuuL7KdWbchSocD7ERXEIh0wraGIdMylC3aHWYuQGJsy/nrY48+kYa&#10;ry9cbnu5SJIHaXVHfKHVAz61WJ8OZ6ugeq5eF59v4eTNGLEsq/3dttsrdXszlY8gIk7xD4ZffVaH&#10;gp2O7kwmiF5BOl+uGeUgWa5AMLHablIQR96k6Rpkkcv/PxQ/AAAA//8DAFBLAQItABQABgAIAAAA&#10;IQC2gziS/gAAAOEBAAATAAAAAAAAAAAAAAAAAAAAAABbQ29udGVudF9UeXBlc10ueG1sUEsBAi0A&#10;FAAGAAgAAAAhADj9If/WAAAAlAEAAAsAAAAAAAAAAAAAAAAALwEAAF9yZWxzLy5yZWxzUEsBAi0A&#10;FAAGAAgAAAAhAL88wtHGAgAAFgYAAA4AAAAAAAAAAAAAAAAALgIAAGRycy9lMm9Eb2MueG1sUEsB&#10;Ai0AFAAGAAgAAAAhADRafyvhAAAACwEAAA8AAAAAAAAAAAAAAAAAIAUAAGRycy9kb3ducmV2Lnht&#10;bFBLBQYAAAAABAAEAPMAAAAuBgAAAAA=&#10;" filled="f" strokecolor="#c0504d [3205]" strokeweight="1.5pt">
                 <v:stroke joinstyle="round"/>
               </v:rect>
             </w:pict>
@@ -13509,7 +13509,7 @@
           </mc:Choice>
           <mc:Fallback>
             <w:pict>
-              <v:rect w14:anchorId="01F1D31B" id="Rectangle 57" o:spid="_x0000_s1026" style="position:absolute;margin-left:-38pt;margin-top:114.45pt;width:141.8pt;height:14.6pt;z-index:251625984;visibility:visible;mso-wrap-style:square;mso-width-percent:0;mso-height-percent:0;mso-wrap-distance-left:9pt;mso-wrap-distance-top:0;mso-wrap-distance-right:9pt;mso-wrap-distance-bottom:0;mso-position-horizontal:absolute;mso-position-horizontal-relative:text;mso-position-vertical:absolute;mso-position-vertical-relative:text;mso-width-percent:0;mso-height-percent:0;mso-width-relative:margin;mso-height-relative:margin;v-text-anchor:middle" o:gfxdata="UEsDBBQABgAIAAAAIQC2gziS/gAAAOEBAAATAAAAW0NvbnRlbnRfVHlwZXNdLnhtbJSRQU7DMBBF&#10;90jcwfIWJU67QAgl6YK0S0CoHGBkTxKLZGx5TGhvj5O2G0SRWNoz/78nu9wcxkFMGNg6quQqL6RA&#10;0s5Y6ir5vt9lD1JwBDIwOMJKHpHlpr69KfdHjyxSmriSfYz+USnWPY7AufNIadK6MEJMx9ApD/oD&#10;OlTrorhX2lFEilmcO2RdNtjC5xDF9pCuTyYBB5bi6bQ4syoJ3g9WQ0ymaiLzg5KdCXlKLjvcW893&#10;SUOqXwnz5DrgnHtJTxOsQfEKIT7DmDSUCaxw7Rqn8787ZsmRM9e2VmPeBN4uqYvTtW7jvijg9N/y&#10;JsXecLq0q+WD6m8AAAD//wMAUEsDBBQABgAIAAAAIQA4/SH/1gAAAJQBAAALAAAAX3JlbHMvLnJl&#10;bHOkkMFqwzAMhu+DvYPRfXGawxijTi+j0GvpHsDYimMaW0Yy2fr2M4PBMnrbUb/Q94l/f/hMi1qR&#10;JVI2sOt6UJgd+ZiDgffL8ekFlFSbvV0oo4EbChzGx4f9GRdb25HMsYhqlCwG5lrLq9biZkxWOiqY&#10;22YiTra2kYMu1l1tQD30/bPm3wwYN0x18gb45AdQl1tp5j/sFB2T0FQ7R0nTNEV3j6o9feQzro1i&#10;OWA14Fm+Q8a1a8+Bvu/d/dMb2JY5uiPbhG/ktn4cqGU/er3pcvwCAAD//wMAUEsDBBQABgAIAAAA&#10;IQC90z4KxwIAABYGAAAOAAAAZHJzL2Uyb0RvYy54bWysVNtOGzEQfa/Uf7D8XjaJkgIrEhRBqSoh&#10;QEDF88RrZ1fy2q7t3Pr1PfZuAqWtVKq+7I49Z2Y8Zy5n59tWs7X0obFmyodHA86kEbZqzHLKvz5e&#10;fTjhLEQyFWlr5JTvZODns/fvzjaulCNbW11Jz+DEhHLjpryO0ZVFEUQtWwpH1kkDpbK+pYijXxaV&#10;pw28t7oYDQYfi431lfNWyBBwe9kp+Sz7V0qKeKtUkJHpKcfbYv76/F2kbzE7o3LpydWN6J9B//CK&#10;lhqDoAdXlxSJrXzzi6u2Ed4Gq+KRsG1hlWqEzDkgm+HgVTYPNTmZcwE5wR1oCv/PrbhZ33nWVFM+&#10;OebMUIsa3YM1MkstGe5A0MaFErgHd+f7U4CYst0q36Y/8mDbTOruQKrcRiZwOTwZDI4nQ84EdMOT&#10;yXA0Tk6LZ2vnQ/wsbcuSMOUe4TOXtL4OsYPuISmYsVeN1rinUhu2gdPTwQS1FYT+UZoixNYho2CW&#10;nJFeojFF9NllsLqpknmyzk0mL7Rna0J7kBDSxFH/uJ+QKfwlhboDZlWCUentylRZqiVVn0zF4s6B&#10;QoNm5+ltraw40xJPSFJGRmr03yDBkDYgKtHfEZ6luNOyy/1eKlQu896l45eLlE3X3pg/kLJv8uwM&#10;BgmokP8bbXuTZC3zVL3R/mCU41sTD/ZtY2xfmzTzfyqH6mz2dHQkJD4Wttqhg73tRjs4cdWgWtcU&#10;4h15zDJIwH6Kt/gobVES20uc1dZ//919wmPEoEUNsRvQSt9W5FFR/cVg+E6H43FaJvkwnhyPcPAv&#10;NYuXGrNqLyz6CyOA12Ux4aPei8rb9glrbJ6iQkVGIHbXtP3hInZFxSIUcj7PMCwQR/HaPDiRnCdm&#10;U58+bp/Iu36WIqbwxu73CJWvRqrDJktj56toVZPn7ZnXnm8snzyx/aJM2+3lOaOe1/nsBwAAAP//&#10;AwBQSwMEFAAGAAgAAAAhAGZ8VoLiAAAACwEAAA8AAABkcnMvZG93bnJldi54bWxMj8FOwzAQRO9I&#10;/IO1lbig1qkl0jTEqSIQKhcOKUhc3XibRI3Xke2m4e8xJ3qb1Yxm3xS72QxsQud7SxLWqwQYUmN1&#10;T62Er8+3ZQbMB0VaDZZQwg962JX3d4XKtb1SjdMhtCyWkM+VhC6EMefcNx0a5Vd2RIreyTqjQjxd&#10;y7VT11huBi6SJOVG9RQ/dGrElw6b8+FiJNSv9bv4/vBnp6eAVVXvH7f9XsqHxVw9Aws4h/8w/OFH&#10;dCgj09FeSHs2SFhu0rglSBAi2wKLCZFsUmDHKJ6yNfCy4Lcbyl8AAAD//wMAUEsBAi0AFAAGAAgA&#10;AAAhALaDOJL+AAAA4QEAABMAAAAAAAAAAAAAAAAAAAAAAFtDb250ZW50X1R5cGVzXS54bWxQSwEC&#10;LQAUAAYACAAAACEAOP0h/9YAAACUAQAACwAAAAAAAAAAAAAAAAAvAQAAX3JlbHMvLnJlbHNQSwEC&#10;LQAUAAYACAAAACEAvdM+CscCAAAWBgAADgAAAAAAAAAAAAAAAAAuAgAAZHJzL2Uyb0RvYy54bWxQ&#10;SwECLQAUAAYACAAAACEAZnxWguIAAAALAQAADwAAAAAAAAAAAAAAAAAhBQAAZHJzL2Rvd25yZXYu&#10;eG1sUEsFBgAAAAAEAAQA8wAAADAGAAAAAA==&#10;" filled="f" strokecolor="#c0504d [3205]" strokeweight="1.5pt">
+              <v:rect w14:anchorId="5F4BC576" id="Rectangle 57" o:spid="_x0000_s1026" style="position:absolute;margin-left:-38pt;margin-top:114.45pt;width:141.8pt;height:14.6pt;z-index:251625984;visibility:visible;mso-wrap-style:square;mso-width-percent:0;mso-height-percent:0;mso-wrap-distance-left:9pt;mso-wrap-distance-top:0;mso-wrap-distance-right:9pt;mso-wrap-distance-bottom:0;mso-position-horizontal:absolute;mso-position-horizontal-relative:text;mso-position-vertical:absolute;mso-position-vertical-relative:text;mso-width-percent:0;mso-height-percent:0;mso-width-relative:margin;mso-height-relative:margin;v-text-anchor:middle" o:gfxdata="UEsDBBQABgAIAAAAIQC2gziS/gAAAOEBAAATAAAAW0NvbnRlbnRfVHlwZXNdLnhtbJSRQU7DMBBF&#10;90jcwfIWJU67QAgl6YK0S0CoHGBkTxKLZGx5TGhvj5O2G0SRWNoz/78nu9wcxkFMGNg6quQqL6RA&#10;0s5Y6ir5vt9lD1JwBDIwOMJKHpHlpr69KfdHjyxSmriSfYz+USnWPY7AufNIadK6MEJMx9ApD/oD&#10;OlTrorhX2lFEilmcO2RdNtjC5xDF9pCuTyYBB5bi6bQ4syoJ3g9WQ0ymaiLzg5KdCXlKLjvcW893&#10;SUOqXwnz5DrgnHtJTxOsQfEKIT7DmDSUCaxw7Rqn8787ZsmRM9e2VmPeBN4uqYvTtW7jvijg9N/y&#10;JsXecLq0q+WD6m8AAAD//wMAUEsDBBQABgAIAAAAIQA4/SH/1gAAAJQBAAALAAAAX3JlbHMvLnJl&#10;bHOkkMFqwzAMhu+DvYPRfXGawxijTi+j0GvpHsDYimMaW0Yy2fr2M4PBMnrbUb/Q94l/f/hMi1qR&#10;JVI2sOt6UJgd+ZiDgffL8ekFlFSbvV0oo4EbChzGx4f9GRdb25HMsYhqlCwG5lrLq9biZkxWOiqY&#10;22YiTra2kYMu1l1tQD30/bPm3wwYN0x18gb45AdQl1tp5j/sFB2T0FQ7R0nTNEV3j6o9feQzro1i&#10;OWA14Fm+Q8a1a8+Bvu/d/dMb2JY5uiPbhG/ktn4cqGU/er3pcvwCAAD//wMAUEsDBBQABgAIAAAA&#10;IQC90z4KxwIAABYGAAAOAAAAZHJzL2Uyb0RvYy54bWysVNtOGzEQfa/Uf7D8XjaJkgIrEhRBqSoh&#10;QEDF88RrZ1fy2q7t3Pr1PfZuAqWtVKq+7I49Z2Y8Zy5n59tWs7X0obFmyodHA86kEbZqzHLKvz5e&#10;fTjhLEQyFWlr5JTvZODns/fvzjaulCNbW11Jz+DEhHLjpryO0ZVFEUQtWwpH1kkDpbK+pYijXxaV&#10;pw28t7oYDQYfi431lfNWyBBwe9kp+Sz7V0qKeKtUkJHpKcfbYv76/F2kbzE7o3LpydWN6J9B//CK&#10;lhqDoAdXlxSJrXzzi6u2Ed4Gq+KRsG1hlWqEzDkgm+HgVTYPNTmZcwE5wR1oCv/PrbhZ33nWVFM+&#10;OebMUIsa3YM1MkstGe5A0MaFErgHd+f7U4CYst0q36Y/8mDbTOruQKrcRiZwOTwZDI4nQ84EdMOT&#10;yXA0Tk6LZ2vnQ/wsbcuSMOUe4TOXtL4OsYPuISmYsVeN1rinUhu2gdPTwQS1FYT+UZoixNYho2CW&#10;nJFeojFF9NllsLqpknmyzk0mL7Rna0J7kBDSxFH/uJ+QKfwlhboDZlWCUentylRZqiVVn0zF4s6B&#10;QoNm5+ltraw40xJPSFJGRmr03yDBkDYgKtHfEZ6luNOyy/1eKlQu896l45eLlE3X3pg/kLJv8uwM&#10;BgmokP8bbXuTZC3zVL3R/mCU41sTD/ZtY2xfmzTzfyqH6mz2dHQkJD4Wttqhg73tRjs4cdWgWtcU&#10;4h15zDJIwH6Kt/gobVES20uc1dZ//919wmPEoEUNsRvQSt9W5FFR/cVg+E6H43FaJvkwnhyPcPAv&#10;NYuXGrNqLyz6CyOA12Ux4aPei8rb9glrbJ6iQkVGIHbXtP3hInZFxSIUcj7PMCwQR/HaPDiRnCdm&#10;U58+bp/Iu36WIqbwxu73CJWvRqrDJktj56toVZPn7ZnXnm8snzyx/aJM2+3lOaOe1/nsBwAAAP//&#10;AwBQSwMEFAAGAAgAAAAhAGZ8VoLiAAAACwEAAA8AAABkcnMvZG93bnJldi54bWxMj8FOwzAQRO9I&#10;/IO1lbig1qkl0jTEqSIQKhcOKUhc3XibRI3Xke2m4e8xJ3qb1Yxm3xS72QxsQud7SxLWqwQYUmN1&#10;T62Er8+3ZQbMB0VaDZZQwg962JX3d4XKtb1SjdMhtCyWkM+VhC6EMefcNx0a5Vd2RIreyTqjQjxd&#10;y7VT11huBi6SJOVG9RQ/dGrElw6b8+FiJNSv9bv4/vBnp6eAVVXvH7f9XsqHxVw9Aws4h/8w/OFH&#10;dCgj09FeSHs2SFhu0rglSBAi2wKLCZFsUmDHKJ6yNfCy4Lcbyl8AAAD//wMAUEsBAi0AFAAGAAgA&#10;AAAhALaDOJL+AAAA4QEAABMAAAAAAAAAAAAAAAAAAAAAAFtDb250ZW50X1R5cGVzXS54bWxQSwEC&#10;LQAUAAYACAAAACEAOP0h/9YAAACUAQAACwAAAAAAAAAAAAAAAAAvAQAAX3JlbHMvLnJlbHNQSwEC&#10;LQAUAAYACAAAACEAvdM+CscCAAAWBgAADgAAAAAAAAAAAAAAAAAuAgAAZHJzL2Uyb0RvYy54bWxQ&#10;SwECLQAUAAYACAAAACEAZnxWguIAAAALAQAADwAAAAAAAAAAAAAAAAAhBQAAZHJzL2Rvd25yZXYu&#10;eG1sUEsFBgAAAAAEAAQA8wAAADAGAAAAAA==&#10;" filled="f" strokecolor="#c0504d [3205]" strokeweight="1.5pt">
                 <v:stroke joinstyle="round"/>
               </v:rect>
             </w:pict>
@@ -13595,7 +13595,7 @@
           </mc:Choice>
           <mc:Fallback>
             <w:pict>
-              <v:rect w14:anchorId="4CC13638" id="Rectangle 55" o:spid="_x0000_s1026" style="position:absolute;margin-left:19pt;margin-top:42pt;width:11.95pt;height:9.65pt;z-index:251624960;visibility:visible;mso-wrap-style:square;mso-width-percent:0;mso-height-percent:0;mso-wrap-distance-left:9pt;mso-wrap-distance-top:0;mso-wrap-distance-right:9pt;mso-wrap-distance-bottom:0;mso-position-horizontal:absolute;mso-position-horizontal-relative:text;mso-position-vertical:absolute;mso-position-vertical-relative:text;mso-width-percent:0;mso-height-percent:0;mso-width-relative:margin;mso-height-relative:margin;v-text-anchor:middle" o:gfxdata="UEsDBBQABgAIAAAAIQC2gziS/gAAAOEBAAATAAAAW0NvbnRlbnRfVHlwZXNdLnhtbJSRQU7DMBBF&#10;90jcwfIWJU67QAgl6YK0S0CoHGBkTxKLZGx5TGhvj5O2G0SRWNoz/78nu9wcxkFMGNg6quQqL6RA&#10;0s5Y6ir5vt9lD1JwBDIwOMJKHpHlpr69KfdHjyxSmriSfYz+USnWPY7AufNIadK6MEJMx9ApD/oD&#10;OlTrorhX2lFEilmcO2RdNtjC5xDF9pCuTyYBB5bi6bQ4syoJ3g9WQ0ymaiLzg5KdCXlKLjvcW893&#10;SUOqXwnz5DrgnHtJTxOsQfEKIT7DmDSUCaxw7Rqn8787ZsmRM9e2VmPeBN4uqYvTtW7jvijg9N/y&#10;JsXecLq0q+WD6m8AAAD//wMAUEsDBBQABgAIAAAAIQA4/SH/1gAAAJQBAAALAAAAX3JlbHMvLnJl&#10;bHOkkMFqwzAMhu+DvYPRfXGawxijTi+j0GvpHsDYimMaW0Yy2fr2M4PBMnrbUb/Q94l/f/hMi1qR&#10;JVI2sOt6UJgd+ZiDgffL8ekFlFSbvV0oo4EbChzGx4f9GRdb25HMsYhqlCwG5lrLq9biZkxWOiqY&#10;22YiTra2kYMu1l1tQD30/bPm3wwYN0x18gb45AdQl1tp5j/sFB2T0FQ7R0nTNEV3j6o9feQzro1i&#10;OWA14Fm+Q8a1a8+Bvu/d/dMb2JY5uiPbhG/ktn4cqGU/er3pcvwCAAD//wMAUEsDBBQABgAIAAAA&#10;IQAdxwO4xAIAABUGAAAOAAAAZHJzL2Uyb0RvYy54bWysVNtOGzEQfa/Uf7D8XjaJEloiEhRBqSoh&#10;ioCK58FrZ1fyrbZz69f32LsJlLZSqfqyO+O5n7mcnm2NZmsZYuvsjA+PBpxJK1zd2uWMf72/fPeB&#10;s5jI1qSdlTO+k5Gfzd++Od34qRy5xulaBgYnNk43fsablPy0qqJopKF45Ly0ECoXDCWwYVnVgTbw&#10;bnQ1GgyOq40LtQ9OyBjxetEJ+bz4V0qK9EWpKBPTM47cUvmG8n3M32p+StNlIN+0ok+D/iELQ61F&#10;0IOrC0rEVqH9xZVpRXDRqXQknKmcUq2QpQZUMxy8qOauIS9LLQAn+gNM8f+5Fdfrm8DaesYnE84s&#10;GfToFqiRXWrJ8AaANj5OoXfnb0LPRZC52q0KJv9RB9sWUHcHUOU2MYHH4WQ4PoZvAdFwNBpPCujV&#10;k7EPMX2SzrBMzHhA9AIlra9iQkCo7lVyLOsuW61L37RlGzg9GcAnE4TxUZoSSONRULRLzkgvMZci&#10;heIyOt3W2Tw7KjMmz3Vga8J0kBDSplEuGBF/0szhLyg2nWIRdYMT3MrWJZVGUv3R1iztPBC0mHWe&#10;czOy5kxLpJCpopmo1X+jiSS0RS4Z/Q7vQqWdljl7bW+lQuMK7F05YfmYq+mmG+sHUPYzXpzBICsq&#10;1P9K294kW8uyVK+0PxiV+M6mg71pret7k1f+T+1Qnc0ejg6EjMejq3cY4OC6zY5eXLbo1hXFdEMB&#10;qwwQcJ7SF3yUdmiJ6ynOGhe+/+4962PDIEUPcRowSt9WFNBR/dli906G43G+JYUZT96PwITnksfn&#10;Ersy5w7zNcQh9KKQWT/pPamCMw+4YoscFSKyArG7oe2Z89Q1FXdQyMWiqOF+eEpX9s6L7Dwjm+f0&#10;fvtAwfe7lLCE125/Rmj6YqU63Wxp3WKVnGrLvj3h2uON21OWor+T+bg954vW0zWf/wAAAP//AwBQ&#10;SwMEFAAGAAgAAAAhALw5lnjfAAAACAEAAA8AAABkcnMvZG93bnJldi54bWxMj0FLw0AQhe+C/2EZ&#10;wYvYTRspaZpNCYrUi4dUoddtdkxCs7Nhd5vGf+940tPweI833yt2sx3EhD70jhQsFwkIpMaZnloF&#10;nx+vjxmIEDUZPThCBd8YYFfe3hQ6N+5KNU6H2AouoZBrBV2MYy5laDq0OizciMTel/NWR5a+lcbr&#10;K5fbQa6SZC2t7ok/dHrE5w6b8+FiFdQv9dvq+B7O3kwRq6reP2z6vVL3d3O1BRFxjn9h+MVndCiZ&#10;6eQuZIIYFKQZT4kKsie+7K+XGxAnziVpCrIs5P8B5Q8AAAD//wMAUEsBAi0AFAAGAAgAAAAhALaD&#10;OJL+AAAA4QEAABMAAAAAAAAAAAAAAAAAAAAAAFtDb250ZW50X1R5cGVzXS54bWxQSwECLQAUAAYA&#10;CAAAACEAOP0h/9YAAACUAQAACwAAAAAAAAAAAAAAAAAvAQAAX3JlbHMvLnJlbHNQSwECLQAUAAYA&#10;CAAAACEAHccDuMQCAAAVBgAADgAAAAAAAAAAAAAAAAAuAgAAZHJzL2Uyb0RvYy54bWxQSwECLQAU&#10;AAYACAAAACEAvDmWeN8AAAAIAQAADwAAAAAAAAAAAAAAAAAeBQAAZHJzL2Rvd25yZXYueG1sUEsF&#10;BgAAAAAEAAQA8wAAACoGAAAAAA==&#10;" filled="f" strokecolor="#c0504d [3205]" strokeweight="1.5pt">
+              <v:rect w14:anchorId="172728F3" id="Rectangle 55" o:spid="_x0000_s1026" style="position:absolute;margin-left:19pt;margin-top:42pt;width:11.95pt;height:9.65pt;z-index:251624960;visibility:visible;mso-wrap-style:square;mso-width-percent:0;mso-height-percent:0;mso-wrap-distance-left:9pt;mso-wrap-distance-top:0;mso-wrap-distance-right:9pt;mso-wrap-distance-bottom:0;mso-position-horizontal:absolute;mso-position-horizontal-relative:text;mso-position-vertical:absolute;mso-position-vertical-relative:text;mso-width-percent:0;mso-height-percent:0;mso-width-relative:margin;mso-height-relative:margin;v-text-anchor:middle" o:gfxdata="UEsDBBQABgAIAAAAIQC2gziS/gAAAOEBAAATAAAAW0NvbnRlbnRfVHlwZXNdLnhtbJSRQU7DMBBF&#10;90jcwfIWJU67QAgl6YK0S0CoHGBkTxKLZGx5TGhvj5O2G0SRWNoz/78nu9wcxkFMGNg6quQqL6RA&#10;0s5Y6ir5vt9lD1JwBDIwOMJKHpHlpr69KfdHjyxSmriSfYz+USnWPY7AufNIadK6MEJMx9ApD/oD&#10;OlTrorhX2lFEilmcO2RdNtjC5xDF9pCuTyYBB5bi6bQ4syoJ3g9WQ0ymaiLzg5KdCXlKLjvcW893&#10;SUOqXwnz5DrgnHtJTxOsQfEKIT7DmDSUCaxw7Rqn8787ZsmRM9e2VmPeBN4uqYvTtW7jvijg9N/y&#10;JsXecLq0q+WD6m8AAAD//wMAUEsDBBQABgAIAAAAIQA4/SH/1gAAAJQBAAALAAAAX3JlbHMvLnJl&#10;bHOkkMFqwzAMhu+DvYPRfXGawxijTi+j0GvpHsDYimMaW0Yy2fr2M4PBMnrbUb/Q94l/f/hMi1qR&#10;JVI2sOt6UJgd+ZiDgffL8ekFlFSbvV0oo4EbChzGx4f9GRdb25HMsYhqlCwG5lrLq9biZkxWOiqY&#10;22YiTra2kYMu1l1tQD30/bPm3wwYN0x18gb45AdQl1tp5j/sFB2T0FQ7R0nTNEV3j6o9feQzro1i&#10;OWA14Fm+Q8a1a8+Bvu/d/dMb2JY5uiPbhG/ktn4cqGU/er3pcvwCAAD//wMAUEsDBBQABgAIAAAA&#10;IQAdxwO4xAIAABUGAAAOAAAAZHJzL2Uyb0RvYy54bWysVNtOGzEQfa/Uf7D8XjaJEloiEhRBqSoh&#10;ioCK58FrZ1fyrbZz69f32LsJlLZSqfqyO+O5n7mcnm2NZmsZYuvsjA+PBpxJK1zd2uWMf72/fPeB&#10;s5jI1qSdlTO+k5Gfzd++Od34qRy5xulaBgYnNk43fsablPy0qqJopKF45Ly0ECoXDCWwYVnVgTbw&#10;bnQ1GgyOq40LtQ9OyBjxetEJ+bz4V0qK9EWpKBPTM47cUvmG8n3M32p+StNlIN+0ok+D/iELQ61F&#10;0IOrC0rEVqH9xZVpRXDRqXQknKmcUq2QpQZUMxy8qOauIS9LLQAn+gNM8f+5Fdfrm8DaesYnE84s&#10;GfToFqiRXWrJ8AaANj5OoXfnb0LPRZC52q0KJv9RB9sWUHcHUOU2MYHH4WQ4PoZvAdFwNBpPCujV&#10;k7EPMX2SzrBMzHhA9AIlra9iQkCo7lVyLOsuW61L37RlGzg9GcAnE4TxUZoSSONRULRLzkgvMZci&#10;heIyOt3W2Tw7KjMmz3Vga8J0kBDSplEuGBF/0szhLyg2nWIRdYMT3MrWJZVGUv3R1iztPBC0mHWe&#10;czOy5kxLpJCpopmo1X+jiSS0RS4Z/Q7vQqWdljl7bW+lQuMK7F05YfmYq+mmG+sHUPYzXpzBICsq&#10;1P9K294kW8uyVK+0PxiV+M6mg71pret7k1f+T+1Qnc0ejg6EjMejq3cY4OC6zY5eXLbo1hXFdEMB&#10;qwwQcJ7SF3yUdmiJ6ynOGhe+/+4962PDIEUPcRowSt9WFNBR/dli906G43G+JYUZT96PwITnksfn&#10;Ersy5w7zNcQh9KKQWT/pPamCMw+4YoscFSKyArG7oe2Z89Q1FXdQyMWiqOF+eEpX9s6L7Dwjm+f0&#10;fvtAwfe7lLCE125/Rmj6YqU63Wxp3WKVnGrLvj3h2uON21OWor+T+bg954vW0zWf/wAAAP//AwBQ&#10;SwMEFAAGAAgAAAAhALw5lnjfAAAACAEAAA8AAABkcnMvZG93bnJldi54bWxMj0FLw0AQhe+C/2EZ&#10;wYvYTRspaZpNCYrUi4dUoddtdkxCs7Nhd5vGf+940tPweI833yt2sx3EhD70jhQsFwkIpMaZnloF&#10;nx+vjxmIEDUZPThCBd8YYFfe3hQ6N+5KNU6H2AouoZBrBV2MYy5laDq0OizciMTel/NWR5a+lcbr&#10;K5fbQa6SZC2t7ok/dHrE5w6b8+FiFdQv9dvq+B7O3kwRq6reP2z6vVL3d3O1BRFxjn9h+MVndCiZ&#10;6eQuZIIYFKQZT4kKsie+7K+XGxAnziVpCrIs5P8B5Q8AAAD//wMAUEsBAi0AFAAGAAgAAAAhALaD&#10;OJL+AAAA4QEAABMAAAAAAAAAAAAAAAAAAAAAAFtDb250ZW50X1R5cGVzXS54bWxQSwECLQAUAAYA&#10;CAAAACEAOP0h/9YAAACUAQAACwAAAAAAAAAAAAAAAAAvAQAAX3JlbHMvLnJlbHNQSwECLQAUAAYA&#10;CAAAACEAHccDuMQCAAAVBgAADgAAAAAAAAAAAAAAAAAuAgAAZHJzL2Uyb0RvYy54bWxQSwECLQAU&#10;AAYACAAAACEAvDmWeN8AAAAIAQAADwAAAAAAAAAAAAAAAAAeBQAAZHJzL2Rvd25yZXYueG1sUEsF&#10;BgAAAAAEAAQA8wAAACoGAAAAAA==&#10;" filled="f" strokecolor="#c0504d [3205]" strokeweight="1.5pt">
                 <v:stroke joinstyle="round"/>
               </v:rect>
             </w:pict>
@@ -13681,7 +13681,7 @@
           </mc:Choice>
           <mc:Fallback>
             <w:pict>
-              <v:rect w14:anchorId="5B23598D" id="Rectangle 54" o:spid="_x0000_s1026" style="position:absolute;margin-left:0;margin-top:42.45pt;width:18.1pt;height:9.25pt;z-index:251623936;visibility:visible;mso-wrap-style:square;mso-width-percent:0;mso-height-percent:0;mso-wrap-distance-left:9pt;mso-wrap-distance-top:0;mso-wrap-distance-right:9pt;mso-wrap-distance-bottom:0;mso-position-horizontal:absolute;mso-position-horizontal-relative:text;mso-position-vertical:absolute;mso-position-vertical-relative:text;mso-width-percent:0;mso-height-percent:0;mso-width-relative:margin;mso-height-relative:margin;v-text-anchor:middle" o:gfxdata="UEsDBBQABgAIAAAAIQC2gziS/gAAAOEBAAATAAAAW0NvbnRlbnRfVHlwZXNdLnhtbJSRQU7DMBBF&#10;90jcwfIWJU67QAgl6YK0S0CoHGBkTxKLZGx5TGhvj5O2G0SRWNoz/78nu9wcxkFMGNg6quQqL6RA&#10;0s5Y6ir5vt9lD1JwBDIwOMJKHpHlpr69KfdHjyxSmriSfYz+USnWPY7AufNIadK6MEJMx9ApD/oD&#10;OlTrorhX2lFEilmcO2RdNtjC5xDF9pCuTyYBB5bi6bQ4syoJ3g9WQ0ymaiLzg5KdCXlKLjvcW893&#10;SUOqXwnz5DrgnHtJTxOsQfEKIT7DmDSUCaxw7Rqn8787ZsmRM9e2VmPeBN4uqYvTtW7jvijg9N/y&#10;JsXecLq0q+WD6m8AAAD//wMAUEsDBBQABgAIAAAAIQA4/SH/1gAAAJQBAAALAAAAX3JlbHMvLnJl&#10;bHOkkMFqwzAMhu+DvYPRfXGawxijTi+j0GvpHsDYimMaW0Yy2fr2M4PBMnrbUb/Q94l/f/hMi1qR&#10;JVI2sOt6UJgd+ZiDgffL8ekFlFSbvV0oo4EbChzGx4f9GRdb25HMsYhqlCwG5lrLq9biZkxWOiqY&#10;22YiTra2kYMu1l1tQD30/bPm3wwYN0x18gb45AdQl1tp5j/sFB2T0FQ7R0nTNEV3j6o9feQzro1i&#10;OWA14Fm+Q8a1a8+Bvu/d/dMb2JY5uiPbhG/ktn4cqGU/er3pcvwCAAD//wMAUEsDBBQABgAIAAAA&#10;IQDmjdPVxwIAABUGAAAOAAAAZHJzL2Uyb0RvYy54bWysVFtP2zAUfp+0/2D5fSQtZUBFiyoY0yQE&#10;CJh4PnXsJpJje7Z726/fZyctjG3SmPaSnONz/87l7HzTaraSPjTWTPjgoORMGmGrxiwm/Ovj1YcT&#10;zkIkU5G2Rk74VgZ+Pn3/7mztxnJoa6sr6RmcmDBeuwmvY3Tjogiili2FA+ukgVBZ31IE6xdF5WkN&#10;760uhmX5sVhbXzlvhQwBr5edkE+zf6WkiLdKBRmZnnDkFvPX5+88fYvpGY0XnlzdiD4N+ocsWmoM&#10;gu5dXVIktvTNL67aRngbrIoHwraFVaoRMteAagblq2oeanIy1wJwgtvDFP6fW3GzuvOsqSb8aMSZ&#10;oRY9ugdqZBZaMrwBoLULY+g9uDvfcwFkqnajfJv+qINtMqjbPahyE5nA4/CwLMtDzgREg8Hx4XEG&#10;vXg2dj7Ez9K2LBET7hE9Q0mr6xAREKo7lRTL2KtG69w3bdgaTk/LI7RWEMZHaYogW4eCgllwRnqB&#10;uRTRZ5fB6qZK5slRnjF5oT1bEaaDhJAmDlPBiPiTZgp/SaHuFLOoGxxvl6bKqdSSqk+mYnHrgKDB&#10;rPOUWysrzrREConKmpEa/TeaSEIb5JLQ7/DOVNxqmbLX5l4qNC7D3pXjF/NUTTfdWD+Aspvx7AwG&#10;SVGh/jfa9ibJWualeqP93ijHtybu7dvG2L43aeX/1A7V2ezg6EBIeMxttcUAe9ttdnDiqkG3rinE&#10;O/JYZYCA8xRv8VHaoiW2pzirrf/+u/ekjw2DFD3EacAofVuSR0f1F4PdOx2MRumWZGZ0dDwE419K&#10;5i8lZtleWMzXAIfQiUwm/ah3pPK2fcIVm6WoEJERiN0Nbc9cxK6puINCzmZZDffDUbw2D04k5wnZ&#10;NKePmyfyrt+liCW8sbszQuNXK9XpJktjZ8toVZP37RnXHm/cnrwU/Z1Mx+0ln7Wer/n0BwAAAP//&#10;AwBQSwMEFAAGAAgAAAAhACNVDPbdAAAABgEAAA8AAABkcnMvZG93bnJldi54bWxMj0FLw0AUhO+C&#10;/2F5Qi9iN6altDGbEpRSLx5SBa/b7DMJzb4Nu9s0/fd9nvQ4zDDzTb6dbC9G9KFzpOB5noBAqp3p&#10;qFHw9bl7WoMIUZPRvSNUcMUA2+L+LteZcReqcDzERnAJhUwraGMcMilD3aLVYe4GJPZ+nLc6svSN&#10;NF5fuNz2Mk2SlbS6I15o9YCvLdanw9kqqN6q9/T7I5y8GSOWZbV/3HR7pWYPU/kCIuIU/8Lwi8/o&#10;UDDT0Z3JBNEr4CNRwXq5AcHuYpWCOHIqWSxBFrn8j1/cAAAA//8DAFBLAQItABQABgAIAAAAIQC2&#10;gziS/gAAAOEBAAATAAAAAAAAAAAAAAAAAAAAAABbQ29udGVudF9UeXBlc10ueG1sUEsBAi0AFAAG&#10;AAgAAAAhADj9If/WAAAAlAEAAAsAAAAAAAAAAAAAAAAALwEAAF9yZWxzLy5yZWxzUEsBAi0AFAAG&#10;AAgAAAAhAOaN09XHAgAAFQYAAA4AAAAAAAAAAAAAAAAALgIAAGRycy9lMm9Eb2MueG1sUEsBAi0A&#10;FAAGAAgAAAAhACNVDPbdAAAABgEAAA8AAAAAAAAAAAAAAAAAIQUAAGRycy9kb3ducmV2LnhtbFBL&#10;BQYAAAAABAAEAPMAAAArBgAAAAA=&#10;" filled="f" strokecolor="#c0504d [3205]" strokeweight="1.5pt">
+              <v:rect w14:anchorId="15CE12B3" id="Rectangle 54" o:spid="_x0000_s1026" style="position:absolute;margin-left:0;margin-top:42.45pt;width:18.1pt;height:9.25pt;z-index:251623936;visibility:visible;mso-wrap-style:square;mso-width-percent:0;mso-height-percent:0;mso-wrap-distance-left:9pt;mso-wrap-distance-top:0;mso-wrap-distance-right:9pt;mso-wrap-distance-bottom:0;mso-position-horizontal:absolute;mso-position-horizontal-relative:text;mso-position-vertical:absolute;mso-position-vertical-relative:text;mso-width-percent:0;mso-height-percent:0;mso-width-relative:margin;mso-height-relative:margin;v-text-anchor:middle" o:gfxdata="UEsDBBQABgAIAAAAIQC2gziS/gAAAOEBAAATAAAAW0NvbnRlbnRfVHlwZXNdLnhtbJSRQU7DMBBF&#10;90jcwfIWJU67QAgl6YK0S0CoHGBkTxKLZGx5TGhvj5O2G0SRWNoz/78nu9wcxkFMGNg6quQqL6RA&#10;0s5Y6ir5vt9lD1JwBDIwOMJKHpHlpr69KfdHjyxSmriSfYz+USnWPY7AufNIadK6MEJMx9ApD/oD&#10;OlTrorhX2lFEilmcO2RdNtjC5xDF9pCuTyYBB5bi6bQ4syoJ3g9WQ0ymaiLzg5KdCXlKLjvcW893&#10;SUOqXwnz5DrgnHtJTxOsQfEKIT7DmDSUCaxw7Rqn8787ZsmRM9e2VmPeBN4uqYvTtW7jvijg9N/y&#10;JsXecLq0q+WD6m8AAAD//wMAUEsDBBQABgAIAAAAIQA4/SH/1gAAAJQBAAALAAAAX3JlbHMvLnJl&#10;bHOkkMFqwzAMhu+DvYPRfXGawxijTi+j0GvpHsDYimMaW0Yy2fr2M4PBMnrbUb/Q94l/f/hMi1qR&#10;JVI2sOt6UJgd+ZiDgffL8ekFlFSbvV0oo4EbChzGx4f9GRdb25HMsYhqlCwG5lrLq9biZkxWOiqY&#10;22YiTra2kYMu1l1tQD30/bPm3wwYN0x18gb45AdQl1tp5j/sFB2T0FQ7R0nTNEV3j6o9feQzro1i&#10;OWA14Fm+Q8a1a8+Bvu/d/dMb2JY5uiPbhG/ktn4cqGU/er3pcvwCAAD//wMAUEsDBBQABgAIAAAA&#10;IQDmjdPVxwIAABUGAAAOAAAAZHJzL2Uyb0RvYy54bWysVFtP2zAUfp+0/2D5fSQtZUBFiyoY0yQE&#10;CJh4PnXsJpJje7Z726/fZyctjG3SmPaSnONz/87l7HzTaraSPjTWTPjgoORMGmGrxiwm/Ovj1YcT&#10;zkIkU5G2Rk74VgZ+Pn3/7mztxnJoa6sr6RmcmDBeuwmvY3Tjogiili2FA+ukgVBZ31IE6xdF5WkN&#10;760uhmX5sVhbXzlvhQwBr5edkE+zf6WkiLdKBRmZnnDkFvPX5+88fYvpGY0XnlzdiD4N+ocsWmoM&#10;gu5dXVIktvTNL67aRngbrIoHwraFVaoRMteAagblq2oeanIy1wJwgtvDFP6fW3GzuvOsqSb8aMSZ&#10;oRY9ugdqZBZaMrwBoLULY+g9uDvfcwFkqnajfJv+qINtMqjbPahyE5nA4/CwLMtDzgREg8Hx4XEG&#10;vXg2dj7Ez9K2LBET7hE9Q0mr6xAREKo7lRTL2KtG69w3bdgaTk/LI7RWEMZHaYogW4eCgllwRnqB&#10;uRTRZ5fB6qZK5slRnjF5oT1bEaaDhJAmDlPBiPiTZgp/SaHuFLOoGxxvl6bKqdSSqk+mYnHrgKDB&#10;rPOUWysrzrREConKmpEa/TeaSEIb5JLQ7/DOVNxqmbLX5l4qNC7D3pXjF/NUTTfdWD+Aspvx7AwG&#10;SVGh/jfa9ibJWualeqP93ijHtybu7dvG2L43aeX/1A7V2ezg6EBIeMxttcUAe9ttdnDiqkG3rinE&#10;O/JYZYCA8xRv8VHaoiW2pzirrf/+u/ekjw2DFD3EacAofVuSR0f1F4PdOx2MRumWZGZ0dDwE419K&#10;5i8lZtleWMzXAIfQiUwm/ah3pPK2fcIVm6WoEJERiN0Nbc9cxK6puINCzmZZDffDUbw2D04k5wnZ&#10;NKePmyfyrt+liCW8sbszQuNXK9XpJktjZ8toVZP37RnXHm/cnrwU/Z1Mx+0ln7Wer/n0BwAAAP//&#10;AwBQSwMEFAAGAAgAAAAhACNVDPbdAAAABgEAAA8AAABkcnMvZG93bnJldi54bWxMj0FLw0AUhO+C&#10;/2F5Qi9iN6altDGbEpRSLx5SBa/b7DMJzb4Nu9s0/fd9nvQ4zDDzTb6dbC9G9KFzpOB5noBAqp3p&#10;qFHw9bl7WoMIUZPRvSNUcMUA2+L+LteZcReqcDzERnAJhUwraGMcMilD3aLVYe4GJPZ+nLc6svSN&#10;NF5fuNz2Mk2SlbS6I15o9YCvLdanw9kqqN6q9/T7I5y8GSOWZbV/3HR7pWYPU/kCIuIU/8Lwi8/o&#10;UDDT0Z3JBNEr4CNRwXq5AcHuYpWCOHIqWSxBFrn8j1/cAAAA//8DAFBLAQItABQABgAIAAAAIQC2&#10;gziS/gAAAOEBAAATAAAAAAAAAAAAAAAAAAAAAABbQ29udGVudF9UeXBlc10ueG1sUEsBAi0AFAAG&#10;AAgAAAAhADj9If/WAAAAlAEAAAsAAAAAAAAAAAAAAAAALwEAAF9yZWxzLy5yZWxzUEsBAi0AFAAG&#10;AAgAAAAhAOaN09XHAgAAFQYAAA4AAAAAAAAAAAAAAAAALgIAAGRycy9lMm9Eb2MueG1sUEsBAi0A&#10;FAAGAAgAAAAhACNVDPbdAAAABgEAAA8AAAAAAAAAAAAAAAAAIQUAAGRycy9kb3ducmV2LnhtbFBL&#10;BQYAAAAABAAEAPMAAAArBgAAAAA=&#10;" filled="f" strokecolor="#c0504d [3205]" strokeweight="1.5pt">
                 <v:stroke joinstyle="round"/>
               </v:rect>
             </w:pict>
@@ -13767,7 +13767,7 @@
           </mc:Choice>
           <mc:Fallback>
             <w:pict>
-              <v:rect w14:anchorId="47497B8A" id="Rectangle 53" o:spid="_x0000_s1026" style="position:absolute;margin-left:-22.95pt;margin-top:42pt;width:20.75pt;height:9.25pt;z-index:251622912;visibility:visible;mso-wrap-style:square;mso-width-percent:0;mso-height-percent:0;mso-wrap-distance-left:9pt;mso-wrap-distance-top:0;mso-wrap-distance-right:9pt;mso-wrap-distance-bottom:0;mso-position-horizontal:absolute;mso-position-horizontal-relative:text;mso-position-vertical:absolute;mso-position-vertical-relative:text;mso-width-percent:0;mso-height-percent:0;mso-width-relative:margin;mso-height-relative:margin;v-text-anchor:middle" o:gfxdata="UEsDBBQABgAIAAAAIQC2gziS/gAAAOEBAAATAAAAW0NvbnRlbnRfVHlwZXNdLnhtbJSRQU7DMBBF&#10;90jcwfIWJU67QAgl6YK0S0CoHGBkTxKLZGx5TGhvj5O2G0SRWNoz/78nu9wcxkFMGNg6quQqL6RA&#10;0s5Y6ir5vt9lD1JwBDIwOMJKHpHlpr69KfdHjyxSmriSfYz+USnWPY7AufNIadK6MEJMx9ApD/oD&#10;OlTrorhX2lFEilmcO2RdNtjC5xDF9pCuTyYBB5bi6bQ4syoJ3g9WQ0ymaiLzg5KdCXlKLjvcW893&#10;SUOqXwnz5DrgnHtJTxOsQfEKIT7DmDSUCaxw7Rqn8787ZsmRM9e2VmPeBN4uqYvTtW7jvijg9N/y&#10;JsXecLq0q+WD6m8AAAD//wMAUEsDBBQABgAIAAAAIQA4/SH/1gAAAJQBAAALAAAAX3JlbHMvLnJl&#10;bHOkkMFqwzAMhu+DvYPRfXGawxijTi+j0GvpHsDYimMaW0Yy2fr2M4PBMnrbUb/Q94l/f/hMi1qR&#10;JVI2sOt6UJgd+ZiDgffL8ekFlFSbvV0oo4EbChzGx4f9GRdb25HMsYhqlCwG5lrLq9biZkxWOiqY&#10;22YiTra2kYMu1l1tQD30/bPm3wwYN0x18gb45AdQl1tp5j/sFB2T0FQ7R0nTNEV3j6o9feQzro1i&#10;OWA14Fm+Q8a1a8+Bvu/d/dMb2JY5uiPbhG/ktn4cqGU/er3pcvwCAAD//wMAUEsDBBQABgAIAAAA&#10;IQCdrxAVxgIAABUGAAAOAAAAZHJzL2Uyb0RvYy54bWysVFtP2zAUfp+0/2D5faQtUEZFiyoY0yQE&#10;CJh4PnXsJJJje7Z726/fZyctjG3SmPaSnONz/87l7HzTaraSPjTWTPnwYMCZNMKWjamm/Ovj1YeP&#10;nIVIpiRtjZzyrQz8fPb+3dnaTeTI1laX0jM4MWGydlNex+gmRRFELVsKB9ZJA6GyvqUI1ldF6WkN&#10;760uRoPBuFhbXzpvhQwBr5edkM+yf6WkiLdKBRmZnnLkFvPX5+8ifYvZGU0qT65uRJ8G/UMWLTUG&#10;QfeuLikSW/rmF1dtI7wNVsUDYdvCKtUImWtANcPBq2oeanIy1wJwgtvDFP6fW3GzuvOsKaf8+JAz&#10;Qy16dA/UyFRaMrwBoLULE+g9uDvfcwFkqnajfJv+qINtMqjbPahyE5nA42h8OB4PORMQDYcnhycZ&#10;9OLZ2PkQP0vbskRMuUf0DCWtrkNEQKjuVFIsY68arXPftGFrOD0dHKO1gjA+SlME2ToUFEzFGekK&#10;cymizy6D1U2ZzJOjPGPyQnu2IkwHCSFNHKWCEfEnzRT+kkLdKWZRNzjeLk2ZU6kllZ9MyeLWAUGD&#10;Wecpt1aWnGmJFBKVNSM1+m80kYQ2yCWh3+GdqbjVMmWvzb1UaFyGvSvHV4tUTTfdWD+Aspvx7AwG&#10;SVGh/jfa9ibJWualeqP93ijHtybu7dvG2L43aeX/1A7V2ezg6EBIeCxsucUAe9ttdnDiqkG3rinE&#10;O/JYZYCA8xRv8VHaoiW2pzirrf/+u/ekjw2DFD3EacAofVuSR0f1F4PdOx0eHaVbkpmj45MRGP9S&#10;sngpMcv2wmK+sALILpNJP+odqbxtn3DF5ikqRGQEYndD2zMXsWsq7qCQ83lWw/1wFK/NgxPJeUI2&#10;zenj5om863cpYglv7O6M0OTVSnW6ydLY+TJa1eR9e8a1xxu3Jy9FfyfTcXvJZ63naz77AQAA//8D&#10;AFBLAwQUAAYACAAAACEASQz6Xd4AAAAJAQAADwAAAGRycy9kb3ducmV2LnhtbEyPQUvDQBCF74L/&#10;YRnBi6QbQyptzKYERerFQ6rgdZsdk9DsbNjdpvHfO570OMzHe98rd4sdxYw+DI4U3K9SEEitMwN1&#10;Cj7eX5INiBA1GT06QgXfGGBXXV+VujDuQg3Oh9gJDqFQaAV9jFMhZWh7tDqs3ITEvy/nrY58+k4a&#10;ry8cbkeZpemDtHogbuj1hE89tqfD2SponpvX7PMtnLyZI9Z1s7/bDnulbm+W+hFExCX+wfCrz+pQ&#10;sdPRnckEMSpI8vWWUQWbnDcxkOQ5iCODabYGWZXy/4LqBwAA//8DAFBLAQItABQABgAIAAAAIQC2&#10;gziS/gAAAOEBAAATAAAAAAAAAAAAAAAAAAAAAABbQ29udGVudF9UeXBlc10ueG1sUEsBAi0AFAAG&#10;AAgAAAAhADj9If/WAAAAlAEAAAsAAAAAAAAAAAAAAAAALwEAAF9yZWxzLy5yZWxzUEsBAi0AFAAG&#10;AAgAAAAhAJ2vEBXGAgAAFQYAAA4AAAAAAAAAAAAAAAAALgIAAGRycy9lMm9Eb2MueG1sUEsBAi0A&#10;FAAGAAgAAAAhAEkM+l3eAAAACQEAAA8AAAAAAAAAAAAAAAAAIAUAAGRycy9kb3ducmV2LnhtbFBL&#10;BQYAAAAABAAEAPMAAAArBgAAAAA=&#10;" filled="f" strokecolor="#c0504d [3205]" strokeweight="1.5pt">
+              <v:rect w14:anchorId="7575F2B9" id="Rectangle 53" o:spid="_x0000_s1026" style="position:absolute;margin-left:-22.95pt;margin-top:42pt;width:20.75pt;height:9.25pt;z-index:251622912;visibility:visible;mso-wrap-style:square;mso-width-percent:0;mso-height-percent:0;mso-wrap-distance-left:9pt;mso-wrap-distance-top:0;mso-wrap-distance-right:9pt;mso-wrap-distance-bottom:0;mso-position-horizontal:absolute;mso-position-horizontal-relative:text;mso-position-vertical:absolute;mso-position-vertical-relative:text;mso-width-percent:0;mso-height-percent:0;mso-width-relative:margin;mso-height-relative:margin;v-text-anchor:middle" o:gfxdata="UEsDBBQABgAIAAAAIQC2gziS/gAAAOEBAAATAAAAW0NvbnRlbnRfVHlwZXNdLnhtbJSRQU7DMBBF&#10;90jcwfIWJU67QAgl6YK0S0CoHGBkTxKLZGx5TGhvj5O2G0SRWNoz/78nu9wcxkFMGNg6quQqL6RA&#10;0s5Y6ir5vt9lD1JwBDIwOMJKHpHlpr69KfdHjyxSmriSfYz+USnWPY7AufNIadK6MEJMx9ApD/oD&#10;OlTrorhX2lFEilmcO2RdNtjC5xDF9pCuTyYBB5bi6bQ4syoJ3g9WQ0ymaiLzg5KdCXlKLjvcW893&#10;SUOqXwnz5DrgnHtJTxOsQfEKIT7DmDSUCaxw7Rqn8787ZsmRM9e2VmPeBN4uqYvTtW7jvijg9N/y&#10;JsXecLq0q+WD6m8AAAD//wMAUEsDBBQABgAIAAAAIQA4/SH/1gAAAJQBAAALAAAAX3JlbHMvLnJl&#10;bHOkkMFqwzAMhu+DvYPRfXGawxijTi+j0GvpHsDYimMaW0Yy2fr2M4PBMnrbUb/Q94l/f/hMi1qR&#10;JVI2sOt6UJgd+ZiDgffL8ekFlFSbvV0oo4EbChzGx4f9GRdb25HMsYhqlCwG5lrLq9biZkxWOiqY&#10;22YiTra2kYMu1l1tQD30/bPm3wwYN0x18gb45AdQl1tp5j/sFB2T0FQ7R0nTNEV3j6o9feQzro1i&#10;OWA14Fm+Q8a1a8+Bvu/d/dMb2JY5uiPbhG/ktn4cqGU/er3pcvwCAAD//wMAUEsDBBQABgAIAAAA&#10;IQCdrxAVxgIAABUGAAAOAAAAZHJzL2Uyb0RvYy54bWysVFtP2zAUfp+0/2D5faQtUEZFiyoY0yQE&#10;CJh4PnXsJJJje7Z726/fZyctjG3SmPaSnONz/87l7HzTaraSPjTWTPnwYMCZNMKWjamm/Ovj1YeP&#10;nIVIpiRtjZzyrQz8fPb+3dnaTeTI1laX0jM4MWGydlNex+gmRRFELVsKB9ZJA6GyvqUI1ldF6WkN&#10;760uRoPBuFhbXzpvhQwBr5edkM+yf6WkiLdKBRmZnnLkFvPX5+8ifYvZGU0qT65uRJ8G/UMWLTUG&#10;QfeuLikSW/rmF1dtI7wNVsUDYdvCKtUImWtANcPBq2oeanIy1wJwgtvDFP6fW3GzuvOsKaf8+JAz&#10;Qy16dA/UyFRaMrwBoLULE+g9uDvfcwFkqnajfJv+qINtMqjbPahyE5nA42h8OB4PORMQDYcnhycZ&#10;9OLZ2PkQP0vbskRMuUf0DCWtrkNEQKjuVFIsY68arXPftGFrOD0dHKO1gjA+SlME2ToUFEzFGekK&#10;cymizy6D1U2ZzJOjPGPyQnu2IkwHCSFNHKWCEfEnzRT+kkLdKWZRNzjeLk2ZU6kllZ9MyeLWAUGD&#10;Wecpt1aWnGmJFBKVNSM1+m80kYQ2yCWh3+GdqbjVMmWvzb1UaFyGvSvHV4tUTTfdWD+Aspvx7AwG&#10;SVGh/jfa9ibJWualeqP93ijHtybu7dvG2L43aeX/1A7V2ezg6EBIeCxsucUAe9ttdnDiqkG3rinE&#10;O/JYZYCA8xRv8VHaoiW2pzirrf/+u/ekjw2DFD3EacAofVuSR0f1F4PdOx0eHaVbkpmj45MRGP9S&#10;sngpMcv2wmK+sALILpNJP+odqbxtn3DF5ikqRGQEYndD2zMXsWsq7qCQ83lWw/1wFK/NgxPJeUI2&#10;zenj5om863cpYglv7O6M0OTVSnW6ydLY+TJa1eR9e8a1xxu3Jy9FfyfTcXvJZ63naz77AQAA//8D&#10;AFBLAwQUAAYACAAAACEASQz6Xd4AAAAJAQAADwAAAGRycy9kb3ducmV2LnhtbEyPQUvDQBCF74L/&#10;YRnBi6QbQyptzKYERerFQ6rgdZsdk9DsbNjdpvHfO570OMzHe98rd4sdxYw+DI4U3K9SEEitMwN1&#10;Cj7eX5INiBA1GT06QgXfGGBXXV+VujDuQg3Oh9gJDqFQaAV9jFMhZWh7tDqs3ITEvy/nrY58+k4a&#10;ry8cbkeZpemDtHogbuj1hE89tqfD2SponpvX7PMtnLyZI9Z1s7/bDnulbm+W+hFExCX+wfCrz+pQ&#10;sdPRnckEMSpI8vWWUQWbnDcxkOQ5iCODabYGWZXy/4LqBwAA//8DAFBLAQItABQABgAIAAAAIQC2&#10;gziS/gAAAOEBAAATAAAAAAAAAAAAAAAAAAAAAABbQ29udGVudF9UeXBlc10ueG1sUEsBAi0AFAAG&#10;AAgAAAAhADj9If/WAAAAlAEAAAsAAAAAAAAAAAAAAAAALwEAAF9yZWxzLy5yZWxzUEsBAi0AFAAG&#10;AAgAAAAhAJ2vEBXGAgAAFQYAAA4AAAAAAAAAAAAAAAAALgIAAGRycy9lMm9Eb2MueG1sUEsBAi0A&#10;FAAGAAgAAAAhAEkM+l3eAAAACQEAAA8AAAAAAAAAAAAAAAAAIAUAAGRycy9kb3ducmV2LnhtbFBL&#10;BQYAAAAABAAEAPMAAAArBgAAAAA=&#10;" filled="f" strokecolor="#c0504d [3205]" strokeweight="1.5pt">
                 <v:stroke joinstyle="round"/>
               </v:rect>
             </w:pict>
@@ -13853,7 +13853,7 @@
           </mc:Choice>
           <mc:Fallback>
             <w:pict>
-              <v:rect w14:anchorId="1AAE524D" id="Rectangle 52" o:spid="_x0000_s1026" style="position:absolute;margin-left:-44.15pt;margin-top:42pt;width:18.1pt;height:9.25pt;z-index:251621888;visibility:visible;mso-wrap-style:square;mso-width-percent:0;mso-height-percent:0;mso-wrap-distance-left:9pt;mso-wrap-distance-top:0;mso-wrap-distance-right:9pt;mso-wrap-distance-bottom:0;mso-position-horizontal:absolute;mso-position-horizontal-relative:text;mso-position-vertical:absolute;mso-position-vertical-relative:text;mso-width-percent:0;mso-height-percent:0;mso-width-relative:margin;mso-height-relative:margin;v-text-anchor:middle" o:gfxdata="UEsDBBQABgAIAAAAIQC2gziS/gAAAOEBAAATAAAAW0NvbnRlbnRfVHlwZXNdLnhtbJSRQU7DMBBF&#10;90jcwfIWJU67QAgl6YK0S0CoHGBkTxKLZGx5TGhvj5O2G0SRWNoz/78nu9wcxkFMGNg6quQqL6RA&#10;0s5Y6ir5vt9lD1JwBDIwOMJKHpHlpr69KfdHjyxSmriSfYz+USnWPY7AufNIadK6MEJMx9ApD/oD&#10;OlTrorhX2lFEilmcO2RdNtjC5xDF9pCuTyYBB5bi6bQ4syoJ3g9WQ0ymaiLzg5KdCXlKLjvcW893&#10;SUOqXwnz5DrgnHtJTxOsQfEKIT7DmDSUCaxw7Rqn8787ZsmRM9e2VmPeBN4uqYvTtW7jvijg9N/y&#10;JsXecLq0q+WD6m8AAAD//wMAUEsDBBQABgAIAAAAIQA4/SH/1gAAAJQBAAALAAAAX3JlbHMvLnJl&#10;bHOkkMFqwzAMhu+DvYPRfXGawxijTi+j0GvpHsDYimMaW0Yy2fr2M4PBMnrbUb/Q94l/f/hMi1qR&#10;JVI2sOt6UJgd+ZiDgffL8ekFlFSbvV0oo4EbChzGx4f9GRdb25HMsYhqlCwG5lrLq9biZkxWOiqY&#10;22YiTra2kYMu1l1tQD30/bPm3wwYN0x18gb45AdQl1tp5j/sFB2T0FQ7R0nTNEV3j6o9feQzro1i&#10;OWA14Fm+Q8a1a8+Bvu/d/dMb2JY5uiPbhG/ktn4cqGU/er3pcvwCAAD//wMAUEsDBBQABgAIAAAA&#10;IQCdUupKxgIAABUGAAAOAAAAZHJzL2Uyb0RvYy54bWysVFtP2zAUfp+0/2D5fSQtMEZFiioY0yQ0&#10;EDDxfOrYTSTH9mz3tl+/z05aGNukMe0lOcfn/p3L2fmm02wlfWitqfjooORMGmHr1iwq/vXh6t0H&#10;zkIkU5O2RlZ8KwM/n759c7Z2Ezm2jdW19AxOTJisXcWbGN2kKIJoZEfhwDppIFTWdxTB+kVRe1rD&#10;e6eLcVm+L9bW185bIUPA62Uv5NPsXykp4o1SQUamK47cYv76/J2nbzE9o8nCk2taMaRB/5BFR61B&#10;0L2rS4rElr79xVXXCm+DVfFA2K6wSrVC5hpQzah8Uc19Q07mWgBOcHuYwv9zK76sbj1r64ofjzkz&#10;1KFHd0CNzEJLhjcAtHZhAr17d+sHLoBM1W6U79IfdbBNBnW7B1VuIhN4HB+WZXnImYBoNDo5PMmg&#10;F0/Gzof4SdqOJaLiHtEzlLS6DhEBobpTSbGMvWq1zn3Thq3h9LQ8RmsFYXyUpgiycygomAVnpBeY&#10;SxF9dhmsbutknhzlGZMX2rMVYTpICGliLhgRf9JM4S8pNL1iFvWD4+3S1DmVRlL90dQsbh0QNJh1&#10;nnLrZM2ZlkghUVkzUqv/RhNJaIPqE/o93pmKWy1T9trcSYXGZdj7cvxinqrppxvrB1B2M56dwSAp&#10;KtT/StvBJFnLvFSvtN8b5fjWxL191xo79Cat/J/aoXqbHRw9CAmPua23GGBv+80OTly16NY1hXhL&#10;HqsMEHCe4g0+Slu0xA4UZ43133/3nvSxYZCihzgNGKVvS/LoqP5ssHuno6OjdEsyc3R8Mgbjn0vm&#10;zyVm2V1YzNcIh9CJTCb9qHek8rZ7xBWbpagQkRGI3Q/twFzEvqm4g0LOZlkN98NRvDb3TiTnCdk0&#10;pw+bR/Ju2KWIJfxid2eEJi9WqtdNlsbOltGqNu/bE64D3rg9eQ2HO5mO23M+az1d8+kPAAAA//8D&#10;AFBLAwQUAAYACAAAACEADgCUed8AAAAKAQAADwAAAGRycy9kb3ducmV2LnhtbEyPwU7DMBBE70j8&#10;g7VIXFDqNFAUQpwqAqFy4ZCCxNWNlyRqvI5sNw1/z3KC42qfZt6U28WOYkYfBkcK1qsUBFLrzECd&#10;go/3lyQHEaImo0dHqOAbA2yry4tSF8adqcF5HzvBIRQKraCPcSqkDG2PVoeVm5D49+W81ZFP30nj&#10;9ZnD7SizNL2XVg/EDb2e8KnH9rg/WQXNc/Oafb6FozdzxLpudjcPw06p66ulfgQRcYl/MPzqszpU&#10;7HRwJzJBjAqSPL9lVEF+x5sYSDbZGsSByTTbgKxK+X9C9QMAAP//AwBQSwECLQAUAAYACAAAACEA&#10;toM4kv4AAADhAQAAEwAAAAAAAAAAAAAAAAAAAAAAW0NvbnRlbnRfVHlwZXNdLnhtbFBLAQItABQA&#10;BgAIAAAAIQA4/SH/1gAAAJQBAAALAAAAAAAAAAAAAAAAAC8BAABfcmVscy8ucmVsc1BLAQItABQA&#10;BgAIAAAAIQCdUupKxgIAABUGAAAOAAAAAAAAAAAAAAAAAC4CAABkcnMvZTJvRG9jLnhtbFBLAQIt&#10;ABQABgAIAAAAIQAOAJR53wAAAAoBAAAPAAAAAAAAAAAAAAAAACAFAABkcnMvZG93bnJldi54bWxQ&#10;SwUGAAAAAAQABADzAAAALAYAAAAA&#10;" filled="f" strokecolor="#c0504d [3205]" strokeweight="1.5pt">
+              <v:rect w14:anchorId="23A0A7BE" id="Rectangle 52" o:spid="_x0000_s1026" style="position:absolute;margin-left:-44.15pt;margin-top:42pt;width:18.1pt;height:9.25pt;z-index:251621888;visibility:visible;mso-wrap-style:square;mso-width-percent:0;mso-height-percent:0;mso-wrap-distance-left:9pt;mso-wrap-distance-top:0;mso-wrap-distance-right:9pt;mso-wrap-distance-bottom:0;mso-position-horizontal:absolute;mso-position-horizontal-relative:text;mso-position-vertical:absolute;mso-position-vertical-relative:text;mso-width-percent:0;mso-height-percent:0;mso-width-relative:margin;mso-height-relative:margin;v-text-anchor:middle" o:gfxdata="UEsDBBQABgAIAAAAIQC2gziS/gAAAOEBAAATAAAAW0NvbnRlbnRfVHlwZXNdLnhtbJSRQU7DMBBF&#10;90jcwfIWJU67QAgl6YK0S0CoHGBkTxKLZGx5TGhvj5O2G0SRWNoz/78nu9wcxkFMGNg6quQqL6RA&#10;0s5Y6ir5vt9lD1JwBDIwOMJKHpHlpr69KfdHjyxSmriSfYz+USnWPY7AufNIadK6MEJMx9ApD/oD&#10;OlTrorhX2lFEilmcO2RdNtjC5xDF9pCuTyYBB5bi6bQ4syoJ3g9WQ0ymaiLzg5KdCXlKLjvcW893&#10;SUOqXwnz5DrgnHtJTxOsQfEKIT7DmDSUCaxw7Rqn8787ZsmRM9e2VmPeBN4uqYvTtW7jvijg9N/y&#10;JsXecLq0q+WD6m8AAAD//wMAUEsDBBQABgAIAAAAIQA4/SH/1gAAAJQBAAALAAAAX3JlbHMvLnJl&#10;bHOkkMFqwzAMhu+DvYPRfXGawxijTi+j0GvpHsDYimMaW0Yy2fr2M4PBMnrbUb/Q94l/f/hMi1qR&#10;JVI2sOt6UJgd+ZiDgffL8ekFlFSbvV0oo4EbChzGx4f9GRdb25HMsYhqlCwG5lrLq9biZkxWOiqY&#10;22YiTra2kYMu1l1tQD30/bPm3wwYN0x18gb45AdQl1tp5j/sFB2T0FQ7R0nTNEV3j6o9feQzro1i&#10;OWA14Fm+Q8a1a8+Bvu/d/dMb2JY5uiPbhG/ktn4cqGU/er3pcvwCAAD//wMAUEsDBBQABgAIAAAA&#10;IQCdUupKxgIAABUGAAAOAAAAZHJzL2Uyb0RvYy54bWysVFtP2zAUfp+0/2D5fSQtMEZFiioY0yQ0&#10;EDDxfOrYTSTH9mz3tl+/z05aGNukMe0lOcfn/p3L2fmm02wlfWitqfjooORMGmHr1iwq/vXh6t0H&#10;zkIkU5O2RlZ8KwM/n759c7Z2Ezm2jdW19AxOTJisXcWbGN2kKIJoZEfhwDppIFTWdxTB+kVRe1rD&#10;e6eLcVm+L9bW185bIUPA62Uv5NPsXykp4o1SQUamK47cYv76/J2nbzE9o8nCk2taMaRB/5BFR61B&#10;0L2rS4rElr79xVXXCm+DVfFA2K6wSrVC5hpQzah8Uc19Q07mWgBOcHuYwv9zK76sbj1r64ofjzkz&#10;1KFHd0CNzEJLhjcAtHZhAr17d+sHLoBM1W6U79IfdbBNBnW7B1VuIhN4HB+WZXnImYBoNDo5PMmg&#10;F0/Gzof4SdqOJaLiHtEzlLS6DhEBobpTSbGMvWq1zn3Thq3h9LQ8RmsFYXyUpgiycygomAVnpBeY&#10;SxF9dhmsbutknhzlGZMX2rMVYTpICGliLhgRf9JM4S8pNL1iFvWD4+3S1DmVRlL90dQsbh0QNJh1&#10;nnLrZM2ZlkghUVkzUqv/RhNJaIPqE/o93pmKWy1T9trcSYXGZdj7cvxinqrppxvrB1B2M56dwSAp&#10;KtT/StvBJFnLvFSvtN8b5fjWxL191xo79Cat/J/aoXqbHRw9CAmPua23GGBv+80OTly16NY1hXhL&#10;HqsMEHCe4g0+Slu0xA4UZ43133/3nvSxYZCihzgNGKVvS/LoqP5ssHuno6OjdEsyc3R8Mgbjn0vm&#10;zyVm2V1YzNcIh9CJTCb9qHek8rZ7xBWbpagQkRGI3Q/twFzEvqm4g0LOZlkN98NRvDb3TiTnCdk0&#10;pw+bR/Ju2KWIJfxid2eEJi9WqtdNlsbOltGqNu/bE64D3rg9eQ2HO5mO23M+az1d8+kPAAAA//8D&#10;AFBLAwQUAAYACAAAACEADgCUed8AAAAKAQAADwAAAGRycy9kb3ducmV2LnhtbEyPwU7DMBBE70j8&#10;g7VIXFDqNFAUQpwqAqFy4ZCCxNWNlyRqvI5sNw1/z3KC42qfZt6U28WOYkYfBkcK1qsUBFLrzECd&#10;go/3lyQHEaImo0dHqOAbA2yry4tSF8adqcF5HzvBIRQKraCPcSqkDG2PVoeVm5D49+W81ZFP30nj&#10;9ZnD7SizNL2XVg/EDb2e8KnH9rg/WQXNc/Oafb6FozdzxLpudjcPw06p66ulfgQRcYl/MPzqszpU&#10;7HRwJzJBjAqSPL9lVEF+x5sYSDbZGsSByTTbgKxK+X9C9QMAAP//AwBQSwECLQAUAAYACAAAACEA&#10;toM4kv4AAADhAQAAEwAAAAAAAAAAAAAAAAAAAAAAW0NvbnRlbnRfVHlwZXNdLnhtbFBLAQItABQA&#10;BgAIAAAAIQA4/SH/1gAAAJQBAAALAAAAAAAAAAAAAAAAAC8BAABfcmVscy8ucmVsc1BLAQItABQA&#10;BgAIAAAAIQCdUupKxgIAABUGAAAOAAAAAAAAAAAAAAAAAC4CAABkcnMvZTJvRG9jLnhtbFBLAQIt&#10;ABQABgAIAAAAIQAOAJR53wAAAAoBAAAPAAAAAAAAAAAAAAAAACAFAABkcnMvZG93bnJldi54bWxQ&#10;SwUGAAAAAAQABADzAAAALAYAAAAA&#10;" filled="f" strokecolor="#c0504d [3205]" strokeweight="1.5pt">
                 <v:stroke joinstyle="round"/>
               </v:rect>
             </w:pict>
@@ -13939,7 +13939,7 @@
           </mc:Choice>
           <mc:Fallback>
             <w:pict>
-              <v:rect w14:anchorId="11DBAA92" id="Rectangle 51" o:spid="_x0000_s1026" style="position:absolute;margin-left:2.25pt;margin-top:69.45pt;width:62.7pt;height:8.85pt;z-index:251620864;visibility:visible;mso-wrap-style:square;mso-width-percent:0;mso-height-percent:0;mso-wrap-distance-left:9pt;mso-wrap-distance-top:0;mso-wrap-distance-right:9pt;mso-wrap-distance-bottom:0;mso-position-horizontal:absolute;mso-position-horizontal-relative:text;mso-position-vertical:absolute;mso-position-vertical-relative:text;mso-width-percent:0;mso-height-percent:0;mso-width-relative:margin;mso-height-relative:margin;v-text-anchor:middle" o:gfxdata="UEsDBBQABgAIAAAAIQC2gziS/gAAAOEBAAATAAAAW0NvbnRlbnRfVHlwZXNdLnhtbJSRQU7DMBBF&#10;90jcwfIWJU67QAgl6YK0S0CoHGBkTxKLZGx5TGhvj5O2G0SRWNoz/78nu9wcxkFMGNg6quQqL6RA&#10;0s5Y6ir5vt9lD1JwBDIwOMJKHpHlpr69KfdHjyxSmriSfYz+USnWPY7AufNIadK6MEJMx9ApD/oD&#10;OlTrorhX2lFEilmcO2RdNtjC5xDF9pCuTyYBB5bi6bQ4syoJ3g9WQ0ymaiLzg5KdCXlKLjvcW893&#10;SUOqXwnz5DrgnHtJTxOsQfEKIT7DmDSUCaxw7Rqn8787ZsmRM9e2VmPeBN4uqYvTtW7jvijg9N/y&#10;JsXecLq0q+WD6m8AAAD//wMAUEsDBBQABgAIAAAAIQA4/SH/1gAAAJQBAAALAAAAX3JlbHMvLnJl&#10;bHOkkMFqwzAMhu+DvYPRfXGawxijTi+j0GvpHsDYimMaW0Yy2fr2M4PBMnrbUb/Q94l/f/hMi1qR&#10;JVI2sOt6UJgd+ZiDgffL8ekFlFSbvV0oo4EbChzGx4f9GRdb25HMsYhqlCwG5lrLq9biZkxWOiqY&#10;22YiTra2kYMu1l1tQD30/bPm3wwYN0x18gb45AdQl1tp5j/sFB2T0FQ7R0nTNEV3j6o9feQzro1i&#10;OWA14Fm+Q8a1a8+Bvu/d/dMb2JY5uiPbhG/ktn4cqGU/er3pcvwCAAD//wMAUEsDBBQABgAIAAAA&#10;IQDVe3vixgIAABUGAAAOAAAAZHJzL2Uyb0RvYy54bWysVNtOGzEQfa/Uf7D8XjaJEmhWJCiCUlVC&#10;gICK58FrZ1fy2q7t3Pr1PfZuAqWtVKq+7I49Z2Y8Zy6nZ9tWs7X0obFmxodHA86kEbZqzHLGvz5c&#10;fvjIWYhkKtLWyBnfycDP5u/fnW5cKUe2trqSnsGJCeXGzXgdoyuLIohathSOrJMGSmV9SxFHvywq&#10;Txt4b3UxGgyOi431lfNWyBBwe9Ep+Tz7V0qKeKNUkJHpGcfbYv76/H1K32J+SuXSk6sb0T+D/uEV&#10;LTUGQQ+uLigSW/nmF1dtI7wNVsUjYdvCKtUImXNANsPBq2zua3Iy5wJygjvQFP6fW3G9vvWsqWZ8&#10;MuTMUIsa3YE1MkstGe5A0MaFErh7d+v7U4CYst0q36Y/8mDbTOruQKrcRiZweTI9nkzHnAmohsPR&#10;cHqSfBbPxs6H+FnaliVhxj2iZyppfRViB91DUixjLxutcU+lNmwDp9PBBKUVhPZRmiLE1iGhYJac&#10;kV6iL0X02WWwuqmSebLOPSbPtWdrQneQENLEUf+4n5Ap/AWFugNmVYJR6e3KVFmqJVWfTMXizoFB&#10;g17n6W2trDjTEk9IUkZGavTfIMGQNiAqsd/xnaW407LL/U4qFC7T3qXjl08pm667MX4gZd/j2RkM&#10;ElAh/zfa9ibJWuaheqP9wSjHtyYe7NvG2L42aeT/VA7V2ezp6EhIfDzZaocG9rab7ODEZYNqXVGI&#10;t+QxyiAB6yne4KO0RUlsL3FWW//9d/cJjwmDFjXEakArfVuRR0X1F4PZmw7H47RL8mE8ORnh4F9q&#10;nl5qzKo9t+gvjBdel8WEj3ovKm/bR2yxRYoKFRmB2F3T9ofz2BUVe1DIxSLDsD8cxStz70RynphN&#10;ffqwfSTv+lmKGMJru18jVL4aqQ6bLI1drKJVTZ63Z157vrF78sT2ezItt5fnjHre5vMfAAAA//8D&#10;AFBLAwQUAAYACAAAACEAI3ouXt4AAAAJAQAADwAAAGRycy9kb3ducmV2LnhtbEyPQU+DQBCF7yb+&#10;h82YeDF2ES0pyNIQjakXD1STXrfsFEjZWcJuKf57pyd7ezPv5c03+Xq2vZhw9J0jBU+LCARS7UxH&#10;jYKf74/HFQgfNBndO0IFv+hhXdze5Doz7kwVTtvQCC4hn2kFbQhDJqWvW7TaL9yAxN7BjVYHHsdG&#10;mlGfudz2Mo6iRFrdEV9o9YBvLdbH7ckqqN6rz3j35Y+jmQKWZbV5SLuNUvd3c/kKIuAc/sNwwWd0&#10;KJhp705kvOgVvCw5yOvnVQri4scpiz2LZZKALHJ5/UHxBwAA//8DAFBLAQItABQABgAIAAAAIQC2&#10;gziS/gAAAOEBAAATAAAAAAAAAAAAAAAAAAAAAABbQ29udGVudF9UeXBlc10ueG1sUEsBAi0AFAAG&#10;AAgAAAAhADj9If/WAAAAlAEAAAsAAAAAAAAAAAAAAAAALwEAAF9yZWxzLy5yZWxzUEsBAi0AFAAG&#10;AAgAAAAhANV7e+LGAgAAFQYAAA4AAAAAAAAAAAAAAAAALgIAAGRycy9lMm9Eb2MueG1sUEsBAi0A&#10;FAAGAAgAAAAhACN6Ll7eAAAACQEAAA8AAAAAAAAAAAAAAAAAIAUAAGRycy9kb3ducmV2LnhtbFBL&#10;BQYAAAAABAAEAPMAAAArBgAAAAA=&#10;" filled="f" strokecolor="#c0504d [3205]" strokeweight="1.5pt">
+              <v:rect w14:anchorId="1195D242" id="Rectangle 51" o:spid="_x0000_s1026" style="position:absolute;margin-left:2.25pt;margin-top:69.45pt;width:62.7pt;height:8.85pt;z-index:251620864;visibility:visible;mso-wrap-style:square;mso-width-percent:0;mso-height-percent:0;mso-wrap-distance-left:9pt;mso-wrap-distance-top:0;mso-wrap-distance-right:9pt;mso-wrap-distance-bottom:0;mso-position-horizontal:absolute;mso-position-horizontal-relative:text;mso-position-vertical:absolute;mso-position-vertical-relative:text;mso-width-percent:0;mso-height-percent:0;mso-width-relative:margin;mso-height-relative:margin;v-text-anchor:middle" o:gfxdata="UEsDBBQABgAIAAAAIQC2gziS/gAAAOEBAAATAAAAW0NvbnRlbnRfVHlwZXNdLnhtbJSRQU7DMBBF&#10;90jcwfIWJU67QAgl6YK0S0CoHGBkTxKLZGx5TGhvj5O2G0SRWNoz/78nu9wcxkFMGNg6quQqL6RA&#10;0s5Y6ir5vt9lD1JwBDIwOMJKHpHlpr69KfdHjyxSmriSfYz+USnWPY7AufNIadK6MEJMx9ApD/oD&#10;OlTrorhX2lFEilmcO2RdNtjC5xDF9pCuTyYBB5bi6bQ4syoJ3g9WQ0ymaiLzg5KdCXlKLjvcW893&#10;SUOqXwnz5DrgnHtJTxOsQfEKIT7DmDSUCaxw7Rqn8787ZsmRM9e2VmPeBN4uqYvTtW7jvijg9N/y&#10;JsXecLq0q+WD6m8AAAD//wMAUEsDBBQABgAIAAAAIQA4/SH/1gAAAJQBAAALAAAAX3JlbHMvLnJl&#10;bHOkkMFqwzAMhu+DvYPRfXGawxijTi+j0GvpHsDYimMaW0Yy2fr2M4PBMnrbUb/Q94l/f/hMi1qR&#10;JVI2sOt6UJgd+ZiDgffL8ekFlFSbvV0oo4EbChzGx4f9GRdb25HMsYhqlCwG5lrLq9biZkxWOiqY&#10;22YiTra2kYMu1l1tQD30/bPm3wwYN0x18gb45AdQl1tp5j/sFB2T0FQ7R0nTNEV3j6o9feQzro1i&#10;OWA14Fm+Q8a1a8+Bvu/d/dMb2JY5uiPbhG/ktn4cqGU/er3pcvwCAAD//wMAUEsDBBQABgAIAAAA&#10;IQDVe3vixgIAABUGAAAOAAAAZHJzL2Uyb0RvYy54bWysVNtOGzEQfa/Uf7D8XjaJEmhWJCiCUlVC&#10;gICK58FrZ1fy2q7t3Pr1PfZuAqWtVKq+7I49Z2Y8Zy6nZ9tWs7X0obFmxodHA86kEbZqzHLGvz5c&#10;fvjIWYhkKtLWyBnfycDP5u/fnW5cKUe2trqSnsGJCeXGzXgdoyuLIohathSOrJMGSmV9SxFHvywq&#10;Txt4b3UxGgyOi431lfNWyBBwe9Ep+Tz7V0qKeKNUkJHpGcfbYv76/H1K32J+SuXSk6sb0T+D/uEV&#10;LTUGQQ+uLigSW/nmF1dtI7wNVsUjYdvCKtUImXNANsPBq2zua3Iy5wJygjvQFP6fW3G9vvWsqWZ8&#10;MuTMUIsa3YE1MkstGe5A0MaFErh7d+v7U4CYst0q36Y/8mDbTOruQKrcRiZweTI9nkzHnAmohsPR&#10;cHqSfBbPxs6H+FnaliVhxj2iZyppfRViB91DUixjLxutcU+lNmwDp9PBBKUVhPZRmiLE1iGhYJac&#10;kV6iL0X02WWwuqmSebLOPSbPtWdrQneQENLEUf+4n5Ap/AWFugNmVYJR6e3KVFmqJVWfTMXizoFB&#10;g17n6W2trDjTEk9IUkZGavTfIMGQNiAqsd/xnaW407LL/U4qFC7T3qXjl08pm667MX4gZd/j2RkM&#10;ElAh/zfa9ibJWuaheqP9wSjHtyYe7NvG2L42aeT/VA7V2ezp6EhIfDzZaocG9rab7ODEZYNqXVGI&#10;t+QxyiAB6yne4KO0RUlsL3FWW//9d/cJjwmDFjXEakArfVuRR0X1F4PZmw7H47RL8mE8ORnh4F9q&#10;nl5qzKo9t+gvjBdel8WEj3ovKm/bR2yxRYoKFRmB2F3T9ofz2BUVe1DIxSLDsD8cxStz70RynphN&#10;ffqwfSTv+lmKGMJru18jVL4aqQ6bLI1drKJVTZ63Z157vrF78sT2ezItt5fnjHre5vMfAAAA//8D&#10;AFBLAwQUAAYACAAAACEAI3ouXt4AAAAJAQAADwAAAGRycy9kb3ducmV2LnhtbEyPQU+DQBCF7yb+&#10;h82YeDF2ES0pyNIQjakXD1STXrfsFEjZWcJuKf57pyd7ezPv5c03+Xq2vZhw9J0jBU+LCARS7UxH&#10;jYKf74/HFQgfNBndO0IFv+hhXdze5Doz7kwVTtvQCC4hn2kFbQhDJqWvW7TaL9yAxN7BjVYHHsdG&#10;mlGfudz2Mo6iRFrdEV9o9YBvLdbH7ckqqN6rz3j35Y+jmQKWZbV5SLuNUvd3c/kKIuAc/sNwwWd0&#10;KJhp705kvOgVvCw5yOvnVQri4scpiz2LZZKALHJ5/UHxBwAA//8DAFBLAQItABQABgAIAAAAIQC2&#10;gziS/gAAAOEBAAATAAAAAAAAAAAAAAAAAAAAAABbQ29udGVudF9UeXBlc10ueG1sUEsBAi0AFAAG&#10;AAgAAAAhADj9If/WAAAAlAEAAAsAAAAAAAAAAAAAAAAALwEAAF9yZWxzLy5yZWxzUEsBAi0AFAAG&#10;AAgAAAAhANV7e+LGAgAAFQYAAA4AAAAAAAAAAAAAAAAALgIAAGRycy9lMm9Eb2MueG1sUEsBAi0A&#10;FAAGAAgAAAAhACN6Ll7eAAAACQEAAA8AAAAAAAAAAAAAAAAAIAUAAGRycy9kb3ducmV2LnhtbFBL&#10;BQYAAAAABAAEAPMAAAArBgAAAAA=&#10;" filled="f" strokecolor="#c0504d [3205]" strokeweight="1.5pt">
                 <v:stroke joinstyle="round"/>
               </v:rect>
             </w:pict>
@@ -14025,7 +14025,7 @@
           </mc:Choice>
           <mc:Fallback>
             <w:pict>
-              <v:rect w14:anchorId="358E1C08" id="Rectangle 17" o:spid="_x0000_s1026" style="position:absolute;margin-left:2.25pt;margin-top:61pt;width:62.7pt;height:8.85pt;z-index:251619840;visibility:visible;mso-wrap-style:square;mso-width-percent:0;mso-height-percent:0;mso-wrap-distance-left:9pt;mso-wrap-distance-top:0;mso-wrap-distance-right:9pt;mso-wrap-distance-bottom:0;mso-position-horizontal:absolute;mso-position-horizontal-relative:text;mso-position-vertical:absolute;mso-position-vertical-relative:text;mso-width-percent:0;mso-height-percent:0;mso-width-relative:margin;mso-height-relative:margin;v-text-anchor:middle" o:gfxdata="UEsDBBQABgAIAAAAIQC2gziS/gAAAOEBAAATAAAAW0NvbnRlbnRfVHlwZXNdLnhtbJSRQU7DMBBF&#10;90jcwfIWJU67QAgl6YK0S0CoHGBkTxKLZGx5TGhvj5O2G0SRWNoz/78nu9wcxkFMGNg6quQqL6RA&#10;0s5Y6ir5vt9lD1JwBDIwOMJKHpHlpr69KfdHjyxSmriSfYz+USnWPY7AufNIadK6MEJMx9ApD/oD&#10;OlTrorhX2lFEilmcO2RdNtjC5xDF9pCuTyYBB5bi6bQ4syoJ3g9WQ0ymaiLzg5KdCXlKLjvcW893&#10;SUOqXwnz5DrgnHtJTxOsQfEKIT7DmDSUCaxw7Rqn8787ZsmRM9e2VmPeBN4uqYvTtW7jvijg9N/y&#10;JsXecLq0q+WD6m8AAAD//wMAUEsDBBQABgAIAAAAIQA4/SH/1gAAAJQBAAALAAAAX3JlbHMvLnJl&#10;bHOkkMFqwzAMhu+DvYPRfXGawxijTi+j0GvpHsDYimMaW0Yy2fr2M4PBMnrbUb/Q94l/f/hMi1qR&#10;JVI2sOt6UJgd+ZiDgffL8ekFlFSbvV0oo4EbChzGx4f9GRdb25HMsYhqlCwG5lrLq9biZkxWOiqY&#10;22YiTra2kYMu1l1tQD30/bPm3wwYN0x18gb45AdQl1tp5j/sFB2T0FQ7R0nTNEV3j6o9feQzro1i&#10;OWA14Fm+Q8a1a8+Bvu/d/dMb2JY5uiPbhG/ktn4cqGU/er3pcvwCAAD//wMAUEsDBBQABgAIAAAA&#10;IQAjRx1OxgIAABUGAAAOAAAAZHJzL2Uyb0RvYy54bWysVFtP2zAUfp+0/2D5faSpCqwVLapgTJMQ&#10;IGDi+dSxm0iO7dnubb9+n520MLZJY9pLco7P/TuXs/Ntq9la+tBYM+Xl0YAzaYStGrOc8q+PVx8+&#10;chYimYq0NXLKdzLw89n7d2cbN5FDW1tdSc/gxITJxk15HaObFEUQtWwpHFknDYTK+pYiWL8sKk8b&#10;eG91MRwMToqN9ZXzVsgQ8HrZCfks+1dKinirVJCR6SlHbjF/ff4u0reYndFk6cnVjejToH/IoqXG&#10;IOjB1SVFYivf/OKqbYS3wap4JGxbWKUaIXMNqKYcvKrmoSYncy0AJ7gDTOH/uRU36zvPmgq9O+XM&#10;UIse3QM1MkstGd4A0MaFCfQe3J3vuQAyVbtVvk1/1MG2GdTdAVS5jUzg8XR8cjwecSYgKsthOc4+&#10;i2dj50P8LG3LEjHlHtEzlLS+DhEBobpXSbGMvWq0zn3Thm3gdDw4RmsFYXyUpgiydSgomCVnpJeY&#10;SxF9dhmsbqpknhzlGZMX2rM1YTpICGniMBWMiD9ppvCXFOpOMYu6wfF2ZaqcSi2p+mQqFncOCBrM&#10;Ok+5tbLiTEukkKisGanRf6OJJLRBLgn9Du9MxZ2WKXtt7qVC4zLsXTl+uUjVdNON9QMo+xnPzmCQ&#10;FBXqf6Ntb5KsZV6qN9ofjHJ8a+LBvm2M7XuTVv5P7VCdzR6ODoSEx8JWOwywt91mByeuGnTrmkK8&#10;I49VBgg4T/EWH6UtWmJ7irPa+u+/e0/62DBI0UOcBozStxV5dFR/Mdi9cTkapVuSmdHx6RCMfylZ&#10;vJSYVXthMV8lDqETmUz6Ue9J5W37hCs2T1EhIiMQuxvanrmIXVNxB4Wcz7Ma7oejeG0enEjOE7Jp&#10;Th+3T+Rdv0sRS3hj92eEJq9WqtNNlsbOV9GqJu/bM6493rg9eSn6O5mO20s+az1f89kPAAAA//8D&#10;AFBLAwQUAAYACAAAACEARzmwZt4AAAAJAQAADwAAAGRycy9kb3ducmV2LnhtbEyPzU7DMBCE70i8&#10;g7VIXBB1CL8JcaoIhNoLh7SVuLrxkkSN15HtpuHt2Z7gtrszmv2mWM52EBP60DtScLdIQCA1zvTU&#10;KthtP25fQISoyejBESr4wQDL8vKi0LlxJ6px2sRWcAiFXCvoYhxzKUPTodVh4UYk1r6dtzry6ltp&#10;vD5xuB1kmiRP0uqe+EOnR3zrsDlsjlZB/V6v06/PcPBmilhV9eom61dKXV/N1SuIiHP8M8MZn9Gh&#10;ZKa9O5IJYlDw8MhGPqcpVzrraZaB2PNwnz2DLAv5v0H5CwAA//8DAFBLAQItABQABgAIAAAAIQC2&#10;gziS/gAAAOEBAAATAAAAAAAAAAAAAAAAAAAAAABbQ29udGVudF9UeXBlc10ueG1sUEsBAi0AFAAG&#10;AAgAAAAhADj9If/WAAAAlAEAAAsAAAAAAAAAAAAAAAAALwEAAF9yZWxzLy5yZWxzUEsBAi0AFAAG&#10;AAgAAAAhACNHHU7GAgAAFQYAAA4AAAAAAAAAAAAAAAAALgIAAGRycy9lMm9Eb2MueG1sUEsBAi0A&#10;FAAGAAgAAAAhAEc5sGbeAAAACQEAAA8AAAAAAAAAAAAAAAAAIAUAAGRycy9kb3ducmV2LnhtbFBL&#10;BQYAAAAABAAEAPMAAAArBgAAAAA=&#10;" filled="f" strokecolor="#c0504d [3205]" strokeweight="1.5pt">
+              <v:rect w14:anchorId="6F19FEBF" id="Rectangle 17" o:spid="_x0000_s1026" style="position:absolute;margin-left:2.25pt;margin-top:61pt;width:62.7pt;height:8.85pt;z-index:251619840;visibility:visible;mso-wrap-style:square;mso-width-percent:0;mso-height-percent:0;mso-wrap-distance-left:9pt;mso-wrap-distance-top:0;mso-wrap-distance-right:9pt;mso-wrap-distance-bottom:0;mso-position-horizontal:absolute;mso-position-horizontal-relative:text;mso-position-vertical:absolute;mso-position-vertical-relative:text;mso-width-percent:0;mso-height-percent:0;mso-width-relative:margin;mso-height-relative:margin;v-text-anchor:middle" o:gfxdata="UEsDBBQABgAIAAAAIQC2gziS/gAAAOEBAAATAAAAW0NvbnRlbnRfVHlwZXNdLnhtbJSRQU7DMBBF&#10;90jcwfIWJU67QAgl6YK0S0CoHGBkTxKLZGx5TGhvj5O2G0SRWNoz/78nu9wcxkFMGNg6quQqL6RA&#10;0s5Y6ir5vt9lD1JwBDIwOMJKHpHlpr69KfdHjyxSmriSfYz+USnWPY7AufNIadK6MEJMx9ApD/oD&#10;OlTrorhX2lFEilmcO2RdNtjC5xDF9pCuTyYBB5bi6bQ4syoJ3g9WQ0ymaiLzg5KdCXlKLjvcW893&#10;SUOqXwnz5DrgnHtJTxOsQfEKIT7DmDSUCaxw7Rqn8787ZsmRM9e2VmPeBN4uqYvTtW7jvijg9N/y&#10;JsXecLq0q+WD6m8AAAD//wMAUEsDBBQABgAIAAAAIQA4/SH/1gAAAJQBAAALAAAAX3JlbHMvLnJl&#10;bHOkkMFqwzAMhu+DvYPRfXGawxijTi+j0GvpHsDYimMaW0Yy2fr2M4PBMnrbUb/Q94l/f/hMi1qR&#10;JVI2sOt6UJgd+ZiDgffL8ekFlFSbvV0oo4EbChzGx4f9GRdb25HMsYhqlCwG5lrLq9biZkxWOiqY&#10;22YiTra2kYMu1l1tQD30/bPm3wwYN0x18gb45AdQl1tp5j/sFB2T0FQ7R0nTNEV3j6o9feQzro1i&#10;OWA14Fm+Q8a1a8+Bvu/d/dMb2JY5uiPbhG/ktn4cqGU/er3pcvwCAAD//wMAUEsDBBQABgAIAAAA&#10;IQAjRx1OxgIAABUGAAAOAAAAZHJzL2Uyb0RvYy54bWysVFtP2zAUfp+0/2D5faSpCqwVLapgTJMQ&#10;IGDi+dSxm0iO7dnubb9+n520MLZJY9pLco7P/TuXs/Ntq9la+tBYM+Xl0YAzaYStGrOc8q+PVx8+&#10;chYimYq0NXLKdzLw89n7d2cbN5FDW1tdSc/gxITJxk15HaObFEUQtWwpHFknDYTK+pYiWL8sKk8b&#10;eG91MRwMToqN9ZXzVsgQ8HrZCfks+1dKinirVJCR6SlHbjF/ff4u0reYndFk6cnVjejToH/IoqXG&#10;IOjB1SVFYivf/OKqbYS3wap4JGxbWKUaIXMNqKYcvKrmoSYncy0AJ7gDTOH/uRU36zvPmgq9O+XM&#10;UIse3QM1MkstGd4A0MaFCfQe3J3vuQAyVbtVvk1/1MG2GdTdAVS5jUzg8XR8cjwecSYgKsthOc4+&#10;i2dj50P8LG3LEjHlHtEzlLS+DhEBobpXSbGMvWq0zn3Thm3gdDw4RmsFYXyUpgiydSgomCVnpJeY&#10;SxF9dhmsbqpknhzlGZMX2rM1YTpICGniMBWMiD9ppvCXFOpOMYu6wfF2ZaqcSi2p+mQqFncOCBrM&#10;Ok+5tbLiTEukkKisGanRf6OJJLRBLgn9Du9MxZ2WKXtt7qVC4zLsXTl+uUjVdNON9QMo+xnPzmCQ&#10;FBXqf6Ntb5KsZV6qN9ofjHJ8a+LBvm2M7XuTVv5P7VCdzR6ODoSEx8JWOwywt91mByeuGnTrmkK8&#10;I49VBgg4T/EWH6UtWmJ7irPa+u+/e0/62DBI0UOcBozStxV5dFR/Mdi9cTkapVuSmdHx6RCMfylZ&#10;vJSYVXthMV8lDqETmUz6Ue9J5W37hCs2T1EhIiMQuxvanrmIXVNxB4Wcz7Ma7oejeG0enEjOE7Jp&#10;Th+3T+Rdv0sRS3hj92eEJq9WqtNNlsbOV9GqJu/bM6493rg9eSn6O5mO20s+az1f89kPAAAA//8D&#10;AFBLAwQUAAYACAAAACEARzmwZt4AAAAJAQAADwAAAGRycy9kb3ducmV2LnhtbEyPzU7DMBCE70i8&#10;g7VIXBB1CL8JcaoIhNoLh7SVuLrxkkSN15HtpuHt2Z7gtrszmv2mWM52EBP60DtScLdIQCA1zvTU&#10;KthtP25fQISoyejBESr4wQDL8vKi0LlxJ6px2sRWcAiFXCvoYhxzKUPTodVh4UYk1r6dtzry6ltp&#10;vD5xuB1kmiRP0uqe+EOnR3zrsDlsjlZB/V6v06/PcPBmilhV9eom61dKXV/N1SuIiHP8M8MZn9Gh&#10;ZKa9O5IJYlDw8MhGPqcpVzrraZaB2PNwnz2DLAv5v0H5CwAA//8DAFBLAQItABQABgAIAAAAIQC2&#10;gziS/gAAAOEBAAATAAAAAAAAAAAAAAAAAAAAAABbQ29udGVudF9UeXBlc10ueG1sUEsBAi0AFAAG&#10;AAgAAAAhADj9If/WAAAAlAEAAAsAAAAAAAAAAAAAAAAALwEAAF9yZWxzLy5yZWxzUEsBAi0AFAAG&#10;AAgAAAAhACNHHU7GAgAAFQYAAA4AAAAAAAAAAAAAAAAALgIAAGRycy9lMm9Eb2MueG1sUEsBAi0A&#10;FAAGAAgAAAAhAEc5sGbeAAAACQEAAA8AAAAAAAAAAAAAAAAAIAUAAGRycy9kb3ducmV2LnhtbFBL&#10;BQYAAAAABAAEAPMAAAArBgAAAAA=&#10;" filled="f" strokecolor="#c0504d [3205]" strokeweight="1.5pt">
                 <v:stroke joinstyle="round"/>
               </v:rect>
             </w:pict>
@@ -14111,7 +14111,7 @@
           </mc:Choice>
           <mc:Fallback>
             <w:pict>
-              <v:rect w14:anchorId="4C4D415B" id="Rectangle 11" o:spid="_x0000_s1026" style="position:absolute;margin-left:1.75pt;margin-top:52.2pt;width:62.7pt;height:8.85pt;z-index:251618816;visibility:visible;mso-wrap-style:square;mso-width-percent:0;mso-height-percent:0;mso-wrap-distance-left:9pt;mso-wrap-distance-top:0;mso-wrap-distance-right:9pt;mso-wrap-distance-bottom:0;mso-position-horizontal:absolute;mso-position-horizontal-relative:text;mso-position-vertical:absolute;mso-position-vertical-relative:text;mso-width-percent:0;mso-height-percent:0;mso-width-relative:margin;mso-height-relative:margin;v-text-anchor:middle" o:gfxdata="UEsDBBQABgAIAAAAIQC2gziS/gAAAOEBAAATAAAAW0NvbnRlbnRfVHlwZXNdLnhtbJSRQU7DMBBF&#10;90jcwfIWJU67QAgl6YK0S0CoHGBkTxKLZGx5TGhvj5O2G0SRWNoz/78nu9wcxkFMGNg6quQqL6RA&#10;0s5Y6ir5vt9lD1JwBDIwOMJKHpHlpr69KfdHjyxSmriSfYz+USnWPY7AufNIadK6MEJMx9ApD/oD&#10;OlTrorhX2lFEilmcO2RdNtjC5xDF9pCuTyYBB5bi6bQ4syoJ3g9WQ0ymaiLzg5KdCXlKLjvcW893&#10;SUOqXwnz5DrgnHtJTxOsQfEKIT7DmDSUCaxw7Rqn8787ZsmRM9e2VmPeBN4uqYvTtW7jvijg9N/y&#10;JsXecLq0q+WD6m8AAAD//wMAUEsDBBQABgAIAAAAIQA4/SH/1gAAAJQBAAALAAAAX3JlbHMvLnJl&#10;bHOkkMFqwzAMhu+DvYPRfXGawxijTi+j0GvpHsDYimMaW0Yy2fr2M4PBMnrbUb/Q94l/f/hMi1qR&#10;JVI2sOt6UJgd+ZiDgffL8ekFlFSbvV0oo4EbChzGx4f9GRdb25HMsYhqlCwG5lrLq9biZkxWOiqY&#10;22YiTra2kYMu1l1tQD30/bPm3wwYN0x18gb45AdQl1tp5j/sFB2T0FQ7R0nTNEV3j6o9feQzro1i&#10;OWA14Fm+Q8a1a8+Bvu/d/dMb2JY5uiPbhG/ktn4cqGU/er3pcvwCAAD//wMAUEsDBBQABgAIAAAA&#10;IQBYmCTRxQIAABUGAAAOAAAAZHJzL2Uyb0RvYy54bWysVNtOGzEQfa/Uf7D8XjaJAjQrEhRBqSoh&#10;QEDF88RrZ1fy2q7t3Pr1PfZuAqWtVKq+7I49Z2Y8Zy5n59tWs7X0obFmyodHA86kEbZqzHLKvz5e&#10;ffjIWYhkKtLWyCnfycDPZ+/fnW1cKUe2trqSnsGJCeXGTXkdoyuLIohathSOrJMGSmV9SxFHvywq&#10;Txt4b3UxGgxOio31lfNWyBBwe9kp+Sz7V0qKeKtUkJHpKcfbYv76/F2kbzE7o3LpydWN6J9B//CK&#10;lhqDoAdXlxSJrXzzi6u2Ed4Gq+KRsG1hlWqEzDkgm+HgVTYPNTmZcwE5wR1oCv/PrbhZ33nWVKjd&#10;kDNDLWp0D9bILLVkuANBGxdK4B7cne9PAWLKdqt8m/7Ig20zqbsDqXIbmcDl6eTkeDLmTEA1HI6G&#10;k9Pks3g2dj7Ez9K2LAlT7hE9U0nr6xA76B6SYhl71WiNeyq1YRs4nQyOUVpBaB+lKUJsHRIKZskZ&#10;6SX6UkSfXQarmyqZJ+vcY/JCe7YmdAcJIU0c9Y/7CZnCX1KoO2BWJRiV3q5MlaVaUvXJVCzuHBg0&#10;6HWe3tbKijMt8YQkZWSkRv8NEgxpA6IS+x3fWYo7Lbvc76VC4TLtXTp+uUjZdN2N8QMp+x7PzmCQ&#10;gAr5v9G2N0nWMg/VG+0PRjm+NfFg3zbG9rVJI/+ncqjOZk9HR0LiY2GrHRrY226ygxNXDap1TSHe&#10;kccogwSsp3iLj9IWJbG9xFlt/fff3Sc8Jgxa1BCrAa30bUUeFdVfDGZvMhyP0y7Jh/Hx6QgH/1Kz&#10;eKkxq/bCor8wXnhdFhM+6r2ovG2fsMXmKSpUZARid03bHy5iV1TsQSHn8wzD/nAUr82DE8l5Yjb1&#10;6eP2ibzrZyliCG/sfo1Q+WqkOmyyNHa+ilY1ed6eee35xu7JE9vvybTcXp4z6nmbz34AAAD//wMA&#10;UEsDBBQABgAIAAAAIQDPhEyY3gAAAAkBAAAPAAAAZHJzL2Rvd25yZXYueG1sTI9BT8MwDIXvSPyH&#10;yEhcEEtXBtpK06kCoXHZoQOJq9eYtlrjVEnWlX9PeoKb7ff0/L18O5lejOR8Z1nBcpGAIK6t7rhR&#10;8Pnxdr8G4QOyxt4yKfghD9vi+irHTNsLVzQeQiNiCPsMFbQhDJmUvm7JoF/YgThq39YZDHF1jdQO&#10;LzHc9DJNkidpsOP4ocWBXlqqT4ezUVC9Vu/p196fnB4DlWW1u9t0O6Vub6byGUSgKfyZYcaP6FBE&#10;pqM9s/aiV/DwGI3xnKxWIGY9XW9AHOchXYIscvm/QfELAAD//wMAUEsBAi0AFAAGAAgAAAAhALaD&#10;OJL+AAAA4QEAABMAAAAAAAAAAAAAAAAAAAAAAFtDb250ZW50X1R5cGVzXS54bWxQSwECLQAUAAYA&#10;CAAAACEAOP0h/9YAAACUAQAACwAAAAAAAAAAAAAAAAAvAQAAX3JlbHMvLnJlbHNQSwECLQAUAAYA&#10;CAAAACEAWJgk0cUCAAAVBgAADgAAAAAAAAAAAAAAAAAuAgAAZHJzL2Uyb0RvYy54bWxQSwECLQAU&#10;AAYACAAAACEAz4RMmN4AAAAJAQAADwAAAAAAAAAAAAAAAAAfBQAAZHJzL2Rvd25yZXYueG1sUEsF&#10;BgAAAAAEAAQA8wAAACoGAAAAAA==&#10;" filled="f" strokecolor="#c0504d [3205]" strokeweight="1.5pt">
+              <v:rect w14:anchorId="13CA8907" id="Rectangle 11" o:spid="_x0000_s1026" style="position:absolute;margin-left:1.75pt;margin-top:52.2pt;width:62.7pt;height:8.85pt;z-index:251618816;visibility:visible;mso-wrap-style:square;mso-width-percent:0;mso-height-percent:0;mso-wrap-distance-left:9pt;mso-wrap-distance-top:0;mso-wrap-distance-right:9pt;mso-wrap-distance-bottom:0;mso-position-horizontal:absolute;mso-position-horizontal-relative:text;mso-position-vertical:absolute;mso-position-vertical-relative:text;mso-width-percent:0;mso-height-percent:0;mso-width-relative:margin;mso-height-relative:margin;v-text-anchor:middle" o:gfxdata="UEsDBBQABgAIAAAAIQC2gziS/gAAAOEBAAATAAAAW0NvbnRlbnRfVHlwZXNdLnhtbJSRQU7DMBBF&#10;90jcwfIWJU67QAgl6YK0S0CoHGBkTxKLZGx5TGhvj5O2G0SRWNoz/78nu9wcxkFMGNg6quQqL6RA&#10;0s5Y6ir5vt9lD1JwBDIwOMJKHpHlpr69KfdHjyxSmriSfYz+USnWPY7AufNIadK6MEJMx9ApD/oD&#10;OlTrorhX2lFEilmcO2RdNtjC5xDF9pCuTyYBB5bi6bQ4syoJ3g9WQ0ymaiLzg5KdCXlKLjvcW893&#10;SUOqXwnz5DrgnHtJTxOsQfEKIT7DmDSUCaxw7Rqn8787ZsmRM9e2VmPeBN4uqYvTtW7jvijg9N/y&#10;JsXecLq0q+WD6m8AAAD//wMAUEsDBBQABgAIAAAAIQA4/SH/1gAAAJQBAAALAAAAX3JlbHMvLnJl&#10;bHOkkMFqwzAMhu+DvYPRfXGawxijTi+j0GvpHsDYimMaW0Yy2fr2M4PBMnrbUb/Q94l/f/hMi1qR&#10;JVI2sOt6UJgd+ZiDgffL8ekFlFSbvV0oo4EbChzGx4f9GRdb25HMsYhqlCwG5lrLq9biZkxWOiqY&#10;22YiTra2kYMu1l1tQD30/bPm3wwYN0x18gb45AdQl1tp5j/sFB2T0FQ7R0nTNEV3j6o9feQzro1i&#10;OWA14Fm+Q8a1a8+Bvu/d/dMb2JY5uiPbhG/ktn4cqGU/er3pcvwCAAD//wMAUEsDBBQABgAIAAAA&#10;IQBYmCTRxQIAABUGAAAOAAAAZHJzL2Uyb0RvYy54bWysVNtOGzEQfa/Uf7D8XjaJAjQrEhRBqSoh&#10;QEDF88RrZ1fy2q7t3Pr1PfZuAqWtVKq+7I49Z2Y8Zy5n59tWs7X0obFmyodHA86kEbZqzHLKvz5e&#10;ffjIWYhkKtLWyCnfycDPZ+/fnW1cKUe2trqSnsGJCeXGTXkdoyuLIohathSOrJMGSmV9SxFHvywq&#10;Txt4b3UxGgxOio31lfNWyBBwe9kp+Sz7V0qKeKtUkJHpKcfbYv76/F2kbzE7o3LpydWN6J9B//CK&#10;lhqDoAdXlxSJrXzzi6u2Ed4Gq+KRsG1hlWqEzDkgm+HgVTYPNTmZcwE5wR1oCv/PrbhZ33nWVKjd&#10;kDNDLWp0D9bILLVkuANBGxdK4B7cne9PAWLKdqt8m/7Ig20zqbsDqXIbmcDl6eTkeDLmTEA1HI6G&#10;k9Pks3g2dj7Ez9K2LAlT7hE9U0nr6xA76B6SYhl71WiNeyq1YRs4nQyOUVpBaB+lKUJsHRIKZskZ&#10;6SX6UkSfXQarmyqZJ+vcY/JCe7YmdAcJIU0c9Y/7CZnCX1KoO2BWJRiV3q5MlaVaUvXJVCzuHBg0&#10;6HWe3tbKijMt8YQkZWSkRv8NEgxpA6IS+x3fWYo7Lbvc76VC4TLtXTp+uUjZdN2N8QMp+x7PzmCQ&#10;gAr5v9G2N0nWMg/VG+0PRjm+NfFg3zbG9rVJI/+ncqjOZk9HR0LiY2GrHRrY226ygxNXDap1TSHe&#10;kccogwSsp3iLj9IWJbG9xFlt/fff3Sc8Jgxa1BCrAa30bUUeFdVfDGZvMhyP0y7Jh/Hx6QgH/1Kz&#10;eKkxq/bCor8wXnhdFhM+6r2ovG2fsMXmKSpUZARid03bHy5iV1TsQSHn8wzD/nAUr82DE8l5Yjb1&#10;6eP2ibzrZyliCG/sfo1Q+WqkOmyyNHa+ilY1ed6eee35xu7JE9vvybTcXp4z6nmbz34AAAD//wMA&#10;UEsDBBQABgAIAAAAIQDPhEyY3gAAAAkBAAAPAAAAZHJzL2Rvd25yZXYueG1sTI9BT8MwDIXvSPyH&#10;yEhcEEtXBtpK06kCoXHZoQOJq9eYtlrjVEnWlX9PeoKb7ff0/L18O5lejOR8Z1nBcpGAIK6t7rhR&#10;8Pnxdr8G4QOyxt4yKfghD9vi+irHTNsLVzQeQiNiCPsMFbQhDJmUvm7JoF/YgThq39YZDHF1jdQO&#10;LzHc9DJNkidpsOP4ocWBXlqqT4ezUVC9Vu/p196fnB4DlWW1u9t0O6Vub6byGUSgKfyZYcaP6FBE&#10;pqM9s/aiV/DwGI3xnKxWIGY9XW9AHOchXYIscvm/QfELAAD//wMAUEsBAi0AFAAGAAgAAAAhALaD&#10;OJL+AAAA4QEAABMAAAAAAAAAAAAAAAAAAAAAAFtDb250ZW50X1R5cGVzXS54bWxQSwECLQAUAAYA&#10;CAAAACEAOP0h/9YAAACUAQAACwAAAAAAAAAAAAAAAAAvAQAAX3JlbHMvLnJlbHNQSwECLQAUAAYA&#10;CAAAACEAWJgk0cUCAAAVBgAADgAAAAAAAAAAAAAAAAAuAgAAZHJzL2Uyb0RvYy54bWxQSwECLQAU&#10;AAYACAAAACEAz4RMmN4AAAAJAQAADwAAAAAAAAAAAAAAAAAfBQAAZHJzL2Rvd25yZXYueG1sUEsF&#10;BgAAAAAEAAQA8wAAACoGAAAAAA==&#10;" filled="f" strokecolor="#c0504d [3205]" strokeweight="1.5pt">
                 <v:stroke joinstyle="round"/>
               </v:rect>
             </w:pict>
@@ -15538,7 +15538,7 @@
           </mc:Choice>
           <mc:Fallback>
             <w:pict>
-              <v:shapetype w14:anchorId="093C234B" id="_x0000_t13" coordsize="21600,21600" o:spt="13" adj="16200,5400" path="m@0,l@0@1,0@1,0@2@0@2@0,21600,21600,10800xe">
+              <v:shapetype w14:anchorId="5497CFE1" id="_x0000_t13" coordsize="21600,21600" o:spt="13" adj="16200,5400" path="m@0,l@0@1,0@1,0@2@0@2@0,21600,21600,10800xe">
                 <v:stroke joinstyle="miter"/>
                 <v:formulas>
                   <v:f eqn="val #0"/>
@@ -15638,7 +15638,7 @@
           </mc:Choice>
           <mc:Fallback>
             <w:pict>
-              <v:rect w14:anchorId="230AB059" id="Rectangle 148" o:spid="_x0000_s1026" style="position:absolute;margin-left:15.9pt;margin-top:39.45pt;width:20.75pt;height:9.25pt;z-index:251677184;visibility:visible;mso-wrap-style:square;mso-width-percent:0;mso-height-percent:0;mso-wrap-distance-left:9pt;mso-wrap-distance-top:0;mso-wrap-distance-right:9pt;mso-wrap-distance-bottom:0;mso-position-horizontal:absolute;mso-position-horizontal-relative:text;mso-position-vertical:absolute;mso-position-vertical-relative:text;mso-width-percent:0;mso-height-percent:0;mso-width-relative:margin;mso-height-relative:margin;v-text-anchor:middle" o:gfxdata="UEsDBBQABgAIAAAAIQC2gziS/gAAAOEBAAATAAAAW0NvbnRlbnRfVHlwZXNdLnhtbJSRQU7DMBBF&#10;90jcwfIWJU67QAgl6YK0S0CoHGBkTxKLZGx5TGhvj5O2G0SRWNoz/78nu9wcxkFMGNg6quQqL6RA&#10;0s5Y6ir5vt9lD1JwBDIwOMJKHpHlpr69KfdHjyxSmriSfYz+USnWPY7AufNIadK6MEJMx9ApD/oD&#10;OlTrorhX2lFEilmcO2RdNtjC5xDF9pCuTyYBB5bi6bQ4syoJ3g9WQ0ymaiLzg5KdCXlKLjvcW893&#10;SUOqXwnz5DrgnHtJTxOsQfEKIT7DmDSUCaxw7Rqn8787ZsmRM9e2VmPeBN4uqYvTtW7jvijg9N/y&#10;JsXecLq0q+WD6m8AAAD//wMAUEsDBBQABgAIAAAAIQA4/SH/1gAAAJQBAAALAAAAX3JlbHMvLnJl&#10;bHOkkMFqwzAMhu+DvYPRfXGawxijTi+j0GvpHsDYimMaW0Yy2fr2M4PBMnrbUb/Q94l/f/hMi1qR&#10;JVI2sOt6UJgd+ZiDgffL8ekFlFSbvV0oo4EbChzGx4f9GRdb25HMsYhqlCwG5lrLq9biZkxWOiqY&#10;22YiTra2kYMu1l1tQD30/bPm3wwYN0x18gb45AdQl1tp5j/sFB2T0FQ7R0nTNEV3j6o9feQzro1i&#10;OWA14Fm+Q8a1a8+Bvu/d/dMb2JY5uiPbhG/ktn4cqGU/er3pcvwCAAD//wMAUEsDBBQABgAIAAAA&#10;IQBHSScKxwIAABcGAAAOAAAAZHJzL2Uyb0RvYy54bWysVNtOGzEQfa/Uf7D8XjYJIZSIBEVQqkoI&#10;IqDieeK1syt5bdd2bv36Hns3gdJWKlVfdmc89zOX84tto9la+lBbM+H9ox5n0ghb1mY54V8frz98&#10;5CxEMiVpa+SE72TgF9P37843biwHtrK6lJ7BiQnjjZvwKkY3LoogKtlQOLJOGgiV9Q1FsH5ZlJ42&#10;8N7oYtDrjYqN9aXzVsgQ8HrVCvk0+1dKininVJCR6QlHbjF/ff4u0reYntN46clVtejSoH/IoqHa&#10;IOjB1RVFYitf/+KqqYW3wap4JGxTWKVqIXMNqKbfe1XNQ0VO5loATnAHmML/cytu13PP6hK9G6JV&#10;hho06R6wkVlqydIjINq4MIbmg5v7jgsgU71b5Zv0RyVsm2HdHWCV28gEHgej49Goz5mAqN8/PT7N&#10;sBfPxs6H+FnahiViwj3CZzBpfRMiAkJ1r5JiGXtda507pw3bwOlZ7wTNFYQBUpoiyMahpGCWnJFe&#10;YjJF9NllsLouk3lylKdMXmrP1oT5ICGkiYNUMCL+pJnCX1GoWsUsakfH25UpcyqVpPKTKVncOUBo&#10;MO085dbIkjMtkUKismakWv+NJpLQBrkk9Fu8MxV3WqbstbmXCq3LsLfl+OUiVdPONxYQoOynPDuD&#10;QVJUqP+Ntp1JspZ5rd5ofzDK8a2JB/umNrbrTVr6P7VDtTZ7OFoQEh4LW+4wwt62ux2cuK7RrRsK&#10;cU4eywwQcKDiHT5KW7TEdhRnlfXff/ee9LFjkKKHOA4YpW8r8uio/mKwfWf94TBdk8wMT04HYPxL&#10;yeKlxKyaS4v5wgogu0wm/aj3pPK2ecIdm6WoEJERiN0ObcdcxrapuIRCzmZZDRfEUbwxD04k5wnZ&#10;NKeP2yfyrtuliCW8tftDQuNXK9XqJktjZ6toVZ337RnXDm9cn7wU3aVM5+0ln7We7/n0BwAAAP//&#10;AwBQSwMEFAAGAAgAAAAhALgKFjLeAAAABwEAAA8AAABkcnMvZG93bnJldi54bWxMzkFPg0AQBeC7&#10;if9hMyZejF1ajBRkaIjG1EsPVJNet+wUSNlZwm4p/nvXkx4nb/Lel29m04uJRtdZRlguIhDEtdUd&#10;Nwhfn++PaxDOK9aqt0wI3+RgU9ze5CrT9soVTXvfiFDCLlMIrfdDJqWrWzLKLexAHLKTHY3y4Rwb&#10;qUd1DeWml6soepZGdRwWWjXQa0v1eX8xCNVb9bE67Nx51JOnsqy2D2m3Rby/m8sXEJ5m//cMv/xA&#10;hyKYjvbC2okeIV4GuUdI1imIkCdxDOKIkCZPIItc/vcXPwAAAP//AwBQSwECLQAUAAYACAAAACEA&#10;toM4kv4AAADhAQAAEwAAAAAAAAAAAAAAAAAAAAAAW0NvbnRlbnRfVHlwZXNdLnhtbFBLAQItABQA&#10;BgAIAAAAIQA4/SH/1gAAAJQBAAALAAAAAAAAAAAAAAAAAC8BAABfcmVscy8ucmVsc1BLAQItABQA&#10;BgAIAAAAIQBHSScKxwIAABcGAAAOAAAAAAAAAAAAAAAAAC4CAABkcnMvZTJvRG9jLnhtbFBLAQIt&#10;ABQABgAIAAAAIQC4ChYy3gAAAAcBAAAPAAAAAAAAAAAAAAAAACEFAABkcnMvZG93bnJldi54bWxQ&#10;SwUGAAAAAAQABADzAAAALAYAAAAA&#10;" filled="f" strokecolor="#c0504d [3205]" strokeweight="1.5pt">
+              <v:rect w14:anchorId="2267098E" id="Rectangle 148" o:spid="_x0000_s1026" style="position:absolute;margin-left:15.9pt;margin-top:39.45pt;width:20.75pt;height:9.25pt;z-index:251677184;visibility:visible;mso-wrap-style:square;mso-width-percent:0;mso-height-percent:0;mso-wrap-distance-left:9pt;mso-wrap-distance-top:0;mso-wrap-distance-right:9pt;mso-wrap-distance-bottom:0;mso-position-horizontal:absolute;mso-position-horizontal-relative:text;mso-position-vertical:absolute;mso-position-vertical-relative:text;mso-width-percent:0;mso-height-percent:0;mso-width-relative:margin;mso-height-relative:margin;v-text-anchor:middle" o:gfxdata="UEsDBBQABgAIAAAAIQC2gziS/gAAAOEBAAATAAAAW0NvbnRlbnRfVHlwZXNdLnhtbJSRQU7DMBBF&#10;90jcwfIWJU67QAgl6YK0S0CoHGBkTxKLZGx5TGhvj5O2G0SRWNoz/78nu9wcxkFMGNg6quQqL6RA&#10;0s5Y6ir5vt9lD1JwBDIwOMJKHpHlpr69KfdHjyxSmriSfYz+USnWPY7AufNIadK6MEJMx9ApD/oD&#10;OlTrorhX2lFEilmcO2RdNtjC5xDF9pCuTyYBB5bi6bQ4syoJ3g9WQ0ymaiLzg5KdCXlKLjvcW893&#10;SUOqXwnz5DrgnHtJTxOsQfEKIT7DmDSUCaxw7Rqn8787ZsmRM9e2VmPeBN4uqYvTtW7jvijg9N/y&#10;JsXecLq0q+WD6m8AAAD//wMAUEsDBBQABgAIAAAAIQA4/SH/1gAAAJQBAAALAAAAX3JlbHMvLnJl&#10;bHOkkMFqwzAMhu+DvYPRfXGawxijTi+j0GvpHsDYimMaW0Yy2fr2M4PBMnrbUb/Q94l/f/hMi1qR&#10;JVI2sOt6UJgd+ZiDgffL8ekFlFSbvV0oo4EbChzGx4f9GRdb25HMsYhqlCwG5lrLq9biZkxWOiqY&#10;22YiTra2kYMu1l1tQD30/bPm3wwYN0x18gb45AdQl1tp5j/sFB2T0FQ7R0nTNEV3j6o9feQzro1i&#10;OWA14Fm+Q8a1a8+Bvu/d/dMb2JY5uiPbhG/ktn4cqGU/er3pcvwCAAD//wMAUEsDBBQABgAIAAAA&#10;IQBHSScKxwIAABcGAAAOAAAAZHJzL2Uyb0RvYy54bWysVNtOGzEQfa/Uf7D8XjYJIZSIBEVQqkoI&#10;IqDieeK1syt5bdd2bv36Hns3gdJWKlVfdmc89zOX84tto9la+lBbM+H9ox5n0ghb1mY54V8frz98&#10;5CxEMiVpa+SE72TgF9P37843biwHtrK6lJ7BiQnjjZvwKkY3LoogKtlQOLJOGgiV9Q1FsH5ZlJ42&#10;8N7oYtDrjYqN9aXzVsgQ8HrVCvk0+1dKininVJCR6QlHbjF/ff4u0reYntN46clVtejSoH/IoqHa&#10;IOjB1RVFYitf/+KqqYW3wap4JGxTWKVqIXMNqKbfe1XNQ0VO5loATnAHmML/cytu13PP6hK9G6JV&#10;hho06R6wkVlqydIjINq4MIbmg5v7jgsgU71b5Zv0RyVsm2HdHWCV28gEHgej49Goz5mAqN8/PT7N&#10;sBfPxs6H+FnahiViwj3CZzBpfRMiAkJ1r5JiGXtda507pw3bwOlZ7wTNFYQBUpoiyMahpGCWnJFe&#10;YjJF9NllsLouk3lylKdMXmrP1oT5ICGkiYNUMCL+pJnCX1GoWsUsakfH25UpcyqVpPKTKVncOUBo&#10;MO085dbIkjMtkUKismakWv+NJpLQBrkk9Fu8MxV3WqbstbmXCq3LsLfl+OUiVdPONxYQoOynPDuD&#10;QVJUqP+Ntp1JspZ5rd5ofzDK8a2JB/umNrbrTVr6P7VDtTZ7OFoQEh4LW+4wwt62ux2cuK7RrRsK&#10;cU4eywwQcKDiHT5KW7TEdhRnlfXff/ee9LFjkKKHOA4YpW8r8uio/mKwfWf94TBdk8wMT04HYPxL&#10;yeKlxKyaS4v5wgogu0wm/aj3pPK2ecIdm6WoEJERiN0ObcdcxrapuIRCzmZZDRfEUbwxD04k5wnZ&#10;NKeP2yfyrtuliCW8tftDQuNXK9XqJktjZ6toVZ337RnXDm9cn7wU3aVM5+0ln7We7/n0BwAAAP//&#10;AwBQSwMEFAAGAAgAAAAhALgKFjLeAAAABwEAAA8AAABkcnMvZG93bnJldi54bWxMzkFPg0AQBeC7&#10;if9hMyZejF1ajBRkaIjG1EsPVJNet+wUSNlZwm4p/nvXkx4nb/Lel29m04uJRtdZRlguIhDEtdUd&#10;Nwhfn++PaxDOK9aqt0wI3+RgU9ze5CrT9soVTXvfiFDCLlMIrfdDJqWrWzLKLexAHLKTHY3y4Rwb&#10;qUd1DeWml6soepZGdRwWWjXQa0v1eX8xCNVb9bE67Nx51JOnsqy2D2m3Rby/m8sXEJ5m//cMv/xA&#10;hyKYjvbC2okeIV4GuUdI1imIkCdxDOKIkCZPIItc/vcXPwAAAP//AwBQSwECLQAUAAYACAAAACEA&#10;toM4kv4AAADhAQAAEwAAAAAAAAAAAAAAAAAAAAAAW0NvbnRlbnRfVHlwZXNdLnhtbFBLAQItABQA&#10;BgAIAAAAIQA4/SH/1gAAAJQBAAALAAAAAAAAAAAAAAAAAC8BAABfcmVscy8ucmVsc1BLAQItABQA&#10;BgAIAAAAIQBHSScKxwIAABcGAAAOAAAAAAAAAAAAAAAAAC4CAABkcnMvZTJvRG9jLnhtbFBLAQIt&#10;ABQABgAIAAAAIQC4ChYy3gAAAAcBAAAPAAAAAAAAAAAAAAAAACEFAABkcnMvZG93bnJldi54bWxQ&#10;SwUGAAAAAAQABADzAAAALAYAAAAA&#10;" filled="f" strokecolor="#c0504d [3205]" strokeweight="1.5pt">
                 <v:stroke joinstyle="round"/>
               </v:rect>
             </w:pict>
@@ -16694,7 +16694,7 @@
           </mc:Choice>
           <mc:Fallback>
             <w:pict>
-              <v:rect w14:anchorId="5F76A6A7" id="Rectangle 157" o:spid="_x0000_s1026" style="position:absolute;margin-left:56.25pt;margin-top:31.7pt;width:87pt;height:210.75pt;z-index:251687424;visibility:visible;mso-wrap-style:square;mso-width-percent:0;mso-height-percent:0;mso-wrap-distance-left:9pt;mso-wrap-distance-top:0;mso-wrap-distance-right:9pt;mso-wrap-distance-bottom:0;mso-position-horizontal:absolute;mso-position-horizontal-relative:text;mso-position-vertical:absolute;mso-position-vertical-relative:text;mso-width-percent:0;mso-height-percent:0;mso-width-relative:margin;mso-height-relative:margin;v-text-anchor:middle" o:gfxdata="UEsDBBQABgAIAAAAIQC2gziS/gAAAOEBAAATAAAAW0NvbnRlbnRfVHlwZXNdLnhtbJSRQU7DMBBF&#10;90jcwfIWJU67QAgl6YK0S0CoHGBkTxKLZGx5TGhvj5O2G0SRWNoz/78nu9wcxkFMGNg6quQqL6RA&#10;0s5Y6ir5vt9lD1JwBDIwOMJKHpHlpr69KfdHjyxSmriSfYz+USnWPY7AufNIadK6MEJMx9ApD/oD&#10;OlTrorhX2lFEilmcO2RdNtjC5xDF9pCuTyYBB5bi6bQ4syoJ3g9WQ0ymaiLzg5KdCXlKLjvcW893&#10;SUOqXwnz5DrgnHtJTxOsQfEKIT7DmDSUCaxw7Rqn8787ZsmRM9e2VmPeBN4uqYvTtW7jvijg9N/y&#10;JsXecLq0q+WD6m8AAAD//wMAUEsDBBQABgAIAAAAIQA4/SH/1gAAAJQBAAALAAAAX3JlbHMvLnJl&#10;bHOkkMFqwzAMhu+DvYPRfXGawxijTi+j0GvpHsDYimMaW0Yy2fr2M4PBMnrbUb/Q94l/f/hMi1qR&#10;JVI2sOt6UJgd+ZiDgffL8ekFlFSbvV0oo4EbChzGx4f9GRdb25HMsYhqlCwG5lrLq9biZkxWOiqY&#10;22YiTra2kYMu1l1tQD30/bPm3wwYN0x18gb45AdQl1tp5j/sFB2T0FQ7R0nTNEV3j6o9feQzro1i&#10;OWA14Fm+Q8a1a8+Bvu/d/dMb2JY5uiPbhG/ktn4cqGU/er3pcvwCAAD//wMAUEsDBBQABgAIAAAA&#10;IQBptbA8yAIAABkGAAAOAAAAZHJzL2Uyb0RvYy54bWysVNtOGzEQfa/Uf7D8XjaJEigrEhRBqSoh&#10;QEDF88RrZ1fy2q7t3Pr1PfZuAqWtVKq+7I49Z2Y8Zy5n59tWs7X0obFmyodHA86kEbZqzHLKvz5e&#10;ffjIWYhkKtLWyCnfycDPZ+/fnW1cKUe2trqSnsGJCeXGTXkdoyuLIohathSOrJMGSmV9SxFHvywq&#10;Txt4b3UxGgyOi431lfNWyBBwe9kp+Sz7V0qKeKtUkJHpKcfbYv76/F2kbzE7o3LpydWN6J9B//CK&#10;lhqDoAdXlxSJrXzzi6u2Ed4Gq+KRsG1hlWqEzDkgm+HgVTYPNTmZcwE5wR1oCv/PrbhZ33nWVKjd&#10;5IQzQy2KdA/ayCy1ZOkSFG1cKIF8cHe+PwWIKd+t8m36IxO2zbTuDrTKbWQCl8PhYHw6APsCutHx&#10;yfFkNElei2dz50P8LG3LkjDlHg/IdNL6OsQOuoekaMZeNVrjnkpt2AYhTgeTFIDQQkpThNg6JBXM&#10;kjPSS/SmiD67DFY3VTJP1rnP5IX2bE3oEBJCmjjqH/cTMoW/pFB3wKxKMCq9XZkqS7Wk6pOpWNw5&#10;kGjQ7zy9rZUVZ1riCUnKyEiN/hskGNIGRCX+O8azFHdadrnfS4XiZeK7dPxykbLpOhwjCFL2fZ6d&#10;wSABFfJ/o21vkqxlHqw32h+Mcnxr4sG+bYzta5PG/k/lUJ3Nno6OhMTHwlY7NLG33XQHJ64aVOua&#10;Qrwjj3EGCVhR8RYfpS1KYnuJs9r677+7T3hMGbSoIdYDWunbijwqqr8YzN/pcDyG25gP48nJCAf/&#10;UrN4qTGr9sKiv4ZYhk5kMeGj3ovK2/YJm2yeokJFRiB217T94SJ2RcUuFHI+zzDsEEfx2jw4kZwn&#10;ZlOfPm6fyLt+liLG8MbuVwmVr0aqwyZLY+eraFWT5+2Z155v7J88sf2uTAvu5Tmjnjf67AcAAAD/&#10;/wMAUEsDBBQABgAIAAAAIQDMUnWK3wAAAAoBAAAPAAAAZHJzL2Rvd25yZXYueG1sTI/BToNAEIbv&#10;Jr7DZky8GLsUkVBkaYjG1EsPVBOvW3YEUnaWsFuKb+940uM/8+Wfb4rtYgcx4+R7RwrWqwgEUuNM&#10;T62Cj/fX+wyED5qMHhyhgm/0sC2vrwqdG3ehGudDaAWXkM+1gi6EMZfSNx1a7VduROLdl5usDhyn&#10;VppJX7jcDjKOolRa3RNf6PSIzx02p8PZKqhf6rf4c+9Pk5kDVlW9u9v0O6Vub5bqCUTAJfzB8KvP&#10;6lCy09GdyXgxcF7Hj4wqSB8SEAzEWcqDo4IkSzYgy0L+f6H8AQAA//8DAFBLAQItABQABgAIAAAA&#10;IQC2gziS/gAAAOEBAAATAAAAAAAAAAAAAAAAAAAAAABbQ29udGVudF9UeXBlc10ueG1sUEsBAi0A&#10;FAAGAAgAAAAhADj9If/WAAAAlAEAAAsAAAAAAAAAAAAAAAAALwEAAF9yZWxzLy5yZWxzUEsBAi0A&#10;FAAGAAgAAAAhAGm1sDzIAgAAGQYAAA4AAAAAAAAAAAAAAAAALgIAAGRycy9lMm9Eb2MueG1sUEsB&#10;Ai0AFAAGAAgAAAAhAMxSdYrfAAAACgEAAA8AAAAAAAAAAAAAAAAAIgUAAGRycy9kb3ducmV2Lnht&#10;bFBLBQYAAAAABAAEAPMAAAAuBgAAAAA=&#10;" filled="f" strokecolor="#c0504d [3205]" strokeweight="1.5pt">
+              <v:rect w14:anchorId="67301649" id="Rectangle 157" o:spid="_x0000_s1026" style="position:absolute;margin-left:56.25pt;margin-top:31.7pt;width:87pt;height:210.75pt;z-index:251687424;visibility:visible;mso-wrap-style:square;mso-width-percent:0;mso-height-percent:0;mso-wrap-distance-left:9pt;mso-wrap-distance-top:0;mso-wrap-distance-right:9pt;mso-wrap-distance-bottom:0;mso-position-horizontal:absolute;mso-position-horizontal-relative:text;mso-position-vertical:absolute;mso-position-vertical-relative:text;mso-width-percent:0;mso-height-percent:0;mso-width-relative:margin;mso-height-relative:margin;v-text-anchor:middle" o:gfxdata="UEsDBBQABgAIAAAAIQC2gziS/gAAAOEBAAATAAAAW0NvbnRlbnRfVHlwZXNdLnhtbJSRQU7DMBBF&#10;90jcwfIWJU67QAgl6YK0S0CoHGBkTxKLZGx5TGhvj5O2G0SRWNoz/78nu9wcxkFMGNg6quQqL6RA&#10;0s5Y6ir5vt9lD1JwBDIwOMJKHpHlpr69KfdHjyxSmriSfYz+USnWPY7AufNIadK6MEJMx9ApD/oD&#10;OlTrorhX2lFEilmcO2RdNtjC5xDF9pCuTyYBB5bi6bQ4syoJ3g9WQ0ymaiLzg5KdCXlKLjvcW893&#10;SUOqXwnz5DrgnHtJTxOsQfEKIT7DmDSUCaxw7Rqn8787ZsmRM9e2VmPeBN4uqYvTtW7jvijg9N/y&#10;JsXecLq0q+WD6m8AAAD//wMAUEsDBBQABgAIAAAAIQA4/SH/1gAAAJQBAAALAAAAX3JlbHMvLnJl&#10;bHOkkMFqwzAMhu+DvYPRfXGawxijTi+j0GvpHsDYimMaW0Yy2fr2M4PBMnrbUb/Q94l/f/hMi1qR&#10;JVI2sOt6UJgd+ZiDgffL8ekFlFSbvV0oo4EbChzGx4f9GRdb25HMsYhqlCwG5lrLq9biZkxWOiqY&#10;22YiTra2kYMu1l1tQD30/bPm3wwYN0x18gb45AdQl1tp5j/sFB2T0FQ7R0nTNEV3j6o9feQzro1i&#10;OWA14Fm+Q8a1a8+Bvu/d/dMb2JY5uiPbhG/ktn4cqGU/er3pcvwCAAD//wMAUEsDBBQABgAIAAAA&#10;IQBptbA8yAIAABkGAAAOAAAAZHJzL2Uyb0RvYy54bWysVNtOGzEQfa/Uf7D8XjaJEigrEhRBqSoh&#10;QEDF88RrZ1fy2q7t3Pr1PfZuAqWtVKq+7I49Z2Y8Zy5n59tWs7X0obFmyodHA86kEbZqzHLKvz5e&#10;ffjIWYhkKtLWyCnfycDPZ+/fnW1cKUe2trqSnsGJCeXGTXkdoyuLIohathSOrJMGSmV9SxFHvywq&#10;Txt4b3UxGgyOi431lfNWyBBwe9kp+Sz7V0qKeKtUkJHpKcfbYv76/F2kbzE7o3LpydWN6J9B//CK&#10;lhqDoAdXlxSJrXzzi6u2Ed4Gq+KRsG1hlWqEzDkgm+HgVTYPNTmZcwE5wR1oCv/PrbhZ33nWVKjd&#10;5IQzQy2KdA/ayCy1ZOkSFG1cKIF8cHe+PwWIKd+t8m36IxO2zbTuDrTKbWQCl8PhYHw6APsCutHx&#10;yfFkNElei2dz50P8LG3LkjDlHg/IdNL6OsQOuoekaMZeNVrjnkpt2AYhTgeTFIDQQkpThNg6JBXM&#10;kjPSS/SmiD67DFY3VTJP1rnP5IX2bE3oEBJCmjjqH/cTMoW/pFB3wKxKMCq9XZkqS7Wk6pOpWNw5&#10;kGjQ7zy9rZUVZ1riCUnKyEiN/hskGNIGRCX+O8azFHdadrnfS4XiZeK7dPxykbLpOhwjCFL2fZ6d&#10;wSABFfJ/o21vkqxlHqw32h+Mcnxr4sG+bYzta5PG/k/lUJ3Nno6OhMTHwlY7NLG33XQHJ64aVOua&#10;Qrwjj3EGCVhR8RYfpS1KYnuJs9r677+7T3hMGbSoIdYDWunbijwqqr8YzN/pcDyG25gP48nJCAf/&#10;UrN4qTGr9sKiv4ZYhk5kMeGj3ovK2/YJm2yeokJFRiB217T94SJ2RcUuFHI+zzDsEEfx2jw4kZwn&#10;ZlOfPm6fyLt+liLG8MbuVwmVr0aqwyZLY+eraFWT5+2Z155v7J88sf2uTAvu5Tmjnjf67AcAAAD/&#10;/wMAUEsDBBQABgAIAAAAIQDMUnWK3wAAAAoBAAAPAAAAZHJzL2Rvd25yZXYueG1sTI/BToNAEIbv&#10;Jr7DZky8GLsUkVBkaYjG1EsPVBOvW3YEUnaWsFuKb+940uM/8+Wfb4rtYgcx4+R7RwrWqwgEUuNM&#10;T62Cj/fX+wyED5qMHhyhgm/0sC2vrwqdG3ehGudDaAWXkM+1gi6EMZfSNx1a7VduROLdl5usDhyn&#10;VppJX7jcDjKOolRa3RNf6PSIzx02p8PZKqhf6rf4c+9Pk5kDVlW9u9v0O6Vub5bqCUTAJfzB8KvP&#10;6lCy09GdyXgxcF7Hj4wqSB8SEAzEWcqDo4IkSzYgy0L+f6H8AQAA//8DAFBLAQItABQABgAIAAAA&#10;IQC2gziS/gAAAOEBAAATAAAAAAAAAAAAAAAAAAAAAABbQ29udGVudF9UeXBlc10ueG1sUEsBAi0A&#10;FAAGAAgAAAAhADj9If/WAAAAlAEAAAsAAAAAAAAAAAAAAAAALwEAAF9yZWxzLy5yZWxzUEsBAi0A&#10;FAAGAAgAAAAhAGm1sDzIAgAAGQYAAA4AAAAAAAAAAAAAAAAALgIAAGRycy9lMm9Eb2MueG1sUEsB&#10;Ai0AFAAGAAgAAAAhAMxSdYrfAAAACgEAAA8AAAAAAAAAAAAAAAAAIgUAAGRycy9kb3ducmV2Lnht&#10;bFBLBQYAAAAABAAEAPMAAAAuBgAAAAA=&#10;" filled="f" strokecolor="#c0504d [3205]" strokeweight="1.5pt">
                 <v:stroke joinstyle="round"/>
               </v:rect>
             </w:pict>
@@ -16780,7 +16780,7 @@
           </mc:Choice>
           <mc:Fallback>
             <w:pict>
-              <v:rect w14:anchorId="35911D1B" id="Rectangle 158" o:spid="_x0000_s1026" style="position:absolute;margin-left:237pt;margin-top:31.7pt;width:87pt;height:209.25pt;z-index:251688448;visibility:visible;mso-wrap-style:square;mso-width-percent:0;mso-height-percent:0;mso-wrap-distance-left:9pt;mso-wrap-distance-top:0;mso-wrap-distance-right:9pt;mso-wrap-distance-bottom:0;mso-position-horizontal:absolute;mso-position-horizontal-relative:text;mso-position-vertical:absolute;mso-position-vertical-relative:text;mso-width-percent:0;mso-height-percent:0;mso-width-relative:margin;mso-height-relative:margin;v-text-anchor:middle" o:gfxdata="UEsDBBQABgAIAAAAIQC2gziS/gAAAOEBAAATAAAAW0NvbnRlbnRfVHlwZXNdLnhtbJSRQU7DMBBF&#10;90jcwfIWJU67QAgl6YK0S0CoHGBkTxKLZGx5TGhvj5O2G0SRWNoz/78nu9wcxkFMGNg6quQqL6RA&#10;0s5Y6ir5vt9lD1JwBDIwOMJKHpHlpr69KfdHjyxSmriSfYz+USnWPY7AufNIadK6MEJMx9ApD/oD&#10;OlTrorhX2lFEilmcO2RdNtjC5xDF9pCuTyYBB5bi6bQ4syoJ3g9WQ0ymaiLzg5KdCXlKLjvcW893&#10;SUOqXwnz5DrgnHtJTxOsQfEKIT7DmDSUCaxw7Rqn8787ZsmRM9e2VmPeBN4uqYvTtW7jvijg9N/y&#10;JsXecLq0q+WD6m8AAAD//wMAUEsDBBQABgAIAAAAIQA4/SH/1gAAAJQBAAALAAAAX3JlbHMvLnJl&#10;bHOkkMFqwzAMhu+DvYPRfXGawxijTi+j0GvpHsDYimMaW0Yy2fr2M4PBMnrbUb/Q94l/f/hMi1qR&#10;JVI2sOt6UJgd+ZiDgffL8ekFlFSbvV0oo4EbChzGx4f9GRdb25HMsYhqlCwG5lrLq9biZkxWOiqY&#10;22YiTra2kYMu1l1tQD30/bPm3wwYN0x18gb45AdQl1tp5j/sFB2T0FQ7R0nTNEV3j6o9feQzro1i&#10;OWA14Fm+Q8a1a8+Bvu/d/dMb2JY5uiPbhG/ktn4cqGU/er3pcvwCAAD//wMAUEsDBBQABgAIAAAA&#10;IQDGNNXIxgIAABkGAAAOAAAAZHJzL2Uyb0RvYy54bWysVNtOGzEQfa/Uf7D2vWwSJVBWJCiCUlVC&#10;gICK54nXzq7kW23n1q/vsXcTKG2lUvVld+w5M+M5czk732rF1sKH1pppMTwaFEwYbuvWLKfF18er&#10;Dx8LFiKZmpQ1YlrsRCjOZ+/fnW1cJUa2saoWnsGJCdXGTYsmRleVZeCN0BSOrBMGSmm9poijX5a1&#10;pw28a1WOBoPjcmN97bzlIgTcXnbKYpb9Syl4vJUyiMjUtMDbYv76/F2kbzk7o2rpyTUt759B//AK&#10;Ta1B0IOrS4rEVr79xZVuubfBynjErS6tlC0XOQdkMxy8yuahISdyLiAnuANN4f+55TfrO8/aGrWb&#10;oFSGNIp0D9rILJVg6RIUbVyogHxwd74/BYgp3630Ov2RCdtmWncHWsU2Mo7L4XAwPh2AfQ7d6Hhy&#10;Mj6ZJK/ls7nzIX4WVrMkTAuPB2Q6aX0dYgfdQ1I0Y69apXBPlTJsgxCng0kKQGghqShC1A5JBbMs&#10;GKklepNHn10Gq9o6mSfr3GfiQnm2JnQIcS5MHPWP+wmZwl9SaDpgViUYVd6uTJ2lRlD9ydQs7hxI&#10;NOj3Ir1Ni7pgSuAJScrISK36GyQYUgZEJf47xrMUd0p0ud8LieJl4rt0/HKRsuk6HCMIUvZ9np3B&#10;IAEl8n+jbW+SrEUerDfaH4xyfGviwV63xva1SWP/p3LIzmZPR0dC4mNh6x2a2NtuuoPjVy2qdU0h&#10;3pHHOIMErKh4i49UFiWxvVSwxvrvv7tPeEwZtKgh1gNa6duKPCqqvhjM3+lwPIbbmA/jyckIB/9S&#10;s3ipMSt9YdFfQyxDx7OY8FHtRemtfsImm6eoUJHhiN01bX+4iF1RsQu5mM8zDDvEUbw2D44n54nZ&#10;1KeP2yfyrp+liDG8sftVQtWrkeqwydLY+Spa2eZ5e+a15xv7J09svyvTgnt5zqjnjT77AQAA//8D&#10;AFBLAwQUAAYACAAAACEAwxHCl+AAAAAKAQAADwAAAGRycy9kb3ducmV2LnhtbEyPQU+DQBCF7yb+&#10;h82YeDF2aSVIkaUhGlMvHqhNet2yI5Cys4TdUvz3jid7nPde3nwv38y2FxOOvnOkYLmIQCDVznTU&#10;KNh/vT+mIHzQZHTvCBX8oIdNcXuT68y4C1U47UIjuIR8phW0IQyZlL5u0Wq/cAMSe99utDrwOTbS&#10;jPrC5baXqyhKpNUd8YdWD/jaYn3ana2C6q36WB0+/Wk0U8CyrLYP626r1P3dXL6ACDiH/zD84TM6&#10;FMx0dGcyXvQK4ueYtwQFyVMMggNJnLJwZCddrkEWubyeUPwCAAD//wMAUEsBAi0AFAAGAAgAAAAh&#10;ALaDOJL+AAAA4QEAABMAAAAAAAAAAAAAAAAAAAAAAFtDb250ZW50X1R5cGVzXS54bWxQSwECLQAU&#10;AAYACAAAACEAOP0h/9YAAACUAQAACwAAAAAAAAAAAAAAAAAvAQAAX3JlbHMvLnJlbHNQSwECLQAU&#10;AAYACAAAACEAxjTVyMYCAAAZBgAADgAAAAAAAAAAAAAAAAAuAgAAZHJzL2Uyb0RvYy54bWxQSwEC&#10;LQAUAAYACAAAACEAwxHCl+AAAAAKAQAADwAAAAAAAAAAAAAAAAAgBQAAZHJzL2Rvd25yZXYueG1s&#10;UEsFBgAAAAAEAAQA8wAAAC0GAAAAAA==&#10;" filled="f" strokecolor="#c0504d [3205]" strokeweight="1.5pt">
+              <v:rect w14:anchorId="464CDEBA" id="Rectangle 158" o:spid="_x0000_s1026" style="position:absolute;margin-left:237pt;margin-top:31.7pt;width:87pt;height:209.25pt;z-index:251688448;visibility:visible;mso-wrap-style:square;mso-width-percent:0;mso-height-percent:0;mso-wrap-distance-left:9pt;mso-wrap-distance-top:0;mso-wrap-distance-right:9pt;mso-wrap-distance-bottom:0;mso-position-horizontal:absolute;mso-position-horizontal-relative:text;mso-position-vertical:absolute;mso-position-vertical-relative:text;mso-width-percent:0;mso-height-percent:0;mso-width-relative:margin;mso-height-relative:margin;v-text-anchor:middle" o:gfxdata="UEsDBBQABgAIAAAAIQC2gziS/gAAAOEBAAATAAAAW0NvbnRlbnRfVHlwZXNdLnhtbJSRQU7DMBBF&#10;90jcwfIWJU67QAgl6YK0S0CoHGBkTxKLZGx5TGhvj5O2G0SRWNoz/78nu9wcxkFMGNg6quQqL6RA&#10;0s5Y6ir5vt9lD1JwBDIwOMJKHpHlpr69KfdHjyxSmriSfYz+USnWPY7AufNIadK6MEJMx9ApD/oD&#10;OlTrorhX2lFEilmcO2RdNtjC5xDF9pCuTyYBB5bi6bQ4syoJ3g9WQ0ymaiLzg5KdCXlKLjvcW893&#10;SUOqXwnz5DrgnHtJTxOsQfEKIT7DmDSUCaxw7Rqn8787ZsmRM9e2VmPeBN4uqYvTtW7jvijg9N/y&#10;JsXecLq0q+WD6m8AAAD//wMAUEsDBBQABgAIAAAAIQA4/SH/1gAAAJQBAAALAAAAX3JlbHMvLnJl&#10;bHOkkMFqwzAMhu+DvYPRfXGawxijTi+j0GvpHsDYimMaW0Yy2fr2M4PBMnrbUb/Q94l/f/hMi1qR&#10;JVI2sOt6UJgd+ZiDgffL8ekFlFSbvV0oo4EbChzGx4f9GRdb25HMsYhqlCwG5lrLq9biZkxWOiqY&#10;22YiTra2kYMu1l1tQD30/bPm3wwYN0x18gb45AdQl1tp5j/sFB2T0FQ7R0nTNEV3j6o9feQzro1i&#10;OWA14Fm+Q8a1a8+Bvu/d/dMb2JY5uiPbhG/ktn4cqGU/er3pcvwCAAD//wMAUEsDBBQABgAIAAAA&#10;IQDGNNXIxgIAABkGAAAOAAAAZHJzL2Uyb0RvYy54bWysVNtOGzEQfa/Uf7D2vWwSJVBWJCiCUlVC&#10;gICK54nXzq7kW23n1q/vsXcTKG2lUvVld+w5M+M5czk732rF1sKH1pppMTwaFEwYbuvWLKfF18er&#10;Dx8LFiKZmpQ1YlrsRCjOZ+/fnW1cJUa2saoWnsGJCdXGTYsmRleVZeCN0BSOrBMGSmm9poijX5a1&#10;pw28a1WOBoPjcmN97bzlIgTcXnbKYpb9Syl4vJUyiMjUtMDbYv76/F2kbzk7o2rpyTUt759B//AK&#10;Ta1B0IOrS4rEVr79xZVuubfBynjErS6tlC0XOQdkMxy8yuahISdyLiAnuANN4f+55TfrO8/aGrWb&#10;oFSGNIp0D9rILJVg6RIUbVyogHxwd74/BYgp3630Ov2RCdtmWncHWsU2Mo7L4XAwPh2AfQ7d6Hhy&#10;Mj6ZJK/ls7nzIX4WVrMkTAuPB2Q6aX0dYgfdQ1I0Y69apXBPlTJsgxCng0kKQGghqShC1A5JBbMs&#10;GKklepNHn10Gq9o6mSfr3GfiQnm2JnQIcS5MHPWP+wmZwl9SaDpgViUYVd6uTJ2lRlD9ydQs7hxI&#10;NOj3Ir1Ni7pgSuAJScrISK36GyQYUgZEJf47xrMUd0p0ud8LieJl4rt0/HKRsuk6HCMIUvZ9np3B&#10;IAEl8n+jbW+SrEUerDfaH4xyfGviwV63xva1SWP/p3LIzmZPR0dC4mNh6x2a2NtuuoPjVy2qdU0h&#10;3pHHOIMErKh4i49UFiWxvVSwxvrvv7tPeEwZtKgh1gNa6duKPCqqvhjM3+lwPIbbmA/jyckIB/9S&#10;s3ipMSt9YdFfQyxDx7OY8FHtRemtfsImm6eoUJHhiN01bX+4iF1RsQu5mM8zDDvEUbw2D44n54nZ&#10;1KeP2yfyrp+liDG8sftVQtWrkeqwydLY+Spa2eZ5e+a15xv7J09svyvTgnt5zqjnjT77AQAA//8D&#10;AFBLAwQUAAYACAAAACEAwxHCl+AAAAAKAQAADwAAAGRycy9kb3ducmV2LnhtbEyPQU+DQBCF7yb+&#10;h82YeDF2aSVIkaUhGlMvHqhNet2yI5Cys4TdUvz3jid7nPde3nwv38y2FxOOvnOkYLmIQCDVznTU&#10;KNh/vT+mIHzQZHTvCBX8oIdNcXuT68y4C1U47UIjuIR8phW0IQyZlL5u0Wq/cAMSe99utDrwOTbS&#10;jPrC5baXqyhKpNUd8YdWD/jaYn3ana2C6q36WB0+/Wk0U8CyrLYP626r1P3dXL6ACDiH/zD84TM6&#10;FMx0dGcyXvQK4ueYtwQFyVMMggNJnLJwZCddrkEWubyeUPwCAAD//wMAUEsBAi0AFAAGAAgAAAAh&#10;ALaDOJL+AAAA4QEAABMAAAAAAAAAAAAAAAAAAAAAAFtDb250ZW50X1R5cGVzXS54bWxQSwECLQAU&#10;AAYACAAAACEAOP0h/9YAAACUAQAACwAAAAAAAAAAAAAAAAAvAQAAX3JlbHMvLnJlbHNQSwECLQAU&#10;AAYACAAAACEAxjTVyMYCAAAZBgAADgAAAAAAAAAAAAAAAAAuAgAAZHJzL2Uyb0RvYy54bWxQSwEC&#10;LQAUAAYACAAAACEAwxHCl+AAAAAKAQAADwAAAAAAAAAAAAAAAAAgBQAAZHJzL2Rvd25yZXYueG1s&#10;UEsFBgAAAAAEAAQA8wAAAC0GAAAAAA==&#10;" filled="f" strokecolor="#c0504d [3205]" strokeweight="1.5pt">
                 <v:stroke joinstyle="round"/>
               </v:rect>
             </w:pict>
@@ -17921,7 +17921,7 @@
           </mc:Choice>
           <mc:Fallback>
             <w:pict>
-              <v:rect w14:anchorId="1533F94B" id="Rectangle 162" o:spid="_x0000_s1026" style="position:absolute;margin-left:207pt;margin-top:18.95pt;width:87pt;height:18pt;z-index:251690496;visibility:visible;mso-wrap-style:square;mso-width-percent:0;mso-height-percent:0;mso-wrap-distance-left:9pt;mso-wrap-distance-top:0;mso-wrap-distance-right:9pt;mso-wrap-distance-bottom:0;mso-position-horizontal:absolute;mso-position-horizontal-relative:text;mso-position-vertical:absolute;mso-position-vertical-relative:text;mso-width-percent:0;mso-height-percent:0;mso-width-relative:margin;mso-height-relative:margin;v-text-anchor:middle" o:gfxdata="UEsDBBQABgAIAAAAIQC2gziS/gAAAOEBAAATAAAAW0NvbnRlbnRfVHlwZXNdLnhtbJSRQU7DMBBF&#10;90jcwfIWJU67QAgl6YK0S0CoHGBkTxKLZGx5TGhvj5O2G0SRWNoz/78nu9wcxkFMGNg6quQqL6RA&#10;0s5Y6ir5vt9lD1JwBDIwOMJKHpHlpr69KfdHjyxSmriSfYz+USnWPY7AufNIadK6MEJMx9ApD/oD&#10;OlTrorhX2lFEilmcO2RdNtjC5xDF9pCuTyYBB5bi6bQ4syoJ3g9WQ0ymaiLzg5KdCXlKLjvcW893&#10;SUOqXwnz5DrgnHtJTxOsQfEKIT7DmDSUCaxw7Rqn8787ZsmRM9e2VmPeBN4uqYvTtW7jvijg9N/y&#10;JsXecLq0q+WD6m8AAAD//wMAUEsDBBQABgAIAAAAIQA4/SH/1gAAAJQBAAALAAAAX3JlbHMvLnJl&#10;bHOkkMFqwzAMhu+DvYPRfXGawxijTi+j0GvpHsDYimMaW0Yy2fr2M4PBMnrbUb/Q94l/f/hMi1qR&#10;JVI2sOt6UJgd+ZiDgffL8ekFlFSbvV0oo4EbChzGx4f9GRdb25HMsYhqlCwG5lrLq9biZkxWOiqY&#10;22YiTra2kYMu1l1tQD30/bPm3wwYN0x18gb45AdQl1tp5j/sFB2T0FQ7R0nTNEV3j6o9feQzro1i&#10;OWA14Fm+Q8a1a8+Bvu/d/dMb2JY5uiPbhG/ktn4cqGU/er3pcvwCAAD//wMAUEsDBBQABgAIAAAA&#10;IQB0UckXwwIAABgGAAAOAAAAZHJzL2Uyb0RvYy54bWysVNtOGzEQfa/Uf7D8XjaJAoWIBEVQqkoI&#10;EFDxPHjt7Eq+1XZu/foeezeB0lYqVV92Zzz3M5fTs43RbCVDbJ2d8uHBgDNphatbu5jyrw+XH445&#10;i4lsTdpZOeVbGfnZ7P2707WfyJFrnK5lYHBi42Ttp7xJyU+qKopGGooHzksLoXLBUAIbFlUdaA3v&#10;RlejweCoWrtQ++CEjBGvF52Qz4p/paRIN0pFmZiecuSWyjeU71P+VrNTmiwC+aYVfRr0D1kYai2C&#10;7l1dUCK2DO0vrkwrgotOpQPhTOWUaoUsNaCa4eBVNfcNeVlqATjR72GK/8+tuF7dBtbW6N3RiDNL&#10;Bk26A2xkF1qy/AiI1j5OoHnvb0PPRZC53o0KJv9RCdsUWLd7WOUmMYHH4XAwPhkAfQHZaHR8BBpu&#10;qmdrH2L6LJ1hmZjygPgFTVpdxdSp7lRyMOsuW63xThNt2RoRTgaH2T9hgpSmBNJ41BTtgjPSC4ym&#10;SKG4jE63dTbP1mXM5LkObEUYEBJC2lQqRnI/aebwFxSbTrGIutkJbmnrkkojqf5ka5a2HhhajDvP&#10;uRlZc6YlUshU0UzU6r/RRBLaAqgMfwd4odJWy672O6nQu4J7V05YPOVqugHHBgKU3ZgXZzDIigr1&#10;v9G2N8nWsuzVG+33RiW+s2lvb1rr+t7krf9TO1Rns4OjAyHj8eTqLWY4uG65oxeXLbp1RTHdUsA2&#10;AwRcqHSDj9IOLXE9xVnjwvffvWd9LBmk6CGuA0bp25ICOqq/WKzfyXA8httUmPHhxxGY8FLy9FJi&#10;l+bcYb6GuIVeFDLrJ70jVXDmEYdsnqNCRFYgdje0PXOeuqbiFAo5nxc1nBBP6cree5GdZ2TznD5s&#10;Hin4fpcStvDa7S4JTV6tVKebLa2bL5NTbdm3Z1x7vHF+ysb2pzLft5d80Xo+6LMfAAAA//8DAFBL&#10;AwQUAAYACAAAACEAVRSPQ+EAAAAJAQAADwAAAGRycy9kb3ducmV2LnhtbEyPzU7DMBCE70i8g7VI&#10;XBB1+gNNQjZVBELthUPaSlzdeEmixusodtPw9pgTHGdnNPtNtplMJ0YaXGsZYT6LQBBXVrdcIxwP&#10;748xCOcVa9VZJoRvcrDJb28ylWp75ZLGva9FKGGXKoTG+z6V0lUNGeVmticO3pcdjPJBDrXUg7qG&#10;ctPJRRQ9S6NaDh8a1dNrQ9V5fzEI5Vu5W3x+uPOgR09FUW4fknaLeH83FS8gPE3+Lwy/+AEd8sB0&#10;shfWTnQIq/kqbPEIy3UCIgSe4jgcTgjrZQIyz+T/BfkPAAAA//8DAFBLAQItABQABgAIAAAAIQC2&#10;gziS/gAAAOEBAAATAAAAAAAAAAAAAAAAAAAAAABbQ29udGVudF9UeXBlc10ueG1sUEsBAi0AFAAG&#10;AAgAAAAhADj9If/WAAAAlAEAAAsAAAAAAAAAAAAAAAAALwEAAF9yZWxzLy5yZWxzUEsBAi0AFAAG&#10;AAgAAAAhAHRRyRfDAgAAGAYAAA4AAAAAAAAAAAAAAAAALgIAAGRycy9lMm9Eb2MueG1sUEsBAi0A&#10;FAAGAAgAAAAhAFUUj0PhAAAACQEAAA8AAAAAAAAAAAAAAAAAHQUAAGRycy9kb3ducmV2LnhtbFBL&#10;BQYAAAAABAAEAPMAAAArBgAAAAA=&#10;" filled="f" strokecolor="#c0504d [3205]" strokeweight="1.5pt">
+              <v:rect w14:anchorId="45168482" id="Rectangle 162" o:spid="_x0000_s1026" style="position:absolute;margin-left:207pt;margin-top:18.95pt;width:87pt;height:18pt;z-index:251690496;visibility:visible;mso-wrap-style:square;mso-width-percent:0;mso-height-percent:0;mso-wrap-distance-left:9pt;mso-wrap-distance-top:0;mso-wrap-distance-right:9pt;mso-wrap-distance-bottom:0;mso-position-horizontal:absolute;mso-position-horizontal-relative:text;mso-position-vertical:absolute;mso-position-vertical-relative:text;mso-width-percent:0;mso-height-percent:0;mso-width-relative:margin;mso-height-relative:margin;v-text-anchor:middle" o:gfxdata="UEsDBBQABgAIAAAAIQC2gziS/gAAAOEBAAATAAAAW0NvbnRlbnRfVHlwZXNdLnhtbJSRQU7DMBBF&#10;90jcwfIWJU67QAgl6YK0S0CoHGBkTxKLZGx5TGhvj5O2G0SRWNoz/78nu9wcxkFMGNg6quQqL6RA&#10;0s5Y6ir5vt9lD1JwBDIwOMJKHpHlpr69KfdHjyxSmriSfYz+USnWPY7AufNIadK6MEJMx9ApD/oD&#10;OlTrorhX2lFEilmcO2RdNtjC5xDF9pCuTyYBB5bi6bQ4syoJ3g9WQ0ymaiLzg5KdCXlKLjvcW893&#10;SUOqXwnz5DrgnHtJTxOsQfEKIT7DmDSUCaxw7Rqn8787ZsmRM9e2VmPeBN4uqYvTtW7jvijg9N/y&#10;JsXecLq0q+WD6m8AAAD//wMAUEsDBBQABgAIAAAAIQA4/SH/1gAAAJQBAAALAAAAX3JlbHMvLnJl&#10;bHOkkMFqwzAMhu+DvYPRfXGawxijTi+j0GvpHsDYimMaW0Yy2fr2M4PBMnrbUb/Q94l/f/hMi1qR&#10;JVI2sOt6UJgd+ZiDgffL8ekFlFSbvV0oo4EbChzGx4f9GRdb25HMsYhqlCwG5lrLq9biZkxWOiqY&#10;22YiTra2kYMu1l1tQD30/bPm3wwYN0x18gb45AdQl1tp5j/sFB2T0FQ7R0nTNEV3j6o9feQzro1i&#10;OWA14Fm+Q8a1a8+Bvu/d/dMb2JY5uiPbhG/ktn4cqGU/er3pcvwCAAD//wMAUEsDBBQABgAIAAAA&#10;IQB0UckXwwIAABgGAAAOAAAAZHJzL2Uyb0RvYy54bWysVNtOGzEQfa/Uf7D8XjaJAoWIBEVQqkoI&#10;EFDxPHjt7Eq+1XZu/foeezeB0lYqVV92Zzz3M5fTs43RbCVDbJ2d8uHBgDNphatbu5jyrw+XH445&#10;i4lsTdpZOeVbGfnZ7P2707WfyJFrnK5lYHBi42Ttp7xJyU+qKopGGooHzksLoXLBUAIbFlUdaA3v&#10;RlejweCoWrtQ++CEjBGvF52Qz4p/paRIN0pFmZiecuSWyjeU71P+VrNTmiwC+aYVfRr0D1kYai2C&#10;7l1dUCK2DO0vrkwrgotOpQPhTOWUaoUsNaCa4eBVNfcNeVlqATjR72GK/8+tuF7dBtbW6N3RiDNL&#10;Bk26A2xkF1qy/AiI1j5OoHnvb0PPRZC53o0KJv9RCdsUWLd7WOUmMYHH4XAwPhkAfQHZaHR8BBpu&#10;qmdrH2L6LJ1hmZjygPgFTVpdxdSp7lRyMOsuW63xThNt2RoRTgaH2T9hgpSmBNJ41BTtgjPSC4ym&#10;SKG4jE63dTbP1mXM5LkObEUYEBJC2lQqRnI/aebwFxSbTrGIutkJbmnrkkojqf5ka5a2HhhajDvP&#10;uRlZc6YlUshU0UzU6r/RRBLaAqgMfwd4odJWy672O6nQu4J7V05YPOVqugHHBgKU3ZgXZzDIigr1&#10;v9G2N8nWsuzVG+33RiW+s2lvb1rr+t7krf9TO1Rns4OjAyHj8eTqLWY4uG65oxeXLbp1RTHdUsA2&#10;AwRcqHSDj9IOLXE9xVnjwvffvWd9LBmk6CGuA0bp25ICOqq/WKzfyXA8httUmPHhxxGY8FLy9FJi&#10;l+bcYb6GuIVeFDLrJ70jVXDmEYdsnqNCRFYgdje0PXOeuqbiFAo5nxc1nBBP6cree5GdZ2TznD5s&#10;Hin4fpcStvDa7S4JTV6tVKebLa2bL5NTbdm3Z1x7vHF+ysb2pzLft5d80Xo+6LMfAAAA//8DAFBL&#10;AwQUAAYACAAAACEAVRSPQ+EAAAAJAQAADwAAAGRycy9kb3ducmV2LnhtbEyPzU7DMBCE70i8g7VI&#10;XBB1+gNNQjZVBELthUPaSlzdeEmixusodtPw9pgTHGdnNPtNtplMJ0YaXGsZYT6LQBBXVrdcIxwP&#10;748xCOcVa9VZJoRvcrDJb28ylWp75ZLGva9FKGGXKoTG+z6V0lUNGeVmticO3pcdjPJBDrXUg7qG&#10;ctPJRRQ9S6NaDh8a1dNrQ9V5fzEI5Vu5W3x+uPOgR09FUW4fknaLeH83FS8gPE3+Lwy/+AEd8sB0&#10;shfWTnQIq/kqbPEIy3UCIgSe4jgcTgjrZQIyz+T/BfkPAAAA//8DAFBLAQItABQABgAIAAAAIQC2&#10;gziS/gAAAOEBAAATAAAAAAAAAAAAAAAAAAAAAABbQ29udGVudF9UeXBlc10ueG1sUEsBAi0AFAAG&#10;AAgAAAAhADj9If/WAAAAlAEAAAsAAAAAAAAAAAAAAAAALwEAAF9yZWxzLy5yZWxzUEsBAi0AFAAG&#10;AAgAAAAhAHRRyRfDAgAAGAYAAA4AAAAAAAAAAAAAAAAALgIAAGRycy9lMm9Eb2MueG1sUEsBAi0A&#10;FAAGAAgAAAAhAFUUj0PhAAAACQEAAA8AAAAAAAAAAAAAAAAAHQUAAGRycy9kb3ducmV2LnhtbFBL&#10;BQYAAAAABAAEAPMAAAArBgAAAAA=&#10;" filled="f" strokecolor="#c0504d [3205]" strokeweight="1.5pt">
                 <v:stroke joinstyle="round"/>
               </v:rect>
             </w:pict>
@@ -18007,7 +18007,7 @@
           </mc:Choice>
           <mc:Fallback>
             <w:pict>
-              <v:rect w14:anchorId="0636EB21" id="Rectangle 160" o:spid="_x0000_s1026" style="position:absolute;margin-left:0;margin-top:29.45pt;width:78.75pt;height:81.75pt;z-index:251689472;visibility:visible;mso-wrap-style:square;mso-width-percent:0;mso-height-percent:0;mso-wrap-distance-left:9pt;mso-wrap-distance-top:0;mso-wrap-distance-right:9pt;mso-wrap-distance-bottom:0;mso-position-horizontal:absolute;mso-position-horizontal-relative:text;mso-position-vertical:absolute;mso-position-vertical-relative:text;mso-width-percent:0;mso-height-percent:0;mso-width-relative:margin;mso-height-relative:margin;v-text-anchor:middle" o:gfxdata="UEsDBBQABgAIAAAAIQC2gziS/gAAAOEBAAATAAAAW0NvbnRlbnRfVHlwZXNdLnhtbJSRQU7DMBBF&#10;90jcwfIWJU67QAgl6YK0S0CoHGBkTxKLZGx5TGhvj5O2G0SRWNoz/78nu9wcxkFMGNg6quQqL6RA&#10;0s5Y6ir5vt9lD1JwBDIwOMJKHpHlpr69KfdHjyxSmriSfYz+USnWPY7AufNIadK6MEJMx9ApD/oD&#10;OlTrorhX2lFEilmcO2RdNtjC5xDF9pCuTyYBB5bi6bQ4syoJ3g9WQ0ymaiLzg5KdCXlKLjvcW893&#10;SUOqXwnz5DrgnHtJTxOsQfEKIT7DmDSUCaxw7Rqn8787ZsmRM9e2VmPeBN4uqYvTtW7jvijg9N/y&#10;JsXecLq0q+WD6m8AAAD//wMAUEsDBBQABgAIAAAAIQA4/SH/1gAAAJQBAAALAAAAX3JlbHMvLnJl&#10;bHOkkMFqwzAMhu+DvYPRfXGawxijTi+j0GvpHsDYimMaW0Yy2fr2M4PBMnrbUb/Q94l/f/hMi1qR&#10;JVI2sOt6UJgd+ZiDgffL8ekFlFSbvV0oo4EbChzGx4f9GRdb25HMsYhqlCwG5lrLq9biZkxWOiqY&#10;22YiTra2kYMu1l1tQD30/bPm3wwYN0x18gb45AdQl1tp5j/sFB2T0FQ7R0nTNEV3j6o9feQzro1i&#10;OWA14Fm+Q8a1a8+Bvu/d/dMb2JY5uiPbhG/ktn4cqGU/er3pcvwCAAD//wMAUEsDBBQABgAIAAAA&#10;IQAjfi9yxwIAABkGAAAOAAAAZHJzL2Uyb0RvYy54bWysVNtO3DAQfa/Uf7D8XpLdAoWIXbSCUlVC&#10;BQEVz7OOvYnk2K7tvfXre+xkF0pbqVR9ScaeM+OZM5ez802n2Ur60Foz4aODkjNphK1bs5jwrw9X&#10;7044C5FMTdoaOeFbGfj59O2bs7Wr5Ng2VtfSMzgxoVq7CW9idFVRBNHIjsKBddJAqazvKOLoF0Xt&#10;aQ3vnS7GZXlcrK2vnbdChoDby17Jp9m/UlLEG6WCjExPOGKL+evzd56+xfSMqoUn17RiCIP+IYqO&#10;WoNH964uKRJb+vYXV10rvA1WxQNhu8Iq1QqZc0A2o/JFNvcNOZlzATnB7WkK/8+t+LK69aytUbtj&#10;8GOoQ5HuQBuZhZYsXYKitQsVkPfu1g+nADHlu1G+S39kwjaZ1u2eVrmJTOByVJblaHzEmYBuVL4/&#10;GeMAP8WTufMhfpK2Y0mYcI8AMp20ug6xh+4g6TVjr1qtcU+VNmwNr6flEcIXhBZSmiLEziGpYBac&#10;kV6gN0X02WWwuq2TebLOfSYvtGcrQoeQENLE8RDcT8j0/CWFpgdmVYJR5e3S1FlqJNUfTc3i1oFE&#10;g37nKbZO1pxpiRCSlJGRWv03SDCkDYhK/PeMZylutexzv5MKxcvE9+n4xTxl03c4RhCk7Po8O4NB&#10;Airk/0rbwSRZyzxYr7TfG+X3rYl7+641dqhNGvs/lUP1Njs6ehISH3Nbb9HE3vbTHZy4alGtawrx&#10;ljzGGSRgRcUbfJS2KIkdJM4a67//7j7hMWXQooZYD2ilb0vyqKj+bDB/p6PDQ7iN+XB49GGMg3+u&#10;mT/XmGV3YdFfIyxDJ7KY8FHvROVt94hNNkuvQkVG4O2+aYfDReyLil0o5GyWYdghjuK1uXciOU/M&#10;pj592DySd8MsRYzhF7tbJVS9GKkemyyNnS2jVW2etydeB76xf/LEDrsyLbjn54x62ujTHwAAAP//&#10;AwBQSwMEFAAGAAgAAAAhAJlJiKjdAAAABwEAAA8AAABkcnMvZG93bnJldi54bWxMj8FOwzAQRO9I&#10;/IO1SFwQdbAItCGbKgKh9sIhBYmrGy9J1HgdxW4a/r7uCY6jGc28ydez7cVEo+8cIzwsEhDEtTMd&#10;Nwhfn+/3SxA+aDa6d0wIv+RhXVxf5Toz7sQVTbvQiFjCPtMIbQhDJqWvW7LaL9xAHL0fN1odohwb&#10;aUZ9iuW2lypJnqTVHceFVg/02lJ92B0tQvVWbdX3hz+MZgpUltXmbtVtEG9v5vIFRKA5/IXhgh/R&#10;oYhMe3dk40WPEI8EhHS5AnFx0+cUxB5BKfUIssjlf/7iDAAA//8DAFBLAQItABQABgAIAAAAIQC2&#10;gziS/gAAAOEBAAATAAAAAAAAAAAAAAAAAAAAAABbQ29udGVudF9UeXBlc10ueG1sUEsBAi0AFAAG&#10;AAgAAAAhADj9If/WAAAAlAEAAAsAAAAAAAAAAAAAAAAALwEAAF9yZWxzLy5yZWxzUEsBAi0AFAAG&#10;AAgAAAAhACN+L3LHAgAAGQYAAA4AAAAAAAAAAAAAAAAALgIAAGRycy9lMm9Eb2MueG1sUEsBAi0A&#10;FAAGAAgAAAAhAJlJiKjdAAAABwEAAA8AAAAAAAAAAAAAAAAAIQUAAGRycy9kb3ducmV2LnhtbFBL&#10;BQYAAAAABAAEAPMAAAArBgAAAAA=&#10;" filled="f" strokecolor="#c0504d [3205]" strokeweight="1.5pt">
+              <v:rect w14:anchorId="1674D24D" id="Rectangle 160" o:spid="_x0000_s1026" style="position:absolute;margin-left:0;margin-top:29.45pt;width:78.75pt;height:81.75pt;z-index:251689472;visibility:visible;mso-wrap-style:square;mso-width-percent:0;mso-height-percent:0;mso-wrap-distance-left:9pt;mso-wrap-distance-top:0;mso-wrap-distance-right:9pt;mso-wrap-distance-bottom:0;mso-position-horizontal:absolute;mso-position-horizontal-relative:text;mso-position-vertical:absolute;mso-position-vertical-relative:text;mso-width-percent:0;mso-height-percent:0;mso-width-relative:margin;mso-height-relative:margin;v-text-anchor:middle" o:gfxdata="UEsDBBQABgAIAAAAIQC2gziS/gAAAOEBAAATAAAAW0NvbnRlbnRfVHlwZXNdLnhtbJSRQU7DMBBF&#10;90jcwfIWJU67QAgl6YK0S0CoHGBkTxKLZGx5TGhvj5O2G0SRWNoz/78nu9wcxkFMGNg6quQqL6RA&#10;0s5Y6ir5vt9lD1JwBDIwOMJKHpHlpr69KfdHjyxSmriSfYz+USnWPY7AufNIadK6MEJMx9ApD/oD&#10;OlTrorhX2lFEilmcO2RdNtjC5xDF9pCuTyYBB5bi6bQ4syoJ3g9WQ0ymaiLzg5KdCXlKLjvcW893&#10;SUOqXwnz5DrgnHtJTxOsQfEKIT7DmDSUCaxw7Rqn8787ZsmRM9e2VmPeBN4uqYvTtW7jvijg9N/y&#10;JsXecLq0q+WD6m8AAAD//wMAUEsDBBQABgAIAAAAIQA4/SH/1gAAAJQBAAALAAAAX3JlbHMvLnJl&#10;bHOkkMFqwzAMhu+DvYPRfXGawxijTi+j0GvpHsDYimMaW0Yy2fr2M4PBMnrbUb/Q94l/f/hMi1qR&#10;JVI2sOt6UJgd+ZiDgffL8ekFlFSbvV0oo4EbChzGx4f9GRdb25HMsYhqlCwG5lrLq9biZkxWOiqY&#10;22YiTra2kYMu1l1tQD30/bPm3wwYN0x18gb45AdQl1tp5j/sFB2T0FQ7R0nTNEV3j6o9feQzro1i&#10;OWA14Fm+Q8a1a8+Bvu/d/dMb2JY5uiPbhG/ktn4cqGU/er3pcvwCAAD//wMAUEsDBBQABgAIAAAA&#10;IQAjfi9yxwIAABkGAAAOAAAAZHJzL2Uyb0RvYy54bWysVNtO3DAQfa/Uf7D8XpLdAoWIXbSCUlVC&#10;BQEVz7OOvYnk2K7tvfXre+xkF0pbqVR9ScaeM+OZM5ez802n2Ur60Foz4aODkjNphK1bs5jwrw9X&#10;7044C5FMTdoaOeFbGfj59O2bs7Wr5Ng2VtfSMzgxoVq7CW9idFVRBNHIjsKBddJAqazvKOLoF0Xt&#10;aQ3vnS7GZXlcrK2vnbdChoDby17Jp9m/UlLEG6WCjExPOGKL+evzd56+xfSMqoUn17RiCIP+IYqO&#10;WoNH964uKRJb+vYXV10rvA1WxQNhu8Iq1QqZc0A2o/JFNvcNOZlzATnB7WkK/8+t+LK69aytUbtj&#10;8GOoQ5HuQBuZhZYsXYKitQsVkPfu1g+nADHlu1G+S39kwjaZ1u2eVrmJTOByVJblaHzEmYBuVL4/&#10;GeMAP8WTufMhfpK2Y0mYcI8AMp20ug6xh+4g6TVjr1qtcU+VNmwNr6flEcIXhBZSmiLEziGpYBac&#10;kV6gN0X02WWwuq2TebLOfSYvtGcrQoeQENLE8RDcT8j0/CWFpgdmVYJR5e3S1FlqJNUfTc3i1oFE&#10;g37nKbZO1pxpiRCSlJGRWv03SDCkDYhK/PeMZylutexzv5MKxcvE9+n4xTxl03c4RhCk7Po8O4NB&#10;Airk/0rbwSRZyzxYr7TfG+X3rYl7+641dqhNGvs/lUP1Njs6ehISH3Nbb9HE3vbTHZy4alGtawrx&#10;ljzGGSRgRcUbfJS2KIkdJM4a67//7j7hMWXQooZYD2ilb0vyqKj+bDB/p6PDQ7iN+XB49GGMg3+u&#10;mT/XmGV3YdFfIyxDJ7KY8FHvROVt94hNNkuvQkVG4O2+aYfDReyLil0o5GyWYdghjuK1uXciOU/M&#10;pj592DySd8MsRYzhF7tbJVS9GKkemyyNnS2jVW2etydeB76xf/LEDrsyLbjn54x62ujTHwAAAP//&#10;AwBQSwMEFAAGAAgAAAAhAJlJiKjdAAAABwEAAA8AAABkcnMvZG93bnJldi54bWxMj8FOwzAQRO9I&#10;/IO1SFwQdbAItCGbKgKh9sIhBYmrGy9J1HgdxW4a/r7uCY6jGc28ydez7cVEo+8cIzwsEhDEtTMd&#10;Nwhfn+/3SxA+aDa6d0wIv+RhXVxf5Toz7sQVTbvQiFjCPtMIbQhDJqWvW7LaL9xAHL0fN1odohwb&#10;aUZ9iuW2lypJnqTVHceFVg/02lJ92B0tQvVWbdX3hz+MZgpUltXmbtVtEG9v5vIFRKA5/IXhgh/R&#10;oYhMe3dk40WPEI8EhHS5AnFx0+cUxB5BKfUIssjlf/7iDAAA//8DAFBLAQItABQABgAIAAAAIQC2&#10;gziS/gAAAOEBAAATAAAAAAAAAAAAAAAAAAAAAABbQ29udGVudF9UeXBlc10ueG1sUEsBAi0AFAAG&#10;AAgAAAAhADj9If/WAAAAlAEAAAsAAAAAAAAAAAAAAAAALwEAAF9yZWxzLy5yZWxzUEsBAi0AFAAG&#10;AAgAAAAhACN+L3LHAgAAGQYAAA4AAAAAAAAAAAAAAAAALgIAAGRycy9lMm9Eb2MueG1sUEsBAi0A&#10;FAAGAAgAAAAhAJlJiKjdAAAABwEAAA8AAAAAAAAAAAAAAAAAIQUAAGRycy9kb3ducmV2LnhtbFBL&#10;BQYAAAAABAAEAPMAAAArBgAAAAA=&#10;" filled="f" strokecolor="#c0504d [3205]" strokeweight="1.5pt">
                 <v:stroke joinstyle="round"/>
               </v:rect>
             </w:pict>
@@ -19126,7 +19126,7 @@
           </mc:Choice>
           <mc:Fallback>
             <w:pict>
-              <v:shape w14:anchorId="1689D208" id="Arrow: Right 177" o:spid="_x0000_s1026" type="#_x0000_t13" style="position:absolute;margin-left:-23.8pt;margin-top:8.55pt;width:21pt;height:10.5pt;z-index:251695616;visibility:visible;mso-wrap-style:square;mso-width-percent:0;mso-height-percent:0;mso-wrap-distance-left:9pt;mso-wrap-distance-top:0;mso-wrap-distance-right:9pt;mso-wrap-distance-bottom:0;mso-position-horizontal:absolute;mso-position-horizontal-relative:text;mso-position-vertical:absolute;mso-position-vertical-relative:text;mso-width-percent:0;mso-height-percent:0;mso-width-relative:margin;mso-height-relative:margin;v-text-anchor:middle" o:gfxdata="UEsDBBQABgAIAAAAIQC2gziS/gAAAOEBAAATAAAAW0NvbnRlbnRfVHlwZXNdLnhtbJSRQU7DMBBF&#10;90jcwfIWJU67QAgl6YK0S0CoHGBkTxKLZGx5TGhvj5O2G0SRWNoz/78nu9wcxkFMGNg6quQqL6RA&#10;0s5Y6ir5vt9lD1JwBDIwOMJKHpHlpr69KfdHjyxSmriSfYz+USnWPY7AufNIadK6MEJMx9ApD/oD&#10;OlTrorhX2lFEilmcO2RdNtjC5xDF9pCuTyYBB5bi6bQ4syoJ3g9WQ0ymaiLzg5KdCXlKLjvcW893&#10;SUOqXwnz5DrgnHtJTxOsQfEKIT7DmDSUCaxw7Rqn8787ZsmRM9e2VmPeBN4uqYvTtW7jvijg9N/y&#10;JsXecLq0q+WD6m8AAAD//wMAUEsDBBQABgAIAAAAIQA4/SH/1gAAAJQBAAALAAAAX3JlbHMvLnJl&#10;bHOkkMFqwzAMhu+DvYPRfXGawxijTi+j0GvpHsDYimMaW0Yy2fr2M4PBMnrbUb/Q94l/f/hMi1qR&#10;JVI2sOt6UJgd+ZiDgffL8ekFlFSbvV0oo4EbChzGx4f9GRdb25HMsYhqlCwG5lrLq9biZkxWOiqY&#10;22YiTra2kYMu1l1tQD30/bPm3wwYN0x18gb45AdQl1tp5j/sFB2T0FQ7R0nTNEV3j6o9feQzro1i&#10;OWA14Fm+Q8a1a8+Bvu/d/dMb2JY5uiPbhG/ktn4cqGU/er3pcvwCAAD//wMAUEsDBBQABgAIAAAA&#10;IQCF9OWIdQIAAEUFAAAOAAAAZHJzL2Uyb0RvYy54bWysVE1v2zAMvQ/YfxB0X22nH9mMOkXQosOA&#10;og3aDj2rshQbkEWNUuJkv36U7LhFV2zAMB9kUSQfySdS5xe7zrCtQt+CrXhxlHOmrIS6teuKf3+8&#10;/vSZMx+ErYUBqyq+V55fLD5+OO9dqWbQgKkVMgKxvuxdxZsQXJllXjaqE/4InLKk1ICdCCTiOqtR&#10;9ITemWyW52dZD1g7BKm8p9OrQckXCV9rJcOd1l4FZipOuYW0Ylqf45otzkW5RuGaVo5piH/IohOt&#10;paAT1JUIgm2w/Q2qayWCBx2OJHQZaN1KlWqgaor8TTUPjXAq1ULkeDfR5P8frLzdrpC1Nd3dfM6Z&#10;FR1d0hIR+pLdt+smsHhOLPXOl2T84FY4Sp62seSdxi7+qRi2S8zuJ2bVLjBJh7Ozs3lO/EtSFcfH&#10;x6eJ+ezF2aEPXxV0LG4qjjF0SiOxKrY3PlBYcjgYkhBTGpJIu7A3KuZh7L3SVFIMm7xTM6lLg2wr&#10;qA2ElMqGUdWIWg3Hpzl9sVIKMnkkKQFGZN0aM2EXf8IeYEb76KpSL07O+d+dJ48UGWyYnLvWAr4H&#10;YEIxFqAH+wNJAzWRpWeo93ThCMMkeCevW2L8RviwEkitT5dE4xzuaNEG+orDuOOsAfz53nm0p44k&#10;LWc9jVLF/Y+NQMWZ+WapV78UJydx9pJwcjqfkYCvNc+vNXbTXQJdU0EPh5NpG+2DOWw1QvdEU7+M&#10;UUklrKTYFZcBD8JlGEac3g2plstkRvPmRLixD05G8Mhq7KXH3ZNAN7ZdoH69hcPYifJN3w220dPC&#10;chNAt6kpX3gd+aZZTY0zvivxMXgtJ6uX12/xCwAA//8DAFBLAwQUAAYACAAAACEA/tHWCd0AAAAI&#10;AQAADwAAAGRycy9kb3ducmV2LnhtbEyPwU7DMBBE70j8g7VI3FInUNoqxKkQghscaEHi6MRLnDZe&#10;R7Gbpv16llM5juZp9m2xnlwnRhxC60lBNktBINXetNQo+Ny+JisQIWoyuvOECk4YYF1eXxU6N/5I&#10;HzhuYiN4hEKuFdgY+1zKUFt0Osx8j8Tdjx+cjhyHRppBH3ncdfIuTRfS6Zb4gtU9Plus95uDUxDe&#10;53a7q87xvDf+7RS+xu+XnVTq9mZ6egQRcYoXGP70WR1Kdqr8gUwQnYJkvlwwysUyA8FA8sC5UnC/&#10;ykCWhfz/QPkLAAD//wMAUEsBAi0AFAAGAAgAAAAhALaDOJL+AAAA4QEAABMAAAAAAAAAAAAAAAAA&#10;AAAAAFtDb250ZW50X1R5cGVzXS54bWxQSwECLQAUAAYACAAAACEAOP0h/9YAAACUAQAACwAAAAAA&#10;AAAAAAAAAAAvAQAAX3JlbHMvLnJlbHNQSwECLQAUAAYACAAAACEAhfTliHUCAABFBQAADgAAAAAA&#10;AAAAAAAAAAAuAgAAZHJzL2Uyb0RvYy54bWxQSwECLQAUAAYACAAAACEA/tHWCd0AAAAIAQAADwAA&#10;AAAAAAAAAAAAAADPBAAAZHJzL2Rvd25yZXYueG1sUEsFBgAAAAAEAAQA8wAAANkFAAAAAA==&#10;" fillcolor="#c0504d [3205]" strokecolor="#622423 [1605]" strokeweight="2pt"/>
+              <v:shape w14:anchorId="6D06A2EA" id="Arrow: Right 177" o:spid="_x0000_s1026" type="#_x0000_t13" style="position:absolute;margin-left:-23.8pt;margin-top:8.55pt;width:21pt;height:10.5pt;z-index:251695616;visibility:visible;mso-wrap-style:square;mso-width-percent:0;mso-height-percent:0;mso-wrap-distance-left:9pt;mso-wrap-distance-top:0;mso-wrap-distance-right:9pt;mso-wrap-distance-bottom:0;mso-position-horizontal:absolute;mso-position-horizontal-relative:text;mso-position-vertical:absolute;mso-position-vertical-relative:text;mso-width-percent:0;mso-height-percent:0;mso-width-relative:margin;mso-height-relative:margin;v-text-anchor:middle" o:gfxdata="UEsDBBQABgAIAAAAIQC2gziS/gAAAOEBAAATAAAAW0NvbnRlbnRfVHlwZXNdLnhtbJSRQU7DMBBF&#10;90jcwfIWJU67QAgl6YK0S0CoHGBkTxKLZGx5TGhvj5O2G0SRWNoz/78nu9wcxkFMGNg6quQqL6RA&#10;0s5Y6ir5vt9lD1JwBDIwOMJKHpHlpr69KfdHjyxSmriSfYz+USnWPY7AufNIadK6MEJMx9ApD/oD&#10;OlTrorhX2lFEilmcO2RdNtjC5xDF9pCuTyYBB5bi6bQ4syoJ3g9WQ0ymaiLzg5KdCXlKLjvcW893&#10;SUOqXwnz5DrgnHtJTxOsQfEKIT7DmDSUCaxw7Rqn8787ZsmRM9e2VmPeBN4uqYvTtW7jvijg9N/y&#10;JsXecLq0q+WD6m8AAAD//wMAUEsDBBQABgAIAAAAIQA4/SH/1gAAAJQBAAALAAAAX3JlbHMvLnJl&#10;bHOkkMFqwzAMhu+DvYPRfXGawxijTi+j0GvpHsDYimMaW0Yy2fr2M4PBMnrbUb/Q94l/f/hMi1qR&#10;JVI2sOt6UJgd+ZiDgffL8ekFlFSbvV0oo4EbChzGx4f9GRdb25HMsYhqlCwG5lrLq9biZkxWOiqY&#10;22YiTra2kYMu1l1tQD30/bPm3wwYN0x18gb45AdQl1tp5j/sFB2T0FQ7R0nTNEV3j6o9feQzro1i&#10;OWA14Fm+Q8a1a8+Bvu/d/dMb2JY5uiPbhG/ktn4cqGU/er3pcvwCAAD//wMAUEsDBBQABgAIAAAA&#10;IQCF9OWIdQIAAEUFAAAOAAAAZHJzL2Uyb0RvYy54bWysVE1v2zAMvQ/YfxB0X22nH9mMOkXQosOA&#10;og3aDj2rshQbkEWNUuJkv36U7LhFV2zAMB9kUSQfySdS5xe7zrCtQt+CrXhxlHOmrIS6teuKf3+8&#10;/vSZMx+ErYUBqyq+V55fLD5+OO9dqWbQgKkVMgKxvuxdxZsQXJllXjaqE/4InLKk1ICdCCTiOqtR&#10;9ITemWyW52dZD1g7BKm8p9OrQckXCV9rJcOd1l4FZipOuYW0Ylqf45otzkW5RuGaVo5piH/IohOt&#10;paAT1JUIgm2w/Q2qayWCBx2OJHQZaN1KlWqgaor8TTUPjXAq1ULkeDfR5P8frLzdrpC1Nd3dfM6Z&#10;FR1d0hIR+pLdt+smsHhOLPXOl2T84FY4Sp62seSdxi7+qRi2S8zuJ2bVLjBJh7Ozs3lO/EtSFcfH&#10;x6eJ+ezF2aEPXxV0LG4qjjF0SiOxKrY3PlBYcjgYkhBTGpJIu7A3KuZh7L3SVFIMm7xTM6lLg2wr&#10;qA2ElMqGUdWIWg3Hpzl9sVIKMnkkKQFGZN0aM2EXf8IeYEb76KpSL07O+d+dJ48UGWyYnLvWAr4H&#10;YEIxFqAH+wNJAzWRpWeo93ThCMMkeCevW2L8RviwEkitT5dE4xzuaNEG+orDuOOsAfz53nm0p44k&#10;LWc9jVLF/Y+NQMWZ+WapV78UJydx9pJwcjqfkYCvNc+vNXbTXQJdU0EPh5NpG+2DOWw1QvdEU7+M&#10;UUklrKTYFZcBD8JlGEac3g2plstkRvPmRLixD05G8Mhq7KXH3ZNAN7ZdoH69hcPYifJN3w220dPC&#10;chNAt6kpX3gd+aZZTY0zvivxMXgtJ6uX12/xCwAA//8DAFBLAwQUAAYACAAAACEA/tHWCd0AAAAI&#10;AQAADwAAAGRycy9kb3ducmV2LnhtbEyPwU7DMBBE70j8g7VI3FInUNoqxKkQghscaEHi6MRLnDZe&#10;R7Gbpv16llM5juZp9m2xnlwnRhxC60lBNktBINXetNQo+Ny+JisQIWoyuvOECk4YYF1eXxU6N/5I&#10;HzhuYiN4hEKuFdgY+1zKUFt0Osx8j8Tdjx+cjhyHRppBH3ncdfIuTRfS6Zb4gtU9Plus95uDUxDe&#10;53a7q87xvDf+7RS+xu+XnVTq9mZ6egQRcYoXGP70WR1Kdqr8gUwQnYJkvlwwysUyA8FA8sC5UnC/&#10;ykCWhfz/QPkLAAD//wMAUEsBAi0AFAAGAAgAAAAhALaDOJL+AAAA4QEAABMAAAAAAAAAAAAAAAAA&#10;AAAAAFtDb250ZW50X1R5cGVzXS54bWxQSwECLQAUAAYACAAAACEAOP0h/9YAAACUAQAACwAAAAAA&#10;AAAAAAAAAAAvAQAAX3JlbHMvLnJlbHNQSwECLQAUAAYACAAAACEAhfTliHUCAABFBQAADgAAAAAA&#10;AAAAAAAAAAAuAgAAZHJzL2Uyb0RvYy54bWxQSwECLQAUAAYACAAAACEA/tHWCd0AAAAIAQAADwAA&#10;AAAAAAAAAAAAAADPBAAAZHJzL2Rvd25yZXYueG1sUEsFBgAAAAAEAAQA8wAAANkFAAAAAA==&#10;" fillcolor="#c0504d [3205]" strokecolor="#622423 [1605]" strokeweight="2pt"/>
             </w:pict>
           </mc:Fallback>
         </mc:AlternateContent>
@@ -19210,7 +19210,7 @@
           </mc:Choice>
           <mc:Fallback>
             <w:pict>
-              <v:rect w14:anchorId="05E2C431" id="Rectangle 165" o:spid="_x0000_s1026" style="position:absolute;margin-left:15.75pt;margin-top:10.8pt;width:21pt;height:9pt;z-index:251650560;visibility:visible;mso-wrap-style:square;mso-width-percent:0;mso-height-percent:0;mso-wrap-distance-left:9pt;mso-wrap-distance-top:0;mso-wrap-distance-right:9pt;mso-wrap-distance-bottom:0;mso-position-horizontal:absolute;mso-position-horizontal-relative:text;mso-position-vertical:absolute;mso-position-vertical-relative:text;mso-width-percent:0;mso-height-percent:0;mso-width-relative:margin;mso-height-relative:margin;v-text-anchor:middle" o:gfxdata="UEsDBBQABgAIAAAAIQC2gziS/gAAAOEBAAATAAAAW0NvbnRlbnRfVHlwZXNdLnhtbJSRQU7DMBBF&#10;90jcwfIWJU67QAgl6YK0S0CoHGBkTxKLZGx5TGhvj5O2G0SRWNoz/78nu9wcxkFMGNg6quQqL6RA&#10;0s5Y6ir5vt9lD1JwBDIwOMJKHpHlpr69KfdHjyxSmriSfYz+USnWPY7AufNIadK6MEJMx9ApD/oD&#10;OlTrorhX2lFEilmcO2RdNtjC5xDF9pCuTyYBB5bi6bQ4syoJ3g9WQ0ymaiLzg5KdCXlKLjvcW893&#10;SUOqXwnz5DrgnHtJTxOsQfEKIT7DmDSUCaxw7Rqn8787ZsmRM9e2VmPeBN4uqYvTtW7jvijg9N/y&#10;JsXecLq0q+WD6m8AAAD//wMAUEsDBBQABgAIAAAAIQA4/SH/1gAAAJQBAAALAAAAX3JlbHMvLnJl&#10;bHOkkMFqwzAMhu+DvYPRfXGawxijTi+j0GvpHsDYimMaW0Yy2fr2M4PBMnrbUb/Q94l/f/hMi1qR&#10;JVI2sOt6UJgd+ZiDgffL8ekFlFSbvV0oo4EbChzGx4f9GRdb25HMsYhqlCwG5lrLq9biZkxWOiqY&#10;22YiTra2kYMu1l1tQD30/bPm3wwYN0x18gb45AdQl1tp5j/sFB2T0FQ7R0nTNEV3j6o9feQzro1i&#10;OWA14Fm+Q8a1a8+Bvu/d/dMb2JY5uiPbhG/ktn4cqGU/er3pcvwCAAD//wMAUEsDBBQABgAIAAAA&#10;IQAYnTW6xQIAABcGAAAOAAAAZHJzL2Uyb0RvYy54bWysVNtOGzEQfa/Uf7D8XjZJQygrEhRBqSqh&#10;goCK54nXzq7ktV3bufXre+zdBEpbqVR92R17zsx4zlzOzretZmvpQ2PNlA+PBpxJI2zVmOWUf324&#10;eveBsxDJVKStkVO+k4Gfz96+Odu4Uo5sbXUlPYMTE8qNm/I6RlcWRRC1bCkcWScNlMr6liKOfllU&#10;njbw3upiNBhMio31lfNWyBBwe9kp+Sz7V0qKeKNUkJHpKcfbYv76/F2kbzE7o3LpydWN6J9B//CK&#10;lhqDoAdXlxSJrXzzi6u2Ed4Gq+KRsG1hlWqEzDkgm+HgRTb3NTmZcwE5wR1oCv/PrfiyvvWsqVC7&#10;yTFnhloU6Q60kVlqydIlKNq4UAJ57259fwoQU75b5dv0RyZsm2ndHWiV28gELkeTyckA5AuohsPx&#10;e8jwUjwZOx/iJ2lbloQp9wifyaT1dYgddA9JsYy9arTGPZXasA2cng6Ok39CAylNEWLrkFIwS85I&#10;L9GZIvrsMljdVMk8WecukxfaszWhP0gIaeKof9xPyBT+kkLdAbMqwaj0dmWqLNWSqo+mYnHnQKFB&#10;t/P0tlZWnGmJJyQpIyM1+m+QYEgbEJXY7/jOUtxp2eV+JxVKl2nv0vHLRcqm628MIEjZd3l2BoME&#10;VMj/lba9SbKWeaxeaX8wyvGtiQf7tjG2r00a+j+VQ3U2ezo6EhIfC1vt0MLedrMdnLhqUK1rCvGW&#10;PIYZJGBBxRt8lLYoie0lzmrrv//uPuExY9CihlgOaKVvK/KoqP5sMH2nw/EYbmM+jI9PRjj455rF&#10;c41ZtRcW/TXEKnQiiwkf9V5U3raP2GPzFBUqMgKxu6btDxexKyo2oZDzeYZhgziK1+beieQ8MZv6&#10;9GH7SN71sxQxhF/sfpFQ+WKkOmyyNHa+ilY1ed6eeO35xvbJE9tvyrTenp8z6mmfz34AAAD//wMA&#10;UEsDBBQABgAIAAAAIQAKbGs13AAAAAcBAAAPAAAAZHJzL2Rvd25yZXYueG1sTI7NTsMwEITvSLyD&#10;tUhcEHWSikBDnCoCoXLhkILE1Y2XJGq8jmw3DW/PcoLj/GjmK7eLHcWMPgyOFKSrBARS68xAnYKP&#10;95fbBxAhajJ6dIQKvjHAtrq8KHVh3JkanPexEzxCodAK+hinQsrQ9mh1WLkJibMv562OLH0njddn&#10;HrejzJIkl1YPxA+9nvCpx/a4P1kFzXPzmn2+haM3c8S6bnY3m2Gn1PXVUj+CiLjEvzL84jM6VMx0&#10;cCcyQYwK1ukdNxVkaQ6C8/s16wP7mxxkVcr//NUPAAAA//8DAFBLAQItABQABgAIAAAAIQC2gziS&#10;/gAAAOEBAAATAAAAAAAAAAAAAAAAAAAAAABbQ29udGVudF9UeXBlc10ueG1sUEsBAi0AFAAGAAgA&#10;AAAhADj9If/WAAAAlAEAAAsAAAAAAAAAAAAAAAAALwEAAF9yZWxzLy5yZWxzUEsBAi0AFAAGAAgA&#10;AAAhABidNbrFAgAAFwYAAA4AAAAAAAAAAAAAAAAALgIAAGRycy9lMm9Eb2MueG1sUEsBAi0AFAAG&#10;AAgAAAAhAApsazXcAAAABwEAAA8AAAAAAAAAAAAAAAAAHwUAAGRycy9kb3ducmV2LnhtbFBLBQYA&#10;AAAABAAEAPMAAAAoBgAAAAA=&#10;" filled="f" strokecolor="#c0504d [3205]" strokeweight="1.5pt">
+              <v:rect w14:anchorId="65255BAB" id="Rectangle 165" o:spid="_x0000_s1026" style="position:absolute;margin-left:15.75pt;margin-top:10.8pt;width:21pt;height:9pt;z-index:251650560;visibility:visible;mso-wrap-style:square;mso-width-percent:0;mso-height-percent:0;mso-wrap-distance-left:9pt;mso-wrap-distance-top:0;mso-wrap-distance-right:9pt;mso-wrap-distance-bottom:0;mso-position-horizontal:absolute;mso-position-horizontal-relative:text;mso-position-vertical:absolute;mso-position-vertical-relative:text;mso-width-percent:0;mso-height-percent:0;mso-width-relative:margin;mso-height-relative:margin;v-text-anchor:middle" o:gfxdata="UEsDBBQABgAIAAAAIQC2gziS/gAAAOEBAAATAAAAW0NvbnRlbnRfVHlwZXNdLnhtbJSRQU7DMBBF&#10;90jcwfIWJU67QAgl6YK0S0CoHGBkTxKLZGx5TGhvj5O2G0SRWNoz/78nu9wcxkFMGNg6quQqL6RA&#10;0s5Y6ir5vt9lD1JwBDIwOMJKHpHlpr69KfdHjyxSmriSfYz+USnWPY7AufNIadK6MEJMx9ApD/oD&#10;OlTrorhX2lFEilmcO2RdNtjC5xDF9pCuTyYBB5bi6bQ4syoJ3g9WQ0ymaiLzg5KdCXlKLjvcW893&#10;SUOqXwnz5DrgnHtJTxOsQfEKIT7DmDSUCaxw7Rqn8787ZsmRM9e2VmPeBN4uqYvTtW7jvijg9N/y&#10;JsXecLq0q+WD6m8AAAD//wMAUEsDBBQABgAIAAAAIQA4/SH/1gAAAJQBAAALAAAAX3JlbHMvLnJl&#10;bHOkkMFqwzAMhu+DvYPRfXGawxijTi+j0GvpHsDYimMaW0Yy2fr2M4PBMnrbUb/Q94l/f/hMi1qR&#10;JVI2sOt6UJgd+ZiDgffL8ekFlFSbvV0oo4EbChzGx4f9GRdb25HMsYhqlCwG5lrLq9biZkxWOiqY&#10;22YiTra2kYMu1l1tQD30/bPm3wwYN0x18gb45AdQl1tp5j/sFB2T0FQ7R0nTNEV3j6o9feQzro1i&#10;OWA14Fm+Q8a1a8+Bvu/d/dMb2JY5uiPbhG/ktn4cqGU/er3pcvwCAAD//wMAUEsDBBQABgAIAAAA&#10;IQAYnTW6xQIAABcGAAAOAAAAZHJzL2Uyb0RvYy54bWysVNtOGzEQfa/Uf7D8XjZJQygrEhRBqSqh&#10;goCK54nXzq7ktV3bufXre+zdBEpbqVR92R17zsx4zlzOzretZmvpQ2PNlA+PBpxJI2zVmOWUf324&#10;eveBsxDJVKStkVO+k4Gfz96+Odu4Uo5sbXUlPYMTE8qNm/I6RlcWRRC1bCkcWScNlMr6liKOfllU&#10;njbw3upiNBhMio31lfNWyBBwe9kp+Sz7V0qKeKNUkJHpKcfbYv76/F2kbzE7o3LpydWN6J9B//CK&#10;lhqDoAdXlxSJrXzzi6u2Ed4Gq+KRsG1hlWqEzDkgm+HgRTb3NTmZcwE5wR1oCv/PrfiyvvWsqVC7&#10;yTFnhloU6Q60kVlqydIlKNq4UAJ57259fwoQU75b5dv0RyZsm2ndHWiV28gELkeTyckA5AuohsPx&#10;e8jwUjwZOx/iJ2lbloQp9wifyaT1dYgddA9JsYy9arTGPZXasA2cng6Ok39CAylNEWLrkFIwS85I&#10;L9GZIvrsMljdVMk8WecukxfaszWhP0gIaeKof9xPyBT+kkLdAbMqwaj0dmWqLNWSqo+mYnHnQKFB&#10;t/P0tlZWnGmJJyQpIyM1+m+QYEgbEJXY7/jOUtxp2eV+JxVKl2nv0vHLRcqm628MIEjZd3l2BoME&#10;VMj/lba9SbKWeaxeaX8wyvGtiQf7tjG2r00a+j+VQ3U2ezo6EhIfC1vt0MLedrMdnLhqUK1rCvGW&#10;PIYZJGBBxRt8lLYoie0lzmrrv//uPuExY9CihlgOaKVvK/KoqP5sMH2nw/EYbmM+jI9PRjj455rF&#10;c41ZtRcW/TXEKnQiiwkf9V5U3raP2GPzFBUqMgKxu6btDxexKyo2oZDzeYZhgziK1+beieQ8MZv6&#10;9GH7SN71sxQxhF/sfpFQ+WKkOmyyNHa+ilY1ed6eeO35xvbJE9tvyrTenp8z6mmfz34AAAD//wMA&#10;UEsDBBQABgAIAAAAIQAKbGs13AAAAAcBAAAPAAAAZHJzL2Rvd25yZXYueG1sTI7NTsMwEITvSLyD&#10;tUhcEHWSikBDnCoCoXLhkILE1Y2XJGq8jmw3DW/PcoLj/GjmK7eLHcWMPgyOFKSrBARS68xAnYKP&#10;95fbBxAhajJ6dIQKvjHAtrq8KHVh3JkanPexEzxCodAK+hinQsrQ9mh1WLkJibMv562OLH0njddn&#10;HrejzJIkl1YPxA+9nvCpx/a4P1kFzXPzmn2+haM3c8S6bnY3m2Gn1PXVUj+CiLjEvzL84jM6VMx0&#10;cCcyQYwK1ukdNxVkaQ6C8/s16wP7mxxkVcr//NUPAAAA//8DAFBLAQItABQABgAIAAAAIQC2gziS&#10;/gAAAOEBAAATAAAAAAAAAAAAAAAAAAAAAABbQ29udGVudF9UeXBlc10ueG1sUEsBAi0AFAAGAAgA&#10;AAAhADj9If/WAAAAlAEAAAsAAAAAAAAAAAAAAAAALwEAAF9yZWxzLy5yZWxzUEsBAi0AFAAGAAgA&#10;AAAhABidNbrFAgAAFwYAAA4AAAAAAAAAAAAAAAAALgIAAGRycy9lMm9Eb2MueG1sUEsBAi0AFAAG&#10;AAgAAAAhAApsazXcAAAABwEAAA8AAAAAAAAAAAAAAAAAHwUAAGRycy9kb3ducmV2LnhtbFBLBQYA&#10;AAAABAAEAPMAAAAoBgAAAAA=&#10;" filled="f" strokecolor="#c0504d [3205]" strokeweight="1.5pt">
                 <v:stroke joinstyle="round"/>
               </v:rect>
             </w:pict>
@@ -19296,7 +19296,7 @@
           </mc:Choice>
           <mc:Fallback>
             <w:pict>
-              <v:rect w14:anchorId="751EBC0B" id="Rectangle 164" o:spid="_x0000_s1026" style="position:absolute;margin-left:2.25pt;margin-top:128.55pt;width:1in;height:20.25pt;z-index:251691520;visibility:visible;mso-wrap-style:square;mso-width-percent:0;mso-height-percent:0;mso-wrap-distance-left:9pt;mso-wrap-distance-top:0;mso-wrap-distance-right:9pt;mso-wrap-distance-bottom:0;mso-position-horizontal:absolute;mso-position-horizontal-relative:text;mso-position-vertical:absolute;mso-position-vertical-relative:text;mso-width-percent:0;mso-height-percent:0;mso-width-relative:margin;mso-height-relative:margin;v-text-anchor:middle" o:gfxdata="UEsDBBQABgAIAAAAIQC2gziS/gAAAOEBAAATAAAAW0NvbnRlbnRfVHlwZXNdLnhtbJSRQU7DMBBF&#10;90jcwfIWJU67QAgl6YK0S0CoHGBkTxKLZGx5TGhvj5O2G0SRWNoz/78nu9wcxkFMGNg6quQqL6RA&#10;0s5Y6ir5vt9lD1JwBDIwOMJKHpHlpr69KfdHjyxSmriSfYz+USnWPY7AufNIadK6MEJMx9ApD/oD&#10;OlTrorhX2lFEilmcO2RdNtjC5xDF9pCuTyYBB5bi6bQ4syoJ3g9WQ0ymaiLzg5KdCXlKLjvcW893&#10;SUOqXwnz5DrgnHtJTxOsQfEKIT7DmDSUCaxw7Rqn8787ZsmRM9e2VmPeBN4uqYvTtW7jvijg9N/y&#10;JsXecLq0q+WD6m8AAAD//wMAUEsDBBQABgAIAAAAIQA4/SH/1gAAAJQBAAALAAAAX3JlbHMvLnJl&#10;bHOkkMFqwzAMhu+DvYPRfXGawxijTi+j0GvpHsDYimMaW0Yy2fr2M4PBMnrbUb/Q94l/f/hMi1qR&#10;JVI2sOt6UJgd+ZiDgffL8ekFlFSbvV0oo4EbChzGx4f9GRdb25HMsYhqlCwG5lrLq9biZkxWOiqY&#10;22YiTra2kYMu1l1tQD30/bPm3wwYN0x18gb45AdQl1tp5j/sFB2T0FQ7R0nTNEV3j6o9feQzro1i&#10;OWA14Fm+Q8a1a8+Bvu/d/dMb2JY5uiPbhG/ktn4cqGU/er3pcvwCAAD//wMAUEsDBBQABgAIAAAA&#10;IQDBTrA5xAIAABcGAAAOAAAAZHJzL2Uyb0RvYy54bWysVNtOGzEQfa/Uf7D8XjaJEigrEhRBqSoh&#10;QEDF88RrZ1fy2q7t3Pr1PfZuAqWtVKq+7I49Z2Y8Zy5n59tWs7X0obFmyodHA86kEbZqzHLKvz5e&#10;ffjIWYhkKtLWyCnfycDPZ+/fnW1cKUe2trqSnsGJCeXGTXkdoyuLIohathSOrJMGSmV9SxFHvywq&#10;Txt4b3UxGgyOi431lfNWyBBwe9kp+Sz7V0qKeKtUkJHpKcfbYv76/F2kbzE7o3LpydWN6J9B//CK&#10;lhqDoAdXlxSJrXzzi6u2Ed4Gq+KRsG1hlWqEzDkgm+HgVTYPNTmZcwE5wR1oCv/PrbhZ33nWVKjd&#10;8ZgzQy2KdA/ayCy1ZOkSFG1cKIF8cHe+PwWIKd+t8m36IxO2zbTuDrTKbWQCl6fD8XgA8gVUo8nJ&#10;8GSSfBbPxs6H+FnaliVhyj3CZzJpfR1iB91DUixjrxqtcU+lNmyDp58OJsk/oYGUpgixdUgpmCVn&#10;pJfoTBF9dhmsbqpknqxzl8kL7dma0B8khDRx1D/uJ2QKf0mh7oBZlWBUersyVZZqSdUnU7G4c6DQ&#10;oNt5elsrK860xBOSlJGRGv03SDCkDYhK7Hd8ZynutOxyv5cKpcu0d+n45SJl0/U3BhCk7Ls8O4NB&#10;Airk/0bb3iRZyzxWb7Q/GOX41sSDfdsY29cmDf2fyqE6mz0dHQmJj4Wtdmhhb7vZDk5cNajWNYV4&#10;Rx7DDBKwoOItPkpblMT2Eme19d9/d5/wmDFoUUMsB7TStxV5VFR/MZi+3NHYJvkwnpyMEMO/1Cxe&#10;asyqvbDoryFWoRNZTPio96Lytn3CHpunqFCREYjdNW1/uIhdUbEJhZzPMwwbxFG8Ng9OJOeJ2dSn&#10;j9sn8q6fpYghvLH7RULlq5HqsMnS2PkqWtXkeXvmtecb2ydPbL8p03p7ec6o530++wEAAP//AwBQ&#10;SwMEFAAGAAgAAAAhAJtLY//eAAAACQEAAA8AAABkcnMvZG93bnJldi54bWxMj81OwzAQhO9IvIO1&#10;SFwQdRr1N8SpIhAqFw4pSFzdeEmixuvIdtPw9mxPcNyZ0ew3+W6yvRjRh86RgvksAYFUO9NRo+Dz&#10;4/VxAyJETUb3jlDBDwbYFbc3uc6Mu1CF4yE2gksoZFpBG+OQSRnqFq0OMzcgsfftvNWRT99I4/WF&#10;y20v0yRZSas74g+tHvC5xfp0OFsF1Uv1ln69h5M3Y8SyrPYP226v1P3dVD6BiDjFvzBc8RkdCmY6&#10;ujOZIHoFiyUHFaTL9RzE1V9sWDmysl2vQBa5/L+g+AUAAP//AwBQSwECLQAUAAYACAAAACEAtoM4&#10;kv4AAADhAQAAEwAAAAAAAAAAAAAAAAAAAAAAW0NvbnRlbnRfVHlwZXNdLnhtbFBLAQItABQABgAI&#10;AAAAIQA4/SH/1gAAAJQBAAALAAAAAAAAAAAAAAAAAC8BAABfcmVscy8ucmVsc1BLAQItABQABgAI&#10;AAAAIQDBTrA5xAIAABcGAAAOAAAAAAAAAAAAAAAAAC4CAABkcnMvZTJvRG9jLnhtbFBLAQItABQA&#10;BgAIAAAAIQCbS2P/3gAAAAkBAAAPAAAAAAAAAAAAAAAAAB4FAABkcnMvZG93bnJldi54bWxQSwUG&#10;AAAAAAQABADzAAAAKQYAAAAA&#10;" filled="f" strokecolor="#c0504d [3205]" strokeweight="1.5pt">
+              <v:rect w14:anchorId="0BCB8FF1" id="Rectangle 164" o:spid="_x0000_s1026" style="position:absolute;margin-left:2.25pt;margin-top:128.55pt;width:1in;height:20.25pt;z-index:251691520;visibility:visible;mso-wrap-style:square;mso-width-percent:0;mso-height-percent:0;mso-wrap-distance-left:9pt;mso-wrap-distance-top:0;mso-wrap-distance-right:9pt;mso-wrap-distance-bottom:0;mso-position-horizontal:absolute;mso-position-horizontal-relative:text;mso-position-vertical:absolute;mso-position-vertical-relative:text;mso-width-percent:0;mso-height-percent:0;mso-width-relative:margin;mso-height-relative:margin;v-text-anchor:middle" o:gfxdata="UEsDBBQABgAIAAAAIQC2gziS/gAAAOEBAAATAAAAW0NvbnRlbnRfVHlwZXNdLnhtbJSRQU7DMBBF&#10;90jcwfIWJU67QAgl6YK0S0CoHGBkTxKLZGx5TGhvj5O2G0SRWNoz/78nu9wcxkFMGNg6quQqL6RA&#10;0s5Y6ir5vt9lD1JwBDIwOMJKHpHlpr69KfdHjyxSmriSfYz+USnWPY7AufNIadK6MEJMx9ApD/oD&#10;OlTrorhX2lFEilmcO2RdNtjC5xDF9pCuTyYBB5bi6bQ4syoJ3g9WQ0ymaiLzg5KdCXlKLjvcW893&#10;SUOqXwnz5DrgnHtJTxOsQfEKIT7DmDSUCaxw7Rqn8787ZsmRM9e2VmPeBN4uqYvTtW7jvijg9N/y&#10;JsXecLq0q+WD6m8AAAD//wMAUEsDBBQABgAIAAAAIQA4/SH/1gAAAJQBAAALAAAAX3JlbHMvLnJl&#10;bHOkkMFqwzAMhu+DvYPRfXGawxijTi+j0GvpHsDYimMaW0Yy2fr2M4PBMnrbUb/Q94l/f/hMi1qR&#10;JVI2sOt6UJgd+ZiDgffL8ekFlFSbvV0oo4EbChzGx4f9GRdb25HMsYhqlCwG5lrLq9biZkxWOiqY&#10;22YiTra2kYMu1l1tQD30/bPm3wwYN0x18gb45AdQl1tp5j/sFB2T0FQ7R0nTNEV3j6o9feQzro1i&#10;OWA14Fm+Q8a1a8+Bvu/d/dMb2JY5uiPbhG/ktn4cqGU/er3pcvwCAAD//wMAUEsDBBQABgAIAAAA&#10;IQDBTrA5xAIAABcGAAAOAAAAZHJzL2Uyb0RvYy54bWysVNtOGzEQfa/Uf7D8XjaJEigrEhRBqSoh&#10;QEDF88RrZ1fy2q7t3Pr1PfZuAqWtVKq+7I49Z2Y8Zy5n59tWs7X0obFmyodHA86kEbZqzHLKvz5e&#10;ffjIWYhkKtLWyCnfycDPZ+/fnW1cKUe2trqSnsGJCeXGTXkdoyuLIohathSOrJMGSmV9SxFHvywq&#10;Txt4b3UxGgyOi431lfNWyBBwe9kp+Sz7V0qKeKtUkJHpKcfbYv76/F2kbzE7o3LpydWN6J9B//CK&#10;lhqDoAdXlxSJrXzzi6u2Ed4Gq+KRsG1hlWqEzDkgm+HgVTYPNTmZcwE5wR1oCv/PrbhZ33nWVKjd&#10;8ZgzQy2KdA/ayCy1ZOkSFG1cKIF8cHe+PwWIKd+t8m36IxO2zbTuDrTKbWQCl6fD8XgA8gVUo8nJ&#10;8GSSfBbPxs6H+FnaliVhyj3CZzJpfR1iB91DUixjrxqtcU+lNmyDp58OJsk/oYGUpgixdUgpmCVn&#10;pJfoTBF9dhmsbqpknqxzl8kL7dma0B8khDRx1D/uJ2QKf0mh7oBZlWBUersyVZZqSdUnU7G4c6DQ&#10;oNt5elsrK860xBOSlJGRGv03SDCkDYhK7Hd8ZynutOxyv5cKpcu0d+n45SJl0/U3BhCk7Ls8O4NB&#10;Airk/0bb3iRZyzxWb7Q/GOX41sSDfdsY29cmDf2fyqE6mz0dHQmJj4Wtdmhhb7vZDk5cNajWNYV4&#10;Rx7DDBKwoOItPkpblMT2Eme19d9/d5/wmDFoUUMsB7TStxV5VFR/MZi+3NHYJvkwnpyMEMO/1Cxe&#10;asyqvbDoryFWoRNZTPio96Lytn3CHpunqFCREYjdNW1/uIhdUbEJhZzPMwwbxFG8Ng9OJOeJ2dSn&#10;j9sn8q6fpYghvLH7RULlq5HqsMnS2PkqWtXkeXvmtecb2ydPbL8p03p7ec6o530++wEAAP//AwBQ&#10;SwMEFAAGAAgAAAAhAJtLY//eAAAACQEAAA8AAABkcnMvZG93bnJldi54bWxMj81OwzAQhO9IvIO1&#10;SFwQdRr1N8SpIhAqFw4pSFzdeEmixuvIdtPw9mxPcNyZ0ew3+W6yvRjRh86RgvksAYFUO9NRo+Dz&#10;4/VxAyJETUb3jlDBDwbYFbc3uc6Mu1CF4yE2gksoZFpBG+OQSRnqFq0OMzcgsfftvNWRT99I4/WF&#10;y20v0yRZSas74g+tHvC5xfp0OFsF1Uv1ln69h5M3Y8SyrPYP226v1P3dVD6BiDjFvzBc8RkdCmY6&#10;ujOZIHoFiyUHFaTL9RzE1V9sWDmysl2vQBa5/L+g+AUAAP//AwBQSwECLQAUAAYACAAAACEAtoM4&#10;kv4AAADhAQAAEwAAAAAAAAAAAAAAAAAAAAAAW0NvbnRlbnRfVHlwZXNdLnhtbFBLAQItABQABgAI&#10;AAAAIQA4/SH/1gAAAJQBAAALAAAAAAAAAAAAAAAAAC8BAABfcmVscy8ucmVsc1BLAQItABQABgAI&#10;AAAAIQDBTrA5xAIAABcGAAAOAAAAAAAAAAAAAAAAAC4CAABkcnMvZTJvRG9jLnhtbFBLAQItABQA&#10;BgAIAAAAIQCbS2P/3gAAAAkBAAAPAAAAAAAAAAAAAAAAAB4FAABkcnMvZG93bnJldi54bWxQSwUG&#10;AAAAAAQABADzAAAAKQYAAAAA&#10;" filled="f" strokecolor="#c0504d [3205]" strokeweight="1.5pt">
                 <v:stroke joinstyle="round"/>
               </v:rect>
             </w:pict>
@@ -19514,7 +19514,7 @@
           </mc:Choice>
           <mc:Fallback>
             <w:pict>
-              <v:line w14:anchorId="2A8CC930" id="Straight Connector 8" o:spid="_x0000_s1026" style="position:absolute;flip:y;z-index:251679232;visibility:visible;mso-wrap-style:square;mso-wrap-distance-left:9pt;mso-wrap-distance-top:0;mso-wrap-distance-right:9pt;mso-wrap-distance-bottom:0;mso-position-horizontal:absolute;mso-position-horizontal-relative:text;mso-position-vertical:absolute;mso-position-vertical-relative:text" from="12.75pt,2.3pt" to="255.75pt,4.55pt" o:gfxdata="UEsDBBQABgAIAAAAIQC2gziS/gAAAOEBAAATAAAAW0NvbnRlbnRfVHlwZXNdLnhtbJSRQU7DMBBF&#10;90jcwfIWJU67QAgl6YK0S0CoHGBkTxKLZGx5TGhvj5O2G0SRWNoz/78nu9wcxkFMGNg6quQqL6RA&#10;0s5Y6ir5vt9lD1JwBDIwOMJKHpHlpr69KfdHjyxSmriSfYz+USnWPY7AufNIadK6MEJMx9ApD/oD&#10;OlTrorhX2lFEilmcO2RdNtjC5xDF9pCuTyYBB5bi6bQ4syoJ3g9WQ0ymaiLzg5KdCXlKLjvcW893&#10;SUOqXwnz5DrgnHtJTxOsQfEKIT7DmDSUCaxw7Rqn8787ZsmRM9e2VmPeBN4uqYvTtW7jvijg9N/y&#10;JsXecLq0q+WD6m8AAAD//wMAUEsDBBQABgAIAAAAIQA4/SH/1gAAAJQBAAALAAAAX3JlbHMvLnJl&#10;bHOkkMFqwzAMhu+DvYPRfXGawxijTi+j0GvpHsDYimMaW0Yy2fr2M4PBMnrbUb/Q94l/f/hMi1qR&#10;JVI2sOt6UJgd+ZiDgffL8ekFlFSbvV0oo4EbChzGx4f9GRdb25HMsYhqlCwG5lrLq9biZkxWOiqY&#10;22YiTra2kYMu1l1tQD30/bPm3wwYN0x18gb45AdQl1tp5j/sFB2T0FQ7R0nTNEV3j6o9feQzro1i&#10;OWA14Fm+Q8a1a8+Bvu/d/dMb2JY5uiPbhG/ktn4cqGU/er3pcvwCAAD//wMAUEsDBBQABgAIAAAA&#10;IQBxppejwwEAAMUDAAAOAAAAZHJzL2Uyb0RvYy54bWysU02P0zAQvSPxHyzfadKiXaqo6R66gguC&#10;igXuXsduLGyPNTZN+u8ZO2lAfEhotRcrtt97M+95srsbnWVnhdGAb/l6VXOmvITO+FPLv3x++2rL&#10;WUzCd8KCVy2/qMjv9i9f7IbQqA30YDuFjER8bIbQ8j6l0FRVlL1yIq4gKE+XGtCJRFs8VR2KgdSd&#10;rTZ1fVsNgF1AkCpGOr2fLvm+6GutZPqodVSJ2ZZTb6msWNbHvFb7nWhOKEJv5NyGeEIXThhPRRep&#10;e5EE+47mDylnJEIEnVYSXAVaG6mKB3Kzrn9z89CLoIoXCieGJab4fLLyw/mIzHQtp4fywtETPSQU&#10;5tQndgDvKUBAts05DSE2BD/4I867GI6YTY8aHdPWhK80AiUGMsbGkvJlSVmNiUk6fF1vb9c1PYak&#10;u8325s1NVq8mmSwXMKZ3ChzLHy23xucQRCPO72OaoFcI8XJbUyPlK12symDrPylNxqjg1FIZKXWw&#10;yM6ChqH7tp7LFmSmaGPtQqpLyX+SZmymqTJm/0tc0KUi+LQQnfGAf6uaxmuresJfXU9es+1H6C7l&#10;WUocNCsl0Hmu8zD+ui/0n3/f/gcAAAD//wMAUEsDBBQABgAIAAAAIQCkHhlm2wAAAAYBAAAPAAAA&#10;ZHJzL2Rvd25yZXYueG1sTI7NToNAFIX3Jr7D5Jq4aewAEazIpTFN3OjCWn2AAa5AnB9kpnT69l5X&#10;ujw5J9/5qm00Wiw0+9FZhHSdgCDbum60PcLH+9PNBoQPynZKO0sIZ/KwrS8vKlV27mTfaDmEXjDE&#10;+lIhDCFMpZS+Hcgov3YTWe4+3WxU4Dj3spvVieFGyyxJCmnUaPlhUBPtBmq/DkeD8Py6X52zWKy+&#10;7/JmF5eNji9eI15fxccHEIFi+BvDrz6rQ81OjTvazguNkOU5LxFuCxBc52nKuUG4T0HWlfyvX/8A&#10;AAD//wMAUEsBAi0AFAAGAAgAAAAhALaDOJL+AAAA4QEAABMAAAAAAAAAAAAAAAAAAAAAAFtDb250&#10;ZW50X1R5cGVzXS54bWxQSwECLQAUAAYACAAAACEAOP0h/9YAAACUAQAACwAAAAAAAAAAAAAAAAAv&#10;AQAAX3JlbHMvLnJlbHNQSwECLQAUAAYACAAAACEAcaaXo8MBAADFAwAADgAAAAAAAAAAAAAAAAAu&#10;AgAAZHJzL2Uyb0RvYy54bWxQSwECLQAUAAYACAAAACEApB4ZZtsAAAAGAQAADwAAAAAAAAAAAAAA&#10;AAAdBAAAZHJzL2Rvd25yZXYueG1sUEsFBgAAAAAEAAQA8wAAACUFAAAAAA==&#10;" strokecolor="black [3040]"/>
+              <v:line w14:anchorId="5AC2DFA9" id="Straight Connector 8" o:spid="_x0000_s1026" style="position:absolute;flip:y;z-index:251679232;visibility:visible;mso-wrap-style:square;mso-wrap-distance-left:9pt;mso-wrap-distance-top:0;mso-wrap-distance-right:9pt;mso-wrap-distance-bottom:0;mso-position-horizontal:absolute;mso-position-horizontal-relative:text;mso-position-vertical:absolute;mso-position-vertical-relative:text" from="12.75pt,2.3pt" to="255.75pt,4.55pt" o:gfxdata="UEsDBBQABgAIAAAAIQC2gziS/gAAAOEBAAATAAAAW0NvbnRlbnRfVHlwZXNdLnhtbJSRQU7DMBBF&#10;90jcwfIWJU67QAgl6YK0S0CoHGBkTxKLZGx5TGhvj5O2G0SRWNoz/78nu9wcxkFMGNg6quQqL6RA&#10;0s5Y6ir5vt9lD1JwBDIwOMJKHpHlpr69KfdHjyxSmriSfYz+USnWPY7AufNIadK6MEJMx9ApD/oD&#10;OlTrorhX2lFEilmcO2RdNtjC5xDF9pCuTyYBB5bi6bQ4syoJ3g9WQ0ymaiLzg5KdCXlKLjvcW893&#10;SUOqXwnz5DrgnHtJTxOsQfEKIT7DmDSUCaxw7Rqn8787ZsmRM9e2VmPeBN4uqYvTtW7jvijg9N/y&#10;JsXecLq0q+WD6m8AAAD//wMAUEsDBBQABgAIAAAAIQA4/SH/1gAAAJQBAAALAAAAX3JlbHMvLnJl&#10;bHOkkMFqwzAMhu+DvYPRfXGawxijTi+j0GvpHsDYimMaW0Yy2fr2M4PBMnrbUb/Q94l/f/hMi1qR&#10;JVI2sOt6UJgd+ZiDgffL8ekFlFSbvV0oo4EbChzGx4f9GRdb25HMsYhqlCwG5lrLq9biZkxWOiqY&#10;22YiTra2kYMu1l1tQD30/bPm3wwYN0x18gb45AdQl1tp5j/sFB2T0FQ7R0nTNEV3j6o9feQzro1i&#10;OWA14Fm+Q8a1a8+Bvu/d/dMb2JY5uiPbhG/ktn4cqGU/er3pcvwCAAD//wMAUEsDBBQABgAIAAAA&#10;IQBxppejwwEAAMUDAAAOAAAAZHJzL2Uyb0RvYy54bWysU02P0zAQvSPxHyzfadKiXaqo6R66gguC&#10;igXuXsduLGyPNTZN+u8ZO2lAfEhotRcrtt97M+95srsbnWVnhdGAb/l6VXOmvITO+FPLv3x++2rL&#10;WUzCd8KCVy2/qMjv9i9f7IbQqA30YDuFjER8bIbQ8j6l0FRVlL1yIq4gKE+XGtCJRFs8VR2KgdSd&#10;rTZ1fVsNgF1AkCpGOr2fLvm+6GutZPqodVSJ2ZZTb6msWNbHvFb7nWhOKEJv5NyGeEIXThhPRRep&#10;e5EE+47mDylnJEIEnVYSXAVaG6mKB3Kzrn9z89CLoIoXCieGJab4fLLyw/mIzHQtp4fywtETPSQU&#10;5tQndgDvKUBAts05DSE2BD/4I867GI6YTY8aHdPWhK80AiUGMsbGkvJlSVmNiUk6fF1vb9c1PYak&#10;u8325s1NVq8mmSwXMKZ3ChzLHy23xucQRCPO72OaoFcI8XJbUyPlK12symDrPylNxqjg1FIZKXWw&#10;yM6ChqH7tp7LFmSmaGPtQqpLyX+SZmymqTJm/0tc0KUi+LQQnfGAf6uaxmuresJfXU9es+1H6C7l&#10;WUocNCsl0Hmu8zD+ui/0n3/f/gcAAAD//wMAUEsDBBQABgAIAAAAIQCkHhlm2wAAAAYBAAAPAAAA&#10;ZHJzL2Rvd25yZXYueG1sTI7NToNAFIX3Jr7D5Jq4aewAEazIpTFN3OjCWn2AAa5AnB9kpnT69l5X&#10;ujw5J9/5qm00Wiw0+9FZhHSdgCDbum60PcLH+9PNBoQPynZKO0sIZ/KwrS8vKlV27mTfaDmEXjDE&#10;+lIhDCFMpZS+Hcgov3YTWe4+3WxU4Dj3spvVieFGyyxJCmnUaPlhUBPtBmq/DkeD8Py6X52zWKy+&#10;7/JmF5eNji9eI15fxccHEIFi+BvDrz6rQ81OjTvazguNkOU5LxFuCxBc52nKuUG4T0HWlfyvX/8A&#10;AAD//wMAUEsBAi0AFAAGAAgAAAAhALaDOJL+AAAA4QEAABMAAAAAAAAAAAAAAAAAAAAAAFtDb250&#10;ZW50X1R5cGVzXS54bWxQSwECLQAUAAYACAAAACEAOP0h/9YAAACUAQAACwAAAAAAAAAAAAAAAAAv&#10;AQAAX3JlbHMvLnJlbHNQSwECLQAUAAYACAAAACEAcaaXo8MBAADFAwAADgAAAAAAAAAAAAAAAAAu&#10;AgAAZHJzL2Uyb0RvYy54bWxQSwECLQAUAAYACAAAACEApB4ZZtsAAAAGAQAADwAAAAAAAAAAAAAA&#10;AAAdBAAAZHJzL2Rvd25yZXYueG1sUEsFBgAAAAAEAAQA8wAAACUFAAAAAA==&#10;" strokecolor="black [3040]"/>
             </w:pict>
           </mc:Fallback>
         </mc:AlternateContent>
@@ -19614,7 +19614,7 @@
           </mc:Choice>
           <mc:Fallback>
             <w:pict>
-              <v:rect w14:anchorId="16647129" id="Rectangle 167" o:spid="_x0000_s1026" style="position:absolute;margin-left:239.25pt;margin-top:63.55pt;width:87pt;height:209.25pt;z-index:251694592;visibility:visible;mso-wrap-style:square;mso-width-percent:0;mso-height-percent:0;mso-wrap-distance-left:9pt;mso-wrap-distance-top:0;mso-wrap-distance-right:9pt;mso-wrap-distance-bottom:0;mso-position-horizontal:absolute;mso-position-horizontal-relative:text;mso-position-vertical:absolute;mso-position-vertical-relative:text;mso-width-percent:0;mso-height-percent:0;mso-width-relative:margin;mso-height-relative:margin;v-text-anchor:middle" o:gfxdata="UEsDBBQABgAIAAAAIQC2gziS/gAAAOEBAAATAAAAW0NvbnRlbnRfVHlwZXNdLnhtbJSRQU7DMBBF&#10;90jcwfIWJU67QAgl6YK0S0CoHGBkTxKLZGx5TGhvj5O2G0SRWNoz/78nu9wcxkFMGNg6quQqL6RA&#10;0s5Y6ir5vt9lD1JwBDIwOMJKHpHlpr69KfdHjyxSmriSfYz+USnWPY7AufNIadK6MEJMx9ApD/oD&#10;OlTrorhX2lFEilmcO2RdNtjC5xDF9pCuTyYBB5bi6bQ4syoJ3g9WQ0ymaiLzg5KdCXlKLjvcW893&#10;SUOqXwnz5DrgnHtJTxOsQfEKIT7DmDSUCaxw7Rqn8787ZsmRM9e2VmPeBN4uqYvTtW7jvijg9N/y&#10;JsXecLq0q+WD6m8AAAD//wMAUEsDBBQABgAIAAAAIQA4/SH/1gAAAJQBAAALAAAAX3JlbHMvLnJl&#10;bHOkkMFqwzAMhu+DvYPRfXGawxijTi+j0GvpHsDYimMaW0Yy2fr2M4PBMnrbUb/Q94l/f/hMi1qR&#10;JVI2sOt6UJgd+ZiDgffL8ekFlFSbvV0oo4EbChzGx4f9GRdb25HMsYhqlCwG5lrLq9biZkxWOiqY&#10;22YiTra2kYMu1l1tQD30/bPm3wwYN0x18gb45AdQl1tp5j/sFB2T0FQ7R0nTNEV3j6o9feQzro1i&#10;OWA14Fm+Q8a1a8+Bvu/d/dMb2JY5uiPbhG/ktn4cqGU/er3pcvwCAAD//wMAUEsDBBQABgAIAAAA&#10;IQB7OfHVyAIAABkGAAAOAAAAZHJzL2Uyb0RvYy54bWysVNtOGzEQfa/Uf7D8XjaJElJWJCiCUlVC&#10;gICK58FrZ1fy2q7t3Pr1PfZuAqWtVKq+7I49Z2Y8Zy6nZ9tWs7X0obFmxodHA86kEbZqzHLGvz5c&#10;fvjIWYhkKtLWyBnfycDP5u/fnW5cKUe2trqSnsGJCeXGzXgdoyuLIohathSOrJMGSmV9SxFHvywq&#10;Txt4b3UxGgyOi431lfNWyBBwe9Ep+Tz7V0qKeKNUkJHpGcfbYv76/H1K32J+SuXSk6sb0T+D/uEV&#10;LTUGQQ+uLigSW/nmF1dtI7wNVsUjYdvCKtUImXNANsPBq2zua3Iy5wJygjvQFP6fW3G9vvWsqVC7&#10;4ylnhloU6Q60kVlqydIlKNq4UAJ57259fwoQU75b5dv0RyZsm2ndHWiV28gELofDwfhkAPYFdKPj&#10;yXQ8nSSvxbO58yF+lrZlSZhxjwdkOml9FWIH3UNSNGMvG61xT6U2bIMQJ4NJCkBoIaUpQmwdkgpm&#10;yRnpJXpTRJ9dBqubKpkn69xn8lx7tiZ0CAkhTRz1j/sJmcJfUKg7YFYlGJXerkyVpVpS9clULO4c&#10;SDTod57e1sqKMy3xhCRlZKRG/w0SDGkDohL/HeNZijstu9zvpELxMvFdOn75lLLpOhwjCFL2fZ6d&#10;wSABFfJ/o21vkqxlHqw32h+Mcnxr4sG+bYzta5PG/k/lUJ3Nno6OhMTHk612aGJvu+kOTlw2qNYV&#10;hXhLHuMMErCi4g0+SluUxPYSZ7X13393n/CYMmhRQ6wHtNK3FXlUVH8xmL+T4XgMtzEfxpPpCAf/&#10;UvP0UmNW7blFfw2xDJ3IYsJHvReVt+0jNtkiRYWKjEDsrmn7w3nsiopdKORikWHYIY7ilbl3IjlP&#10;zKY+fdg+knf9LEWM4bXdrxIqX41Uh02Wxi5W0aomz9szrz3f2D95YvtdmRbcy3NGPW/0+Q8AAAD/&#10;/wMAUEsDBBQABgAIAAAAIQD3IQGv4QAAAAsBAAAPAAAAZHJzL2Rvd25yZXYueG1sTI/BToNAEIbv&#10;Jr7DZky8GLuUFFqRpSEaUy8eqE163bIjkLKzhN1SfHvHkx5n/i//fJNvZ9uLCUffOVKwXEQgkGpn&#10;OmoUHD7fHjcgfNBkdO8IFXyjh21xe5PrzLgrVTjtQyO4hHymFbQhDJmUvm7Rar9wAxJnX260OvA4&#10;NtKM+srltpdxFKXS6o74QqsHfGmxPu8vVkH1Wr3Hxw9/Hs0UsCyr3cNTt1Pq/m4un0EEnMMfDL/6&#10;rA4FO53chYwXvYLVepMwykG8XoJgIk1i3pwUJKskBVnk8v8PxQ8AAAD//wMAUEsBAi0AFAAGAAgA&#10;AAAhALaDOJL+AAAA4QEAABMAAAAAAAAAAAAAAAAAAAAAAFtDb250ZW50X1R5cGVzXS54bWxQSwEC&#10;LQAUAAYACAAAACEAOP0h/9YAAACUAQAACwAAAAAAAAAAAAAAAAAvAQAAX3JlbHMvLnJlbHNQSwEC&#10;LQAUAAYACAAAACEAeznx1cgCAAAZBgAADgAAAAAAAAAAAAAAAAAuAgAAZHJzL2Uyb0RvYy54bWxQ&#10;SwECLQAUAAYACAAAACEA9yEBr+EAAAALAQAADwAAAAAAAAAAAAAAAAAiBQAAZHJzL2Rvd25yZXYu&#10;eG1sUEsFBgAAAAAEAAQA8wAAADAGAAAAAA==&#10;" filled="f" strokecolor="#c0504d [3205]" strokeweight="1.5pt">
+              <v:rect w14:anchorId="02772294" id="Rectangle 167" o:spid="_x0000_s1026" style="position:absolute;margin-left:239.25pt;margin-top:63.55pt;width:87pt;height:209.25pt;z-index:251694592;visibility:visible;mso-wrap-style:square;mso-width-percent:0;mso-height-percent:0;mso-wrap-distance-left:9pt;mso-wrap-distance-top:0;mso-wrap-distance-right:9pt;mso-wrap-distance-bottom:0;mso-position-horizontal:absolute;mso-position-horizontal-relative:text;mso-position-vertical:absolute;mso-position-vertical-relative:text;mso-width-percent:0;mso-height-percent:0;mso-width-relative:margin;mso-height-relative:margin;v-text-anchor:middle" o:gfxdata="UEsDBBQABgAIAAAAIQC2gziS/gAAAOEBAAATAAAAW0NvbnRlbnRfVHlwZXNdLnhtbJSRQU7DMBBF&#10;90jcwfIWJU67QAgl6YK0S0CoHGBkTxKLZGx5TGhvj5O2G0SRWNoz/78nu9wcxkFMGNg6quQqL6RA&#10;0s5Y6ir5vt9lD1JwBDIwOMJKHpHlpr69KfdHjyxSmriSfYz+USnWPY7AufNIadK6MEJMx9ApD/oD&#10;OlTrorhX2lFEilmcO2RdNtjC5xDF9pCuTyYBB5bi6bQ4syoJ3g9WQ0ymaiLzg5KdCXlKLjvcW893&#10;SUOqXwnz5DrgnHtJTxOsQfEKIT7DmDSUCaxw7Rqn8787ZsmRM9e2VmPeBN4uqYvTtW7jvijg9N/y&#10;JsXecLq0q+WD6m8AAAD//wMAUEsDBBQABgAIAAAAIQA4/SH/1gAAAJQBAAALAAAAX3JlbHMvLnJl&#10;bHOkkMFqwzAMhu+DvYPRfXGawxijTi+j0GvpHsDYimMaW0Yy2fr2M4PBMnrbUb/Q94l/f/hMi1qR&#10;JVI2sOt6UJgd+ZiDgffL8ekFlFSbvV0oo4EbChzGx4f9GRdb25HMsYhqlCwG5lrLq9biZkxWOiqY&#10;22YiTra2kYMu1l1tQD30/bPm3wwYN0x18gb45AdQl1tp5j/sFB2T0FQ7R0nTNEV3j6o9feQzro1i&#10;OWA14Fm+Q8a1a8+Bvu/d/dMb2JY5uiPbhG/ktn4cqGU/er3pcvwCAAD//wMAUEsDBBQABgAIAAAA&#10;IQB7OfHVyAIAABkGAAAOAAAAZHJzL2Uyb0RvYy54bWysVNtOGzEQfa/Uf7D8XjaJElJWJCiCUlVC&#10;gICK58FrZ1fy2q7t3Pr1PfZuAqWtVKq+7I49Z2Y8Zy6nZ9tWs7X0obFmxodHA86kEbZqzHLGvz5c&#10;fvjIWYhkKtLWyBnfycDP5u/fnW5cKUe2trqSnsGJCeXGzXgdoyuLIohathSOrJMGSmV9SxFHvywq&#10;Txt4b3UxGgyOi431lfNWyBBwe9Ep+Tz7V0qKeKNUkJHpGcfbYv76/H1K32J+SuXSk6sb0T+D/uEV&#10;LTUGQQ+uLigSW/nmF1dtI7wNVsUjYdvCKtUImXNANsPBq2zua3Iy5wJygjvQFP6fW3G9vvWsqVC7&#10;4ylnhloU6Q60kVlqydIlKNq4UAJ57259fwoQU75b5dv0RyZsm2ndHWiV28gELofDwfhkAPYFdKPj&#10;yXQ8nSSvxbO58yF+lrZlSZhxjwdkOml9FWIH3UNSNGMvG61xT6U2bIMQJ4NJCkBoIaUpQmwdkgpm&#10;yRnpJXpTRJ9dBqubKpkn69xn8lx7tiZ0CAkhTRz1j/sJmcJfUKg7YFYlGJXerkyVpVpS9clULO4c&#10;SDTod57e1sqKMy3xhCRlZKRG/w0SDGkDohL/HeNZijstu9zvpELxMvFdOn75lLLpOhwjCFL2fZ6d&#10;wSABFfJ/o21vkqxlHqw32h+Mcnxr4sG+bYzta5PG/k/lUJ3Nno6OhMTHk612aGJvu+kOTlw2qNYV&#10;hXhLHuMMErCi4g0+SluUxPYSZ7X13393n/CYMmhRQ6wHtNK3FXlUVH8xmL+T4XgMtzEfxpPpCAf/&#10;UvP0UmNW7blFfw2xDJ3IYsJHvReVt+0jNtkiRYWKjEDsrmn7w3nsiopdKORikWHYIY7ilbl3IjlP&#10;zKY+fdg+knf9LEWM4bXdrxIqX41Uh02Wxi5W0aomz9szrz3f2D95YvtdmRbcy3NGPW/0+Q8AAAD/&#10;/wMAUEsDBBQABgAIAAAAIQD3IQGv4QAAAAsBAAAPAAAAZHJzL2Rvd25yZXYueG1sTI/BToNAEIbv&#10;Jr7DZky8GLuUFFqRpSEaUy8eqE163bIjkLKzhN1SfHvHkx5n/i//fJNvZ9uLCUffOVKwXEQgkGpn&#10;OmoUHD7fHjcgfNBkdO8IFXyjh21xe5PrzLgrVTjtQyO4hHymFbQhDJmUvm7Rar9wAxJnX260OvA4&#10;NtKM+srltpdxFKXS6o74QqsHfGmxPu8vVkH1Wr3Hxw9/Hs0UsCyr3cNTt1Pq/m4un0EEnMMfDL/6&#10;rA4FO53chYwXvYLVepMwykG8XoJgIk1i3pwUJKskBVnk8v8PxQ8AAAD//wMAUEsBAi0AFAAGAAgA&#10;AAAhALaDOJL+AAAA4QEAABMAAAAAAAAAAAAAAAAAAAAAAFtDb250ZW50X1R5cGVzXS54bWxQSwEC&#10;LQAUAAYACAAAACEAOP0h/9YAAACUAQAACwAAAAAAAAAAAAAAAAAvAQAAX3JlbHMvLnJlbHNQSwEC&#10;LQAUAAYACAAAACEAeznx1cgCAAAZBgAADgAAAAAAAAAAAAAAAAAuAgAAZHJzL2Uyb0RvYy54bWxQ&#10;SwECLQAUAAYACAAAACEA9yEBr+EAAAALAQAADwAAAAAAAAAAAAAAAAAiBQAAZHJzL2Rvd25yZXYu&#10;eG1sUEsFBgAAAAAEAAQA8wAAADAGAAAAAA==&#10;" filled="f" strokecolor="#c0504d [3205]" strokeweight="1.5pt">
                 <v:stroke joinstyle="round"/>
               </v:rect>
             </w:pict>
@@ -19700,7 +19700,7 @@
           </mc:Choice>
           <mc:Fallback>
             <w:pict>
-              <v:rect w14:anchorId="53703D62" id="Rectangle 166" o:spid="_x0000_s1026" style="position:absolute;margin-left:58.5pt;margin-top:63.55pt;width:87pt;height:210.75pt;z-index:251693568;visibility:visible;mso-wrap-style:square;mso-width-percent:0;mso-height-percent:0;mso-wrap-distance-left:9pt;mso-wrap-distance-top:0;mso-wrap-distance-right:9pt;mso-wrap-distance-bottom:0;mso-position-horizontal:absolute;mso-position-horizontal-relative:text;mso-position-vertical:absolute;mso-position-vertical-relative:text;mso-width-percent:0;mso-height-percent:0;mso-width-relative:margin;mso-height-relative:margin;v-text-anchor:middle" o:gfxdata="UEsDBBQABgAIAAAAIQC2gziS/gAAAOEBAAATAAAAW0NvbnRlbnRfVHlwZXNdLnhtbJSRQU7DMBBF&#10;90jcwfIWJU67QAgl6YK0S0CoHGBkTxKLZGx5TGhvj5O2G0SRWNoz/78nu9wcxkFMGNg6quQqL6RA&#10;0s5Y6ir5vt9lD1JwBDIwOMJKHpHlpr69KfdHjyxSmriSfYz+USnWPY7AufNIadK6MEJMx9ApD/oD&#10;OlTrorhX2lFEilmcO2RdNtjC5xDF9pCuTyYBB5bi6bQ4syoJ3g9WQ0ymaiLzg5KdCXlKLjvcW893&#10;SUOqXwnz5DrgnHtJTxOsQfEKIT7DmDSUCaxw7Rqn8787ZsmRM9e2VmPeBN4uqYvTtW7jvijg9N/y&#10;JsXecLq0q+WD6m8AAAD//wMAUEsDBBQABgAIAAAAIQA4/SH/1gAAAJQBAAALAAAAX3JlbHMvLnJl&#10;bHOkkMFqwzAMhu+DvYPRfXGawxijTi+j0GvpHsDYimMaW0Yy2fr2M4PBMnrbUb/Q94l/f/hMi1qR&#10;JVI2sOt6UJgd+ZiDgffL8ekFlFSbvV0oo4EbChzGx4f9GRdb25HMsYhqlCwG5lrLq9biZkxWOiqY&#10;22YiTra2kYMu1l1tQD30/bPm3wwYN0x18gb45AdQl1tp5j/sFB2T0FQ7R0nTNEV3j6o9feQzro1i&#10;OWA14Fm+Q8a1a8+Bvu/d/dMb2JY5uiPbhG/ktn4cqGU/er3pcvwCAAD//wMAUEsDBBQABgAIAAAA&#10;IQDT3jeAyAIAABkGAAAOAAAAZHJzL2Uyb0RvYy54bWysVNtOGzEQfa/Uf7D8XjaJklBWJCiCUlVC&#10;gICK58FrZ1fy2q7t3Pr1PfZuAqWtVKq+7I49Z2Y8Zy6nZ9tWs7X0obFmxodHA86kEbZqzHLGvz5c&#10;fvjIWYhkKtLWyBnfycDP5u/fnW5cKUe2trqSnsGJCeXGzXgdoyuLIohathSOrJMGSmV9SxFHvywq&#10;Txt4b3UxGgymxcb6ynkrZAi4veiUfJ79KyVFvFEqyMj0jONtMX99/j6lbzE/pXLpydWN6J9B//CK&#10;lhqDoAdXFxSJrXzzi6u2Ed4Gq+KRsG1hlWqEzDkgm+HgVTb3NTmZcwE5wR1oCv/Prbhe33rWVKjd&#10;dMqZoRZFugNtZJZasnQJijYulEDeu1vfnwLElO9W+Tb9kQnbZlp3B1rlNjKBy+FwMD4ZgH0B3Wh6&#10;PJ2MJslr8WzufIifpW1ZEmbc4wGZTlpfhdhB95AUzdjLRmvcU6kN2yDEyWCSAhBaSGmKEFuHpIJZ&#10;ckZ6id4U0WeXweqmSubJOveZPNeerQkdQkJIE0f9435CpvAXFOoOmFUJRqW3K1NlqZZUfTIVizsH&#10;Eg36nae3tbLiTEs8IUkZGanRf4MEQ9qAqMR/x3iW4k7LLvc7qVC8THyXjl8+pWy6DscIgpR9n2dn&#10;MEhAhfzfaNubJGuZB+uN9gejHN+aeLBvG2P72qSx/1M5VGezp6MjIfHxZKsdmtjbbrqDE5cNqnVF&#10;Id6SxziDBKyoeIOP0hYlsb3EWW3999/dJzymDFrUEOsBrfRtRR4V1V8M5u9kOB7DbcyH8eR4hIN/&#10;qXl6qTGr9tyiv4ZYhk5kMeGj3ovK2/YRm2yRokJFRiB217T94Tx2RcUuFHKxyDDsEEfxytw7kZwn&#10;ZlOfPmwfybt+liLG8NruVwmVr0aqwyZLYxeraFWT5+2Z155v7J88sf2uTAvu5Tmjnjf6/AcAAAD/&#10;/wMAUEsDBBQABgAIAAAAIQAgFfV44AAAAAsBAAAPAAAAZHJzL2Rvd25yZXYueG1sTI/NTsMwEITv&#10;SLyDtUhcEHUSQX9CnCoCoXLhkILE1Y2XJGq8jmw3DW/PcqK3nd3R7DfFdraDmNCH3pGCdJGAQGqc&#10;6alV8Pnxer8GEaImowdHqOAHA2zL66tC58adqcZpH1vBIRRyraCLccylDE2HVoeFG5H49u281ZGl&#10;b6Xx+szhdpBZkiyl1T3xh06P+Nxhc9yfrIL6pX7Lvt7D0ZspYlXVu7tNv1Pq9maunkBEnOO/Gf7w&#10;GR1KZjq4E5kgBtbpirtEHrJVCoId2SblzUHB48N6CbIs5GWH8hcAAP//AwBQSwECLQAUAAYACAAA&#10;ACEAtoM4kv4AAADhAQAAEwAAAAAAAAAAAAAAAAAAAAAAW0NvbnRlbnRfVHlwZXNdLnhtbFBLAQIt&#10;ABQABgAIAAAAIQA4/SH/1gAAAJQBAAALAAAAAAAAAAAAAAAAAC8BAABfcmVscy8ucmVsc1BLAQIt&#10;ABQABgAIAAAAIQDT3jeAyAIAABkGAAAOAAAAAAAAAAAAAAAAAC4CAABkcnMvZTJvRG9jLnhtbFBL&#10;AQItABQABgAIAAAAIQAgFfV44AAAAAsBAAAPAAAAAAAAAAAAAAAAACIFAABkcnMvZG93bnJldi54&#10;bWxQSwUGAAAAAAQABADzAAAALwYAAAAA&#10;" filled="f" strokecolor="#c0504d [3205]" strokeweight="1.5pt">
+              <v:rect w14:anchorId="7861891D" id="Rectangle 166" o:spid="_x0000_s1026" style="position:absolute;margin-left:58.5pt;margin-top:63.55pt;width:87pt;height:210.75pt;z-index:251693568;visibility:visible;mso-wrap-style:square;mso-width-percent:0;mso-height-percent:0;mso-wrap-distance-left:9pt;mso-wrap-distance-top:0;mso-wrap-distance-right:9pt;mso-wrap-distance-bottom:0;mso-position-horizontal:absolute;mso-position-horizontal-relative:text;mso-position-vertical:absolute;mso-position-vertical-relative:text;mso-width-percent:0;mso-height-percent:0;mso-width-relative:margin;mso-height-relative:margin;v-text-anchor:middle" o:gfxdata="UEsDBBQABgAIAAAAIQC2gziS/gAAAOEBAAATAAAAW0NvbnRlbnRfVHlwZXNdLnhtbJSRQU7DMBBF&#10;90jcwfIWJU67QAgl6YK0S0CoHGBkTxKLZGx5TGhvj5O2G0SRWNoz/78nu9wcxkFMGNg6quQqL6RA&#10;0s5Y6ir5vt9lD1JwBDIwOMJKHpHlpr69KfdHjyxSmriSfYz+USnWPY7AufNIadK6MEJMx9ApD/oD&#10;OlTrorhX2lFEilmcO2RdNtjC5xDF9pCuTyYBB5bi6bQ4syoJ3g9WQ0ymaiLzg5KdCXlKLjvcW893&#10;SUOqXwnz5DrgnHtJTxOsQfEKIT7DmDSUCaxw7Rqn8787ZsmRM9e2VmPeBN4uqYvTtW7jvijg9N/y&#10;JsXecLq0q+WD6m8AAAD//wMAUEsDBBQABgAIAAAAIQA4/SH/1gAAAJQBAAALAAAAX3JlbHMvLnJl&#10;bHOkkMFqwzAMhu+DvYPRfXGawxijTi+j0GvpHsDYimMaW0Yy2fr2M4PBMnrbUb/Q94l/f/hMi1qR&#10;JVI2sOt6UJgd+ZiDgffL8ekFlFSbvV0oo4EbChzGx4f9GRdb25HMsYhqlCwG5lrLq9biZkxWOiqY&#10;22YiTra2kYMu1l1tQD30/bPm3wwYN0x18gb45AdQl1tp5j/sFB2T0FQ7R0nTNEV3j6o9feQzro1i&#10;OWA14Fm+Q8a1a8+Bvu/d/dMb2JY5uiPbhG/ktn4cqGU/er3pcvwCAAD//wMAUEsDBBQABgAIAAAA&#10;IQDT3jeAyAIAABkGAAAOAAAAZHJzL2Uyb0RvYy54bWysVNtOGzEQfa/Uf7D8XjaJklBWJCiCUlVC&#10;gICK58FrZ1fy2q7t3Pr1PfZuAqWtVKq+7I49Z2Y8Zy6nZ9tWs7X0obFmxodHA86kEbZqzHLGvz5c&#10;fvjIWYhkKtLWyBnfycDP5u/fnW5cKUe2trqSnsGJCeXGzXgdoyuLIohathSOrJMGSmV9SxFHvywq&#10;Txt4b3UxGgymxcb6ynkrZAi4veiUfJ79KyVFvFEqyMj0jONtMX99/j6lbzE/pXLpydWN6J9B//CK&#10;lhqDoAdXFxSJrXzzi6u2Ed4Gq+KRsG1hlWqEzDkgm+HgVTb3NTmZcwE5wR1oCv/Prbhe33rWVKjd&#10;dMqZoRZFugNtZJZasnQJijYulEDeu1vfnwLElO9W+Tb9kQnbZlp3B1rlNjKBy+FwMD4ZgH0B3Wh6&#10;PJ2MJslr8WzufIifpW1ZEmbc4wGZTlpfhdhB95AUzdjLRmvcU6kN2yDEyWCSAhBaSGmKEFuHpIJZ&#10;ckZ6id4U0WeXweqmSubJOveZPNeerQkdQkJIE0f9435CpvAXFOoOmFUJRqW3K1NlqZZUfTIVizsH&#10;Eg36nae3tbLiTEs8IUkZGanRf4MEQ9qAqMR/x3iW4k7LLvc7qVC8THyXjl8+pWy6DscIgpR9n2dn&#10;MEhAhfzfaNubJGuZB+uN9gejHN+aeLBvG2P72qSx/1M5VGezp6MjIfHxZKsdmtjbbrqDE5cNqnVF&#10;Id6SxziDBKyoeIOP0hYlsb3EWW3999/dJzymDFrUEOsBrfRtRR4V1V8M5u9kOB7DbcyH8eR4hIN/&#10;qXl6qTGr9tyiv4ZYhk5kMeGj3ovK2/YRm2yRokJFRiB217T94Tx2RcUuFHKxyDDsEEfxytw7kZwn&#10;ZlOfPmwfybt+liLG8NruVwmVr0aqwyZLYxeraFWT5+2Z155v7J88sf2uTAvu5Tmjnjf6/AcAAAD/&#10;/wMAUEsDBBQABgAIAAAAIQAgFfV44AAAAAsBAAAPAAAAZHJzL2Rvd25yZXYueG1sTI/NTsMwEITv&#10;SLyDtUhcEHUSQX9CnCoCoXLhkILE1Y2XJGq8jmw3DW/PcqK3nd3R7DfFdraDmNCH3pGCdJGAQGqc&#10;6alV8Pnxer8GEaImowdHqOAHA2zL66tC58adqcZpH1vBIRRyraCLccylDE2HVoeFG5H49u281ZGl&#10;b6Xx+szhdpBZkiyl1T3xh06P+Nxhc9yfrIL6pX7Lvt7D0ZspYlXVu7tNv1Pq9maunkBEnOO/Gf7w&#10;GR1KZjq4E5kgBtbpirtEHrJVCoId2SblzUHB48N6CbIs5GWH8hcAAP//AwBQSwECLQAUAAYACAAA&#10;ACEAtoM4kv4AAADhAQAAEwAAAAAAAAAAAAAAAAAAAAAAW0NvbnRlbnRfVHlwZXNdLnhtbFBLAQIt&#10;ABQABgAIAAAAIQA4/SH/1gAAAJQBAAALAAAAAAAAAAAAAAAAAC8BAABfcmVscy8ucmVsc1BLAQIt&#10;ABQABgAIAAAAIQDT3jeAyAIAABkGAAAOAAAAAAAAAAAAAAAAAC4CAABkcnMvZTJvRG9jLnhtbFBL&#10;AQItABQABgAIAAAAIQAgFfV44AAAAAsBAAAPAAAAAAAAAAAAAAAAACIFAABkcnMvZG93bnJldi54&#10;bWxQSwUGAAAAAAQABADzAAAALwYAAAAA&#10;" filled="f" strokecolor="#c0504d [3205]" strokeweight="1.5pt">
                 <v:stroke joinstyle="round"/>
               </v:rect>
             </w:pict>
@@ -19894,7 +19894,7 @@
           </mc:Choice>
           <mc:Fallback>
             <w:pict>
-              <v:rect w14:anchorId="72F3055B" id="Rectangle 173" o:spid="_x0000_s1026" style="position:absolute;margin-left:162.9pt;margin-top:17.35pt;width:133pt;height:18pt;z-index:251681280;visibility:visible;mso-wrap-style:square;mso-width-percent:0;mso-height-percent:0;mso-wrap-distance-left:9pt;mso-wrap-distance-top:0;mso-wrap-distance-right:9pt;mso-wrap-distance-bottom:0;mso-position-horizontal:absolute;mso-position-horizontal-relative:text;mso-position-vertical:absolute;mso-position-vertical-relative:text;mso-width-percent:0;mso-height-percent:0;mso-width-relative:margin;mso-height-relative:margin;v-text-anchor:middle" o:gfxdata="UEsDBBQABgAIAAAAIQC2gziS/gAAAOEBAAATAAAAW0NvbnRlbnRfVHlwZXNdLnhtbJSRQU7DMBBF&#10;90jcwfIWJU67QAgl6YK0S0CoHGBkTxKLZGx5TGhvj5O2G0SRWNoz/78nu9wcxkFMGNg6quQqL6RA&#10;0s5Y6ir5vt9lD1JwBDIwOMJKHpHlpr69KfdHjyxSmriSfYz+USnWPY7AufNIadK6MEJMx9ApD/oD&#10;OlTrorhX2lFEilmcO2RdNtjC5xDF9pCuTyYBB5bi6bQ4syoJ3g9WQ0ymaiLzg5KdCXlKLjvcW893&#10;SUOqXwnz5DrgnHtJTxOsQfEKIT7DmDSUCaxw7Rqn8787ZsmRM9e2VmPeBN4uqYvTtW7jvijg9N/y&#10;JsXecLq0q+WD6m8AAAD//wMAUEsDBBQABgAIAAAAIQA4/SH/1gAAAJQBAAALAAAAX3JlbHMvLnJl&#10;bHOkkMFqwzAMhu+DvYPRfXGawxijTi+j0GvpHsDYimMaW0Yy2fr2M4PBMnrbUb/Q94l/f/hMi1qR&#10;JVI2sOt6UJgd+ZiDgffL8ekFlFSbvV0oo4EbChzGx4f9GRdb25HMsYhqlCwG5lrLq9biZkxWOiqY&#10;22YiTra2kYMu1l1tQD30/bPm3wwYN0x18gb45AdQl1tp5j/sFB2T0FQ7R0nTNEV3j6o9feQzro1i&#10;OWA14Fm+Q8a1a8+Bvu/d/dMb2JY5uiPbhG/ktn4cqGU/er3pcvwCAAD//wMAUEsDBBQABgAIAAAA&#10;IQBUTCekxwIAABgGAAAOAAAAZHJzL2Uyb0RvYy54bWysVNtOGzEQfa/Uf7D8XjYJ94gERVCqSqgg&#10;oOJ54rWzK/lW2yFJv77H3k2gtJVK1ZfdGc/9zOXsfG00e5Ihts5O+HBvwJm0wtWtXUz414erDyec&#10;xUS2Ju2snPCNjPx8+v7d2cqP5cg1TtcyMDixcbzyE96k5MdVFUUjDcU956WFULlgKIENi6oOtIJ3&#10;o6vRYHBUrVyofXBCxojXy07Ip8W/UlKkG6WiTExPOHJL5RvKd56/1fSMxotAvmlFnwb9QxaGWoug&#10;O1eXlIgtQ/uLK9OK4KJTaU84UzmlWiFLDahmOHhVzX1DXpZaAE70O5ji/3MrvjzdBtbW6N3xPmeW&#10;DJp0B9jILrRk+REQrXwcQ/Pe34aeiyBzvWsVTP6jErYusG52sMp1YgKPw6OT0/3hIWcCstHo5GhQ&#10;cK+erX2I6ZN0hmViwgPiFzTp6TomRITqViUHs+6q1bq0Tlu2QoTTwSG6KwgTpDQlkMajpmgXnJFe&#10;YDRFCsVldLqts3l2VMZMXujAnggDQkJIm0a5YkT8STOHv6TYdIpF1M1OcEtbl1QaSfVHW7O08cDQ&#10;Ytx5zs3ImjMtkUKmimaiVv+NJpLQFrlk+DvAC5U2Wubstb2TCr0ruHflhMU8V9MNODYQoGzHvDiD&#10;QVZUqP+Ntr1JtpZlr95ovzMq8Z1NO3vTWtf3Jm/9n9qhOpstHB0IGY+5qzeY4eC65Y5eXLXo1jXF&#10;dEsB2wwQcKHSDT5KO7TE9RRnjQvff/ee9bFkkKKHuA4YpW9LCuio/myxfqfDg4N8TgpzcHg8AhNe&#10;SuYvJXZpLhzma4hb6EUhs37SW1IFZx5xyGY5KkRkBWJ3Q9szF6lrKk6hkLNZUcMJ8ZSu7b0X2XlG&#10;Ns/pw/qRgu93KWELv7jtJaHxq5XqdLOldbNlcqot+/aMa483zk9Ziv5U5vv2ki9azwd9+gMAAP//&#10;AwBQSwMEFAAGAAgAAAAhADJbJ1rfAAAACQEAAA8AAABkcnMvZG93bnJldi54bWxMj0FPwzAMhe9I&#10;/IfISFwQS1cYZaXpVIHQduHQgcQ1a0xbrXGqJOvKv8ec4GY/P733udjMdhAT+tA7UrBcJCCQGmd6&#10;ahV8vL/ePoIIUZPRgyNU8I0BNuXlRaFz485U47SPreAQCrlW0MU45lKGpkOrw8KNSHz7ct7qyKtv&#10;pfH6zOF2kGmSPEire+KGTo/43GFz3J+sgvql3qWfb+HozRSxqurtzbrfKnV9NVdPICLO8c8Mv/iM&#10;DiUzHdyJTBCDgrt0xeiRh/sMBBtW6yULBwVZkoEsC/n/g/IHAAD//wMAUEsBAi0AFAAGAAgAAAAh&#10;ALaDOJL+AAAA4QEAABMAAAAAAAAAAAAAAAAAAAAAAFtDb250ZW50X1R5cGVzXS54bWxQSwECLQAU&#10;AAYACAAAACEAOP0h/9YAAACUAQAACwAAAAAAAAAAAAAAAAAvAQAAX3JlbHMvLnJlbHNQSwECLQAU&#10;AAYACAAAACEAVEwnpMcCAAAYBgAADgAAAAAAAAAAAAAAAAAuAgAAZHJzL2Uyb0RvYy54bWxQSwEC&#10;LQAUAAYACAAAACEAMlsnWt8AAAAJAQAADwAAAAAAAAAAAAAAAAAhBQAAZHJzL2Rvd25yZXYueG1s&#10;UEsFBgAAAAAEAAQA8wAAAC0GAAAAAA==&#10;" filled="f" strokecolor="#c0504d [3205]" strokeweight="1.5pt">
+              <v:rect w14:anchorId="185B6C70" id="Rectangle 173" o:spid="_x0000_s1026" style="position:absolute;margin-left:162.9pt;margin-top:17.35pt;width:133pt;height:18pt;z-index:251681280;visibility:visible;mso-wrap-style:square;mso-width-percent:0;mso-height-percent:0;mso-wrap-distance-left:9pt;mso-wrap-distance-top:0;mso-wrap-distance-right:9pt;mso-wrap-distance-bottom:0;mso-position-horizontal:absolute;mso-position-horizontal-relative:text;mso-position-vertical:absolute;mso-position-vertical-relative:text;mso-width-percent:0;mso-height-percent:0;mso-width-relative:margin;mso-height-relative:margin;v-text-anchor:middle" o:gfxdata="UEsDBBQABgAIAAAAIQC2gziS/gAAAOEBAAATAAAAW0NvbnRlbnRfVHlwZXNdLnhtbJSRQU7DMBBF&#10;90jcwfIWJU67QAgl6YK0S0CoHGBkTxKLZGx5TGhvj5O2G0SRWNoz/78nu9wcxkFMGNg6quQqL6RA&#10;0s5Y6ir5vt9lD1JwBDIwOMJKHpHlpr69KfdHjyxSmriSfYz+USnWPY7AufNIadK6MEJMx9ApD/oD&#10;OlTrorhX2lFEilmcO2RdNtjC5xDF9pCuTyYBB5bi6bQ4syoJ3g9WQ0ymaiLzg5KdCXlKLjvcW893&#10;SUOqXwnz5DrgnHtJTxOsQfEKIT7DmDSUCaxw7Rqn8787ZsmRM9e2VmPeBN4uqYvTtW7jvijg9N/y&#10;JsXecLq0q+WD6m8AAAD//wMAUEsDBBQABgAIAAAAIQA4/SH/1gAAAJQBAAALAAAAX3JlbHMvLnJl&#10;bHOkkMFqwzAMhu+DvYPRfXGawxijTi+j0GvpHsDYimMaW0Yy2fr2M4PBMnrbUb/Q94l/f/hMi1qR&#10;JVI2sOt6UJgd+ZiDgffL8ekFlFSbvV0oo4EbChzGx4f9GRdb25HMsYhqlCwG5lrLq9biZkxWOiqY&#10;22YiTra2kYMu1l1tQD30/bPm3wwYN0x18gb45AdQl1tp5j/sFB2T0FQ7R0nTNEV3j6o9feQzro1i&#10;OWA14Fm+Q8a1a8+Bvu/d/dMb2JY5uiPbhG/ktn4cqGU/er3pcvwCAAD//wMAUEsDBBQABgAIAAAA&#10;IQBUTCekxwIAABgGAAAOAAAAZHJzL2Uyb0RvYy54bWysVNtOGzEQfa/Uf7D8XjYJ94gERVCqSqgg&#10;oOJ54rWzK/lW2yFJv77H3k2gtJVK1ZfdGc/9zOXsfG00e5Ihts5O+HBvwJm0wtWtXUz414erDyec&#10;xUS2Ju2snPCNjPx8+v7d2cqP5cg1TtcyMDixcbzyE96k5MdVFUUjDcU956WFULlgKIENi6oOtIJ3&#10;o6vRYHBUrVyofXBCxojXy07Ip8W/UlKkG6WiTExPOHJL5RvKd56/1fSMxotAvmlFnwb9QxaGWoug&#10;O1eXlIgtQ/uLK9OK4KJTaU84UzmlWiFLDahmOHhVzX1DXpZaAE70O5ji/3MrvjzdBtbW6N3xPmeW&#10;DJp0B9jILrRk+REQrXwcQ/Pe34aeiyBzvWsVTP6jErYusG52sMp1YgKPw6OT0/3hIWcCstHo5GhQ&#10;cK+erX2I6ZN0hmViwgPiFzTp6TomRITqViUHs+6q1bq0Tlu2QoTTwSG6KwgTpDQlkMajpmgXnJFe&#10;YDRFCsVldLqts3l2VMZMXujAnggDQkJIm0a5YkT8STOHv6TYdIpF1M1OcEtbl1QaSfVHW7O08cDQ&#10;Ytx5zs3ImjMtkUKmimaiVv+NJpLQFrlk+DvAC5U2Wubstb2TCr0ruHflhMU8V9MNODYQoGzHvDiD&#10;QVZUqP+Ntr1JtpZlr95ovzMq8Z1NO3vTWtf3Jm/9n9qhOpstHB0IGY+5qzeY4eC65Y5eXLXo1jXF&#10;dEsB2wwQcKHSDT5KO7TE9RRnjQvff/ee9bFkkKKHuA4YpW9LCuio/myxfqfDg4N8TgpzcHg8AhNe&#10;SuYvJXZpLhzma4hb6EUhs37SW1IFZx5xyGY5KkRkBWJ3Q9szF6lrKk6hkLNZUcMJ8ZSu7b0X2XlG&#10;Ns/pw/qRgu93KWELv7jtJaHxq5XqdLOldbNlcqot+/aMa483zk9Ziv5U5vv2ki9azwd9+gMAAP//&#10;AwBQSwMEFAAGAAgAAAAhADJbJ1rfAAAACQEAAA8AAABkcnMvZG93bnJldi54bWxMj0FPwzAMhe9I&#10;/IfISFwQS1cYZaXpVIHQduHQgcQ1a0xbrXGqJOvKv8ec4GY/P733udjMdhAT+tA7UrBcJCCQGmd6&#10;ahV8vL/ePoIIUZPRgyNU8I0BNuXlRaFz485U47SPreAQCrlW0MU45lKGpkOrw8KNSHz7ct7qyKtv&#10;pfH6zOF2kGmSPEire+KGTo/43GFz3J+sgvql3qWfb+HozRSxqurtzbrfKnV9NVdPICLO8c8Mv/iM&#10;DiUzHdyJTBCDgrt0xeiRh/sMBBtW6yULBwVZkoEsC/n/g/IHAAD//wMAUEsBAi0AFAAGAAgAAAAh&#10;ALaDOJL+AAAA4QEAABMAAAAAAAAAAAAAAAAAAAAAAFtDb250ZW50X1R5cGVzXS54bWxQSwECLQAU&#10;AAYACAAAACEAOP0h/9YAAACUAQAACwAAAAAAAAAAAAAAAAAvAQAAX3JlbHMvLnJlbHNQSwECLQAU&#10;AAYACAAAACEAVEwnpMcCAAAYBgAADgAAAAAAAAAAAAAAAAAuAgAAZHJzL2Uyb0RvYy54bWxQSwEC&#10;LQAUAAYACAAAACEAMlsnWt8AAAAJAQAADwAAAAAAAAAAAAAAAAAhBQAAZHJzL2Rvd25yZXYueG1s&#10;UEsFBgAAAAAEAAQA8wAAAC0GAAAAAA==&#10;" filled="f" strokecolor="#c0504d [3205]" strokeweight="1.5pt">
                 <v:stroke joinstyle="round"/>
               </v:rect>
             </w:pict>
@@ -21007,7 +21007,7 @@
           </mc:Choice>
           <mc:Fallback>
             <w:pict>
-              <v:group w14:anchorId="3896EA9F" id="Group 179" o:spid="_x0000_s1026" style="position:absolute;margin-left:-21.95pt;margin-top:8pt;width:111.05pt;height:18pt;z-index:251682304" coordsize="14103,2283" o:gfxdata="UEsDBBQABgAIAAAAIQC2gziS/gAAAOEBAAATAAAAW0NvbnRlbnRfVHlwZXNdLnhtbJSRQU7DMBBF&#10;90jcwfIWJU67QAgl6YK0S0CoHGBkTxKLZGx5TGhvj5O2G0SRWNoz/78nu9wcxkFMGNg6quQqL6RA&#10;0s5Y6ir5vt9lD1JwBDIwOMJKHpHlpr69KfdHjyxSmriSfYz+USnWPY7AufNIadK6MEJMx9ApD/oD&#10;OlTrorhX2lFEilmcO2RdNtjC5xDF9pCuTyYBB5bi6bQ4syoJ3g9WQ0ymaiLzg5KdCXlKLjvcW893&#10;SUOqXwnz5DrgnHtJTxOsQfEKIT7DmDSUCaxw7Rqn8787ZsmRM9e2VmPeBN4uqYvTtW7jvijg9N/y&#10;JsXecLq0q+WD6m8AAAD//wMAUEsDBBQABgAIAAAAIQA4/SH/1gAAAJQBAAALAAAAX3JlbHMvLnJl&#10;bHOkkMFqwzAMhu+DvYPRfXGawxijTi+j0GvpHsDYimMaW0Yy2fr2M4PBMnrbUb/Q94l/f/hMi1qR&#10;JVI2sOt6UJgd+ZiDgffL8ekFlFSbvV0oo4EbChzGx4f9GRdb25HMsYhqlCwG5lrLq9biZkxWOiqY&#10;22YiTra2kYMu1l1tQD30/bPm3wwYN0x18gb45AdQl1tp5j/sFB2T0FQ7R0nTNEV3j6o9feQzro1i&#10;OWA14Fm+Q8a1a8+Bvu/d/dMb2JY5uiPbhG/ktn4cqGU/er3pcvwCAAD//wMAUEsDBBQABgAIAAAA&#10;IQD9MT3a5gMAAJYPAAAOAAAAZHJzL2Uyb0RvYy54bWzsV01v2zgQvS+w/4HQfWPLlr+EOIWRNMEC&#10;QRskXfTMUNQHQJFcko7t/fX7SMqqm6TZJAW6F/sgk+IMOfNm5nF0+mHbCvLAjW2UXCbpyTAhXDJV&#10;NLJaJn99ufxjnhDrqCyoUJIvkx23yYez33873eicj1StRMENwSbS5hu9TGrndD4YWFbzltoTpbnE&#10;YqlMSx2mphoUhm6weysGo+FwOtgoU2ijGLcWby/iYnIW9i9LztznsrTcEbFMYJsLTxOe9/45ODul&#10;eWWorhvWmUHfYUVLG4lD+60uqKNkbZonW7UNM8qq0p0w1Q5UWTaMBx/gTTp85M2VUWsdfKnyTaV7&#10;mADtI5zevS379HBjSFMgdrNFQiRtEaRwLvEvAM9GVzmkroy+0zeme1HFmfd4W5rW/8MXsg3A7npg&#10;+dYRhpdplg7H2SQhDGuj0Xw8n0TkWY3wPFFj9ceXFQf7Ywfeut6YjUYS2W842Z/D6a6mmgf4rUeg&#10;xwl+RJxukV5UVoIDq+CQNwCSPVA2t8DsGZRm2XiRojQ8HLMMyIQ83MOFVMhmWPVoLSazydQv9z7T&#10;XBvrrrhqiR8sEwMzQvLRh2vrouhexJ8t1WUjRDhBSLJBOBbDCYqBURRcKajDsNVIASurhFBRoZKZ&#10;M2FLq0RTeHW/UahKfi4MeaCoJ8oYl27UGfedpD/+gto6Coal6CIyWhbBlJrT4qMsiNtppJwEOyTe&#10;tpYXCREcJvhRkHS0Ea+RBEJCAigfhYh7GLmd4N56IW95iVQPSRrdMdW99ybyAaoKoOxZIWwGBS9Y&#10;wv836nYqXpsHGnqjfq8UzlfS9fptI1UXG0+SPwpHGXX2cEQQPB73qtghlY2KXGg1u2wQrWtq3Q01&#10;ID+AAEJ3n/EohUJIVDdKSK3MP8+99/KoNawihiBTpNLfa2oQUfGnRBUu0izz7Bsm2WQ2wsQcrtwf&#10;rsh1e66QXymuDs3C0Ms7sR+WRrVfwfsrfyqWqGQ4OyZtNzl3Mai4ORhfrYIYGFdTdy3vNPObe2R9&#10;nn7ZfqVGd7XkUIOf1L7yaf6opKKs15RqtXaqbEK9fcO1wxss5Jnzl9DR9Dk6CpThDXgrHaXZeDoP&#10;NY3M7Vh4Op1mo1nko3k2G46PfHTkoz2XHvmIHPnosD1C4xLbo5UxapOT26aqHTqkuWeNV1MSaP1p&#10;HzmaTmdDrPjGKB2Px+hisOcLnZE/Opjx4/7oFe3CKLZCz1+3/jKwNS147HUmQ/w6q/p+KdgY+o9w&#10;nR+2E/Ee6iWf66z+u5d4oQ94RyMhXNo5cGwiQuPwfzYR4QsHH38hhboPVf91eTjH+PBz+uxfAAAA&#10;//8DAFBLAwQUAAYACAAAACEAe+96V+AAAAAJAQAADwAAAGRycy9kb3ducmV2LnhtbEyPQU/CQBCF&#10;7yb+h82YeINtiyDWbgkh6omQCCbG29Ad2obubNNd2vLvXU56nLwvb76XrUbTiJ46V1tWEE8jEMSF&#10;1TWXCr4O75MlCOeRNTaWScGVHKzy+7sMU20H/qR+70sRStilqKDyvk2ldEVFBt3UtsQhO9nOoA9n&#10;V0rd4RDKTSOTKFpIgzWHDxW2tKmoOO8vRsHHgMN6Fr/12/Npc/05zHff25iUenwY168gPI3+D4ab&#10;flCHPDgd7YW1E42CydPsJaAhWIRNN+B5mYA4KpgnEcg8k/8X5L8AAAD//wMAUEsBAi0AFAAGAAgA&#10;AAAhALaDOJL+AAAA4QEAABMAAAAAAAAAAAAAAAAAAAAAAFtDb250ZW50X1R5cGVzXS54bWxQSwEC&#10;LQAUAAYACAAAACEAOP0h/9YAAACUAQAACwAAAAAAAAAAAAAAAAAvAQAAX3JlbHMvLnJlbHNQSwEC&#10;LQAUAAYACAAAACEA/TE92uYDAACWDwAADgAAAAAAAAAAAAAAAAAuAgAAZHJzL2Uyb0RvYy54bWxQ&#10;SwECLQAUAAYACAAAACEAe+96V+AAAAAJAQAADwAAAAAAAAAAAAAAAABABgAAZHJzL2Rvd25yZXYu&#10;eG1sUEsFBgAAAAAEAAQA8wAAAE0HAAAAAA==&#10;">
+              <v:group w14:anchorId="7EE4A3F1" id="Group 179" o:spid="_x0000_s1026" style="position:absolute;margin-left:-21.95pt;margin-top:8pt;width:111.05pt;height:18pt;z-index:251682304" coordsize="14103,2283" o:gfxdata="UEsDBBQABgAIAAAAIQC2gziS/gAAAOEBAAATAAAAW0NvbnRlbnRfVHlwZXNdLnhtbJSRQU7DMBBF&#10;90jcwfIWJU67QAgl6YK0S0CoHGBkTxKLZGx5TGhvj5O2G0SRWNoz/78nu9wcxkFMGNg6quQqL6RA&#10;0s5Y6ir5vt9lD1JwBDIwOMJKHpHlpr69KfdHjyxSmriSfYz+USnWPY7AufNIadK6MEJMx9ApD/oD&#10;OlTrorhX2lFEilmcO2RdNtjC5xDF9pCuTyYBB5bi6bQ4syoJ3g9WQ0ymaiLzg5KdCXlKLjvcW893&#10;SUOqXwnz5DrgnHtJTxOsQfEKIT7DmDSUCaxw7Rqn8787ZsmRM9e2VmPeBN4uqYvTtW7jvijg9N/y&#10;JsXecLq0q+WD6m8AAAD//wMAUEsDBBQABgAIAAAAIQA4/SH/1gAAAJQBAAALAAAAX3JlbHMvLnJl&#10;bHOkkMFqwzAMhu+DvYPRfXGawxijTi+j0GvpHsDYimMaW0Yy2fr2M4PBMnrbUb/Q94l/f/hMi1qR&#10;JVI2sOt6UJgd+ZiDgffL8ekFlFSbvV0oo4EbChzGx4f9GRdb25HMsYhqlCwG5lrLq9biZkxWOiqY&#10;22YiTra2kYMu1l1tQD30/bPm3wwYN0x18gb45AdQl1tp5j/sFB2T0FQ7R0nTNEV3j6o9feQzro1i&#10;OWA14Fm+Q8a1a8+Bvu/d/dMb2JY5uiPbhG/ktn4cqGU/er3pcvwCAAD//wMAUEsDBBQABgAIAAAA&#10;IQD9MT3a5gMAAJYPAAAOAAAAZHJzL2Uyb0RvYy54bWzsV01v2zgQvS+w/4HQfWPLlr+EOIWRNMEC&#10;QRskXfTMUNQHQJFcko7t/fX7SMqqm6TZJAW6F/sgk+IMOfNm5nF0+mHbCvLAjW2UXCbpyTAhXDJV&#10;NLJaJn99ufxjnhDrqCyoUJIvkx23yYez33873eicj1StRMENwSbS5hu9TGrndD4YWFbzltoTpbnE&#10;YqlMSx2mphoUhm6weysGo+FwOtgoU2ijGLcWby/iYnIW9i9LztznsrTcEbFMYJsLTxOe9/45ODul&#10;eWWorhvWmUHfYUVLG4lD+60uqKNkbZonW7UNM8qq0p0w1Q5UWTaMBx/gTTp85M2VUWsdfKnyTaV7&#10;mADtI5zevS379HBjSFMgdrNFQiRtEaRwLvEvAM9GVzmkroy+0zeme1HFmfd4W5rW/8MXsg3A7npg&#10;+dYRhpdplg7H2SQhDGuj0Xw8n0TkWY3wPFFj9ceXFQf7Ywfeut6YjUYS2W842Z/D6a6mmgf4rUeg&#10;xwl+RJxukV5UVoIDq+CQNwCSPVA2t8DsGZRm2XiRojQ8HLMMyIQ83MOFVMhmWPVoLSazydQv9z7T&#10;XBvrrrhqiR8sEwMzQvLRh2vrouhexJ8t1WUjRDhBSLJBOBbDCYqBURRcKajDsNVIASurhFBRoZKZ&#10;M2FLq0RTeHW/UahKfi4MeaCoJ8oYl27UGfedpD/+gto6Coal6CIyWhbBlJrT4qMsiNtppJwEOyTe&#10;tpYXCREcJvhRkHS0Ea+RBEJCAigfhYh7GLmd4N56IW95iVQPSRrdMdW99ybyAaoKoOxZIWwGBS9Y&#10;wv836nYqXpsHGnqjfq8UzlfS9fptI1UXG0+SPwpHGXX2cEQQPB73qtghlY2KXGg1u2wQrWtq3Q01&#10;ID+AAEJ3n/EohUJIVDdKSK3MP8+99/KoNawihiBTpNLfa2oQUfGnRBUu0izz7Bsm2WQ2wsQcrtwf&#10;rsh1e66QXymuDs3C0Ms7sR+WRrVfwfsrfyqWqGQ4OyZtNzl3Mai4ORhfrYIYGFdTdy3vNPObe2R9&#10;nn7ZfqVGd7XkUIOf1L7yaf6opKKs15RqtXaqbEK9fcO1wxss5Jnzl9DR9Dk6CpThDXgrHaXZeDoP&#10;NY3M7Vh4Op1mo1nko3k2G46PfHTkoz2XHvmIHPnosD1C4xLbo5UxapOT26aqHTqkuWeNV1MSaP1p&#10;HzmaTmdDrPjGKB2Px+hisOcLnZE/Opjx4/7oFe3CKLZCz1+3/jKwNS147HUmQ/w6q/p+KdgY+o9w&#10;nR+2E/Ee6iWf66z+u5d4oQ94RyMhXNo5cGwiQuPwfzYR4QsHH38hhboPVf91eTjH+PBz+uxfAAAA&#10;//8DAFBLAwQUAAYACAAAACEAe+96V+AAAAAJAQAADwAAAGRycy9kb3ducmV2LnhtbEyPQU/CQBCF&#10;7yb+h82YeINtiyDWbgkh6omQCCbG29Ad2obubNNd2vLvXU56nLwvb76XrUbTiJ46V1tWEE8jEMSF&#10;1TWXCr4O75MlCOeRNTaWScGVHKzy+7sMU20H/qR+70sRStilqKDyvk2ldEVFBt3UtsQhO9nOoA9n&#10;V0rd4RDKTSOTKFpIgzWHDxW2tKmoOO8vRsHHgMN6Fr/12/Npc/05zHff25iUenwY168gPI3+D4ab&#10;flCHPDgd7YW1E42CydPsJaAhWIRNN+B5mYA4KpgnEcg8k/8X5L8AAAD//wMAUEsBAi0AFAAGAAgA&#10;AAAhALaDOJL+AAAA4QEAABMAAAAAAAAAAAAAAAAAAAAAAFtDb250ZW50X1R5cGVzXS54bWxQSwEC&#10;LQAUAAYACAAAACEAOP0h/9YAAACUAQAACwAAAAAAAAAAAAAAAAAvAQAAX3JlbHMvLnJlbHNQSwEC&#10;LQAUAAYACAAAACEA/TE92uYDAACWDwAADgAAAAAAAAAAAAAAAAAuAgAAZHJzL2Uyb0RvYy54bWxQ&#10;SwECLQAUAAYACAAAACEAe+96V+AAAAAJAQAADwAAAAAAAAAAAAAAAABABgAAZHJzL2Rvd25yZXYu&#10;eG1sUEsFBgAAAAAEAAQA8wAAAE0HAAAAAA==&#10;">
                 <v:rect id="Rectangle 175" o:spid="_x0000_s1027" style="position:absolute;left:7439;top:274;width:2014;height:958;visibility:visible;mso-wrap-style:square;v-text-anchor:middle" o:gfxdata="UEsDBBQABgAIAAAAIQDb4fbL7gAAAIUBAAATAAAAW0NvbnRlbnRfVHlwZXNdLnhtbHyQz07DMAyH&#10;70i8Q+QralM4IITa7kDhCAiNB7ASt43WOlEcyvb2pNu4IODoPz9/n1xv9vOkForiPDdwXVagiI23&#10;jocG3rdPxR0oScgWJ8/UwIEENu3lRb09BBKV0ywNjCmFe63FjDSjlD4Q50nv44wpl3HQAc0OB9I3&#10;VXWrjedEnIq03oC27qjHjympx31un0wiTQLq4bS4shrAECZnMGVTvbD9QSnOhDInjzsyuiBXWQP0&#10;r4R18jfgnHvJr4nOknrFmJ5xzhraRtHWf3Kkpfz/yGo5S+H73hkquyhdjr3R8m2lj09svwAAAP//&#10;AwBQSwMEFAAGAAgAAAAhAFr0LFu/AAAAFQEAAAsAAABfcmVscy8ucmVsc2zPwWrDMAwG4Ptg72B0&#10;X5TuUMaI01uh19I+gLGVxCy2jGSy9e1nemrHjpL4P0nD4SetZiPRyNnCruvBUPYcYp4tXC/Htw8w&#10;Wl0ObuVMFm6kcBhfX4Yzra62kC6xqGlKVgtLreUTUf1CyWnHhXKbTCzJ1VbKjMX5LzcTvvf9HuXR&#10;gPHJNKdgQU5hB+ZyK23zHztFL6w81c5zQp6m6P9TMfB3PtPWFCczVQtB9N4U2rp2HOA44NMz4y8A&#10;AAD//wMAUEsDBBQABgAIAAAAIQC6pgOrwgAAANwAAAAPAAAAZHJzL2Rvd25yZXYueG1sRE9Na8JA&#10;EL0X/A/LCF5K3ShY29SNBEX00kNU6HXITpOQ7GzYXWP677tCobd5vM/ZbEfTiYGcbywrWMwTEMSl&#10;1Q1XCq6Xw8sbCB+QNXaWScEPedhmk6cNptreuaDhHCoRQ9inqKAOoU+l9GVNBv3c9sSR+7bOYIjQ&#10;VVI7vMdw08llkrxKgw3Hhhp72tVUtuebUVDsi9Py69O3Tg+B8rw4Pr83R6Vm0zH/ABFoDP/iP/dJ&#10;x/nrFTyeiRfI7BcAAP//AwBQSwECLQAUAAYACAAAACEA2+H2y+4AAACFAQAAEwAAAAAAAAAAAAAA&#10;AAAAAAAAW0NvbnRlbnRfVHlwZXNdLnhtbFBLAQItABQABgAIAAAAIQBa9CxbvwAAABUBAAALAAAA&#10;AAAAAAAAAAAAAB8BAABfcmVscy8ucmVsc1BLAQItABQABgAIAAAAIQC6pgOrwgAAANwAAAAPAAAA&#10;AAAAAAAAAAAAAAcCAABkcnMvZG93bnJldi54bWxQSwUGAAAAAAMAAwC3AAAA9gIAAAAA&#10;" filled="f" strokecolor="#c0504d [3205]" strokeweight="1.5pt">
                   <v:stroke joinstyle="round"/>
                 </v:rect>
@@ -22056,7 +22056,7 @@
           </mc:Choice>
           <mc:Fallback>
             <w:pict>
-              <v:rect w14:anchorId="21A9A02C" id="Rectangle 187" o:spid="_x0000_s1026" style="position:absolute;margin-left:36.6pt;margin-top:27.1pt;width:52.45pt;height:6.65pt;z-index:251697664;visibility:visible;mso-wrap-style:square;mso-wrap-distance-left:9pt;mso-wrap-distance-top:0;mso-wrap-distance-right:9pt;mso-wrap-distance-bottom:0;mso-position-horizontal:absolute;mso-position-horizontal-relative:text;mso-position-vertical:absolute;mso-position-vertical-relative:text;v-text-anchor:middle" o:gfxdata="UEsDBBQABgAIAAAAIQC2gziS/gAAAOEBAAATAAAAW0NvbnRlbnRfVHlwZXNdLnhtbJSRQU7DMBBF&#10;90jcwfIWJU67QAgl6YK0S0CoHGBkTxKLZGx5TGhvj5O2G0SRWNoz/78nu9wcxkFMGNg6quQqL6RA&#10;0s5Y6ir5vt9lD1JwBDIwOMJKHpHlpr69KfdHjyxSmriSfYz+USnWPY7AufNIadK6MEJMx9ApD/oD&#10;OlTrorhX2lFEilmcO2RdNtjC5xDF9pCuTyYBB5bi6bQ4syoJ3g9WQ0ymaiLzg5KdCXlKLjvcW893&#10;SUOqXwnz5DrgnHtJTxOsQfEKIT7DmDSUCaxw7Rqn8787ZsmRM9e2VmPeBN4uqYvTtW7jvijg9N/y&#10;JsXecLq0q+WD6m8AAAD//wMAUEsDBBQABgAIAAAAIQA4/SH/1gAAAJQBAAALAAAAX3JlbHMvLnJl&#10;bHOkkMFqwzAMhu+DvYPRfXGawxijTi+j0GvpHsDYimMaW0Yy2fr2M4PBMnrbUb/Q94l/f/hMi1qR&#10;JVI2sOt6UJgd+ZiDgffL8ekFlFSbvV0oo4EbChzGx4f9GRdb25HMsYhqlCwG5lrLq9biZkxWOiqY&#10;22YiTra2kYMu1l1tQD30/bPm3wwYN0x18gb45AdQl1tp5j/sFB2T0FQ7R0nTNEV3j6o9feQzro1i&#10;OWA14Fm+Q8a1a8+Bvu/d/dMb2JY5uiPbhG/ktn4cqGU/er3pcvwCAAD//wMAUEsDBBQABgAIAAAA&#10;IQCjRoBbxgIAABYGAAAOAAAAZHJzL2Uyb0RvYy54bWysVNtOGzEQfa/Uf7D8XjZJw21FgiIoVSUE&#10;CKh4nnjt7Epe27WdW7++x95NoLSVStWX3bHnzIznzOXsfNNqtpI+NNZM+PBgwJk0wlaNWUz418er&#10;DyechUimIm2NnPCtDPx8+v7d2dqVcmRrqyvpGZyYUK7dhNcxurIogqhlS+HAOmmgVNa3FHH0i6Ly&#10;tIb3VhejweCoWFtfOW+FDAG3l52ST7N/paSIt0oFGZmecLwt5q/P33n6FtMzKheeXN2I/hn0D69o&#10;qTEIund1SZHY0je/uGob4W2wKh4I2xZWqUbInAOyGQ5eZfNQk5M5F5AT3J6m8P/cipvVnWdNhdqd&#10;HHNmqEWR7kEbmYWWLF2CorULJZAP7s73pwAx5btRvk1/ZMI2mdbtnla5iUzg8ujoaDyCcwHVyfh4&#10;8DG5LJ5tnQ/xs7QtS8KEe0TPXNLqOsQOuoOkUMZeNVrjnkpt2BovPx0coraC0D9KU4TYOmQUzIIz&#10;0gs0pog+uwxWN1UyT9a5yeSF9mxFaA8SQpo46h/3EzKFv6RQd8CsSjAqvV2aKku1pOqTqVjcOjBo&#10;0Ow8va2VFWda4glJyshIjf4bJBjSBkQl8ju6sxS3Wna530uFymXWu3T8Yp6y6dob8wdSdk2encEg&#10;ARXyf6Ntb5KsZZ6qN9rvjXJ8a+Levm2M7WuTZv5P5VCdzY6OjoTEx9xWW3Swt91oByeuGlTrmkK8&#10;I49ZBgnYT/EWH6UtSmJ7ibPa+u+/u094jBi0qCF2A1rp25I8Kqq/GAzf6XA8TsskH8aHxyMc/EvN&#10;/KXGLNsLi/4aYhM6kcWEj3onKm/bJ6yxWYoKFRmB2F3T9oeL2BUVi1DI2SzDsEAcxWvz4ERynphN&#10;ffq4eSLv+lmKmMEbu9sjVL4aqQ6bLI2dLaNVTZ63Z157vrF88sT2izJtt5fnjHpe59MfAAAA//8D&#10;AFBLAwQUAAYACAAAACEA+n4xNd8AAAAIAQAADwAAAGRycy9kb3ducmV2LnhtbEyPwU7DMBBE70j8&#10;g7VIXBB1GmhTQjZVBELthUNKpV7deEmixusodtPw97gnOI1WM5p5m60n04mRBtdaRpjPIhDEldUt&#10;1wj7r4/HFQjnFWvVWSaEH3Kwzm9vMpVqe+GSxp2vRShhlyqExvs+ldJVDRnlZrYnDt63HYzy4Rxq&#10;qQd1CeWmk3EULaVRLYeFRvX01lB12p0NQvlebuPDpzsNevRUFOXm4aXdIN7fTcUrCE+T/wvDFT+g&#10;Qx6YjvbM2okOIXmKQxJh8Rz06ierOYgjwjJZgMwz+f+B/BcAAP//AwBQSwECLQAUAAYACAAAACEA&#10;toM4kv4AAADhAQAAEwAAAAAAAAAAAAAAAAAAAAAAW0NvbnRlbnRfVHlwZXNdLnhtbFBLAQItABQA&#10;BgAIAAAAIQA4/SH/1gAAAJQBAAALAAAAAAAAAAAAAAAAAC8BAABfcmVscy8ucmVsc1BLAQItABQA&#10;BgAIAAAAIQCjRoBbxgIAABYGAAAOAAAAAAAAAAAAAAAAAC4CAABkcnMvZTJvRG9jLnhtbFBLAQIt&#10;ABQABgAIAAAAIQD6fjE13wAAAAgBAAAPAAAAAAAAAAAAAAAAACAFAABkcnMvZG93bnJldi54bWxQ&#10;SwUGAAAAAAQABADzAAAALAYAAAAA&#10;" filled="f" strokecolor="#c0504d [3205]" strokeweight="1.5pt">
+              <v:rect w14:anchorId="1158C71F" id="Rectangle 187" o:spid="_x0000_s1026" style="position:absolute;margin-left:36.6pt;margin-top:27.1pt;width:52.45pt;height:6.65pt;z-index:251697664;visibility:visible;mso-wrap-style:square;mso-wrap-distance-left:9pt;mso-wrap-distance-top:0;mso-wrap-distance-right:9pt;mso-wrap-distance-bottom:0;mso-position-horizontal:absolute;mso-position-horizontal-relative:text;mso-position-vertical:absolute;mso-position-vertical-relative:text;v-text-anchor:middle" o:gfxdata="UEsDBBQABgAIAAAAIQC2gziS/gAAAOEBAAATAAAAW0NvbnRlbnRfVHlwZXNdLnhtbJSRQU7DMBBF&#10;90jcwfIWJU67QAgl6YK0S0CoHGBkTxKLZGx5TGhvj5O2G0SRWNoz/78nu9wcxkFMGNg6quQqL6RA&#10;0s5Y6ir5vt9lD1JwBDIwOMJKHpHlpr69KfdHjyxSmriSfYz+USnWPY7AufNIadK6MEJMx9ApD/oD&#10;OlTrorhX2lFEilmcO2RdNtjC5xDF9pCuTyYBB5bi6bQ4syoJ3g9WQ0ymaiLzg5KdCXlKLjvcW893&#10;SUOqXwnz5DrgnHtJTxOsQfEKIT7DmDSUCaxw7Rqn8787ZsmRM9e2VmPeBN4uqYvTtW7jvijg9N/y&#10;JsXecLq0q+WD6m8AAAD//wMAUEsDBBQABgAIAAAAIQA4/SH/1gAAAJQBAAALAAAAX3JlbHMvLnJl&#10;bHOkkMFqwzAMhu+DvYPRfXGawxijTi+j0GvpHsDYimMaW0Yy2fr2M4PBMnrbUb/Q94l/f/hMi1qR&#10;JVI2sOt6UJgd+ZiDgffL8ekFlFSbvV0oo4EbChzGx4f9GRdb25HMsYhqlCwG5lrLq9biZkxWOiqY&#10;22YiTra2kYMu1l1tQD30/bPm3wwYN0x18gb45AdQl1tp5j/sFB2T0FQ7R0nTNEV3j6o9feQzro1i&#10;OWA14Fm+Q8a1a8+Bvu/d/dMb2JY5uiPbhG/ktn4cqGU/er3pcvwCAAD//wMAUEsDBBQABgAIAAAA&#10;IQCjRoBbxgIAABYGAAAOAAAAZHJzL2Uyb0RvYy54bWysVNtOGzEQfa/Uf7D8XjZJw21FgiIoVSUE&#10;CKh4nnjt7Epe27WdW7++x95NoLSVStWX3bHnzIznzOXsfNNqtpI+NNZM+PBgwJk0wlaNWUz418er&#10;DyechUimIm2NnPCtDPx8+v7d2dqVcmRrqyvpGZyYUK7dhNcxurIogqhlS+HAOmmgVNa3FHH0i6Ly&#10;tIb3VhejweCoWFtfOW+FDAG3l52ST7N/paSIt0oFGZmecLwt5q/P33n6FtMzKheeXN2I/hn0D69o&#10;qTEIund1SZHY0je/uGob4W2wKh4I2xZWqUbInAOyGQ5eZfNQk5M5F5AT3J6m8P/cipvVnWdNhdqd&#10;HHNmqEWR7kEbmYWWLF2CorULJZAP7s73pwAx5btRvk1/ZMI2mdbtnla5iUzg8ujoaDyCcwHVyfh4&#10;8DG5LJ5tnQ/xs7QtS8KEe0TPXNLqOsQOuoOkUMZeNVrjnkpt2BovPx0coraC0D9KU4TYOmQUzIIz&#10;0gs0pog+uwxWN1UyT9a5yeSF9mxFaA8SQpo46h/3EzKFv6RQd8CsSjAqvV2aKku1pOqTqVjcOjBo&#10;0Ow8va2VFWda4glJyshIjf4bJBjSBkQl8ju6sxS3Wna530uFymXWu3T8Yp6y6dob8wdSdk2encEg&#10;ARXyf6Ntb5KsZZ6qN9rvjXJ8a+Levm2M7WuTZv5P5VCdzY6OjoTEx9xWW3Swt91oByeuGlTrmkK8&#10;I49ZBgnYT/EWH6UtSmJ7ibPa+u+/u094jBi0qCF2A1rp25I8Kqq/GAzf6XA8TsskH8aHxyMc/EvN&#10;/KXGLNsLi/4aYhM6kcWEj3onKm/bJ6yxWYoKFRmB2F3T9oeL2BUVi1DI2SzDsEAcxWvz4ERynphN&#10;ffq4eSLv+lmKmMEbu9sjVL4aqQ6bLI2dLaNVTZ63Z157vrF88sT2izJtt5fnjHpe59MfAAAA//8D&#10;AFBLAwQUAAYACAAAACEA+n4xNd8AAAAIAQAADwAAAGRycy9kb3ducmV2LnhtbEyPwU7DMBBE70j8&#10;g7VIXBB1GmhTQjZVBELthUNKpV7deEmixusodtPw97gnOI1WM5p5m60n04mRBtdaRpjPIhDEldUt&#10;1wj7r4/HFQjnFWvVWSaEH3Kwzm9vMpVqe+GSxp2vRShhlyqExvs+ldJVDRnlZrYnDt63HYzy4Rxq&#10;qQd1CeWmk3EULaVRLYeFRvX01lB12p0NQvlebuPDpzsNevRUFOXm4aXdIN7fTcUrCE+T/wvDFT+g&#10;Qx6YjvbM2okOIXmKQxJh8Rz06ierOYgjwjJZgMwz+f+B/BcAAP//AwBQSwECLQAUAAYACAAAACEA&#10;toM4kv4AAADhAQAAEwAAAAAAAAAAAAAAAAAAAAAAW0NvbnRlbnRfVHlwZXNdLnhtbFBLAQItABQA&#10;BgAIAAAAIQA4/SH/1gAAAJQBAAALAAAAAAAAAAAAAAAAAC8BAABfcmVscy8ucmVsc1BLAQItABQA&#10;BgAIAAAAIQCjRoBbxgIAABYGAAAOAAAAAAAAAAAAAAAAAC4CAABkcnMvZTJvRG9jLnhtbFBLAQIt&#10;ABQABgAIAAAAIQD6fjE13wAAAAgBAAAPAAAAAAAAAAAAAAAAACAFAABkcnMvZG93bnJldi54bWxQ&#10;SwUGAAAAAAQABADzAAAALAYAAAAA&#10;" filled="f" strokecolor="#c0504d [3205]" strokeweight="1.5pt">
                 <v:stroke joinstyle="round"/>
               </v:rect>
             </w:pict>
@@ -22136,7 +22136,7 @@
           </mc:Choice>
           <mc:Fallback>
             <w:pict>
-              <v:rect w14:anchorId="105569A6" id="Rectangle 186" o:spid="_x0000_s1026" style="position:absolute;margin-left:37.2pt;margin-top:10.65pt;width:15.85pt;height:7.55pt;z-index:251696640;visibility:visible;mso-wrap-style:square;mso-wrap-distance-left:9pt;mso-wrap-distance-top:0;mso-wrap-distance-right:9pt;mso-wrap-distance-bottom:0;mso-position-horizontal:absolute;mso-position-horizontal-relative:text;mso-position-vertical:absolute;mso-position-vertical-relative:text;v-text-anchor:middle" o:gfxdata="UEsDBBQABgAIAAAAIQC2gziS/gAAAOEBAAATAAAAW0NvbnRlbnRfVHlwZXNdLnhtbJSRQU7DMBBF&#10;90jcwfIWJU67QAgl6YK0S0CoHGBkTxKLZGx5TGhvj5O2G0SRWNoz/78nu9wcxkFMGNg6quQqL6RA&#10;0s5Y6ir5vt9lD1JwBDIwOMJKHpHlpr69KfdHjyxSmriSfYz+USnWPY7AufNIadK6MEJMx9ApD/oD&#10;OlTrorhX2lFEilmcO2RdNtjC5xDF9pCuTyYBB5bi6bQ4syoJ3g9WQ0ymaiLzg5KdCXlKLjvcW893&#10;SUOqXwnz5DrgnHtJTxOsQfEKIT7DmDSUCaxw7Rqn8787ZsmRM9e2VmPeBN4uqYvTtW7jvijg9N/y&#10;JsXecLq0q+WD6m8AAAD//wMAUEsDBBQABgAIAAAAIQA4/SH/1gAAAJQBAAALAAAAX3JlbHMvLnJl&#10;bHOkkMFqwzAMhu+DvYPRfXGawxijTi+j0GvpHsDYimMaW0Yy2fr2M4PBMnrbUb/Q94l/f/hMi1qR&#10;JVI2sOt6UJgd+ZiDgffL8ekFlFSbvV0oo4EbChzGx4f9GRdb25HMsYhqlCwG5lrLq9biZkxWOiqY&#10;22YiTra2kYMu1l1tQD30/bPm3wwYN0x18gb45AdQl1tp5j/sFB2T0FQ7R0nTNEV3j6o9feQzro1i&#10;OWA14Fm+Q8a1a8+Bvu/d/dMb2JY5uiPbhG/ktn4cqGU/er3pcvwCAAD//wMAUEsDBBQABgAIAAAA&#10;IQCDPGk2xQIAABYGAAAOAAAAZHJzL2Uyb0RvYy54bWysVFtP2zAUfp+0/2D5faStWhgVLapgTJMQ&#10;IGDi+dSxk0iO7dnubb9+n520MLZJY9pLco7P/TuXs/Ntq9la+tBYM+PDowFn0ghbNqaa8a+PVx8+&#10;chYimZK0NXLGdzLw8/n7d2cbN5UjW1tdSs/gxITpxs14HaObFkUQtWwpHFknDYTK+pYiWF8VpacN&#10;vLe6GA0Gx8XG+tJ5K2QIeL3shHye/SslRbxVKsjI9Iwjt5i/Pn+X6VvMz2haeXJ1I/o06B+yaKkx&#10;CHpwdUmR2Mo3v7hqG+FtsCoeCdsWVqlGyFwDqhkOXlXzUJOTuRaAE9wBpvD/3Iqb9Z1nTYnefTzm&#10;zFCLJt0DNjKVliw9AqKNC1NoPrg733MBZKp3q3yb/qiEbTOsuwOschuZwCMqG59gDgREp5OTSXZZ&#10;PNs6H+JnaVuWiBn3iJ6xpPV1iIgH1b1KCmXsVaN1bpw2bIPMTwcT9FYQ5kdpiiBbh4qCqTgjXWEw&#10;RfTZZbC6KZN5cpSHTF5oz9aE8SAhpImjVC8i/qSZwl9SqDvFLOomx9uVKXMqtaTykylZ3DkgaDDs&#10;POXWypIzLZFCorJmpEb/jSaS0Aa5JPA7uDMVd1qm7LW5lwqdy6h35fhqmarpxhv7B1D2Q56dwSAp&#10;KtT/RtveJFnLvFVvtD8Y5fjWxIN92xjb9ybt/J/aoTqbPRwdCAmPpS13mGBvu9UOTlw16NY1hXhH&#10;HrsMEHCf4i0+Slu0xPYUZ7X133/3nvSxYpCih7gNGKVvK/LoqP5isHynw/E4HZPMjCcnIzD+pWT5&#10;UmJW7YXFfA1xCZ3IZNKPek8qb9snnLFFigoRGYHY3dD2zEXsmopDKORikdVwQBzFa/PgRHKekE1z&#10;+rh9Iu/6XYrYwRu7vyM0fbVSnW6yNHaxilY1ed+ece3xxvHJS9EfynTdXvJZ6/mcz38AAAD//wMA&#10;UEsDBBQABgAIAAAAIQDpgZm93gAAAAgBAAAPAAAAZHJzL2Rvd25yZXYueG1sTI9BT4NAFITvJv6H&#10;zTPxYuwCJajIoyEaUy8eqCZet+wTSNm3hN1S/PduT/Y4mcnMN8VmMYOYaXK9ZYR4FYEgbqzuuUX4&#10;+ny7fwThvGKtBsuE8EsONuX1VaFybU9c07zzrQgl7HKF0Hk/5lK6piOj3MqOxMH7sZNRPsiplXpS&#10;p1BuBplEUSaN6jksdGqkl46aw+5oEOrX+j35/nCHSc+eqqre3j31W8Tbm6V6BuFp8f9hOOMHdCgD&#10;094eWTsxIDykaUgiJPEaxNmPshjEHmGdpSDLQl4eKP8AAAD//wMAUEsBAi0AFAAGAAgAAAAhALaD&#10;OJL+AAAA4QEAABMAAAAAAAAAAAAAAAAAAAAAAFtDb250ZW50X1R5cGVzXS54bWxQSwECLQAUAAYA&#10;CAAAACEAOP0h/9YAAACUAQAACwAAAAAAAAAAAAAAAAAvAQAAX3JlbHMvLnJlbHNQSwECLQAUAAYA&#10;CAAAACEAgzxpNsUCAAAWBgAADgAAAAAAAAAAAAAAAAAuAgAAZHJzL2Uyb0RvYy54bWxQSwECLQAU&#10;AAYACAAAACEA6YGZvd4AAAAIAQAADwAAAAAAAAAAAAAAAAAfBQAAZHJzL2Rvd25yZXYueG1sUEsF&#10;BgAAAAAEAAQA8wAAACoGAAAAAA==&#10;" filled="f" strokecolor="#c0504d [3205]" strokeweight="1.5pt">
+              <v:rect w14:anchorId="476A1932" id="Rectangle 186" o:spid="_x0000_s1026" style="position:absolute;margin-left:37.2pt;margin-top:10.65pt;width:15.85pt;height:7.55pt;z-index:251696640;visibility:visible;mso-wrap-style:square;mso-wrap-distance-left:9pt;mso-wrap-distance-top:0;mso-wrap-distance-right:9pt;mso-wrap-distance-bottom:0;mso-position-horizontal:absolute;mso-position-horizontal-relative:text;mso-position-vertical:absolute;mso-position-vertical-relative:text;v-text-anchor:middle" o:gfxdata="UEsDBBQABgAIAAAAIQC2gziS/gAAAOEBAAATAAAAW0NvbnRlbnRfVHlwZXNdLnhtbJSRQU7DMBBF&#10;90jcwfIWJU67QAgl6YK0S0CoHGBkTxKLZGx5TGhvj5O2G0SRWNoz/78nu9wcxkFMGNg6quQqL6RA&#10;0s5Y6ir5vt9lD1JwBDIwOMJKHpHlpr69KfdHjyxSmriSfYz+USnWPY7AufNIadK6MEJMx9ApD/oD&#10;OlTrorhX2lFEilmcO2RdNtjC5xDF9pCuTyYBB5bi6bQ4syoJ3g9WQ0ymaiLzg5KdCXlKLjvcW893&#10;SUOqXwnz5DrgnHtJTxOsQfEKIT7DmDSUCaxw7Rqn8787ZsmRM9e2VmPeBN4uqYvTtW7jvijg9N/y&#10;JsXecLq0q+WD6m8AAAD//wMAUEsDBBQABgAIAAAAIQA4/SH/1gAAAJQBAAALAAAAX3JlbHMvLnJl&#10;bHOkkMFqwzAMhu+DvYPRfXGawxijTi+j0GvpHsDYimMaW0Yy2fr2M4PBMnrbUb/Q94l/f/hMi1qR&#10;JVI2sOt6UJgd+ZiDgffL8ekFlFSbvV0oo4EbChzGx4f9GRdb25HMsYhqlCwG5lrLq9biZkxWOiqY&#10;22YiTra2kYMu1l1tQD30/bPm3wwYN0x18gb45AdQl1tp5j/sFB2T0FQ7R0nTNEV3j6o9feQzro1i&#10;OWA14Fm+Q8a1a8+Bvu/d/dMb2JY5uiPbhG/ktn4cqGU/er3pcvwCAAD//wMAUEsDBBQABgAIAAAA&#10;IQCDPGk2xQIAABYGAAAOAAAAZHJzL2Uyb0RvYy54bWysVFtP2zAUfp+0/2D5faStWhgVLapgTJMQ&#10;IGDi+dSxk0iO7dnubb9+n520MLZJY9pLco7P/TuXs/Ntq9la+tBYM+PDowFn0ghbNqaa8a+PVx8+&#10;chYimZK0NXLGdzLw8/n7d2cbN5UjW1tdSs/gxITpxs14HaObFkUQtWwpHFknDYTK+pYiWF8VpacN&#10;vLe6GA0Gx8XG+tJ5K2QIeL3shHye/SslRbxVKsjI9Iwjt5i/Pn+X6VvMz2haeXJ1I/o06B+yaKkx&#10;CHpwdUmR2Mo3v7hqG+FtsCoeCdsWVqlGyFwDqhkOXlXzUJOTuRaAE9wBpvD/3Iqb9Z1nTYnefTzm&#10;zFCLJt0DNjKVliw9AqKNC1NoPrg733MBZKp3q3yb/qiEbTOsuwOschuZwCMqG59gDgREp5OTSXZZ&#10;PNs6H+JnaVuWiBn3iJ6xpPV1iIgH1b1KCmXsVaN1bpw2bIPMTwcT9FYQ5kdpiiBbh4qCqTgjXWEw&#10;RfTZZbC6KZN5cpSHTF5oz9aE8SAhpImjVC8i/qSZwl9SqDvFLOomx9uVKXMqtaTykylZ3DkgaDDs&#10;POXWypIzLZFCorJmpEb/jSaS0Aa5JPA7uDMVd1qm7LW5lwqdy6h35fhqmarpxhv7B1D2Q56dwSAp&#10;KtT/RtveJFnLvFVvtD8Y5fjWxIN92xjb9ybt/J/aoTqbPRwdCAmPpS13mGBvu9UOTlw16NY1hXhH&#10;HrsMEHCf4i0+Slu0xPYUZ7X133/3nvSxYpCih7gNGKVvK/LoqP5isHynw/E4HZPMjCcnIzD+pWT5&#10;UmJW7YXFfA1xCZ3IZNKPek8qb9snnLFFigoRGYHY3dD2zEXsmopDKORikdVwQBzFa/PgRHKekE1z&#10;+rh9Iu/6XYrYwRu7vyM0fbVSnW6yNHaxilY1ed+ece3xxvHJS9EfynTdXvJZ6/mcz38AAAD//wMA&#10;UEsDBBQABgAIAAAAIQDpgZm93gAAAAgBAAAPAAAAZHJzL2Rvd25yZXYueG1sTI9BT4NAFITvJv6H&#10;zTPxYuwCJajIoyEaUy8eqCZet+wTSNm3hN1S/PduT/Y4mcnMN8VmMYOYaXK9ZYR4FYEgbqzuuUX4&#10;+ny7fwThvGKtBsuE8EsONuX1VaFybU9c07zzrQgl7HKF0Hk/5lK6piOj3MqOxMH7sZNRPsiplXpS&#10;p1BuBplEUSaN6jksdGqkl46aw+5oEOrX+j35/nCHSc+eqqre3j31W8Tbm6V6BuFp8f9hOOMHdCgD&#10;094eWTsxIDykaUgiJPEaxNmPshjEHmGdpSDLQl4eKP8AAAD//wMAUEsBAi0AFAAGAAgAAAAhALaD&#10;OJL+AAAA4QEAABMAAAAAAAAAAAAAAAAAAAAAAFtDb250ZW50X1R5cGVzXS54bWxQSwECLQAUAAYA&#10;CAAAACEAOP0h/9YAAACUAQAACwAAAAAAAAAAAAAAAAAvAQAAX3JlbHMvLnJlbHNQSwECLQAUAAYA&#10;CAAAACEAgzxpNsUCAAAWBgAADgAAAAAAAAAAAAAAAAAuAgAAZHJzL2Uyb0RvYy54bWxQSwECLQAU&#10;AAYACAAAACEA6YGZvd4AAAAIAQAADwAAAAAAAAAAAAAAAAAfBQAAZHJzL2Rvd25yZXYueG1sUEsF&#10;BgAAAAAEAAQA8wAAACoGAAAAAA==&#10;" filled="f" strokecolor="#c0504d [3205]" strokeweight="1.5pt">
                 <v:stroke joinstyle="round"/>
               </v:rect>
             </w:pict>
@@ -22208,7 +22208,7 @@
           </mc:Choice>
           <mc:Fallback>
             <w:pict>
-              <v:shape w14:anchorId="013A6792" id="Arrow: Right 188" o:spid="_x0000_s1026" type="#_x0000_t13" style="position:absolute;margin-left:-21.35pt;margin-top:8.5pt;width:21pt;height:10.5pt;z-index:251683328;visibility:visible;mso-wrap-style:square;mso-wrap-distance-left:9pt;mso-wrap-distance-top:0;mso-wrap-distance-right:9pt;mso-wrap-distance-bottom:0;mso-position-horizontal:absolute;mso-position-horizontal-relative:text;mso-position-vertical:absolute;mso-position-vertical-relative:text;v-text-anchor:middle" o:gfxdata="UEsDBBQABgAIAAAAIQC2gziS/gAAAOEBAAATAAAAW0NvbnRlbnRfVHlwZXNdLnhtbJSRQU7DMBBF&#10;90jcwfIWJU67QAgl6YK0S0CoHGBkTxKLZGx5TGhvj5O2G0SRWNoz/78nu9wcxkFMGNg6quQqL6RA&#10;0s5Y6ir5vt9lD1JwBDIwOMJKHpHlpr69KfdHjyxSmriSfYz+USnWPY7AufNIadK6MEJMx9ApD/oD&#10;OlTrorhX2lFEilmcO2RdNtjC5xDF9pCuTyYBB5bi6bQ4syoJ3g9WQ0ymaiLzg5KdCXlKLjvcW893&#10;SUOqXwnz5DrgnHtJTxOsQfEKIT7DmDSUCaxw7Rqn8787ZsmRM9e2VmPeBN4uqYvTtW7jvijg9N/y&#10;JsXecLq0q+WD6m8AAAD//wMAUEsDBBQABgAIAAAAIQA4/SH/1gAAAJQBAAALAAAAX3JlbHMvLnJl&#10;bHOkkMFqwzAMhu+DvYPRfXGawxijTi+j0GvpHsDYimMaW0Yy2fr2M4PBMnrbUb/Q94l/f/hMi1qR&#10;JVI2sOt6UJgd+ZiDgffL8ekFlFSbvV0oo4EbChzGx4f9GRdb25HMsYhqlCwG5lrLq9biZkxWOiqY&#10;22YiTra2kYMu1l1tQD30/bPm3wwYN0x18gb45AdQl1tp5j/sFB2T0FQ7R0nTNEV3j6o9feQzro1i&#10;OWA14Fm+Q8a1a8+Bvu/d/dMb2JY5uiPbhG/ktn4cqGU/er3pcvwCAAD//wMAUEsDBBQABgAIAAAA&#10;IQBEnnxBdAIAAEUFAAAOAAAAZHJzL2Uyb0RvYy54bWysVN9r3DAMfh/sfzB+X5Ncf4fmytHSMSjt&#10;0Xb02XXsS8CxPNl3udtfP9nJpaUrG4zlwbEs6ZP0WfLF5bYzbKPQt2ArXhzknCkroW7tquLfn26+&#10;nHHmg7C1MGBVxXfK88v5508XvSvVDBowtUJGINaXvat4E4Irs8zLRnXCH4BTlpQasBOBRFxlNYqe&#10;0DuTzfL8JOsBa4cglfd0ej0o+Tzha61kuNfaq8BMxSm3kFZM60tcs/mFKFcoXNPKMQ3xD1l0orUU&#10;dIK6FkGwNba/QXWtRPCgw4GELgOtW6lSDVRNkb+r5rERTqVaiBzvJpr8/4OVd5slsramuzujq7Ki&#10;o0taIEJfsod21QQWz4ml3vmSjB/dEkfJ0zaWvNXYxT8Vw7aJ2d3ErNoGJulwdnJymhP/klTF4eHh&#10;cWI+e3V26MNXBR2Lm4pjDJ3SSKyKza0PFJYc9oYkxJSGJNIu7IyKeRj7oDSVFMMm79RM6sog2whq&#10;AyGlsmFUNaJWw/FxTl+slIJMHklKgBFZt8ZM2MWfsAeY0T66qtSLk3P+d+fJI0UGGybnrrWAHwGY&#10;UIwF6MF+T9JATWTpBeodXTjCMAneyZuWGL8VPiwFUuvTJdE4h3tatIG+4jDuOGsAf350Hu2pI0nL&#10;WU+jVHH/Yy1QcWa+WerV8+LoKM5eEo6OT2ck4FvNy1uNXXdXQNdU0MPhZNpG+2D2W43QPdPUL2JU&#10;UgkrKXbFZcC9cBWGEad3Q6rFIpnRvDkRbu2jkxE8shp76Wn7LNCNbReoX+9gP3aifNd3g230tLBY&#10;B9BtaspXXke+aVZT44zvSnwM3srJ6vX1m/8CAAD//wMAUEsDBBQABgAIAAAAIQANgou43AAAAAcB&#10;AAAPAAAAZHJzL2Rvd25yZXYueG1sTI9BT8JAEIXvJvyHzZB4K1uRCKndEkL0pgdBE4/b7tgtdGeb&#10;7lIKv97xJMeX9+XNN/l6dK0YsA+NJwUPsxQEUuVNQ7WCz/1rsgIRoiajW0+o4IIB1sXkLteZ8Wf6&#10;wGEXa8EjFDKtwMbYZVKGyqLTYeY7JO5+fO905NjX0vT6zOOulfM0fZJON8QXrO5wa7E67k5OQXhf&#10;2P2hvMbr0fi3S/gavl8OUqn76bh5BhFxjP8w/OmzOhTsVPoTmSBaBclivmSUiyX/xEDCsVTwuEpB&#10;Frm89S9+AQAA//8DAFBLAQItABQABgAIAAAAIQC2gziS/gAAAOEBAAATAAAAAAAAAAAAAAAAAAAA&#10;AABbQ29udGVudF9UeXBlc10ueG1sUEsBAi0AFAAGAAgAAAAhADj9If/WAAAAlAEAAAsAAAAAAAAA&#10;AAAAAAAALwEAAF9yZWxzLy5yZWxzUEsBAi0AFAAGAAgAAAAhAESefEF0AgAARQUAAA4AAAAAAAAA&#10;AAAAAAAALgIAAGRycy9lMm9Eb2MueG1sUEsBAi0AFAAGAAgAAAAhAA2Ci7jcAAAABwEAAA8AAAAA&#10;AAAAAAAAAAAAzgQAAGRycy9kb3ducmV2LnhtbFBLBQYAAAAABAAEAPMAAADXBQAAAAA=&#10;" fillcolor="#c0504d [3205]" strokecolor="#622423 [1605]" strokeweight="2pt"/>
+              <v:shape w14:anchorId="1AB9EA7A" id="Arrow: Right 188" o:spid="_x0000_s1026" type="#_x0000_t13" style="position:absolute;margin-left:-21.35pt;margin-top:8.5pt;width:21pt;height:10.5pt;z-index:251683328;visibility:visible;mso-wrap-style:square;mso-wrap-distance-left:9pt;mso-wrap-distance-top:0;mso-wrap-distance-right:9pt;mso-wrap-distance-bottom:0;mso-position-horizontal:absolute;mso-position-horizontal-relative:text;mso-position-vertical:absolute;mso-position-vertical-relative:text;v-text-anchor:middle" o:gfxdata="UEsDBBQABgAIAAAAIQC2gziS/gAAAOEBAAATAAAAW0NvbnRlbnRfVHlwZXNdLnhtbJSRQU7DMBBF&#10;90jcwfIWJU67QAgl6YK0S0CoHGBkTxKLZGx5TGhvj5O2G0SRWNoz/78nu9wcxkFMGNg6quQqL6RA&#10;0s5Y6ir5vt9lD1JwBDIwOMJKHpHlpr69KfdHjyxSmriSfYz+USnWPY7AufNIadK6MEJMx9ApD/oD&#10;OlTrorhX2lFEilmcO2RdNtjC5xDF9pCuTyYBB5bi6bQ4syoJ3g9WQ0ymaiLzg5KdCXlKLjvcW893&#10;SUOqXwnz5DrgnHtJTxOsQfEKIT7DmDSUCaxw7Rqn8787ZsmRM9e2VmPeBN4uqYvTtW7jvijg9N/y&#10;JsXecLq0q+WD6m8AAAD//wMAUEsDBBQABgAIAAAAIQA4/SH/1gAAAJQBAAALAAAAX3JlbHMvLnJl&#10;bHOkkMFqwzAMhu+DvYPRfXGawxijTi+j0GvpHsDYimMaW0Yy2fr2M4PBMnrbUb/Q94l/f/hMi1qR&#10;JVI2sOt6UJgd+ZiDgffL8ekFlFSbvV0oo4EbChzGx4f9GRdb25HMsYhqlCwG5lrLq9biZkxWOiqY&#10;22YiTra2kYMu1l1tQD30/bPm3wwYN0x18gb45AdQl1tp5j/sFB2T0FQ7R0nTNEV3j6o9feQzro1i&#10;OWA14Fm+Q8a1a8+Bvu/d/dMb2JY5uiPbhG/ktn4cqGU/er3pcvwCAAD//wMAUEsDBBQABgAIAAAA&#10;IQBEnnxBdAIAAEUFAAAOAAAAZHJzL2Uyb0RvYy54bWysVN9r3DAMfh/sfzB+X5Ncf4fmytHSMSjt&#10;0Xb02XXsS8CxPNl3udtfP9nJpaUrG4zlwbEs6ZP0WfLF5bYzbKPQt2ArXhzknCkroW7tquLfn26+&#10;nHHmg7C1MGBVxXfK88v5508XvSvVDBowtUJGINaXvat4E4Irs8zLRnXCH4BTlpQasBOBRFxlNYqe&#10;0DuTzfL8JOsBa4cglfd0ej0o+Tzha61kuNfaq8BMxSm3kFZM60tcs/mFKFcoXNPKMQ3xD1l0orUU&#10;dIK6FkGwNba/QXWtRPCgw4GELgOtW6lSDVRNkb+r5rERTqVaiBzvJpr8/4OVd5slsramuzujq7Ki&#10;o0taIEJfsod21QQWz4ml3vmSjB/dEkfJ0zaWvNXYxT8Vw7aJ2d3ErNoGJulwdnJymhP/klTF4eHh&#10;cWI+e3V26MNXBR2Lm4pjDJ3SSKyKza0PFJYc9oYkxJSGJNIu7IyKeRj7oDSVFMMm79RM6sog2whq&#10;AyGlsmFUNaJWw/FxTl+slIJMHklKgBFZt8ZM2MWfsAeY0T66qtSLk3P+d+fJI0UGGybnrrWAHwGY&#10;UIwF6MF+T9JATWTpBeodXTjCMAneyZuWGL8VPiwFUuvTJdE4h3tatIG+4jDuOGsAf350Hu2pI0nL&#10;WU+jVHH/Yy1QcWa+WerV8+LoKM5eEo6OT2ck4FvNy1uNXXdXQNdU0MPhZNpG+2D2W43QPdPUL2JU&#10;UgkrKXbFZcC9cBWGEad3Q6rFIpnRvDkRbu2jkxE8shp76Wn7LNCNbReoX+9gP3aifNd3g230tLBY&#10;B9BtaspXXke+aVZT44zvSnwM3srJ6vX1m/8CAAD//wMAUEsDBBQABgAIAAAAIQANgou43AAAAAcB&#10;AAAPAAAAZHJzL2Rvd25yZXYueG1sTI9BT8JAEIXvJvyHzZB4K1uRCKndEkL0pgdBE4/b7tgtdGeb&#10;7lIKv97xJMeX9+XNN/l6dK0YsA+NJwUPsxQEUuVNQ7WCz/1rsgIRoiajW0+o4IIB1sXkLteZ8Wf6&#10;wGEXa8EjFDKtwMbYZVKGyqLTYeY7JO5+fO905NjX0vT6zOOulfM0fZJON8QXrO5wa7E67k5OQXhf&#10;2P2hvMbr0fi3S/gavl8OUqn76bh5BhFxjP8w/OmzOhTsVPoTmSBaBclivmSUiyX/xEDCsVTwuEpB&#10;Frm89S9+AQAA//8DAFBLAQItABQABgAIAAAAIQC2gziS/gAAAOEBAAATAAAAAAAAAAAAAAAAAAAA&#10;AABbQ29udGVudF9UeXBlc10ueG1sUEsBAi0AFAAGAAgAAAAhADj9If/WAAAAlAEAAAsAAAAAAAAA&#10;AAAAAAAALwEAAF9yZWxzLy5yZWxzUEsBAi0AFAAGAAgAAAAhAESefEF0AgAARQUAAA4AAAAAAAAA&#10;AAAAAAAALgIAAGRycy9lMm9Eb2MueG1sUEsBAi0AFAAGAAgAAAAhAA2Ci7jcAAAABwEAAA8AAAAA&#10;AAAAAAAAAAAAzgQAAGRycy9kb3ducmV2LnhtbFBLBQYAAAAABAAEAPMAAADXBQAAAAA=&#10;" fillcolor="#c0504d [3205]" strokecolor="#622423 [1605]" strokeweight="2pt"/>
             </w:pict>
           </mc:Fallback>
         </mc:AlternateContent>
@@ -23266,7 +23266,7 @@
           </mc:Choice>
           <mc:Fallback>
             <w:pict>
-              <v:rect w14:anchorId="33CFD3B5" id="Rectangle 192" o:spid="_x0000_s1026" style="position:absolute;margin-left:36.55pt;margin-top:33.45pt;width:52.45pt;height:6.65pt;z-index:251699712;visibility:visible;mso-wrap-style:square;mso-wrap-distance-left:9pt;mso-wrap-distance-top:0;mso-wrap-distance-right:9pt;mso-wrap-distance-bottom:0;mso-position-horizontal:absolute;mso-position-horizontal-relative:text;mso-position-vertical:absolute;mso-position-vertical-relative:text;v-text-anchor:middle" o:gfxdata="UEsDBBQABgAIAAAAIQC2gziS/gAAAOEBAAATAAAAW0NvbnRlbnRfVHlwZXNdLnhtbJSRQU7DMBBF&#10;90jcwfIWJU67QAgl6YK0S0CoHGBkTxKLZGx5TGhvj5O2G0SRWNoz/78nu9wcxkFMGNg6quQqL6RA&#10;0s5Y6ir5vt9lD1JwBDIwOMJKHpHlpr69KfdHjyxSmriSfYz+USnWPY7AufNIadK6MEJMx9ApD/oD&#10;OlTrorhX2lFEilmcO2RdNtjC5xDF9pCuTyYBB5bi6bQ4syoJ3g9WQ0ymaiLzg5KdCXlKLjvcW893&#10;SUOqXwnz5DrgnHtJTxOsQfEKIT7DmDSUCaxw7Rqn8787ZsmRM9e2VmPeBN4uqYvTtW7jvijg9N/y&#10;JsXecLq0q+WD6m8AAAD//wMAUEsDBBQABgAIAAAAIQA4/SH/1gAAAJQBAAALAAAAX3JlbHMvLnJl&#10;bHOkkMFqwzAMhu+DvYPRfXGawxijTi+j0GvpHsDYimMaW0Yy2fr2M4PBMnrbUb/Q94l/f/hMi1qR&#10;JVI2sOt6UJgd+ZiDgffL8ekFlFSbvV0oo4EbChzGx4f9GRdb25HMsYhqlCwG5lrLq9biZkxWOiqY&#10;22YiTra2kYMu1l1tQD30/bPm3wwYN0x18gb45AdQl1tp5j/sFB2T0FQ7R0nTNEV3j6o9feQzro1i&#10;OWA14Fm+Q8a1a8+Bvu/d/dMb2JY5uiPbhG/ktn4cqGU/er3pcvwCAAD//wMAUEsDBBQABgAIAAAA&#10;IQBXB89GxQIAABYGAAAOAAAAZHJzL2Uyb0RvYy54bWysVNtOGzEQfa/Uf7D8XjZJQ4CIBEVQqkoI&#10;IqDieeK1syt5bdd2bv36Hns3gdJWKlVfdmc89zOX84tto9la+lBbM+H9ox5n0ghb1mY54V8frz+c&#10;chYimZK0NXLCdzLwi+n7d+cbN5YDW1ldSs/gxITxxk14FaMbF0UQlWwoHFknDYTK+oYiWL8sSk8b&#10;eG90Mej1RsXG+tJ5K2QIeL1qhXya/SslRbxTKsjI9IQjt5i/Pn8X6VtMz2m89OSqWnRp0D9k0VBt&#10;EPTg6ooisZWvf3HV1MLbYFU8ErYprFK1kLkGVNPvvarmoSIncy0AJ7gDTOH/uRW367lndYnenQ04&#10;M9SgSfeAjcxSS5YeAdHGhTE0H9zcd1wAmerdKt+kPyph2wzr7gCr3EYm8DgajYaDE84ERKfDk97H&#10;5LJ4tnU+xM/SNiwRE+4RPWNJ65sQW9W9Sgpl7HWtNd5prA3bpMx7x+itIMyP0hRBNg4VBbPkjPQS&#10;gymizy6D1XWZzJN1HjJ5qT1bE8aDhJAm5nqR3E+aKfwVhapVzKJ2crxdmTKnUkkqP5mSxZ0DggbD&#10;zlNujSw50xIpJCprRqr132giCW0AVAK/hTtTcadlW/u9VOhcRr0txy8XqZp2vLF/AGU/5NkZDJKi&#10;Qv1vtO1MkrXMW/VG+4NRjm9NPNg3tbFdb9LO/6kdqrXZw9GCkPBY2HKHCfa2Xe3gxHWNbt1QiHPy&#10;2GWAgPsU7/BR2qIltqM4q6z//rv3pI8VgxQ9xG3AKH1bkUdH9ReD5TvrD4fpmGRmeHwyAONfShYv&#10;JWbVXFrMVx+X0IlMJv2o96TytnnCGZulqBCREYjdDm3HXMa2qTiEQs5mWQ0HxFG8MQ9OJOcJ2TSn&#10;j9sn8q7bpYgdvLX7O0LjVyvV6iZLY2eraFWd9+0Z1w5vHJ+8sd2hTNftJZ+1ns/59AcAAAD//wMA&#10;UEsDBBQABgAIAAAAIQC97kne3gAAAAgBAAAPAAAAZHJzL2Rvd25yZXYueG1sTI9Ba4NAFITvhf6H&#10;5RV6KckaC8ZYn0FaSnrpwbSQ68Z9VYn7VtyNsf++m1NzHGaY+SbfzqYXE42us4ywWkYgiGurO24Q&#10;vr/eFykI5xVr1VsmhF9ysC3u73KVaXvhiqa9b0QoYZcphNb7IZPS1S0Z5ZZ2IA7ejx2N8kGOjdSj&#10;uoRy08s4ihJpVMdhoVUDvbZUn/Zng1C9VR/x4dOdRj15Kstq97TpdoiPD3P5AsLT7P/DcMUP6FAE&#10;pqM9s3aiR1g/r0ISIUk2IK7+Og3fjghpFIMscnl7oPgDAAD//wMAUEsBAi0AFAAGAAgAAAAhALaD&#10;OJL+AAAA4QEAABMAAAAAAAAAAAAAAAAAAAAAAFtDb250ZW50X1R5cGVzXS54bWxQSwECLQAUAAYA&#10;CAAAACEAOP0h/9YAAACUAQAACwAAAAAAAAAAAAAAAAAvAQAAX3JlbHMvLnJlbHNQSwECLQAUAAYA&#10;CAAAACEAVwfPRsUCAAAWBgAADgAAAAAAAAAAAAAAAAAuAgAAZHJzL2Uyb0RvYy54bWxQSwECLQAU&#10;AAYACAAAACEAve5J3t4AAAAIAQAADwAAAAAAAAAAAAAAAAAfBQAAZHJzL2Rvd25yZXYueG1sUEsF&#10;BgAAAAAEAAQA8wAAACoGAAAAAA==&#10;" filled="f" strokecolor="#c0504d [3205]" strokeweight="1.5pt">
+              <v:rect w14:anchorId="6BACDD8C" id="Rectangle 192" o:spid="_x0000_s1026" style="position:absolute;margin-left:36.55pt;margin-top:33.45pt;width:52.45pt;height:6.65pt;z-index:251699712;visibility:visible;mso-wrap-style:square;mso-wrap-distance-left:9pt;mso-wrap-distance-top:0;mso-wrap-distance-right:9pt;mso-wrap-distance-bottom:0;mso-position-horizontal:absolute;mso-position-horizontal-relative:text;mso-position-vertical:absolute;mso-position-vertical-relative:text;v-text-anchor:middle" o:gfxdata="UEsDBBQABgAIAAAAIQC2gziS/gAAAOEBAAATAAAAW0NvbnRlbnRfVHlwZXNdLnhtbJSRQU7DMBBF&#10;90jcwfIWJU67QAgl6YK0S0CoHGBkTxKLZGx5TGhvj5O2G0SRWNoz/78nu9wcxkFMGNg6quQqL6RA&#10;0s5Y6ir5vt9lD1JwBDIwOMJKHpHlpr69KfdHjyxSmriSfYz+USnWPY7AufNIadK6MEJMx9ApD/oD&#10;OlTrorhX2lFEilmcO2RdNtjC5xDF9pCuTyYBB5bi6bQ4syoJ3g9WQ0ymaiLzg5KdCXlKLjvcW893&#10;SUOqXwnz5DrgnHtJTxOsQfEKIT7DmDSUCaxw7Rqn8787ZsmRM9e2VmPeBN4uqYvTtW7jvijg9N/y&#10;JsXecLq0q+WD6m8AAAD//wMAUEsDBBQABgAIAAAAIQA4/SH/1gAAAJQBAAALAAAAX3JlbHMvLnJl&#10;bHOkkMFqwzAMhu+DvYPRfXGawxijTi+j0GvpHsDYimMaW0Yy2fr2M4PBMnrbUb/Q94l/f/hMi1qR&#10;JVI2sOt6UJgd+ZiDgffL8ekFlFSbvV0oo4EbChzGx4f9GRdb25HMsYhqlCwG5lrLq9biZkxWOiqY&#10;22YiTra2kYMu1l1tQD30/bPm3wwYN0x18gb45AdQl1tp5j/sFB2T0FQ7R0nTNEV3j6o9feQzro1i&#10;OWA14Fm+Q8a1a8+Bvu/d/dMb2JY5uiPbhG/ktn4cqGU/er3pcvwCAAD//wMAUEsDBBQABgAIAAAA&#10;IQBXB89GxQIAABYGAAAOAAAAZHJzL2Uyb0RvYy54bWysVNtOGzEQfa/Uf7D8XjZJQ4CIBEVQqkoI&#10;IqDieeK1syt5bdd2bv36Hns3gdJWKlVfdmc89zOX84tto9la+lBbM+H9ox5n0ghb1mY54V8frz+c&#10;chYimZK0NXLCdzLwi+n7d+cbN5YDW1ldSs/gxITxxk14FaMbF0UQlWwoHFknDYTK+oYiWL8sSk8b&#10;eG90Mej1RsXG+tJ5K2QIeL1qhXya/SslRbxTKsjI9IQjt5i/Pn8X6VtMz2m89OSqWnRp0D9k0VBt&#10;EPTg6ooisZWvf3HV1MLbYFU8ErYprFK1kLkGVNPvvarmoSIncy0AJ7gDTOH/uRW367lndYnenQ04&#10;M9SgSfeAjcxSS5YeAdHGhTE0H9zcd1wAmerdKt+kPyph2wzr7gCr3EYm8DgajYaDE84ERKfDk97H&#10;5LJ4tnU+xM/SNiwRE+4RPWNJ65sQW9W9Sgpl7HWtNd5prA3bpMx7x+itIMyP0hRBNg4VBbPkjPQS&#10;gymizy6D1XWZzJN1HjJ5qT1bE8aDhJAm5nqR3E+aKfwVhapVzKJ2crxdmTKnUkkqP5mSxZ0DggbD&#10;zlNujSw50xIpJCprRqr132giCW0AVAK/hTtTcadlW/u9VOhcRr0txy8XqZp2vLF/AGU/5NkZDJKi&#10;Qv1vtO1MkrXMW/VG+4NRjm9NPNg3tbFdb9LO/6kdqrXZw9GCkPBY2HKHCfa2Xe3gxHWNbt1QiHPy&#10;2GWAgPsU7/BR2qIltqM4q6z//rv3pI8VgxQ9xG3AKH1bkUdH9ReD5TvrD4fpmGRmeHwyAONfShYv&#10;JWbVXFrMVx+X0IlMJv2o96TytnnCGZulqBCREYjdDm3HXMa2qTiEQs5mWQ0HxFG8MQ9OJOcJ2TSn&#10;j9sn8q7bpYgdvLX7O0LjVyvV6iZLY2eraFWd9+0Z1w5vHJ+8sd2hTNftJZ+1ns/59AcAAAD//wMA&#10;UEsDBBQABgAIAAAAIQC97kne3gAAAAgBAAAPAAAAZHJzL2Rvd25yZXYueG1sTI9Ba4NAFITvhf6H&#10;5RV6KckaC8ZYn0FaSnrpwbSQ68Z9VYn7VtyNsf++m1NzHGaY+SbfzqYXE42us4ywWkYgiGurO24Q&#10;vr/eFykI5xVr1VsmhF9ysC3u73KVaXvhiqa9b0QoYZcphNb7IZPS1S0Z5ZZ2IA7ejx2N8kGOjdSj&#10;uoRy08s4ihJpVMdhoVUDvbZUn/Zng1C9VR/x4dOdRj15Kstq97TpdoiPD3P5AsLT7P/DcMUP6FAE&#10;pqM9s3aiR1g/r0ISIUk2IK7+Og3fjghpFIMscnl7oPgDAAD//wMAUEsBAi0AFAAGAAgAAAAhALaD&#10;OJL+AAAA4QEAABMAAAAAAAAAAAAAAAAAAAAAAFtDb250ZW50X1R5cGVzXS54bWxQSwECLQAUAAYA&#10;CAAAACEAOP0h/9YAAACUAQAACwAAAAAAAAAAAAAAAAAvAQAAX3JlbHMvLnJlbHNQSwECLQAUAAYA&#10;CAAAACEAVwfPRsUCAAAWBgAADgAAAAAAAAAAAAAAAAAuAgAAZHJzL2Uyb0RvYy54bWxQSwECLQAU&#10;AAYACAAAACEAve5J3t4AAAAIAQAADwAAAAAAAAAAAAAAAAAfBQAAZHJzL2Rvd25yZXYueG1sUEsF&#10;BgAAAAAEAAQA8wAAACoGAAAAAA==&#10;" filled="f" strokecolor="#c0504d [3205]" strokeweight="1.5pt">
                 <v:stroke joinstyle="round"/>
               </v:rect>
             </w:pict>
@@ -23346,7 +23346,7 @@
           </mc:Choice>
           <mc:Fallback>
             <w:pict>
-              <v:rect w14:anchorId="5E49315B" id="Rectangle 191" o:spid="_x0000_s1026" style="position:absolute;margin-left:36pt;margin-top:10.9pt;width:15.85pt;height:7.55pt;z-index:251698688;visibility:visible;mso-wrap-style:square;mso-wrap-distance-left:9pt;mso-wrap-distance-top:0;mso-wrap-distance-right:9pt;mso-wrap-distance-bottom:0;mso-position-horizontal:absolute;mso-position-horizontal-relative:text;mso-position-vertical:absolute;mso-position-vertical-relative:text;v-text-anchor:middle" o:gfxdata="UEsDBBQABgAIAAAAIQC2gziS/gAAAOEBAAATAAAAW0NvbnRlbnRfVHlwZXNdLnhtbJSRQU7DMBBF&#10;90jcwfIWJU67QAgl6YK0S0CoHGBkTxKLZGx5TGhvj5O2G0SRWNoz/78nu9wcxkFMGNg6quQqL6RA&#10;0s5Y6ir5vt9lD1JwBDIwOMJKHpHlpr69KfdHjyxSmriSfYz+USnWPY7AufNIadK6MEJMx9ApD/oD&#10;OlTrorhX2lFEilmcO2RdNtjC5xDF9pCuTyYBB5bi6bQ4syoJ3g9WQ0ymaiLzg5KdCXlKLjvcW893&#10;SUOqXwnz5DrgnHtJTxOsQfEKIT7DmDSUCaxw7Rqn8787ZsmRM9e2VmPeBN4uqYvTtW7jvijg9N/y&#10;JsXecLq0q+WD6m8AAAD//wMAUEsDBBQABgAIAAAAIQA4/SH/1gAAAJQBAAALAAAAX3JlbHMvLnJl&#10;bHOkkMFqwzAMhu+DvYPRfXGawxijTi+j0GvpHsDYimMaW0Yy2fr2M4PBMnrbUb/Q94l/f/hMi1qR&#10;JVI2sOt6UJgd+ZiDgffL8ekFlFSbvV0oo4EbChzGx4f9GRdb25HMsYhqlCwG5lrLq9biZkxWOiqY&#10;22YiTra2kYMu1l1tQD30/bPm3wwYN0x18gb45AdQl1tp5j/sFB2T0FQ7R0nTNEV3j6o9feQzro1i&#10;OWA14Fm+Q8a1a8+Bvu/d/dMb2JY5uiPbhG/ktn4cqGU/er3pcvwCAAD//wMAUEsDBBQABgAIAAAA&#10;IQBqJfE5xAIAABYGAAAOAAAAZHJzL2Uyb0RvYy54bWysVNtOGzEQfa/Uf7D8XjaJEigrEhRBqSoh&#10;QEDF88RrZ1fy2q7t3Pr1PfZuAqWtVKq+7I49Z8YzZy5n59tWs7X0obFmyodHA86kEbZqzHLKvz5e&#10;ffjIWYhkKtLWyCnfycDPZ+/fnW1cKUe2trqSnsGJCeXGTXkdoyuLIohathSOrJMGSmV9SxFHvywq&#10;Txt4b3UxGgyOi431lfNWyBBwe9kp+Sz7V0qKeKtUkJHpKUdsMX99/i7St5idUbn05OpG9GHQP0TR&#10;UmPw6MHVJUViK9/84qpthLfBqngkbFtYpRohcw7IZjh4lc1DTU7mXEBOcAeawv9zK27Wd541FWp3&#10;OuTMUIsi3YM2MkstWboERRsXSiAf3J3vTwFiynerfJv+yIRtM627A61yG5nAJTIbn6APBFSnk5PJ&#10;cXJZPNs6H+JnaVuWhCn3eD1zSevrEDvoHpKeMvaq0Rr3VGrDNinywQS1FYT+UZoixNYho2CWnJFe&#10;ojFF9NllsLqpknmyzk0mL7Rna0J7kBDSxFEf3E/I9PwlhboDZlWCUentylRZqiVVn0zF4s6BQYNm&#10;5ym2VlacaYkQkpSRkRr9N0gwpA2ISuR3dGcp7rTscr+XCpXLrHfp+OUiZdO1N+YPpOybPDuDQQIq&#10;5P9G294kWcs8VW+0Pxjl962JB/u2MbavTZr5P5VDdTZ7OjoSEh8LW+3Qwd52ox2cuGpQrWsK8Y48&#10;ZhkkYD/FW3yUtiiJ7SXOauu//+4+4TFi0KKG2A1opW8r8qio/mIwfKfD8Tgtk3wYT05GOPiXmsVL&#10;jVm1Fxb9hfFCdFlM+Kj3ovK2fcIam6dXoSIj8HbXtP3hInZFxSIUcj7PMCwQR/HaPDiRnCdmU58+&#10;bp/Iu36WImbwxu73CJWvRqrDJktj56toVZPn7ZnXnm8snzyx/aJM2+3lOaOe1/nsBwAAAP//AwBQ&#10;SwMEFAAGAAgAAAAhAAqT//LfAAAACAEAAA8AAABkcnMvZG93bnJldi54bWxMj8tqwzAQRfeF/oOY&#10;QjclkeNAHq7HwbSUdNOF00K3ijW1TayRkRTH/fsqq2Y53OHec/LdZHoxkvOdZYTFPAFBXFvdcYPw&#10;9fk224DwQbFWvWVC+CUPu+L+LleZtheuaDyERsQS9plCaEMYMil93ZJRfm4H4pj9WGdUiKdrpHbq&#10;EstNL9MkWUmjOo4LrRropaX6dDgbhOq1ek+/P/zJ6TFQWVb7p223R3x8mMpnEIGm8P8MV/yIDkVk&#10;Otozay96hHUaVQJCuogG1zxZrkEcEZarLcgil7cCxR8AAAD//wMAUEsBAi0AFAAGAAgAAAAhALaD&#10;OJL+AAAA4QEAABMAAAAAAAAAAAAAAAAAAAAAAFtDb250ZW50X1R5cGVzXS54bWxQSwECLQAUAAYA&#10;CAAAACEAOP0h/9YAAACUAQAACwAAAAAAAAAAAAAAAAAvAQAAX3JlbHMvLnJlbHNQSwECLQAUAAYA&#10;CAAAACEAaiXxOcQCAAAWBgAADgAAAAAAAAAAAAAAAAAuAgAAZHJzL2Uyb0RvYy54bWxQSwECLQAU&#10;AAYACAAAACEACpP/8t8AAAAIAQAADwAAAAAAAAAAAAAAAAAeBQAAZHJzL2Rvd25yZXYueG1sUEsF&#10;BgAAAAAEAAQA8wAAACoGAAAAAA==&#10;" filled="f" strokecolor="#c0504d [3205]" strokeweight="1.5pt">
+              <v:rect w14:anchorId="07F028CE" id="Rectangle 191" o:spid="_x0000_s1026" style="position:absolute;margin-left:36pt;margin-top:10.9pt;width:15.85pt;height:7.55pt;z-index:251698688;visibility:visible;mso-wrap-style:square;mso-wrap-distance-left:9pt;mso-wrap-distance-top:0;mso-wrap-distance-right:9pt;mso-wrap-distance-bottom:0;mso-position-horizontal:absolute;mso-position-horizontal-relative:text;mso-position-vertical:absolute;mso-position-vertical-relative:text;v-text-anchor:middle" o:gfxdata="UEsDBBQABgAIAAAAIQC2gziS/gAAAOEBAAATAAAAW0NvbnRlbnRfVHlwZXNdLnhtbJSRQU7DMBBF&#10;90jcwfIWJU67QAgl6YK0S0CoHGBkTxKLZGx5TGhvj5O2G0SRWNoz/78nu9wcxkFMGNg6quQqL6RA&#10;0s5Y6ir5vt9lD1JwBDIwOMJKHpHlpr69KfdHjyxSmriSfYz+USnWPY7AufNIadK6MEJMx9ApD/oD&#10;OlTrorhX2lFEilmcO2RdNtjC5xDF9pCuTyYBB5bi6bQ4syoJ3g9WQ0ymaiLzg5KdCXlKLjvcW893&#10;SUOqXwnz5DrgnHtJTxOsQfEKIT7DmDSUCaxw7Rqn8787ZsmRM9e2VmPeBN4uqYvTtW7jvijg9N/y&#10;JsXecLq0q+WD6m8AAAD//wMAUEsDBBQABgAIAAAAIQA4/SH/1gAAAJQBAAALAAAAX3JlbHMvLnJl&#10;bHOkkMFqwzAMhu+DvYPRfXGawxijTi+j0GvpHsDYimMaW0Yy2fr2M4PBMnrbUb/Q94l/f/hMi1qR&#10;JVI2sOt6UJgd+ZiDgffL8ekFlFSbvV0oo4EbChzGx4f9GRdb25HMsYhqlCwG5lrLq9biZkxWOiqY&#10;22YiTra2kYMu1l1tQD30/bPm3wwYN0x18gb45AdQl1tp5j/sFB2T0FQ7R0nTNEV3j6o9feQzro1i&#10;OWA14Fm+Q8a1a8+Bvu/d/dMb2JY5uiPbhG/ktn4cqGU/er3pcvwCAAD//wMAUEsDBBQABgAIAAAA&#10;IQBqJfE5xAIAABYGAAAOAAAAZHJzL2Uyb0RvYy54bWysVNtOGzEQfa/Uf7D8XjaJEigrEhRBqSoh&#10;QEDF88RrZ1fy2q7t3Pr1PfZuAqWtVKq+7I49Z8YzZy5n59tWs7X0obFmyodHA86kEbZqzHLKvz5e&#10;ffjIWYhkKtLWyCnfycDPZ+/fnW1cKUe2trqSnsGJCeXGTXkdoyuLIohathSOrJMGSmV9SxFHvywq&#10;Txt4b3UxGgyOi431lfNWyBBwe9kp+Sz7V0qKeKtUkJHpKUdsMX99/i7St5idUbn05OpG9GHQP0TR&#10;UmPw6MHVJUViK9/84qpthLfBqngkbFtYpRohcw7IZjh4lc1DTU7mXEBOcAeawv9zK27Wd541FWp3&#10;OuTMUIsi3YM2MkstWboERRsXSiAf3J3vTwFiynerfJv+yIRtM627A61yG5nAJTIbn6APBFSnk5PJ&#10;cXJZPNs6H+JnaVuWhCn3eD1zSevrEDvoHpKeMvaq0Rr3VGrDNinywQS1FYT+UZoixNYho2CWnJFe&#10;ojFF9NllsLqpknmyzk0mL7Rna0J7kBDSxFEf3E/I9PwlhboDZlWCUentylRZqiVVn0zF4s6BQYNm&#10;5ym2VlacaYkQkpSRkRr9N0gwpA2ISuR3dGcp7rTscr+XCpXLrHfp+OUiZdO1N+YPpOybPDuDQQIq&#10;5P9G294kWcs8VW+0Pxjl962JB/u2MbavTZr5P5VDdTZ7OjoSEh8LW+3Qwd52ox2cuGpQrWsK8Y48&#10;ZhkkYD/FW3yUtiiJ7SXOauu//+4+4TFi0KKG2A1opW8r8qio/mIwfKfD8Tgtk3wYT05GOPiXmsVL&#10;jVm1Fxb9hfFCdFlM+Kj3ovK2fcIam6dXoSIj8HbXtP3hInZFxSIUcj7PMCwQR/HaPDiRnCdmU58+&#10;bp/Iu36WImbwxu73CJWvRqrDJktj56toVZPn7ZnXnm8snzyx/aJM2+3lOaOe1/nsBwAAAP//AwBQ&#10;SwMEFAAGAAgAAAAhAAqT//LfAAAACAEAAA8AAABkcnMvZG93bnJldi54bWxMj8tqwzAQRfeF/oOY&#10;QjclkeNAHq7HwbSUdNOF00K3ijW1TayRkRTH/fsqq2Y53OHec/LdZHoxkvOdZYTFPAFBXFvdcYPw&#10;9fk224DwQbFWvWVC+CUPu+L+LleZtheuaDyERsQS9plCaEMYMil93ZJRfm4H4pj9WGdUiKdrpHbq&#10;EstNL9MkWUmjOo4LrRropaX6dDgbhOq1ek+/P/zJ6TFQWVb7p223R3x8mMpnEIGm8P8MV/yIDkVk&#10;Otozay96hHUaVQJCuogG1zxZrkEcEZarLcgil7cCxR8AAAD//wMAUEsBAi0AFAAGAAgAAAAhALaD&#10;OJL+AAAA4QEAABMAAAAAAAAAAAAAAAAAAAAAAFtDb250ZW50X1R5cGVzXS54bWxQSwECLQAUAAYA&#10;CAAAACEAOP0h/9YAAACUAQAACwAAAAAAAAAAAAAAAAAvAQAAX3JlbHMvLnJlbHNQSwECLQAUAAYA&#10;CAAAACEAaiXxOcQCAAAWBgAADgAAAAAAAAAAAAAAAAAuAgAAZHJzL2Uyb0RvYy54bWxQSwECLQAU&#10;AAYACAAAACEACpP/8t8AAAAIAQAADwAAAAAAAAAAAAAAAAAeBQAAZHJzL2Rvd25yZXYueG1sUEsF&#10;BgAAAAAEAAQA8wAAACoGAAAAAA==&#10;" filled="f" strokecolor="#c0504d [3205]" strokeweight="1.5pt">
                 <v:stroke joinstyle="round"/>
               </v:rect>
             </w:pict>
@@ -23418,7 +23418,7 @@
           </mc:Choice>
           <mc:Fallback>
             <w:pict>
-              <v:shape w14:anchorId="35BF88A5" id="Arrow: Right 193" o:spid="_x0000_s1026" type="#_x0000_t13" style="position:absolute;margin-left:-22.6pt;margin-top:8.75pt;width:21pt;height:10.5pt;z-index:251684352;visibility:visible;mso-wrap-style:square;mso-wrap-distance-left:9pt;mso-wrap-distance-top:0;mso-wrap-distance-right:9pt;mso-wrap-distance-bottom:0;mso-position-horizontal:absolute;mso-position-horizontal-relative:text;mso-position-vertical:absolute;mso-position-vertical-relative:text;v-text-anchor:middle" o:gfxdata="UEsDBBQABgAIAAAAIQC2gziS/gAAAOEBAAATAAAAW0NvbnRlbnRfVHlwZXNdLnhtbJSRQU7DMBBF&#10;90jcwfIWJU67QAgl6YK0S0CoHGBkTxKLZGx5TGhvj5O2G0SRWNoz/78nu9wcxkFMGNg6quQqL6RA&#10;0s5Y6ir5vt9lD1JwBDIwOMJKHpHlpr69KfdHjyxSmriSfYz+USnWPY7AufNIadK6MEJMx9ApD/oD&#10;OlTrorhX2lFEilmcO2RdNtjC5xDF9pCuTyYBB5bi6bQ4syoJ3g9WQ0ymaiLzg5KdCXlKLjvcW893&#10;SUOqXwnz5DrgnHtJTxOsQfEKIT7DmDSUCaxw7Rqn8787ZsmRM9e2VmPeBN4uqYvTtW7jvijg9N/y&#10;JsXecLq0q+WD6m8AAAD//wMAUEsDBBQABgAIAAAAIQA4/SH/1gAAAJQBAAALAAAAX3JlbHMvLnJl&#10;bHOkkMFqwzAMhu+DvYPRfXGawxijTi+j0GvpHsDYimMaW0Yy2fr2M4PBMnrbUb/Q94l/f/hMi1qR&#10;JVI2sOt6UJgd+ZiDgffL8ekFlFSbvV0oo4EbChzGx4f9GRdb25HMsYhqlCwG5lrLq9biZkxWOiqY&#10;22YiTra2kYMu1l1tQD30/bPm3wwYN0x18gb45AdQl1tp5j/sFB2T0FQ7R0nTNEV3j6o9feQzro1i&#10;OWA14Fm+Q8a1a8+Bvu/d/dMb2JY5uiPbhG/ktn4cqGU/er3pcvwCAAD//wMAUEsDBBQABgAIAAAA&#10;IQCMWHExdQIAAEUFAAAOAAAAZHJzL2Uyb0RvYy54bWysVN9P3DAMfp+0/yHK+2h7x8+KHjqBmCYh&#10;QMDEc0iTa6U0zpzc9W5//Zy0VxBDmzStD2kc25/tL3bOL7adYRuFvgVb8eIg50xZCXVrVxX//nT9&#10;5ZQzH4SthQGrKr5Tnl8sPn86712pZtCAqRUyArG+7F3FmxBcmWVeNqoT/gCcsqTUgJ0IJOIqq1H0&#10;hN6ZbJbnx1kPWDsEqbyn06tByRcJX2slw53WXgVmKk65hbRiWl/imi3ORblC4ZpWjmmIf8iiE62l&#10;oBPUlQiCrbH9DaprJYIHHQ4kdBlo3UqVaqBqivxdNY+NcCrVQuR4N9Hk/x+svN3cI2truruzOWdW&#10;dHRJS0ToS/bQrprA4jmx1DtfkvGju8dR8rSNJW81dvFPxbBtYnY3Mau2gUk6nB0fn+TEvyRVMZ/P&#10;jxLz2auzQx++KuhY3FQcY+iURmJVbG58oLDksDckIaY0JJF2YWdUzMPYB6WppBg2eadmUpcG2UZQ&#10;GwgplQ2jqhG1Go6PcvpipRRk8khSAozIujVmwi7+hD3AjPbRVaVenJzzvztPHiky2DA5d60F/AjA&#10;hGIsQA/2e5IGaiJLL1Dv6MIRhknwTl63xPiN8OFeILU+XRKNc7ijRRvoKw7jjrMG8OdH59GeOpK0&#10;nPU0ShX3P9YCFWfmm6VePSsOD+PsJeHw6GRGAr7VvLzV2HV3CXRNBT0cTqZttA9mv9UI3TNN/TJG&#10;JZWwkmJXXAbcC5dhGHF6N6RaLpMZzZsT4cY+OhnBI6uxl562zwLd2HaB+vUW9mMnynd9N9hGTwvL&#10;dQDdpqZ85XXkm2Y1Nc74rsTH4K2crF5fv8UvAAAA//8DAFBLAwQUAAYACAAAACEA3Ee3n90AAAAI&#10;AQAADwAAAGRycy9kb3ducmV2LnhtbEyPwU7DMBBE70j8g7VI3FKHtoEqxKkQghscaEHi6MRLnDZe&#10;R7Gbpv16llM5juZp9m2xnlwnRhxC60nB3SwFgVR701Kj4HP7mqxAhKjJ6M4TKjhhgHV5fVXo3Pgj&#10;feC4iY3gEQq5VmBj7HMpQ23R6TDzPRJ3P35wOnIcGmkGfeRx18l5mt5Lp1viC1b3+Gyx3m8OTkF4&#10;X9rtrjrH8974t1P4Gr9fdlKp25vp6RFExCleYPjTZ3Uo2anyBzJBdAqSZTZnlIuHDAQDyYJzpWCx&#10;ykCWhfz/QPkLAAD//wMAUEsBAi0AFAAGAAgAAAAhALaDOJL+AAAA4QEAABMAAAAAAAAAAAAAAAAA&#10;AAAAAFtDb250ZW50X1R5cGVzXS54bWxQSwECLQAUAAYACAAAACEAOP0h/9YAAACUAQAACwAAAAAA&#10;AAAAAAAAAAAvAQAAX3JlbHMvLnJlbHNQSwECLQAUAAYACAAAACEAjFhxMXUCAABFBQAADgAAAAAA&#10;AAAAAAAAAAAuAgAAZHJzL2Uyb0RvYy54bWxQSwECLQAUAAYACAAAACEA3Ee3n90AAAAIAQAADwAA&#10;AAAAAAAAAAAAAADPBAAAZHJzL2Rvd25yZXYueG1sUEsFBgAAAAAEAAQA8wAAANkFAAAAAA==&#10;" fillcolor="#c0504d [3205]" strokecolor="#622423 [1605]" strokeweight="2pt"/>
+              <v:shape w14:anchorId="0DE89437" id="Arrow: Right 193" o:spid="_x0000_s1026" type="#_x0000_t13" style="position:absolute;margin-left:-22.6pt;margin-top:8.75pt;width:21pt;height:10.5pt;z-index:251684352;visibility:visible;mso-wrap-style:square;mso-wrap-distance-left:9pt;mso-wrap-distance-top:0;mso-wrap-distance-right:9pt;mso-wrap-distance-bottom:0;mso-position-horizontal:absolute;mso-position-horizontal-relative:text;mso-position-vertical:absolute;mso-position-vertical-relative:text;v-text-anchor:middle" o:gfxdata="UEsDBBQABgAIAAAAIQC2gziS/gAAAOEBAAATAAAAW0NvbnRlbnRfVHlwZXNdLnhtbJSRQU7DMBBF&#10;90jcwfIWJU67QAgl6YK0S0CoHGBkTxKLZGx5TGhvj5O2G0SRWNoz/78nu9wcxkFMGNg6quQqL6RA&#10;0s5Y6ir5vt9lD1JwBDIwOMJKHpHlpr69KfdHjyxSmriSfYz+USnWPY7AufNIadK6MEJMx9ApD/oD&#10;OlTrorhX2lFEilmcO2RdNtjC5xDF9pCuTyYBB5bi6bQ4syoJ3g9WQ0ymaiLzg5KdCXlKLjvcW893&#10;SUOqXwnz5DrgnHtJTxOsQfEKIT7DmDSUCaxw7Rqn8787ZsmRM9e2VmPeBN4uqYvTtW7jvijg9N/y&#10;JsXecLq0q+WD6m8AAAD//wMAUEsDBBQABgAIAAAAIQA4/SH/1gAAAJQBAAALAAAAX3JlbHMvLnJl&#10;bHOkkMFqwzAMhu+DvYPRfXGawxijTi+j0GvpHsDYimMaW0Yy2fr2M4PBMnrbUb/Q94l/f/hMi1qR&#10;JVI2sOt6UJgd+ZiDgffL8ekFlFSbvV0oo4EbChzGx4f9GRdb25HMsYhqlCwG5lrLq9biZkxWOiqY&#10;22YiTra2kYMu1l1tQD30/bPm3wwYN0x18gb45AdQl1tp5j/sFB2T0FQ7R0nTNEV3j6o9feQzro1i&#10;OWA14Fm+Q8a1a8+Bvu/d/dMb2JY5uiPbhG/ktn4cqGU/er3pcvwCAAD//wMAUEsDBBQABgAIAAAA&#10;IQCMWHExdQIAAEUFAAAOAAAAZHJzL2Uyb0RvYy54bWysVN9P3DAMfp+0/yHK+2h7x8+KHjqBmCYh&#10;QMDEc0iTa6U0zpzc9W5//Zy0VxBDmzStD2kc25/tL3bOL7adYRuFvgVb8eIg50xZCXVrVxX//nT9&#10;5ZQzH4SthQGrKr5Tnl8sPn86712pZtCAqRUyArG+7F3FmxBcmWVeNqoT/gCcsqTUgJ0IJOIqq1H0&#10;hN6ZbJbnx1kPWDsEqbyn06tByRcJX2slw53WXgVmKk65hbRiWl/imi3ORblC4ZpWjmmIf8iiE62l&#10;oBPUlQiCrbH9DaprJYIHHQ4kdBlo3UqVaqBqivxdNY+NcCrVQuR4N9Hk/x+svN3cI2truruzOWdW&#10;dHRJS0ToS/bQrprA4jmx1DtfkvGju8dR8rSNJW81dvFPxbBtYnY3Mau2gUk6nB0fn+TEvyRVMZ/P&#10;jxLz2auzQx++KuhY3FQcY+iURmJVbG58oLDksDckIaY0JJF2YWdUzMPYB6WppBg2eadmUpcG2UZQ&#10;GwgplQ2jqhG1Go6PcvpipRRk8khSAozIujVmwi7+hD3AjPbRVaVenJzzvztPHiky2DA5d60F/AjA&#10;hGIsQA/2e5IGaiJLL1Dv6MIRhknwTl63xPiN8OFeILU+XRKNc7ijRRvoKw7jjrMG8OdH59GeOpK0&#10;nPU0ShX3P9YCFWfmm6VePSsOD+PsJeHw6GRGAr7VvLzV2HV3CXRNBT0cTqZttA9mv9UI3TNN/TJG&#10;JZWwkmJXXAbcC5dhGHF6N6RaLpMZzZsT4cY+OhnBI6uxl562zwLd2HaB+vUW9mMnynd9N9hGTwvL&#10;dQDdpqZ85XXkm2Y1Nc74rsTH4K2crF5fv8UvAAAA//8DAFBLAwQUAAYACAAAACEA3Ee3n90AAAAI&#10;AQAADwAAAGRycy9kb3ducmV2LnhtbEyPwU7DMBBE70j8g7VI3FKHtoEqxKkQghscaEHi6MRLnDZe&#10;R7Gbpv16llM5juZp9m2xnlwnRhxC60nB3SwFgVR701Kj4HP7mqxAhKjJ6M4TKjhhgHV5fVXo3Pgj&#10;feC4iY3gEQq5VmBj7HMpQ23R6TDzPRJ3P35wOnIcGmkGfeRx18l5mt5Lp1viC1b3+Gyx3m8OTkF4&#10;X9rtrjrH8974t1P4Gr9fdlKp25vp6RFExCleYPjTZ3Uo2anyBzJBdAqSZTZnlIuHDAQDyYJzpWCx&#10;ykCWhfz/QPkLAAD//wMAUEsBAi0AFAAGAAgAAAAhALaDOJL+AAAA4QEAABMAAAAAAAAAAAAAAAAA&#10;AAAAAFtDb250ZW50X1R5cGVzXS54bWxQSwECLQAUAAYACAAAACEAOP0h/9YAAACUAQAACwAAAAAA&#10;AAAAAAAAAAAvAQAAX3JlbHMvLnJlbHNQSwECLQAUAAYACAAAACEAjFhxMXUCAABFBQAADgAAAAAA&#10;AAAAAAAAAAAuAgAAZHJzL2Uyb0RvYy54bWxQSwECLQAUAAYACAAAACEA3Ee3n90AAAAIAQAADwAA&#10;AAAAAAAAAAAAAADPBAAAZHJzL2Rvd25yZXYueG1sUEsFBgAAAAAEAAQA8wAAANkFAAAAAA==&#10;" fillcolor="#c0504d [3205]" strokecolor="#622423 [1605]" strokeweight="2pt"/>
             </w:pict>
           </mc:Fallback>
         </mc:AlternateContent>
@@ -24234,7 +24234,7 @@
         <mc:AlternateContent>
           <mc:Choice Requires="wps">
             <w:drawing>
-              <wp:anchor distT="0" distB="0" distL="114300" distR="114300" simplePos="0" relativeHeight="251667968" behindDoc="0" locked="0" layoutInCell="1" allowOverlap="1" wp14:anchorId="4B5630B7" wp14:editId="1717A88B">
+              <wp:anchor distT="0" distB="0" distL="114300" distR="114300" simplePos="0" relativeHeight="251667968" behindDoc="0" locked="0" layoutInCell="1" allowOverlap="1" wp14:anchorId="4B5630B7" wp14:editId="2B8551FD">
                 <wp:simplePos x="0" y="0"/>
                 <wp:positionH relativeFrom="column">
                   <wp:posOffset>-276225</wp:posOffset>
@@ -24441,8 +24441,6 @@
                                 <w:r>
                                   <w:t>Favourite Location Is Not Showing</w:t>
                                 </w:r>
-                                <w:bookmarkStart w:id="14" w:name="_GoBack"/>
-                                <w:bookmarkEnd w:id="14"/>
                                 <w:r>
                                   <w:ptab w:relativeTo="margin" w:alignment="right" w:leader="dot"/>
                                 </w:r>
@@ -24677,8 +24675,6 @@
                           <w:r>
                             <w:t>Favourite Location Is Not Showing</w:t>
                           </w:r>
-                          <w:bookmarkStart w:id="15" w:name="_GoBack"/>
-                          <w:bookmarkEnd w:id="15"/>
                           <w:r>
                             <w:ptab w:relativeTo="margin" w:alignment="right" w:leader="dot"/>
                           </w:r>
@@ -24742,7 +24738,7 @@
         <mc:AlternateContent>
           <mc:Choice Requires="wps">
             <w:drawing>
-              <wp:anchor distT="0" distB="0" distL="114300" distR="114300" simplePos="0" relativeHeight="251670016" behindDoc="0" locked="0" layoutInCell="1" allowOverlap="1" wp14:anchorId="4497B7D1" wp14:editId="01A99406">
+              <wp:anchor distT="0" distB="0" distL="114300" distR="114300" simplePos="0" relativeHeight="251670016" behindDoc="0" locked="0" layoutInCell="1" allowOverlap="1" wp14:anchorId="4497B7D1" wp14:editId="34A7140D">
                 <wp:simplePos x="0" y="0"/>
                 <wp:positionH relativeFrom="column">
                   <wp:posOffset>-179011</wp:posOffset>
@@ -24798,7 +24794,7 @@
           </mc:Choice>
           <mc:Fallback>
             <w:pict>
-              <v:line w14:anchorId="576D40A1" id="Straight Connector 3" o:spid="_x0000_s1026" style="position:absolute;z-index:251670016;visibility:visible;mso-wrap-style:square;mso-width-percent:0;mso-height-percent:0;mso-wrap-distance-left:9pt;mso-wrap-distance-top:0;mso-wrap-distance-right:9pt;mso-wrap-distance-bottom:0;mso-position-horizontal:absolute;mso-position-horizontal-relative:text;mso-position-vertical:absolute;mso-position-vertical-relative:text;mso-width-percent:0;mso-height-percent:0;mso-width-relative:margin;mso-height-relative:page" from="-14.1pt,23.25pt" to="450.75pt,23.25pt" o:gfxdata="UEsDBBQABgAIAAAAIQC2gziS/gAAAOEBAAATAAAAW0NvbnRlbnRfVHlwZXNdLnhtbJSRQU7DMBBF&#10;90jcwfIWJU67QAgl6YK0S0CoHGBkTxKLZGx5TGhvj5O2G0SRWNoz/78nu9wcxkFMGNg6quQqL6RA&#10;0s5Y6ir5vt9lD1JwBDIwOMJKHpHlpr69KfdHjyxSmriSfYz+USnWPY7AufNIadK6MEJMx9ApD/oD&#10;OlTrorhX2lFEilmcO2RdNtjC5xDF9pCuTyYBB5bi6bQ4syoJ3g9WQ0ymaiLzg5KdCXlKLjvcW893&#10;SUOqXwnz5DrgnHtJTxOsQfEKIT7DmDSUCaxw7Rqn8787ZsmRM9e2VmPeBN4uqYvTtW7jvijg9N/y&#10;JsXecLq0q+WD6m8AAAD//wMAUEsDBBQABgAIAAAAIQA4/SH/1gAAAJQBAAALAAAAX3JlbHMvLnJl&#10;bHOkkMFqwzAMhu+DvYPRfXGawxijTi+j0GvpHsDYimMaW0Yy2fr2M4PBMnrbUb/Q94l/f/hMi1qR&#10;JVI2sOt6UJgd+ZiDgffL8ekFlFSbvV0oo4EbChzGx4f9GRdb25HMsYhqlCwG5lrLq9biZkxWOiqY&#10;22YiTra2kYMu1l1tQD30/bPm3wwYN0x18gb45AdQl1tp5j/sFB2T0FQ7R0nTNEV3j6o9feQzro1i&#10;OWA14Fm+Q8a1a8+Bvu/d/dMb2JY5uiPbhG/ktn4cqGU/er3pcvwCAAD//wMAUEsDBBQABgAIAAAA&#10;IQDkF0rzwwEAANQDAAAOAAAAZHJzL2Uyb0RvYy54bWysU02P0zAQvSPxHyzfadJWgd2o6R66gguC&#10;il1+gNcZN5b8pbFp0n/P2G2zCJAQq704Hnvem3nPk83dZA07AkbtXceXi5ozcNL32h06/v3x47sb&#10;zmISrhfGO+j4CSK/2759sxlDCys/eNMDMiJxsR1Dx4eUQltVUQ5gRVz4AI4ulUcrEoV4qHoUI7Fb&#10;U63q+n01euwDegkx0un9+ZJvC79SINNXpSIkZjpOvaWyYlmf8lptN6I9oAiDlpc2xAu6sEI7KjpT&#10;3Ysk2A/Uf1BZLdFHr9JCelt5pbSEooHULOvf1DwMIkDRQubEMNsUX49Wfjnukem+42vOnLD0RA8J&#10;hT4Mie28c2SgR7bOPo0htpS+c3u8RDHsMYueFNr8JTlsKt6eZm9hSkzSYXNbr5vbhjN5vauegQFj&#10;+gTesrzpuNEuyxatOH6OiYpR6jUlHxvHxo6vbpoPTW6syp2deym7dDJwTvsGirRR9WWhK1MFO4Ps&#10;KGgehJTg0rJQZFLKzjCljZmB9b+Bl/wMhTJx/wOeEaWyd2kGW+08/q16mq4tq3P+1YGz7mzBk+9P&#10;5ZWKNTQ6xcLLmOfZ/DUu8OefcfsTAAD//wMAUEsDBBQABgAIAAAAIQCiK1z43QAAAAkBAAAPAAAA&#10;ZHJzL2Rvd25yZXYueG1sTI9NT8MwDIbvSPyHyEjctnTVqEZpOsGkIXGhYnDg6DWmqZY4VZNt5d8T&#10;xIHd/PHo9eNqPTkrTjSG3rOCxTwDQdx63XOn4ON9O1uBCBFZo/VMCr4pwLq+vqqw1P7Mb3TaxU6k&#10;EA4lKjAxDqWUoTXkMMz9QJx2X350GFM7dlKPeE7hzso8ywrpsOd0weBAG0PtYXd0CmLx+tk8P1k8&#10;mO2mXTa2oZepUer2Znp8ABFpiv8w/OondaiT094fWQdhFczyVZ5QBcviDkQC7rNFKvZ/A1lX8vKD&#10;+gcAAP//AwBQSwECLQAUAAYACAAAACEAtoM4kv4AAADhAQAAEwAAAAAAAAAAAAAAAAAAAAAAW0Nv&#10;bnRlbnRfVHlwZXNdLnhtbFBLAQItABQABgAIAAAAIQA4/SH/1gAAAJQBAAALAAAAAAAAAAAAAAAA&#10;AC8BAABfcmVscy8ucmVsc1BLAQItABQABgAIAAAAIQDkF0rzwwEAANQDAAAOAAAAAAAAAAAAAAAA&#10;AC4CAABkcnMvZTJvRG9jLnhtbFBLAQItABQABgAIAAAAIQCiK1z43QAAAAkBAAAPAAAAAAAAAAAA&#10;AAAAAB0EAABkcnMvZG93bnJldi54bWxQSwUGAAAAAAQABADzAAAAJwUAAAAA&#10;" strokecolor="#4579b8 [3044]" strokeweight="2.25pt"/>
+              <v:line w14:anchorId="56E4AA5B" id="Straight Connector 3" o:spid="_x0000_s1026" style="position:absolute;z-index:251670016;visibility:visible;mso-wrap-style:square;mso-width-percent:0;mso-height-percent:0;mso-wrap-distance-left:9pt;mso-wrap-distance-top:0;mso-wrap-distance-right:9pt;mso-wrap-distance-bottom:0;mso-position-horizontal:absolute;mso-position-horizontal-relative:text;mso-position-vertical:absolute;mso-position-vertical-relative:text;mso-width-percent:0;mso-height-percent:0;mso-width-relative:margin;mso-height-relative:page" from="-14.1pt,23.25pt" to="450.75pt,23.25pt" o:gfxdata="UEsDBBQABgAIAAAAIQC2gziS/gAAAOEBAAATAAAAW0NvbnRlbnRfVHlwZXNdLnhtbJSRQU7DMBBF&#10;90jcwfIWJU67QAgl6YK0S0CoHGBkTxKLZGx5TGhvj5O2G0SRWNoz/78nu9wcxkFMGNg6quQqL6RA&#10;0s5Y6ir5vt9lD1JwBDIwOMJKHpHlpr69KfdHjyxSmriSfYz+USnWPY7AufNIadK6MEJMx9ApD/oD&#10;OlTrorhX2lFEilmcO2RdNtjC5xDF9pCuTyYBB5bi6bQ4syoJ3g9WQ0ymaiLzg5KdCXlKLjvcW893&#10;SUOqXwnz5DrgnHtJTxOsQfEKIT7DmDSUCaxw7Rqn8787ZsmRM9e2VmPeBN4uqYvTtW7jvijg9N/y&#10;JsXecLq0q+WD6m8AAAD//wMAUEsDBBQABgAIAAAAIQA4/SH/1gAAAJQBAAALAAAAX3JlbHMvLnJl&#10;bHOkkMFqwzAMhu+DvYPRfXGawxijTi+j0GvpHsDYimMaW0Yy2fr2M4PBMnrbUb/Q94l/f/hMi1qR&#10;JVI2sOt6UJgd+ZiDgffL8ekFlFSbvV0oo4EbChzGx4f9GRdb25HMsYhqlCwG5lrLq9biZkxWOiqY&#10;22YiTra2kYMu1l1tQD30/bPm3wwYN0x18gb45AdQl1tp5j/sFB2T0FQ7R0nTNEV3j6o9feQzro1i&#10;OWA14Fm+Q8a1a8+Bvu/d/dMb2JY5uiPbhG/ktn4cqGU/er3pcvwCAAD//wMAUEsDBBQABgAIAAAA&#10;IQDkF0rzwwEAANQDAAAOAAAAZHJzL2Uyb0RvYy54bWysU02P0zAQvSPxHyzfadJWgd2o6R66gguC&#10;il1+gNcZN5b8pbFp0n/P2G2zCJAQq704Hnvem3nPk83dZA07AkbtXceXi5ozcNL32h06/v3x47sb&#10;zmISrhfGO+j4CSK/2759sxlDCys/eNMDMiJxsR1Dx4eUQltVUQ5gRVz4AI4ulUcrEoV4qHoUI7Fb&#10;U63q+n01euwDegkx0un9+ZJvC79SINNXpSIkZjpOvaWyYlmf8lptN6I9oAiDlpc2xAu6sEI7KjpT&#10;3Ysk2A/Uf1BZLdFHr9JCelt5pbSEooHULOvf1DwMIkDRQubEMNsUX49Wfjnukem+42vOnLD0RA8J&#10;hT4Mie28c2SgR7bOPo0htpS+c3u8RDHsMYueFNr8JTlsKt6eZm9hSkzSYXNbr5vbhjN5vauegQFj&#10;+gTesrzpuNEuyxatOH6OiYpR6jUlHxvHxo6vbpoPTW6syp2deym7dDJwTvsGirRR9WWhK1MFO4Ps&#10;KGgehJTg0rJQZFLKzjCljZmB9b+Bl/wMhTJx/wOeEaWyd2kGW+08/q16mq4tq3P+1YGz7mzBk+9P&#10;5ZWKNTQ6xcLLmOfZ/DUu8OefcfsTAAD//wMAUEsDBBQABgAIAAAAIQCiK1z43QAAAAkBAAAPAAAA&#10;ZHJzL2Rvd25yZXYueG1sTI9NT8MwDIbvSPyHyEjctnTVqEZpOsGkIXGhYnDg6DWmqZY4VZNt5d8T&#10;xIHd/PHo9eNqPTkrTjSG3rOCxTwDQdx63XOn4ON9O1uBCBFZo/VMCr4pwLq+vqqw1P7Mb3TaxU6k&#10;EA4lKjAxDqWUoTXkMMz9QJx2X350GFM7dlKPeE7hzso8ywrpsOd0weBAG0PtYXd0CmLx+tk8P1k8&#10;mO2mXTa2oZepUer2Znp8ABFpiv8w/OondaiT094fWQdhFczyVZ5QBcviDkQC7rNFKvZ/A1lX8vKD&#10;+gcAAP//AwBQSwECLQAUAAYACAAAACEAtoM4kv4AAADhAQAAEwAAAAAAAAAAAAAAAAAAAAAAW0Nv&#10;bnRlbnRfVHlwZXNdLnhtbFBLAQItABQABgAIAAAAIQA4/SH/1gAAAJQBAAALAAAAAAAAAAAAAAAA&#10;AC8BAABfcmVscy8ucmVsc1BLAQItABQABgAIAAAAIQDkF0rzwwEAANQDAAAOAAAAAAAAAAAAAAAA&#10;AC4CAABkcnMvZTJvRG9jLnhtbFBLAQItABQABgAIAAAAIQCiK1z43QAAAAkBAAAPAAAAAAAAAAAA&#10;AAAAAB0EAABkcnMvZG93bnJldi54bWxQSwUGAAAAAAQABADzAAAAJwUAAAAA&#10;" strokecolor="#4579b8 [3044]" strokeweight="2.25pt"/>
             </w:pict>
           </mc:Fallback>
         </mc:AlternateContent>
@@ -24899,7 +24895,7 @@
         <mc:AlternateContent>
           <mc:Choice Requires="wpg">
             <w:drawing>
-              <wp:anchor distT="0" distB="0" distL="114300" distR="114300" simplePos="0" relativeHeight="251650560" behindDoc="0" locked="0" layoutInCell="1" allowOverlap="1" wp14:anchorId="11945F49" wp14:editId="61A04E25">
+              <wp:anchor distT="0" distB="0" distL="114300" distR="114300" simplePos="0" relativeHeight="251650560" behindDoc="0" locked="0" layoutInCell="1" allowOverlap="1" wp14:anchorId="11945F49" wp14:editId="08B918F5">
                 <wp:simplePos x="0" y="0"/>
                 <wp:positionH relativeFrom="column">
                   <wp:posOffset>-523875</wp:posOffset>
@@ -25355,6 +25351,691 @@
           <w:szCs w:val="28"/>
         </w:rPr>
       </w:pPr>
+      <w:r>
+        <w:rPr>
+          <w:sz w:val="28"/>
+          <w:szCs w:val="28"/>
+        </w:rPr>
+        <w:t>If the application does or will not start, the first thing you should check is that you have Java installed.</w:t>
+      </w:r>
+    </w:p>
+    <w:p>
+      <w:pPr>
+        <w:rPr>
+          <w:sz w:val="28"/>
+          <w:szCs w:val="28"/>
+        </w:rPr>
+      </w:pPr>
+      <w:r>
+        <w:rPr>
+          <w:sz w:val="28"/>
+          <w:szCs w:val="28"/>
+        </w:rPr>
+        <w:t>If you aren’t sure, then follow the following instructions for your operating system.</w:t>
+      </w:r>
+    </w:p>
+    <w:p>
+      <w:pPr>
+        <w:rPr>
+          <w:b/>
+          <w:bCs/>
+          <w:sz w:val="28"/>
+          <w:szCs w:val="28"/>
+        </w:rPr>
+      </w:pPr>
+      <w:r>
+        <w:rPr>
+          <w:b/>
+          <w:bCs/>
+          <w:sz w:val="28"/>
+          <w:szCs w:val="28"/>
+        </w:rPr>
+        <w:t>Windows</w:t>
+      </w:r>
+    </w:p>
+    <w:p>
+      <w:pPr>
+        <w:rPr>
+          <w:b/>
+          <w:bCs/>
+          <w:sz w:val="28"/>
+          <w:szCs w:val="28"/>
+        </w:rPr>
+      </w:pPr>
+      <w:r>
+        <w:rPr>
+          <w:b/>
+          <w:bCs/>
+          <w:sz w:val="28"/>
+          <w:szCs w:val="28"/>
+        </w:rPr>
+        <w:t>[INSERT SCREENSHOT]</w:t>
+      </w:r>
+    </w:p>
+    <w:p>
+      <w:pPr>
+        <w:rPr>
+          <w:sz w:val="28"/>
+          <w:szCs w:val="28"/>
+        </w:rPr>
+      </w:pPr>
+      <w:r>
+        <w:rPr>
+          <w:sz w:val="28"/>
+          <w:szCs w:val="28"/>
+        </w:rPr>
+        <w:t>Go to the start menu</w:t>
+      </w:r>
+    </w:p>
+    <w:p>
+      <w:pPr>
+        <w:rPr>
+          <w:sz w:val="28"/>
+          <w:szCs w:val="28"/>
+        </w:rPr>
+      </w:pPr>
+      <w:r>
+        <w:rPr>
+          <w:sz w:val="28"/>
+          <w:szCs w:val="28"/>
+        </w:rPr>
+        <w:t xml:space="preserve">Begin typing </w:t>
+      </w:r>
+      <w:r>
+        <w:rPr>
+          <w:i/>
+          <w:iCs/>
+          <w:sz w:val="28"/>
+          <w:szCs w:val="28"/>
+        </w:rPr>
+        <w:t>command prompt</w:t>
+      </w:r>
+    </w:p>
+    <w:p>
+      <w:pPr>
+        <w:rPr>
+          <w:sz w:val="28"/>
+          <w:szCs w:val="28"/>
+        </w:rPr>
+      </w:pPr>
+      <w:r>
+        <w:rPr>
+          <w:sz w:val="28"/>
+          <w:szCs w:val="28"/>
+        </w:rPr>
+        <w:t xml:space="preserve">Alternatively you can locate the </w:t>
+      </w:r>
+      <w:r>
+        <w:rPr>
+          <w:i/>
+          <w:iCs/>
+          <w:sz w:val="28"/>
+          <w:szCs w:val="28"/>
+        </w:rPr>
+        <w:t>command prompt</w:t>
+      </w:r>
+      <w:r>
+        <w:rPr>
+          <w:sz w:val="28"/>
+          <w:szCs w:val="28"/>
+        </w:rPr>
+        <w:t xml:space="preserve"> manually if you know how to.</w:t>
+      </w:r>
+    </w:p>
+    <w:p>
+      <w:pPr>
+        <w:rPr>
+          <w:sz w:val="28"/>
+          <w:szCs w:val="28"/>
+        </w:rPr>
+      </w:pPr>
+      <w:r>
+        <w:rPr>
+          <w:sz w:val="28"/>
+          <w:szCs w:val="28"/>
+        </w:rPr>
+        <w:t xml:space="preserve">Once you have located the </w:t>
+      </w:r>
+      <w:r>
+        <w:rPr>
+          <w:i/>
+          <w:iCs/>
+          <w:sz w:val="28"/>
+          <w:szCs w:val="28"/>
+        </w:rPr>
+        <w:t>command prompt</w:t>
+      </w:r>
+      <w:r>
+        <w:rPr>
+          <w:sz w:val="28"/>
+          <w:szCs w:val="28"/>
+        </w:rPr>
+        <w:t>, make sure you open it.</w:t>
+      </w:r>
+    </w:p>
+    <w:p>
+      <w:pPr>
+        <w:rPr>
+          <w:sz w:val="28"/>
+          <w:szCs w:val="28"/>
+        </w:rPr>
+      </w:pPr>
+      <w:r>
+        <w:rPr>
+          <w:sz w:val="28"/>
+          <w:szCs w:val="28"/>
+        </w:rPr>
+        <w:t>You should now see a window like this:</w:t>
+      </w:r>
+    </w:p>
+    <w:p>
+      <w:pPr>
+        <w:rPr>
+          <w:sz w:val="28"/>
+          <w:szCs w:val="28"/>
+        </w:rPr>
+      </w:pPr>
+      <w:r>
+        <w:rPr>
+          <w:sz w:val="28"/>
+          <w:szCs w:val="28"/>
+        </w:rPr>
+        <w:t>[INSERT SCREENSHOT]</w:t>
+      </w:r>
+    </w:p>
+    <w:p>
+      <w:pPr>
+        <w:rPr>
+          <w:sz w:val="28"/>
+          <w:szCs w:val="28"/>
+        </w:rPr>
+      </w:pPr>
+      <w:r>
+        <w:rPr>
+          <w:sz w:val="28"/>
+          <w:szCs w:val="28"/>
+        </w:rPr>
+        <w:lastRenderedPageBreak/>
+        <w:t>Next you want to run type in and run the following command.</w:t>
+      </w:r>
+    </w:p>
+    <w:p>
+      <w:pPr>
+        <w:rPr>
+          <w:sz w:val="28"/>
+          <w:szCs w:val="28"/>
+        </w:rPr>
+      </w:pPr>
+      <w:r>
+        <w:rPr>
+          <w:sz w:val="28"/>
+          <w:szCs w:val="28"/>
+        </w:rPr>
+        <w:t>So begin by typing in “java -version” (without the quotes).</w:t>
+      </w:r>
+    </w:p>
+    <w:p>
+      <w:pPr>
+        <w:rPr>
+          <w:sz w:val="28"/>
+          <w:szCs w:val="28"/>
+        </w:rPr>
+      </w:pPr>
+      <w:r>
+        <w:rPr>
+          <w:sz w:val="28"/>
+          <w:szCs w:val="28"/>
+        </w:rPr>
+        <w:t>Then press enter.</w:t>
+      </w:r>
+    </w:p>
+    <w:p>
+      <w:pPr>
+        <w:rPr>
+          <w:sz w:val="28"/>
+          <w:szCs w:val="28"/>
+        </w:rPr>
+      </w:pPr>
+      <w:r>
+        <w:rPr>
+          <w:sz w:val="28"/>
+          <w:szCs w:val="28"/>
+        </w:rPr>
+        <w:t>This command will return the current version of any java installations that currently exist on your computer.</w:t>
+      </w:r>
+    </w:p>
+    <w:p>
+      <w:pPr>
+        <w:rPr>
+          <w:sz w:val="28"/>
+          <w:szCs w:val="28"/>
+        </w:rPr>
+      </w:pPr>
+      <w:r>
+        <w:rPr>
+          <w:sz w:val="28"/>
+          <w:szCs w:val="28"/>
+        </w:rPr>
+        <w:t>Such as this:</w:t>
+      </w:r>
+    </w:p>
+    <w:p>
+      <w:pPr>
+        <w:rPr>
+          <w:sz w:val="28"/>
+          <w:szCs w:val="28"/>
+        </w:rPr>
+      </w:pPr>
+      <w:r>
+        <w:rPr>
+          <w:sz w:val="28"/>
+          <w:szCs w:val="28"/>
+        </w:rPr>
+        <w:t>[INSERT SCREENSHOT]</w:t>
+      </w:r>
+    </w:p>
+    <w:p>
+      <w:pPr>
+        <w:rPr>
+          <w:sz w:val="28"/>
+          <w:szCs w:val="28"/>
+        </w:rPr>
+      </w:pPr>
+    </w:p>
+    <w:p>
+      <w:pPr>
+        <w:rPr>
+          <w:sz w:val="28"/>
+          <w:szCs w:val="28"/>
+        </w:rPr>
+      </w:pPr>
+      <w:r>
+        <w:rPr>
+          <w:sz w:val="28"/>
+          <w:szCs w:val="28"/>
+        </w:rPr>
+        <w:t>If you however get a different result more like this:</w:t>
+      </w:r>
+    </w:p>
+    <w:p>
+      <w:pPr>
+        <w:rPr>
+          <w:sz w:val="28"/>
+          <w:szCs w:val="28"/>
+        </w:rPr>
+      </w:pPr>
+      <w:r>
+        <w:rPr>
+          <w:sz w:val="28"/>
+          <w:szCs w:val="28"/>
+        </w:rPr>
+        <w:t>[INSERT SCREENSHOT]</w:t>
+      </w:r>
+    </w:p>
+    <w:p>
+      <w:pPr>
+        <w:rPr>
+          <w:sz w:val="28"/>
+          <w:szCs w:val="28"/>
+        </w:rPr>
+      </w:pPr>
+      <w:r>
+        <w:rPr>
+          <w:sz w:val="28"/>
+          <w:szCs w:val="28"/>
+        </w:rPr>
+        <w:t>Then you need to install Java. In which case you should go to the following website and download and install Java because the application requires Java in order to run.</w:t>
+      </w:r>
+    </w:p>
+    <w:p>
+      <w:pPr>
+        <w:rPr>
+          <w:sz w:val="28"/>
+          <w:szCs w:val="28"/>
+        </w:rPr>
+      </w:pPr>
+      <w:r>
+        <w:rPr>
+          <w:sz w:val="28"/>
+          <w:szCs w:val="28"/>
+        </w:rPr>
+        <w:t xml:space="preserve">Java Download: </w:t>
+      </w:r>
+      <w:hyperlink r:id="rId34" w:history="1">
+        <w:r>
+          <w:rPr>
+            <w:rStyle w:val="Hyperlink"/>
+            <w:sz w:val="28"/>
+            <w:szCs w:val="28"/>
+          </w:rPr>
+          <w:t>https://www.java.com/en/download/</w:t>
+        </w:r>
+      </w:hyperlink>
+    </w:p>
+    <w:p>
+      <w:pPr>
+        <w:rPr>
+          <w:sz w:val="28"/>
+          <w:szCs w:val="28"/>
+        </w:rPr>
+      </w:pPr>
+    </w:p>
+    <w:p>
+      <w:pPr>
+        <w:rPr>
+          <w:b/>
+          <w:bCs/>
+          <w:sz w:val="28"/>
+          <w:szCs w:val="28"/>
+        </w:rPr>
+      </w:pPr>
+      <w:r>
+        <w:rPr>
+          <w:b/>
+          <w:bCs/>
+          <w:sz w:val="28"/>
+          <w:szCs w:val="28"/>
+        </w:rPr>
+        <w:t>Mac</w:t>
+      </w:r>
+    </w:p>
+    <w:p>
+      <w:pPr>
+        <w:rPr>
+          <w:sz w:val="28"/>
+          <w:szCs w:val="28"/>
+        </w:rPr>
+      </w:pPr>
+      <w:r>
+        <w:rPr>
+          <w:sz w:val="28"/>
+          <w:szCs w:val="28"/>
+        </w:rPr>
+        <w:t>[INSERT SCREENSHOT]</w:t>
+      </w:r>
+    </w:p>
+    <w:p>
+      <w:pPr>
+        <w:rPr>
+          <w:sz w:val="28"/>
+          <w:szCs w:val="28"/>
+        </w:rPr>
+      </w:pPr>
+      <w:r>
+        <w:rPr>
+          <w:sz w:val="28"/>
+          <w:szCs w:val="28"/>
+        </w:rPr>
+        <w:t xml:space="preserve">From the desktop, open the </w:t>
+      </w:r>
+      <w:r>
+        <w:rPr>
+          <w:i/>
+          <w:iCs/>
+          <w:sz w:val="28"/>
+          <w:szCs w:val="28"/>
+        </w:rPr>
+        <w:t>A</w:t>
+      </w:r>
+      <w:r>
+        <w:rPr>
+          <w:i/>
+          <w:iCs/>
+          <w:sz w:val="28"/>
+          <w:szCs w:val="28"/>
+        </w:rPr>
+        <w:t>pplications</w:t>
+      </w:r>
+      <w:r>
+        <w:rPr>
+          <w:sz w:val="28"/>
+          <w:szCs w:val="28"/>
+        </w:rPr>
+        <w:t xml:space="preserve"> folder</w:t>
+      </w:r>
+    </w:p>
+    <w:p>
+      <w:pPr>
+        <w:rPr>
+          <w:sz w:val="28"/>
+          <w:szCs w:val="28"/>
+        </w:rPr>
+      </w:pPr>
+      <w:r>
+        <w:rPr>
+          <w:sz w:val="28"/>
+          <w:szCs w:val="28"/>
+        </w:rPr>
+        <w:t xml:space="preserve">Scroll down and find the </w:t>
+      </w:r>
+      <w:r>
+        <w:rPr>
+          <w:i/>
+          <w:iCs/>
+          <w:sz w:val="28"/>
+          <w:szCs w:val="28"/>
+        </w:rPr>
+        <w:t>Utilities</w:t>
+      </w:r>
+      <w:r>
+        <w:rPr>
+          <w:sz w:val="28"/>
+          <w:szCs w:val="28"/>
+        </w:rPr>
+        <w:t xml:space="preserve"> folder.</w:t>
+      </w:r>
+    </w:p>
+    <w:p>
+      <w:pPr>
+        <w:rPr>
+          <w:sz w:val="28"/>
+          <w:szCs w:val="28"/>
+        </w:rPr>
+      </w:pPr>
+      <w:r>
+        <w:rPr>
+          <w:sz w:val="28"/>
+          <w:szCs w:val="28"/>
+        </w:rPr>
+        <w:t xml:space="preserve">Open it and locate </w:t>
+      </w:r>
+      <w:r>
+        <w:rPr>
+          <w:i/>
+          <w:iCs/>
+          <w:sz w:val="28"/>
+          <w:szCs w:val="28"/>
+        </w:rPr>
+        <w:t>Terminal</w:t>
+      </w:r>
+      <w:r>
+        <w:rPr>
+          <w:sz w:val="28"/>
+          <w:szCs w:val="28"/>
+        </w:rPr>
+        <w:t>.</w:t>
+      </w:r>
+    </w:p>
+    <w:p>
+      <w:pPr>
+        <w:rPr>
+          <w:sz w:val="28"/>
+          <w:szCs w:val="28"/>
+        </w:rPr>
+      </w:pPr>
+      <w:r>
+        <w:rPr>
+          <w:sz w:val="28"/>
+          <w:szCs w:val="28"/>
+        </w:rPr>
+        <w:t>[INSERT SCREENSHOT]</w:t>
+      </w:r>
+    </w:p>
+    <w:p>
+      <w:pPr>
+        <w:rPr>
+          <w:sz w:val="28"/>
+          <w:szCs w:val="28"/>
+        </w:rPr>
+      </w:pPr>
+      <w:r>
+        <w:rPr>
+          <w:sz w:val="28"/>
+          <w:szCs w:val="28"/>
+        </w:rPr>
+        <w:t>You should now be looking at the above window.</w:t>
+      </w:r>
+    </w:p>
+    <w:p>
+      <w:pPr>
+        <w:rPr>
+          <w:sz w:val="28"/>
+          <w:szCs w:val="28"/>
+        </w:rPr>
+      </w:pPr>
+      <w:r>
+        <w:rPr>
+          <w:sz w:val="28"/>
+          <w:szCs w:val="28"/>
+        </w:rPr>
+        <w:t>From this point you need to type in the following command.</w:t>
+      </w:r>
+    </w:p>
+    <w:p>
+      <w:pPr>
+        <w:rPr>
+          <w:sz w:val="28"/>
+          <w:szCs w:val="28"/>
+        </w:rPr>
+      </w:pPr>
+      <w:r>
+        <w:rPr>
+          <w:sz w:val="28"/>
+          <w:szCs w:val="28"/>
+        </w:rPr>
+        <w:t>“java -version” (Without the quotes)</w:t>
+      </w:r>
+    </w:p>
+    <w:p>
+      <w:pPr>
+        <w:rPr>
+          <w:sz w:val="28"/>
+          <w:szCs w:val="28"/>
+        </w:rPr>
+      </w:pPr>
+      <w:r>
+        <w:rPr>
+          <w:sz w:val="28"/>
+          <w:szCs w:val="28"/>
+        </w:rPr>
+        <w:t>[INSERT SCREENSHOT]</w:t>
+      </w:r>
+    </w:p>
+    <w:p>
+      <w:pPr>
+        <w:rPr>
+          <w:sz w:val="28"/>
+          <w:szCs w:val="28"/>
+        </w:rPr>
+      </w:pPr>
+      <w:r>
+        <w:rPr>
+          <w:sz w:val="28"/>
+          <w:szCs w:val="28"/>
+        </w:rPr>
+        <w:lastRenderedPageBreak/>
+        <w:t>You should get a message similar to this.</w:t>
+      </w:r>
+    </w:p>
+    <w:p>
+      <w:pPr>
+        <w:rPr>
+          <w:sz w:val="28"/>
+          <w:szCs w:val="28"/>
+        </w:rPr>
+      </w:pPr>
+    </w:p>
+    <w:p>
+      <w:pPr>
+        <w:rPr>
+          <w:sz w:val="28"/>
+          <w:szCs w:val="28"/>
+        </w:rPr>
+      </w:pPr>
+      <w:r>
+        <w:rPr>
+          <w:sz w:val="28"/>
+          <w:szCs w:val="28"/>
+        </w:rPr>
+        <w:t>If you get anything else then you need to download java.</w:t>
+      </w:r>
+    </w:p>
+    <w:p>
+      <w:pPr>
+        <w:rPr>
+          <w:sz w:val="28"/>
+          <w:szCs w:val="28"/>
+        </w:rPr>
+      </w:pPr>
+      <w:r>
+        <w:rPr>
+          <w:sz w:val="28"/>
+          <w:szCs w:val="28"/>
+        </w:rPr>
+        <w:t xml:space="preserve">Java Download: </w:t>
+      </w:r>
+      <w:hyperlink r:id="rId35" w:history="1">
+        <w:r>
+          <w:rPr>
+            <w:rStyle w:val="Hyperlink"/>
+            <w:sz w:val="28"/>
+            <w:szCs w:val="28"/>
+          </w:rPr>
+          <w:t>https://www.java.com/en/download/</w:t>
+        </w:r>
+      </w:hyperlink>
+    </w:p>
+    <w:p>
+      <w:pPr>
+        <w:rPr>
+          <w:sz w:val="28"/>
+          <w:szCs w:val="28"/>
+        </w:rPr>
+      </w:pPr>
+    </w:p>
+    <w:p>
+      <w:pPr>
+        <w:rPr>
+          <w:sz w:val="28"/>
+          <w:szCs w:val="28"/>
+        </w:rPr>
+      </w:pPr>
+      <w:r>
+        <w:rPr>
+          <w:b/>
+          <w:bCs/>
+          <w:sz w:val="28"/>
+          <w:szCs w:val="28"/>
+        </w:rPr>
+        <w:t>Linux</w:t>
+      </w:r>
+    </w:p>
+    <w:p>
+      <w:pPr>
+        <w:rPr>
+          <w:sz w:val="28"/>
+          <w:szCs w:val="28"/>
+        </w:rPr>
+      </w:pPr>
+      <w:r>
+        <w:rPr>
+          <w:sz w:val="28"/>
+          <w:szCs w:val="28"/>
+        </w:rPr>
+        <w:t>Because Linux comes in many flavours, these instructions may not be a perfect fit for your operating system. That said, they should be similar enough that you can follow along, whatever your preferred version of Linux is.</w:t>
+      </w:r>
+      <w:bookmarkStart w:id="14" w:name="_GoBack"/>
+      <w:bookmarkEnd w:id="14"/>
     </w:p>
     <w:p>
       <w:pPr>
@@ -25378,7 +26059,7 @@
         <mc:AlternateContent>
           <mc:Choice Requires="wpg">
             <w:drawing>
-              <wp:anchor distT="0" distB="0" distL="114300" distR="114300" simplePos="0" relativeHeight="251654656" behindDoc="0" locked="0" layoutInCell="1" allowOverlap="1" wp14:anchorId="0FC3217D" wp14:editId="5DE2C279">
+              <wp:anchor distT="0" distB="0" distL="114300" distR="114300" simplePos="0" relativeHeight="251654656" behindDoc="0" locked="0" layoutInCell="1" allowOverlap="1" wp14:anchorId="0FC3217D" wp14:editId="3FFF2780">
                 <wp:simplePos x="0" y="0"/>
                 <wp:positionH relativeFrom="column">
                   <wp:posOffset>-523875</wp:posOffset>
@@ -25893,7 +26574,7 @@
         <mc:AlternateContent>
           <mc:Choice Requires="wpg">
             <w:drawing>
-              <wp:anchor distT="0" distB="0" distL="114300" distR="114300" simplePos="0" relativeHeight="251657728" behindDoc="0" locked="0" layoutInCell="1" allowOverlap="1" wp14:anchorId="2C35E6F6" wp14:editId="5F4B89E0">
+              <wp:anchor distT="0" distB="0" distL="114300" distR="114300" simplePos="0" relativeHeight="251657728" behindDoc="0" locked="0" layoutInCell="1" allowOverlap="1" wp14:anchorId="2C35E6F6" wp14:editId="3A9B31B1">
                 <wp:simplePos x="0" y="0"/>
                 <wp:positionH relativeFrom="column">
                   <wp:posOffset>-504825</wp:posOffset>
@@ -26373,11 +27054,10 @@
         <w:rPr>
           <w:noProof/>
         </w:rPr>
-        <w:lastRenderedPageBreak/>
         <mc:AlternateContent>
           <mc:Choice Requires="wpg">
             <w:drawing>
-              <wp:anchor distT="0" distB="0" distL="114300" distR="114300" simplePos="0" relativeHeight="251659776" behindDoc="0" locked="0" layoutInCell="1" allowOverlap="1" wp14:anchorId="3E366BF0" wp14:editId="6FF5421F">
+              <wp:anchor distT="0" distB="0" distL="114300" distR="114300" simplePos="0" relativeHeight="251659776" behindDoc="0" locked="0" layoutInCell="1" allowOverlap="1" wp14:anchorId="3E366BF0" wp14:editId="6ECE251F">
                 <wp:simplePos x="0" y="0"/>
                 <wp:positionH relativeFrom="column">
                   <wp:posOffset>-533400</wp:posOffset>
@@ -26884,7 +27564,7 @@
         <mc:AlternateContent>
           <mc:Choice Requires="wpg">
             <w:drawing>
-              <wp:anchor distT="0" distB="0" distL="114300" distR="114300" simplePos="0" relativeHeight="251662848" behindDoc="0" locked="0" layoutInCell="1" allowOverlap="1" wp14:anchorId="3789D5E6" wp14:editId="2EF680BF">
+              <wp:anchor distT="0" distB="0" distL="114300" distR="114300" simplePos="0" relativeHeight="251662848" behindDoc="0" locked="0" layoutInCell="1" allowOverlap="1" wp14:anchorId="3789D5E6" wp14:editId="7572FD96">
                 <wp:simplePos x="0" y="0"/>
                 <wp:positionH relativeFrom="column">
                   <wp:posOffset>-533400</wp:posOffset>
@@ -27391,7 +28071,7 @@
         <mc:AlternateContent>
           <mc:Choice Requires="wpg">
             <w:drawing>
-              <wp:anchor distT="0" distB="0" distL="114300" distR="114300" simplePos="0" relativeHeight="251665920" behindDoc="0" locked="0" layoutInCell="1" allowOverlap="1" wp14:anchorId="27A0DA4C" wp14:editId="41B5DF00">
+              <wp:anchor distT="0" distB="0" distL="114300" distR="114300" simplePos="0" relativeHeight="251665920" behindDoc="0" locked="0" layoutInCell="1" allowOverlap="1" wp14:anchorId="27A0DA4C" wp14:editId="57774FEA">
                 <wp:simplePos x="0" y="0"/>
                 <wp:positionH relativeFrom="column">
                   <wp:posOffset>-523875</wp:posOffset>
@@ -27933,8 +28613,8 @@
       </w:pPr>
     </w:p>
     <w:sectPr>
-      <w:footerReference w:type="default" r:id="rId34"/>
-      <w:footerReference w:type="first" r:id="rId35"/>
+      <w:footerReference w:type="default" r:id="rId36"/>
+      <w:footerReference w:type="first" r:id="rId37"/>
       <w:pgSz w:w="11906" w:h="16838"/>
       <w:pgMar w:top="851" w:right="1440" w:bottom="993" w:left="1440" w:header="567" w:footer="567" w:gutter="0"/>
       <w:pgNumType w:start="0"/>

</xml_diff>